<commit_message>
eerste opzet opdracht functions les 1
</commit_message>
<xml_diff>
--- a/M5/Prog/lesplannen/lesplannen_PROG.docx
+++ b/M5/Prog/lesplannen/lesplannen_PROG.docx
@@ -220,16 +220,13 @@
         </w:numPr>
       </w:pPr>
       <w:r>
-        <w:t xml:space="preserve">OOP: </w:t>
+        <w:t xml:space="preserve">Class </w:t>
       </w:r>
       <w:proofErr w:type="spellStart"/>
       <w:r>
-        <w:t>Polymorphism</w:t>
+        <w:t>diagrams</w:t>
       </w:r>
       <w:proofErr w:type="spellEnd"/>
-      <w:r>
-        <w:t xml:space="preserve"> (interfaces)</w:t>
-      </w:r>
     </w:p>
     <w:p>
       <w:r>
@@ -245,13 +242,21 @@
         </w:numPr>
       </w:pPr>
       <w:r>
-        <w:t xml:space="preserve">Class </w:t>
+        <w:t xml:space="preserve">OOP: </w:t>
       </w:r>
       <w:proofErr w:type="spellStart"/>
       <w:r>
-        <w:t>diagrams</w:t>
+        <w:t>Polymorphism</w:t>
       </w:r>
       <w:proofErr w:type="spellEnd"/>
+      <w:r>
+        <w:t xml:space="preserve"> (interfaces)</w:t>
+      </w:r>
+    </w:p>
+    <w:p>
+      <w:r>
+        <w:t>Week 6</w:t>
+      </w:r>
     </w:p>
     <w:p>
       <w:pPr>
@@ -270,34 +275,6 @@
       </w:r>
       <w:proofErr w:type="spellEnd"/>
       <w:r>
-        <w:t xml:space="preserve"> – </w:t>
-      </w:r>
-      <w:r>
-        <w:t>Singleton</w:t>
-      </w:r>
-    </w:p>
-    <w:p>
-      <w:r>
-        <w:t>Week 6</w:t>
-      </w:r>
-    </w:p>
-    <w:p>
-      <w:pPr>
-        <w:pStyle w:val="ListParagraph"/>
-        <w:numPr>
-          <w:ilvl w:val="0"/>
-          <w:numId w:val="1"/>
-        </w:numPr>
-      </w:pPr>
-      <w:r>
-        <w:t xml:space="preserve">Design </w:t>
-      </w:r>
-      <w:proofErr w:type="spellStart"/>
-      <w:r>
-        <w:t>pattern</w:t>
-      </w:r>
-      <w:proofErr w:type="spellEnd"/>
-      <w:r>
         <w:t xml:space="preserve"> </w:t>
       </w:r>
       <w:r>
@@ -464,19 +441,13 @@
         <w:t xml:space="preserve">e les </w:t>
       </w:r>
       <w:r>
-        <w:t>vrijdag</w:t>
-      </w:r>
-      <w:r>
-        <w:t xml:space="preserve"> </w:t>
+        <w:t xml:space="preserve">vrijdag </w:t>
       </w:r>
       <w:r>
         <w:t xml:space="preserve">blok </w:t>
       </w:r>
       <w:r>
-        <w:t>1</w:t>
-      </w:r>
-      <w:r>
-        <w:t>:</w:t>
+        <w:t>1:</w:t>
       </w:r>
     </w:p>
     <w:p>
@@ -538,13 +509,7 @@
         <w:t xml:space="preserve"> blok</w:t>
       </w:r>
       <w:r>
-        <w:t xml:space="preserve"> </w:t>
-      </w:r>
-      <w:r>
-        <w:t>2</w:t>
-      </w:r>
-      <w:r>
-        <w:t>:</w:t>
+        <w:t xml:space="preserve"> 2:</w:t>
       </w:r>
     </w:p>
     <w:p>
@@ -556,13 +521,7 @@
         </w:numPr>
       </w:pPr>
       <w:r>
-        <w:t xml:space="preserve">Studenten hebben in blok 1 aan </w:t>
-      </w:r>
-      <w:r>
-        <w:t xml:space="preserve">wiskunde </w:t>
-      </w:r>
-      <w:r>
-        <w:t>gewerkt, even schakelen dus</w:t>
+        <w:t>Studenten hebben in blok 1 aan wiskunde gewerkt, even schakelen dus</w:t>
       </w:r>
     </w:p>
     <w:p>
@@ -1552,7 +1511,16 @@
           </w:tcPr>
           <w:p>
             <w:r>
-              <w:t>01:50 -02:00</w:t>
+              <w:t>01:50 -0</w:t>
+            </w:r>
+            <w:r>
+              <w:t>1</w:t>
+            </w:r>
+            <w:r>
+              <w:t>:</w:t>
+            </w:r>
+            <w:r>
+              <w:t>55</w:t>
             </w:r>
           </w:p>
         </w:tc>
@@ -1606,17 +1574,23 @@
           </w:tcPr>
           <w:p>
             <w:r>
+              <w:t xml:space="preserve">01:55 </w:t>
+            </w:r>
+          </w:p>
+        </w:tc>
+        <w:tc>
+          <w:tcPr>
+            <w:tcW w:w="2617" w:type="dxa"/>
+          </w:tcPr>
+          <w:p>
+            <w:r>
               <w:t>Huiswerk</w:t>
             </w:r>
-          </w:p>
-        </w:tc>
-        <w:tc>
-          <w:tcPr>
-            <w:tcW w:w="2617" w:type="dxa"/>
-          </w:tcPr>
-          <w:p>
-            <w:r>
-              <w:t xml:space="preserve">Afmaken opdrachten </w:t>
+            <w:r>
+              <w:t xml:space="preserve"> </w:t>
+            </w:r>
+            <w:r>
+              <w:t xml:space="preserve">Afmaken beide opdrachten </w:t>
             </w:r>
             <w:r>
               <w:rPr>
@@ -1626,17 +1600,55 @@
               <w:t>classes</w:t>
             </w:r>
             <w:r>
-              <w:t xml:space="preserve"> en </w:t>
+              <w:t xml:space="preserve"> en</w:t>
+            </w:r>
+            <w:r>
+              <w:t xml:space="preserve"> </w:t>
             </w:r>
             <w:r>
               <w:rPr>
                 <w:b/>
                 <w:bCs/>
               </w:rPr>
-              <w:t>arrays</w:t>
-            </w:r>
-            <w:r>
-              <w:t>, volgende les vragen stellen</w:t>
+              <w:t>Arrays</w:t>
+            </w:r>
+          </w:p>
+        </w:tc>
+        <w:tc>
+          <w:tcPr>
+            <w:tcW w:w="4020" w:type="dxa"/>
+          </w:tcPr>
+          <w:p>
+            <w:proofErr w:type="spellStart"/>
+            <w:r>
+              <w:t>Simulize</w:t>
+            </w:r>
+            <w:proofErr w:type="spellEnd"/>
+          </w:p>
+        </w:tc>
+      </w:tr>
+      <w:tr>
+        <w:tc>
+          <w:tcPr>
+            <w:tcW w:w="2379" w:type="dxa"/>
+          </w:tcPr>
+          <w:p>
+            <w:r>
+              <w:t>1:55</w:t>
+            </w:r>
+          </w:p>
+        </w:tc>
+        <w:tc>
+          <w:tcPr>
+            <w:tcW w:w="2617" w:type="dxa"/>
+          </w:tcPr>
+          <w:p>
+            <w:r>
+              <w:rPr>
+                <w:b/>
+                <w:bCs/>
+              </w:rPr>
+              <w:t>inpakken</w:t>
             </w:r>
           </w:p>
         </w:tc>
@@ -1652,45 +1664,15 @@
     <w:p>
       <w:pPr>
         <w:pStyle w:val="Heading1"/>
-        <w:rPr>
-          <w:lang w:val="en-US"/>
-        </w:rPr>
-      </w:pPr>
-      <w:proofErr w:type="spellStart"/>
-      <w:r>
-        <w:rPr>
-          <w:lang w:val="en-US"/>
-        </w:rPr>
-        <w:lastRenderedPageBreak/>
-        <w:t>Lesplan</w:t>
-      </w:r>
-      <w:proofErr w:type="spellEnd"/>
-      <w:r>
-        <w:rPr>
-          <w:lang w:val="en-US"/>
-        </w:rPr>
-        <w:t xml:space="preserve"> les 2:</w:t>
-      </w:r>
-      <w:r>
-        <w:rPr>
-          <w:lang w:val="en-US"/>
-        </w:rPr>
-        <w:t xml:space="preserve"> Action event</w:t>
-      </w:r>
-      <w:r>
-        <w:rPr>
-          <w:lang w:val="en-US"/>
-        </w:rPr>
+      </w:pPr>
+      <w:r>
+        <w:t>Lesplan les 2: Action event</w:t>
+      </w:r>
+      <w:r>
         <w:t>s</w:t>
       </w:r>
     </w:p>
-    <w:p>
-      <w:pPr>
-        <w:rPr>
-          <w:lang w:val="en-US"/>
-        </w:rPr>
-      </w:pPr>
-    </w:p>
+    <w:p/>
     <w:p>
       <w:pPr>
         <w:pStyle w:val="Heading2"/>
@@ -1744,10 +1726,7 @@
     </w:p>
     <w:p>
       <w:r>
-        <w:t xml:space="preserve">De studenten kunnen </w:t>
-      </w:r>
-      <w:r>
-        <w:t xml:space="preserve">een </w:t>
+        <w:t xml:space="preserve">De studenten kunnen een </w:t>
       </w:r>
       <w:r>
         <w:rPr>
@@ -2076,10 +2055,7 @@
               <w:t xml:space="preserve"> over</w:t>
             </w:r>
             <w:r>
-              <w:t xml:space="preserve">: </w:t>
-            </w:r>
-            <w:r>
-              <w:t>Action E</w:t>
+              <w:t>: Action E</w:t>
             </w:r>
             <w:r>
               <w:t>vents</w:t>
@@ -2510,19 +2486,7 @@
           </w:tcPr>
           <w:p>
             <w:r>
-              <w:t>01:</w:t>
-            </w:r>
-            <w:r>
-              <w:t>3</w:t>
-            </w:r>
-            <w:r>
-              <w:t>0 -01:</w:t>
-            </w:r>
-            <w:r>
-              <w:t>4</w:t>
-            </w:r>
-            <w:r>
-              <w:t>0</w:t>
+              <w:t>01:30 -01:40</w:t>
             </w:r>
           </w:p>
         </w:tc>
@@ -2573,19 +2537,33 @@
           <w:tcPr>
             <w:tcW w:w="1385" w:type="dxa"/>
           </w:tcPr>
-          <w:p/>
+          <w:p>
+            <w:r>
+              <w:t>01:40 – 01:45</w:t>
+            </w:r>
+          </w:p>
         </w:tc>
         <w:tc>
           <w:tcPr>
             <w:tcW w:w="2349" w:type="dxa"/>
           </w:tcPr>
-          <w:p/>
+          <w:p>
+            <w:r>
+              <w:t>Iedereen de opdracht van vorige les ingeleverd?</w:t>
+            </w:r>
+          </w:p>
         </w:tc>
         <w:tc>
           <w:tcPr>
             <w:tcW w:w="5282" w:type="dxa"/>
           </w:tcPr>
-          <w:p/>
+          <w:p>
+            <w:proofErr w:type="spellStart"/>
+            <w:r>
+              <w:t>simulize</w:t>
+            </w:r>
+            <w:proofErr w:type="spellEnd"/>
+          </w:p>
         </w:tc>
       </w:tr>
       <w:tr>
@@ -2593,13 +2571,21 @@
           <w:tcPr>
             <w:tcW w:w="1385" w:type="dxa"/>
           </w:tcPr>
-          <w:p/>
+          <w:p>
+            <w:r>
+              <w:t>01:55</w:t>
+            </w:r>
+          </w:p>
         </w:tc>
         <w:tc>
           <w:tcPr>
             <w:tcW w:w="2349" w:type="dxa"/>
           </w:tcPr>
-          <w:p/>
+          <w:p>
+            <w:r>
+              <w:t>inpakken</w:t>
+            </w:r>
+          </w:p>
         </w:tc>
         <w:tc>
           <w:tcPr>
@@ -2609,13 +2595,7 @@
         </w:tc>
       </w:tr>
     </w:tbl>
-    <w:p>
-      <w:pPr>
-        <w:rPr>
-          <w:lang w:val="en-US"/>
-        </w:rPr>
-      </w:pPr>
-    </w:p>
+    <w:p/>
     <w:p>
       <w:pPr>
         <w:pStyle w:val="Heading1"/>
@@ -2629,16 +2609,7 @@
       </w:r>
       <w:r>
         <w:lastRenderedPageBreak/>
-        <w:t xml:space="preserve">Lesplan les </w:t>
-      </w:r>
-      <w:r>
-        <w:t>3</w:t>
-      </w:r>
-      <w:r>
-        <w:t xml:space="preserve">: </w:t>
-      </w:r>
-      <w:r>
-        <w:t>Debugging &amp; Breakpoints</w:t>
+        <w:t>Lesplan les 3: Debugging &amp; Breakpoints</w:t>
       </w:r>
     </w:p>
     <w:p>
@@ -2851,10 +2822,7 @@
           </w:tcPr>
           <w:p>
             <w:r>
-              <w:t>00:05 – 00:1</w:t>
-            </w:r>
-            <w:r>
-              <w:t>5</w:t>
+              <w:t>00:05 – 00:15</w:t>
             </w:r>
           </w:p>
         </w:tc>
@@ -2934,10 +2902,7 @@
           </w:tcPr>
           <w:p>
             <w:r>
-              <w:t>Oriëntatie</w:t>
-            </w:r>
-            <w:r>
-              <w:t xml:space="preserve"> vragen stellen</w:t>
+              <w:t>Oriëntatie vragen stellen</w:t>
             </w:r>
             <w:r>
               <w:t xml:space="preserve"> over</w:t>
@@ -2949,6 +2914,12 @@
               <w:t>Debuggen</w:t>
             </w:r>
           </w:p>
+          <w:p/>
+          <w:p>
+            <w:r>
+              <w:t>Iedereen de opdracht van vorige les ingeleverd?</w:t>
+            </w:r>
+          </w:p>
         </w:tc>
         <w:tc>
           <w:tcPr>
@@ -2956,13 +2927,7 @@
           </w:tcPr>
           <w:p>
             <w:r>
-              <w:t>Vragen aan studenten hoe ze bij Mythe bugs hebben opgespoord</w:t>
-            </w:r>
-            <w:r>
-              <w:t>.</w:t>
-            </w:r>
-            <w:r>
-              <w:t xml:space="preserve"> Wie heeft er al eens gewerkt met breakpoints?</w:t>
+              <w:t>Vragen aan studenten hoe ze bij Mythe bugs hebben opgespoord. Wie heeft er al eens gewerkt met breakpoints?</w:t>
             </w:r>
           </w:p>
           <w:p/>
@@ -3103,10 +3068,7 @@
               <w:t>Projectje met een bug erin</w:t>
             </w:r>
             <w:r>
-              <w:t xml:space="preserve"> </w:t>
-            </w:r>
-            <w:r>
-              <w:t xml:space="preserve">als opdracht </w:t>
+              <w:t xml:space="preserve"> als opdracht </w:t>
             </w:r>
             <w:r>
               <w:t>bereikbaa</w:t>
@@ -3185,7 +3147,16 @@
           </w:tcPr>
           <w:p>
             <w:r>
-              <w:t>01:30 – 02:00</w:t>
+              <w:t>01:30 – 0</w:t>
+            </w:r>
+            <w:r>
+              <w:t>1</w:t>
+            </w:r>
+            <w:r>
+              <w:t>:</w:t>
+            </w:r>
+            <w:r>
+              <w:t>35</w:t>
             </w:r>
           </w:p>
         </w:tc>
@@ -3195,7 +3166,7 @@
           </w:tcPr>
           <w:p>
             <w:r>
-              <w:t>TD issues bespreken en ondersteuning in TD code. Studenten zonder vragen mogen gaan.</w:t>
+              <w:t>Iedereen de opdracht van vorige les ingeleverd?</w:t>
             </w:r>
           </w:p>
         </w:tc>
@@ -3203,7 +3174,13 @@
           <w:tcPr>
             <w:tcW w:w="5282" w:type="dxa"/>
           </w:tcPr>
-          <w:p/>
+          <w:p>
+            <w:proofErr w:type="spellStart"/>
+            <w:r>
+              <w:t>simulize</w:t>
+            </w:r>
+            <w:proofErr w:type="spellEnd"/>
+          </w:p>
         </w:tc>
       </w:tr>
       <w:tr>
@@ -3211,13 +3188,21 @@
           <w:tcPr>
             <w:tcW w:w="1385" w:type="dxa"/>
           </w:tcPr>
-          <w:p/>
+          <w:p>
+            <w:r>
+              <w:t>01:35 - 01:55</w:t>
+            </w:r>
+          </w:p>
         </w:tc>
         <w:tc>
           <w:tcPr>
             <w:tcW w:w="2349" w:type="dxa"/>
           </w:tcPr>
-          <w:p/>
+          <w:p>
+            <w:r>
+              <w:t>TD issues bespreken en ondersteuning in TD code. Studenten zonder vragen mogen gaan.</w:t>
+            </w:r>
+          </w:p>
         </w:tc>
         <w:tc>
           <w:tcPr>
@@ -3231,13 +3216,21 @@
           <w:tcPr>
             <w:tcW w:w="1385" w:type="dxa"/>
           </w:tcPr>
-          <w:p/>
+          <w:p>
+            <w:r>
+              <w:t>01:55</w:t>
+            </w:r>
+          </w:p>
         </w:tc>
         <w:tc>
           <w:tcPr>
             <w:tcW w:w="2349" w:type="dxa"/>
           </w:tcPr>
-          <w:p/>
+          <w:p>
+            <w:r>
+              <w:t>inpakken</w:t>
+            </w:r>
+          </w:p>
         </w:tc>
         <w:tc>
           <w:tcPr>
@@ -3650,7 +3643,6 @@
             </w:r>
           </w:p>
           <w:p/>
-          <w:p/>
         </w:tc>
         <w:tc>
           <w:tcPr>
@@ -3747,7 +3739,7 @@
               <w:rPr>
                 <w:lang w:val="en-US"/>
               </w:rPr>
-              <w:t>4</w:t>
+              <w:t>3</w:t>
             </w:r>
             <w:r>
               <w:rPr>
@@ -3847,22 +3839,19 @@
               <w:t>01:</w:t>
             </w:r>
             <w:r>
-              <w:t>4</w:t>
-            </w:r>
-            <w:r>
-              <w:t>0 – 0</w:t>
-            </w:r>
-            <w:r>
-              <w:t>2</w:t>
+              <w:t>35</w:t>
+            </w:r>
+            <w:r>
+              <w:t xml:space="preserve"> – 0</w:t>
+            </w:r>
+            <w:r>
+              <w:t>1</w:t>
             </w:r>
             <w:r>
               <w:t>:</w:t>
             </w:r>
             <w:r>
-              <w:t>0</w:t>
-            </w:r>
-            <w:r>
-              <w:t>0</w:t>
+              <w:t>50</w:t>
             </w:r>
           </w:p>
         </w:tc>
@@ -3911,19 +3900,34 @@
           <w:tcPr>
             <w:tcW w:w="1385" w:type="dxa"/>
           </w:tcPr>
+          <w:p>
+            <w:r>
+              <w:t>01:50 – 01:55</w:t>
+            </w:r>
+          </w:p>
+        </w:tc>
+        <w:tc>
+          <w:tcPr>
+            <w:tcW w:w="2349" w:type="dxa"/>
+          </w:tcPr>
+          <w:p>
+            <w:r>
+              <w:t>Iedereen de opdracht van vorige les ingeleverd?</w:t>
+            </w:r>
+          </w:p>
           <w:p/>
         </w:tc>
         <w:tc>
           <w:tcPr>
-            <w:tcW w:w="2349" w:type="dxa"/>
-          </w:tcPr>
-          <w:p/>
-        </w:tc>
-        <w:tc>
-          <w:tcPr>
             <w:tcW w:w="5282" w:type="dxa"/>
           </w:tcPr>
-          <w:p/>
+          <w:p>
+            <w:proofErr w:type="spellStart"/>
+            <w:r>
+              <w:t>simulize</w:t>
+            </w:r>
+            <w:proofErr w:type="spellEnd"/>
+          </w:p>
         </w:tc>
       </w:tr>
       <w:tr>
@@ -3931,13 +3935,21 @@
           <w:tcPr>
             <w:tcW w:w="1385" w:type="dxa"/>
           </w:tcPr>
-          <w:p/>
+          <w:p>
+            <w:r>
+              <w:t>01:55</w:t>
+            </w:r>
+          </w:p>
         </w:tc>
         <w:tc>
           <w:tcPr>
             <w:tcW w:w="2349" w:type="dxa"/>
           </w:tcPr>
-          <w:p/>
+          <w:p>
+            <w:r>
+              <w:t>inpakken</w:t>
+            </w:r>
+          </w:p>
         </w:tc>
         <w:tc>
           <w:tcPr>
@@ -4135,23 +4147,9 @@
     <w:p>
       <w:pPr>
         <w:pStyle w:val="Heading2"/>
-        <w:rPr>
-          <w:lang w:val="en-US"/>
-        </w:rPr>
-      </w:pPr>
-      <w:proofErr w:type="spellStart"/>
-      <w:r>
-        <w:rPr>
-          <w:lang w:val="en-US"/>
-        </w:rPr>
-        <w:t>Situatie</w:t>
-      </w:r>
-      <w:proofErr w:type="spellEnd"/>
-      <w:r>
-        <w:rPr>
-          <w:lang w:val="en-US"/>
-        </w:rPr>
-        <w:t>:</w:t>
+      </w:pPr>
+      <w:r>
+        <w:t>Situatie:</w:t>
       </w:r>
     </w:p>
     <w:p>
@@ -4427,6 +4425,11 @@
             </w:r>
           </w:p>
           <w:p/>
+          <w:p>
+            <w:r>
+              <w:t>Iedereen opdracht van vorige les ingeleverd?</w:t>
+            </w:r>
+          </w:p>
         </w:tc>
         <w:tc>
           <w:tcPr>
@@ -4547,8 +4550,10 @@
             <w:r>
               <w:t>Werken waar je wil</w:t>
             </w:r>
-          </w:p>
-          <w:p/>
+            <w:r>
+              <w:t>t</w:t>
+            </w:r>
+          </w:p>
         </w:tc>
         <w:tc>
           <w:tcPr>
@@ -4671,7 +4676,13 @@
               <w:rPr>
                 <w:lang w:val="en-US"/>
               </w:rPr>
-              <w:t>02</w:t>
+              <w:t>0</w:t>
+            </w:r>
+            <w:r>
+              <w:rPr>
+                <w:lang w:val="en-US"/>
+              </w:rPr>
+              <w:t>1</w:t>
             </w:r>
             <w:r>
               <w:rPr>
@@ -4683,13 +4694,7 @@
               <w:rPr>
                 <w:lang w:val="en-US"/>
               </w:rPr>
-              <w:t>0</w:t>
-            </w:r>
-            <w:r>
-              <w:rPr>
-                <w:lang w:val="en-US"/>
-              </w:rPr>
-              <w:t>0</w:t>
+              <w:t>55</w:t>
             </w:r>
           </w:p>
         </w:tc>
@@ -4728,24 +4733,303 @@
           <w:tcPr>
             <w:tcW w:w="1385" w:type="dxa"/>
           </w:tcPr>
+          <w:p>
+            <w:r>
+              <w:t>1:55</w:t>
+            </w:r>
+          </w:p>
+        </w:tc>
+        <w:tc>
+          <w:tcPr>
+            <w:tcW w:w="2349" w:type="dxa"/>
+          </w:tcPr>
+          <w:p>
+            <w:r>
+              <w:t>I</w:t>
+            </w:r>
+            <w:r>
+              <w:t>npakken</w:t>
+            </w:r>
+            <w:r>
+              <w:t xml:space="preserve"> + alles ingeleverd op </w:t>
+            </w:r>
+            <w:proofErr w:type="spellStart"/>
+            <w:r>
+              <w:t>simulize</w:t>
+            </w:r>
+            <w:proofErr w:type="spellEnd"/>
+            <w:r>
+              <w:t>?</w:t>
+            </w:r>
+          </w:p>
+        </w:tc>
+        <w:tc>
+          <w:tcPr>
+            <w:tcW w:w="5282" w:type="dxa"/>
+          </w:tcPr>
           <w:p/>
         </w:tc>
+      </w:tr>
+    </w:tbl>
+    <w:p/>
+    <w:p>
+      <w:pPr>
+        <w:pStyle w:val="Heading1"/>
+        <w:rPr>
+          <w:b/>
+          <w:bCs/>
+        </w:rPr>
+      </w:pPr>
+      <w:r>
+        <w:lastRenderedPageBreak/>
+        <w:t xml:space="preserve">Lesplan les </w:t>
+      </w:r>
+      <w:r>
+        <w:t>6</w:t>
+      </w:r>
+      <w:r>
+        <w:t xml:space="preserve">: OOP </w:t>
+      </w:r>
+      <w:r>
+        <w:t>Abstractie</w:t>
+      </w:r>
+    </w:p>
+    <w:p>
+      <w:pPr>
+        <w:pStyle w:val="Heading2"/>
+      </w:pPr>
+      <w:r>
+        <w:t>Doel</w:t>
+      </w:r>
+      <w:r>
+        <w:t>en</w:t>
+      </w:r>
+      <w:r>
+        <w:t>:</w:t>
+      </w:r>
+    </w:p>
+    <w:p>
+      <w:r>
+        <w:t>De studenten weten wa</w:t>
+      </w:r>
+      <w:r>
+        <w:t>t</w:t>
+      </w:r>
+      <w:r>
+        <w:t xml:space="preserve"> </w:t>
+      </w:r>
+      <w:proofErr w:type="spellStart"/>
+      <w:r>
+        <w:t>abstraction</w:t>
+      </w:r>
+      <w:proofErr w:type="spellEnd"/>
+      <w:r>
+        <w:t xml:space="preserve"> is.</w:t>
+      </w:r>
+    </w:p>
+    <w:p>
+      <w:r>
+        <w:t xml:space="preserve">De studenten begrijpen dat </w:t>
+      </w:r>
+      <w:proofErr w:type="spellStart"/>
+      <w:r>
+        <w:t>abstraction</w:t>
+      </w:r>
+      <w:proofErr w:type="spellEnd"/>
+      <w:r>
+        <w:t xml:space="preserve"> zorgt voor </w:t>
+      </w:r>
+      <w:proofErr w:type="spellStart"/>
+      <w:r>
+        <w:t>bekopte</w:t>
+      </w:r>
+      <w:proofErr w:type="spellEnd"/>
+      <w:r>
+        <w:t xml:space="preserve"> onderhoudbare en uitbreidbare code.</w:t>
+      </w:r>
+    </w:p>
+    <w:p>
+      <w:r>
+        <w:t>De studenten begrijpen het verschil tussen abstract en concre</w:t>
+      </w:r>
+      <w:r>
+        <w:t>e</w:t>
+      </w:r>
+      <w:r>
+        <w:t>t.</w:t>
+      </w:r>
+    </w:p>
+    <w:p>
+      <w:r>
+        <w:t>De studenten kunnen een abstract class maken en deze uitbreiden met concrete classes</w:t>
+      </w:r>
+    </w:p>
+    <w:p>
+      <w:pPr>
+        <w:pStyle w:val="Heading2"/>
+      </w:pPr>
+      <w:r>
+        <w:t>Situatie:</w:t>
+      </w:r>
+    </w:p>
+    <w:p>
+      <w:r>
+        <w:t xml:space="preserve">Over het algemeen hebben studenten tijdens het </w:t>
+      </w:r>
+      <w:proofErr w:type="spellStart"/>
+      <w:r>
+        <w:t>designen</w:t>
+      </w:r>
+      <w:proofErr w:type="spellEnd"/>
+      <w:r>
+        <w:t xml:space="preserve"> van hun eigen games de n</w:t>
+      </w:r>
+      <w:r>
+        <w:t>e</w:t>
+      </w:r>
+      <w:r>
+        <w:t xml:space="preserve">iging om </w:t>
+      </w:r>
+      <w:r>
+        <w:t>ideeën</w:t>
+      </w:r>
+      <w:r>
+        <w:t xml:space="preserve"> abstract te verworden en niet concreet. Bijvoorbeeld: “je moet een eindbaas verslaan om de game te winnen”.</w:t>
+      </w:r>
+    </w:p>
+    <w:p>
+      <w:r>
+        <w:t>Dit is een mooi bruggetje om te maken naar de concepten abstract en concreet..</w:t>
+      </w:r>
+    </w:p>
+    <w:p>
+      <w:pPr>
+        <w:pStyle w:val="Heading2"/>
+      </w:pPr>
+      <w:r>
+        <w:t>Toetsing:</w:t>
+      </w:r>
+    </w:p>
+    <w:p>
+      <w:proofErr w:type="spellStart"/>
+      <w:r>
+        <w:t>d.m.v</w:t>
+      </w:r>
+      <w:proofErr w:type="spellEnd"/>
+      <w:r>
+        <w:t xml:space="preserve"> verschillende praktijkopdrachten in de les kunnen de studenten laten zien dat ze de onderdelen nog beheersen.</w:t>
+      </w:r>
+    </w:p>
+    <w:p>
+      <w:pPr>
+        <w:pStyle w:val="Heading2"/>
+      </w:pPr>
+      <w:r>
+        <w:t>Vervolgacties:</w:t>
+      </w:r>
+    </w:p>
+    <w:p>
+      <w:r>
+        <w:t>Studenten die kennis van onderdelen nog missen in kaart brengen.</w:t>
+      </w:r>
+    </w:p>
+    <w:p>
+      <w:r>
+        <w:t xml:space="preserve">Studenten die kennis van onderdelen nog missen </w:t>
+      </w:r>
+      <w:r>
+        <w:rPr>
+          <w:highlight w:val="yellow"/>
+        </w:rPr>
+        <w:t>uitleg</w:t>
+      </w:r>
+      <w:r>
+        <w:t xml:space="preserve"> en </w:t>
+      </w:r>
+      <w:r>
+        <w:rPr>
+          <w:highlight w:val="yellow"/>
+        </w:rPr>
+        <w:t>oefen materiaal</w:t>
+      </w:r>
+      <w:r>
+        <w:t xml:space="preserve"> meegeven. </w:t>
+      </w:r>
+    </w:p>
+    <w:p>
+      <w:r>
+        <w:t>Volgende les checken of oefeningen zijn gedaan en of de stof is begrepen.</w:t>
+      </w:r>
+    </w:p>
+    <w:p>
+      <w:r>
+        <w:br w:type="page"/>
+      </w:r>
+    </w:p>
+    <w:p>
+      <w:pPr>
+        <w:pStyle w:val="Heading1"/>
+        <w:rPr>
+          <w:lang w:val="en-US"/>
+        </w:rPr>
+      </w:pPr>
+      <w:r>
+        <w:lastRenderedPageBreak/>
+        <w:t xml:space="preserve">Lesplan les </w:t>
+      </w:r>
+      <w:r>
+        <w:t>5</w:t>
+      </w:r>
+      <w:r>
+        <w:t xml:space="preserve">: </w:t>
+      </w:r>
+      <w:r>
+        <w:t xml:space="preserve">OOP </w:t>
+      </w:r>
+      <w:r>
+        <w:t>Abstractie</w:t>
+      </w:r>
+    </w:p>
+    <w:tbl>
+      <w:tblPr>
+        <w:tblStyle w:val="TableGrid"/>
+        <w:tblW w:w="0" w:type="auto"/>
+        <w:tblLook w:val="04A0" w:firstRow="1" w:lastRow="0" w:firstColumn="1" w:lastColumn="0" w:noHBand="0" w:noVBand="1"/>
+      </w:tblPr>
+      <w:tblGrid>
+        <w:gridCol w:w="1385"/>
+        <w:gridCol w:w="2349"/>
+        <w:gridCol w:w="5282"/>
+      </w:tblGrid>
+      <w:tr>
+        <w:tc>
+          <w:tcPr>
+            <w:tcW w:w="1385" w:type="dxa"/>
+          </w:tcPr>
+          <w:p>
+            <w:r>
+              <w:t>tijd</w:t>
+            </w:r>
+          </w:p>
+        </w:tc>
         <w:tc>
           <w:tcPr>
             <w:tcW w:w="2349" w:type="dxa"/>
           </w:tcPr>
-          <w:p/>
+          <w:p>
+            <w:r>
+              <w:t>activiteit</w:t>
+            </w:r>
+          </w:p>
         </w:tc>
         <w:tc>
           <w:tcPr>
             <w:tcW w:w="5282" w:type="dxa"/>
           </w:tcPr>
           <w:p>
-            <w:pPr>
-              <w:rPr>
-                <w:highlight w:val="yellow"/>
-              </w:rPr>
-            </w:pPr>
+            <w:r>
+              <w:t>materiaal</w:t>
+            </w:r>
           </w:p>
         </w:tc>
       </w:tr>
@@ -4754,13 +5038,438 @@
           <w:tcPr>
             <w:tcW w:w="1385" w:type="dxa"/>
           </w:tcPr>
+          <w:p>
+            <w:r>
+              <w:t>00:05 – 00:15</w:t>
+            </w:r>
+          </w:p>
+        </w:tc>
+        <w:tc>
+          <w:tcPr>
+            <w:tcW w:w="2349" w:type="dxa"/>
+          </w:tcPr>
+          <w:p>
+            <w:r>
+              <w:t xml:space="preserve">Energizer: </w:t>
+            </w:r>
+            <w:r>
+              <w:t xml:space="preserve">studenten maken een tekening </w:t>
+            </w:r>
+            <w:proofErr w:type="spellStart"/>
+            <w:r>
+              <w:t>nav</w:t>
+            </w:r>
+            <w:proofErr w:type="spellEnd"/>
+            <w:r>
+              <w:t xml:space="preserve"> een abstracte instructie </w:t>
+            </w:r>
+            <w:r>
+              <w:rPr>
+                <w:b/>
+                <w:bCs/>
+              </w:rPr>
+              <w:t>“teken een eindbaas die wordt verslagen door een speler”</w:t>
+            </w:r>
+            <w:r>
+              <w:rPr>
+                <w:b/>
+                <w:bCs/>
+              </w:rPr>
+              <w:t xml:space="preserve"> </w:t>
+            </w:r>
+            <w:proofErr w:type="spellStart"/>
+            <w:r>
+              <w:t>vs</w:t>
+            </w:r>
+            <w:proofErr w:type="spellEnd"/>
+            <w:r>
+              <w:t xml:space="preserve"> </w:t>
+            </w:r>
+            <w:r>
+              <w:rPr>
+                <w:b/>
+                <w:bCs/>
+              </w:rPr>
+              <w:t xml:space="preserve">“teken een reisachtige cycloop met 1 oog die door een </w:t>
+            </w:r>
+            <w:proofErr w:type="spellStart"/>
+            <w:r>
+              <w:rPr>
+                <w:b/>
+                <w:bCs/>
+              </w:rPr>
+              <w:t>halfling</w:t>
+            </w:r>
+            <w:proofErr w:type="spellEnd"/>
+            <w:r>
+              <w:rPr>
+                <w:b/>
+                <w:bCs/>
+              </w:rPr>
+              <w:t xml:space="preserve"> met een </w:t>
+            </w:r>
+            <w:proofErr w:type="spellStart"/>
+            <w:r>
+              <w:rPr>
+                <w:b/>
+                <w:bCs/>
+              </w:rPr>
+              <w:t>sling</w:t>
+            </w:r>
+            <w:proofErr w:type="spellEnd"/>
+            <w:r>
+              <w:rPr>
+                <w:b/>
+                <w:bCs/>
+              </w:rPr>
+              <w:t xml:space="preserve"> in zijn oog wordt geraakt en daardoor wordt uitgeschakeld”</w:t>
+            </w:r>
+            <w:r>
+              <w:t>.</w:t>
+            </w:r>
+          </w:p>
           <w:p/>
         </w:tc>
         <w:tc>
           <w:tcPr>
+            <w:tcW w:w="5282" w:type="dxa"/>
+          </w:tcPr>
+          <w:p>
+            <w:r>
+              <w:rPr>
+                <w:highlight w:val="yellow"/>
+              </w:rPr>
+              <w:t>Tekenvellen stiften</w:t>
+            </w:r>
+          </w:p>
+        </w:tc>
+      </w:tr>
+      <w:tr>
+        <w:tc>
+          <w:tcPr>
+            <w:tcW w:w="1385" w:type="dxa"/>
+          </w:tcPr>
+          <w:p>
+            <w:pPr>
+              <w:rPr>
+                <w:lang w:val="en-US"/>
+              </w:rPr>
+            </w:pPr>
+            <w:r>
+              <w:rPr>
+                <w:lang w:val="en-US"/>
+              </w:rPr>
+              <w:t>00:15 – 00:20</w:t>
+            </w:r>
+          </w:p>
+        </w:tc>
+        <w:tc>
+          <w:tcPr>
             <w:tcW w:w="2349" w:type="dxa"/>
           </w:tcPr>
+          <w:p>
+            <w:r>
+              <w:t>Oriëntatie vragen stellen</w:t>
+            </w:r>
+            <w:r>
+              <w:t xml:space="preserve"> over</w:t>
+            </w:r>
+            <w:r>
+              <w:t xml:space="preserve">: </w:t>
+            </w:r>
+            <w:r>
+              <w:t>Abstractie</w:t>
+            </w:r>
+          </w:p>
           <w:p/>
+          <w:p>
+            <w:r>
+              <w:t>Welke opdracht was abstract? Welke was concreet?</w:t>
+            </w:r>
+          </w:p>
+          <w:p/>
+          <w:p>
+            <w:r>
+              <w:t>Wat is nu dan het verschil tussen concreet en abstract?</w:t>
+            </w:r>
+          </w:p>
+          <w:p/>
+          <w:p>
+            <w:r>
+              <w:t xml:space="preserve">Wat is het verschil tussen abstracte en concrete kunst? </w:t>
+            </w:r>
+          </w:p>
+          <w:p/>
+        </w:tc>
+        <w:tc>
+          <w:tcPr>
+            <w:tcW w:w="5282" w:type="dxa"/>
+          </w:tcPr>
+          <w:p/>
+        </w:tc>
+      </w:tr>
+      <w:tr>
+        <w:tc>
+          <w:tcPr>
+            <w:tcW w:w="1385" w:type="dxa"/>
+          </w:tcPr>
+          <w:p>
+            <w:pPr>
+              <w:rPr>
+                <w:lang w:val="en-US"/>
+              </w:rPr>
+            </w:pPr>
+            <w:r>
+              <w:rPr>
+                <w:lang w:val="en-US"/>
+              </w:rPr>
+              <w:t>00:20 – 0</w:t>
+            </w:r>
+            <w:r>
+              <w:rPr>
+                <w:lang w:val="en-US"/>
+              </w:rPr>
+              <w:t>0</w:t>
+            </w:r>
+            <w:r>
+              <w:rPr>
+                <w:lang w:val="en-US"/>
+              </w:rPr>
+              <w:t>:</w:t>
+            </w:r>
+            <w:r>
+              <w:rPr>
+                <w:lang w:val="en-US"/>
+              </w:rPr>
+              <w:t>4</w:t>
+            </w:r>
+            <w:r>
+              <w:rPr>
+                <w:lang w:val="en-US"/>
+              </w:rPr>
+              <w:t>0</w:t>
+            </w:r>
+          </w:p>
+        </w:tc>
+        <w:tc>
+          <w:tcPr>
+            <w:tcW w:w="2349" w:type="dxa"/>
+          </w:tcPr>
+          <w:p>
+            <w:r>
+              <w:t>Uitleg over abstractie van classes</w:t>
+            </w:r>
+          </w:p>
+        </w:tc>
+        <w:tc>
+          <w:tcPr>
+            <w:tcW w:w="5282" w:type="dxa"/>
+          </w:tcPr>
+          <w:p>
+            <w:proofErr w:type="spellStart"/>
+            <w:r>
+              <w:rPr>
+                <w:highlight w:val="yellow"/>
+              </w:rPr>
+              <w:t>Miro</w:t>
+            </w:r>
+            <w:proofErr w:type="spellEnd"/>
+            <w:r>
+              <w:rPr>
+                <w:highlight w:val="yellow"/>
+              </w:rPr>
+              <w:t xml:space="preserve"> bord</w:t>
+            </w:r>
+          </w:p>
+        </w:tc>
+      </w:tr>
+      <w:tr>
+        <w:tc>
+          <w:tcPr>
+            <w:tcW w:w="1385" w:type="dxa"/>
+          </w:tcPr>
+          <w:p>
+            <w:pPr>
+              <w:rPr>
+                <w:lang w:val="en-US"/>
+              </w:rPr>
+            </w:pPr>
+            <w:r>
+              <w:rPr>
+                <w:lang w:val="en-US"/>
+              </w:rPr>
+              <w:t>0</w:t>
+            </w:r>
+            <w:r>
+              <w:rPr>
+                <w:lang w:val="en-US"/>
+              </w:rPr>
+              <w:t>0</w:t>
+            </w:r>
+            <w:r>
+              <w:rPr>
+                <w:lang w:val="en-US"/>
+              </w:rPr>
+              <w:t>:</w:t>
+            </w:r>
+            <w:r>
+              <w:rPr>
+                <w:lang w:val="en-US"/>
+              </w:rPr>
+              <w:t>4</w:t>
+            </w:r>
+            <w:r>
+              <w:rPr>
+                <w:lang w:val="en-US"/>
+              </w:rPr>
+              <w:t>0 – 0</w:t>
+            </w:r>
+            <w:r>
+              <w:rPr>
+                <w:lang w:val="en-US"/>
+              </w:rPr>
+              <w:t>1</w:t>
+            </w:r>
+            <w:r>
+              <w:rPr>
+                <w:lang w:val="en-US"/>
+              </w:rPr>
+              <w:t>:</w:t>
+            </w:r>
+            <w:r>
+              <w:rPr>
+                <w:lang w:val="en-US"/>
+              </w:rPr>
+              <w:t>4</w:t>
+            </w:r>
+            <w:r>
+              <w:rPr>
+                <w:lang w:val="en-US"/>
+              </w:rPr>
+              <w:t>0</w:t>
+            </w:r>
+          </w:p>
+        </w:tc>
+        <w:tc>
+          <w:tcPr>
+            <w:tcW w:w="2349" w:type="dxa"/>
+          </w:tcPr>
+          <w:p>
+            <w:r>
+              <w:t xml:space="preserve">Uitvoeren opdracht abstracte en concrete classes maken </w:t>
+            </w:r>
+          </w:p>
+        </w:tc>
+        <w:tc>
+          <w:tcPr>
+            <w:tcW w:w="5282" w:type="dxa"/>
+          </w:tcPr>
+          <w:p>
+            <w:pPr>
+              <w:rPr>
+                <w:highlight w:val="yellow"/>
+              </w:rPr>
+            </w:pPr>
+            <w:r>
+              <w:rPr>
+                <w:highlight w:val="yellow"/>
+              </w:rPr>
+              <w:t xml:space="preserve">Opdracht bereikbaar via </w:t>
+            </w:r>
+            <w:proofErr w:type="spellStart"/>
+            <w:r>
+              <w:rPr>
+                <w:highlight w:val="yellow"/>
+              </w:rPr>
+              <w:t>simulize</w:t>
+            </w:r>
+            <w:proofErr w:type="spellEnd"/>
+            <w:r>
+              <w:rPr>
+                <w:highlight w:val="yellow"/>
+              </w:rPr>
+              <w:t xml:space="preserve"> en ook daar weer inleveren</w:t>
+            </w:r>
+          </w:p>
+        </w:tc>
+      </w:tr>
+      <w:tr>
+        <w:tc>
+          <w:tcPr>
+            <w:tcW w:w="1385" w:type="dxa"/>
+          </w:tcPr>
+          <w:p>
+            <w:r>
+              <w:t>01:40 – 0</w:t>
+            </w:r>
+            <w:r>
+              <w:t>1</w:t>
+            </w:r>
+            <w:r>
+              <w:t>:</w:t>
+            </w:r>
+            <w:r>
+              <w:t>55</w:t>
+            </w:r>
+          </w:p>
+        </w:tc>
+        <w:tc>
+          <w:tcPr>
+            <w:tcW w:w="2349" w:type="dxa"/>
+          </w:tcPr>
+          <w:p>
+            <w:r>
+              <w:t>3 studenten laten hun uitwerking op de beamer zien en lichten dit toe.</w:t>
+            </w:r>
+          </w:p>
+        </w:tc>
+        <w:tc>
+          <w:tcPr>
+            <w:tcW w:w="5282" w:type="dxa"/>
+          </w:tcPr>
+          <w:p>
+            <w:pPr>
+              <w:rPr>
+                <w:highlight w:val="yellow"/>
+              </w:rPr>
+            </w:pPr>
+            <w:r>
+              <w:t>Beamer</w:t>
+            </w:r>
+            <w:r>
+              <w:t>, studenten laptops</w:t>
+            </w:r>
+          </w:p>
+        </w:tc>
+      </w:tr>
+      <w:tr>
+        <w:tc>
+          <w:tcPr>
+            <w:tcW w:w="1385" w:type="dxa"/>
+          </w:tcPr>
+          <w:p>
+            <w:r>
+              <w:t>1:55</w:t>
+            </w:r>
+          </w:p>
+        </w:tc>
+        <w:tc>
+          <w:tcPr>
+            <w:tcW w:w="2349" w:type="dxa"/>
+          </w:tcPr>
+          <w:p>
+            <w:r>
+              <w:t xml:space="preserve">Inpakken + alles ingeleverd op </w:t>
+            </w:r>
+            <w:proofErr w:type="spellStart"/>
+            <w:r>
+              <w:t>simulize</w:t>
+            </w:r>
+            <w:proofErr w:type="spellEnd"/>
+            <w:r>
+              <w:t>?</w:t>
+            </w:r>
+          </w:p>
         </w:tc>
         <w:tc>
           <w:tcPr>
@@ -4770,6 +5479,2497 @@
         </w:tc>
       </w:tr>
     </w:tbl>
+    <w:p/>
+    <w:p>
+      <w:r>
+        <w:br w:type="page"/>
+      </w:r>
+    </w:p>
+    <w:p>
+      <w:pPr>
+        <w:pStyle w:val="Heading1"/>
+        <w:rPr>
+          <w:b/>
+          <w:bCs/>
+        </w:rPr>
+      </w:pPr>
+      <w:r>
+        <w:lastRenderedPageBreak/>
+        <w:t xml:space="preserve">Lesplan les </w:t>
+      </w:r>
+      <w:r>
+        <w:t>7</w:t>
+      </w:r>
+      <w:r>
+        <w:t xml:space="preserve">: OOP </w:t>
+      </w:r>
+      <w:proofErr w:type="spellStart"/>
+      <w:r>
+        <w:t>Encapsulation</w:t>
+      </w:r>
+      <w:proofErr w:type="spellEnd"/>
+    </w:p>
+    <w:p>
+      <w:pPr>
+        <w:pStyle w:val="Heading2"/>
+      </w:pPr>
+      <w:r>
+        <w:t>Doel</w:t>
+      </w:r>
+      <w:r>
+        <w:t>en</w:t>
+      </w:r>
+      <w:r>
+        <w:t>:</w:t>
+      </w:r>
+    </w:p>
+    <w:p>
+      <w:r>
+        <w:t xml:space="preserve">De studenten weten wat </w:t>
+      </w:r>
+      <w:proofErr w:type="spellStart"/>
+      <w:r>
+        <w:t>Encapsulation</w:t>
+      </w:r>
+      <w:proofErr w:type="spellEnd"/>
+      <w:r>
+        <w:t xml:space="preserve"> is.</w:t>
+      </w:r>
+    </w:p>
+    <w:p>
+      <w:r>
+        <w:t xml:space="preserve">De studenten begrijpen dat </w:t>
+      </w:r>
+      <w:proofErr w:type="spellStart"/>
+      <w:r>
+        <w:t>encapsulation</w:t>
+      </w:r>
+      <w:proofErr w:type="spellEnd"/>
+      <w:r>
+        <w:t xml:space="preserve"> zorgt voor </w:t>
+      </w:r>
+      <w:r>
+        <w:t xml:space="preserve">het beschermen van code </w:t>
+      </w:r>
+    </w:p>
+    <w:p>
+      <w:r>
+        <w:t xml:space="preserve">De studenten </w:t>
+      </w:r>
+      <w:r>
+        <w:t xml:space="preserve">kennen de verschillende scope </w:t>
+      </w:r>
+      <w:proofErr w:type="spellStart"/>
+      <w:r>
+        <w:t>modifiers</w:t>
+      </w:r>
+      <w:proofErr w:type="spellEnd"/>
+      <w:r>
+        <w:t xml:space="preserve"> (private , public, </w:t>
+      </w:r>
+      <w:proofErr w:type="spellStart"/>
+      <w:r>
+        <w:t>protected</w:t>
+      </w:r>
+      <w:proofErr w:type="spellEnd"/>
+      <w:r>
+        <w:t xml:space="preserve"> en </w:t>
+      </w:r>
+      <w:proofErr w:type="spellStart"/>
+      <w:r>
+        <w:t>internal</w:t>
+      </w:r>
+      <w:proofErr w:type="spellEnd"/>
+      <w:r>
+        <w:t>)</w:t>
+      </w:r>
+    </w:p>
+    <w:p>
+      <w:r>
+        <w:t xml:space="preserve">De studenten </w:t>
+      </w:r>
+      <w:r>
+        <w:t xml:space="preserve">begrijpen dat een </w:t>
+      </w:r>
+      <w:proofErr w:type="spellStart"/>
+      <w:r>
+        <w:t>getter</w:t>
+      </w:r>
+      <w:proofErr w:type="spellEnd"/>
+      <w:r>
+        <w:t xml:space="preserve"> en een setter extra controle geeft op data die de class inkomt en uitgaat</w:t>
+      </w:r>
+    </w:p>
+    <w:p>
+      <w:r>
+        <w:t xml:space="preserve">De studenten kunnen </w:t>
+      </w:r>
+      <w:proofErr w:type="spellStart"/>
+      <w:r>
+        <w:t>getters</w:t>
+      </w:r>
+      <w:proofErr w:type="spellEnd"/>
+      <w:r>
+        <w:t xml:space="preserve"> en setters maken.</w:t>
+      </w:r>
+    </w:p>
+    <w:p>
+      <w:r>
+        <w:t xml:space="preserve">De studenten weten wat een </w:t>
+      </w:r>
+      <w:proofErr w:type="spellStart"/>
+      <w:r>
+        <w:t>assembly</w:t>
+      </w:r>
+      <w:proofErr w:type="spellEnd"/>
+      <w:r>
+        <w:t xml:space="preserve"> is. (DLL)</w:t>
+      </w:r>
+    </w:p>
+    <w:p>
+      <w:r>
+        <w:t xml:space="preserve">De studenten kunnen in </w:t>
+      </w:r>
+      <w:proofErr w:type="spellStart"/>
+      <w:r>
+        <w:t>unity</w:t>
+      </w:r>
+      <w:proofErr w:type="spellEnd"/>
+      <w:r>
+        <w:t xml:space="preserve"> een </w:t>
+      </w:r>
+      <w:proofErr w:type="spellStart"/>
+      <w:r>
+        <w:t>assembly</w:t>
+      </w:r>
+      <w:proofErr w:type="spellEnd"/>
+      <w:r>
+        <w:t xml:space="preserve"> </w:t>
+      </w:r>
+      <w:proofErr w:type="spellStart"/>
+      <w:r>
+        <w:t>definieren</w:t>
+      </w:r>
+      <w:proofErr w:type="spellEnd"/>
+    </w:p>
+    <w:p>
+      <w:pPr>
+        <w:pStyle w:val="Heading2"/>
+      </w:pPr>
+      <w:r>
+        <w:t>Situatie:</w:t>
+      </w:r>
+    </w:p>
+    <w:p>
+      <w:r>
+        <w:t xml:space="preserve">De studenten hebben tot nog toe gebruik gemaakt van public en private en dan met name met het doel om variabelen wel of niet zichtbaar te maken in de </w:t>
+      </w:r>
+      <w:proofErr w:type="spellStart"/>
+      <w:r>
+        <w:t>inspector</w:t>
+      </w:r>
+      <w:proofErr w:type="spellEnd"/>
+      <w:r>
+        <w:t xml:space="preserve"> van </w:t>
+      </w:r>
+      <w:proofErr w:type="spellStart"/>
+      <w:r>
+        <w:t>Unity</w:t>
+      </w:r>
+      <w:proofErr w:type="spellEnd"/>
+      <w:r>
+        <w:t>.</w:t>
+      </w:r>
+    </w:p>
+    <w:p>
+      <w:r>
+        <w:t>In die zin hebben ze wel voorkennis van private en public maar is het ook een risico dat ze denken het te begrijpen maar het eigenlijk niet zo is.</w:t>
+      </w:r>
+    </w:p>
+    <w:p>
+      <w:pPr>
+        <w:pStyle w:val="Heading2"/>
+      </w:pPr>
+      <w:r>
+        <w:t>Toetsing:</w:t>
+      </w:r>
+    </w:p>
+    <w:p>
+      <w:proofErr w:type="spellStart"/>
+      <w:r>
+        <w:t>d.m.v</w:t>
+      </w:r>
+      <w:proofErr w:type="spellEnd"/>
+      <w:r>
+        <w:t xml:space="preserve"> verschillende praktijkopdrachten in de les kunnen de studenten laten zien dat ze de onderdelen nog beheersen.</w:t>
+      </w:r>
+    </w:p>
+    <w:p>
+      <w:pPr>
+        <w:pStyle w:val="Heading2"/>
+      </w:pPr>
+      <w:r>
+        <w:t>Vervolgacties:</w:t>
+      </w:r>
+    </w:p>
+    <w:p>
+      <w:r>
+        <w:t>Studenten die kennis van onderdelen nog missen in kaart brengen.</w:t>
+      </w:r>
+    </w:p>
+    <w:p>
+      <w:r>
+        <w:t xml:space="preserve">Studenten die kennis van onderdelen nog missen </w:t>
+      </w:r>
+      <w:r>
+        <w:rPr>
+          <w:highlight w:val="yellow"/>
+        </w:rPr>
+        <w:t>uitleg</w:t>
+      </w:r>
+      <w:r>
+        <w:t xml:space="preserve"> en </w:t>
+      </w:r>
+      <w:r>
+        <w:rPr>
+          <w:highlight w:val="yellow"/>
+        </w:rPr>
+        <w:t>oefen materiaal</w:t>
+      </w:r>
+      <w:r>
+        <w:t xml:space="preserve"> meegeven. </w:t>
+      </w:r>
+    </w:p>
+    <w:p>
+      <w:r>
+        <w:t>Volgende les checken of oefeningen zijn gedaan en of de stof is begrepen.</w:t>
+      </w:r>
+    </w:p>
+    <w:p>
+      <w:r>
+        <w:br w:type="page"/>
+      </w:r>
+    </w:p>
+    <w:p>
+      <w:pPr>
+        <w:pStyle w:val="Heading1"/>
+        <w:rPr>
+          <w:lang w:val="en-US"/>
+        </w:rPr>
+      </w:pPr>
+      <w:r>
+        <w:lastRenderedPageBreak/>
+        <w:t xml:space="preserve">Lesplan les </w:t>
+      </w:r>
+      <w:r>
+        <w:t>7</w:t>
+      </w:r>
+      <w:r>
+        <w:t xml:space="preserve">: </w:t>
+      </w:r>
+      <w:r>
+        <w:t xml:space="preserve">OOP </w:t>
+      </w:r>
+      <w:proofErr w:type="spellStart"/>
+      <w:r>
+        <w:t>Encapsulation</w:t>
+      </w:r>
+      <w:proofErr w:type="spellEnd"/>
+    </w:p>
+    <w:tbl>
+      <w:tblPr>
+        <w:tblStyle w:val="TableGrid"/>
+        <w:tblW w:w="0" w:type="auto"/>
+        <w:tblLook w:val="04A0" w:firstRow="1" w:lastRow="0" w:firstColumn="1" w:lastColumn="0" w:noHBand="0" w:noVBand="1"/>
+      </w:tblPr>
+      <w:tblGrid>
+        <w:gridCol w:w="1385"/>
+        <w:gridCol w:w="2349"/>
+        <w:gridCol w:w="5282"/>
+      </w:tblGrid>
+      <w:tr>
+        <w:tc>
+          <w:tcPr>
+            <w:tcW w:w="1385" w:type="dxa"/>
+          </w:tcPr>
+          <w:p>
+            <w:r>
+              <w:t>tijd</w:t>
+            </w:r>
+          </w:p>
+        </w:tc>
+        <w:tc>
+          <w:tcPr>
+            <w:tcW w:w="2349" w:type="dxa"/>
+          </w:tcPr>
+          <w:p>
+            <w:r>
+              <w:t>activiteit</w:t>
+            </w:r>
+          </w:p>
+        </w:tc>
+        <w:tc>
+          <w:tcPr>
+            <w:tcW w:w="5282" w:type="dxa"/>
+          </w:tcPr>
+          <w:p>
+            <w:r>
+              <w:t>materiaal</w:t>
+            </w:r>
+          </w:p>
+        </w:tc>
+      </w:tr>
+      <w:tr>
+        <w:tc>
+          <w:tcPr>
+            <w:tcW w:w="1385" w:type="dxa"/>
+          </w:tcPr>
+          <w:p>
+            <w:r>
+              <w:t>00:05 – 00:15</w:t>
+            </w:r>
+          </w:p>
+        </w:tc>
+        <w:tc>
+          <w:tcPr>
+            <w:tcW w:w="2349" w:type="dxa"/>
+          </w:tcPr>
+          <w:p>
+            <w:r>
+              <w:t xml:space="preserve">Energizer: </w:t>
+            </w:r>
+            <w:r>
+              <w:t>??</w:t>
+            </w:r>
+          </w:p>
+          <w:p/>
+        </w:tc>
+        <w:tc>
+          <w:tcPr>
+            <w:tcW w:w="5282" w:type="dxa"/>
+          </w:tcPr>
+          <w:p/>
+        </w:tc>
+      </w:tr>
+      <w:tr>
+        <w:tc>
+          <w:tcPr>
+            <w:tcW w:w="1385" w:type="dxa"/>
+          </w:tcPr>
+          <w:p>
+            <w:pPr>
+              <w:rPr>
+                <w:lang w:val="en-US"/>
+              </w:rPr>
+            </w:pPr>
+            <w:r>
+              <w:rPr>
+                <w:lang w:val="en-US"/>
+              </w:rPr>
+              <w:t>00:15 – 00:20</w:t>
+            </w:r>
+          </w:p>
+        </w:tc>
+        <w:tc>
+          <w:tcPr>
+            <w:tcW w:w="2349" w:type="dxa"/>
+          </w:tcPr>
+          <w:p>
+            <w:r>
+              <w:t xml:space="preserve">Oriëntatie vragen stellen over: </w:t>
+            </w:r>
+            <w:proofErr w:type="spellStart"/>
+            <w:r>
+              <w:t>Encapsulation</w:t>
+            </w:r>
+            <w:proofErr w:type="spellEnd"/>
+          </w:p>
+          <w:p/>
+          <w:p>
+            <w:r>
+              <w:t xml:space="preserve">Wie weet wat </w:t>
+            </w:r>
+            <w:proofErr w:type="spellStart"/>
+            <w:r>
+              <w:t>encapsulation</w:t>
+            </w:r>
+            <w:proofErr w:type="spellEnd"/>
+            <w:r>
+              <w:t xml:space="preserve"> inhoud?</w:t>
+            </w:r>
+          </w:p>
+          <w:p/>
+        </w:tc>
+        <w:tc>
+          <w:tcPr>
+            <w:tcW w:w="5282" w:type="dxa"/>
+          </w:tcPr>
+          <w:p/>
+        </w:tc>
+      </w:tr>
+      <w:tr>
+        <w:tc>
+          <w:tcPr>
+            <w:tcW w:w="1385" w:type="dxa"/>
+          </w:tcPr>
+          <w:p>
+            <w:pPr>
+              <w:rPr>
+                <w:lang w:val="en-US"/>
+              </w:rPr>
+            </w:pPr>
+            <w:r>
+              <w:rPr>
+                <w:lang w:val="en-US"/>
+              </w:rPr>
+              <w:t>00:20 – 00:40</w:t>
+            </w:r>
+          </w:p>
+        </w:tc>
+        <w:tc>
+          <w:tcPr>
+            <w:tcW w:w="2349" w:type="dxa"/>
+          </w:tcPr>
+          <w:p>
+            <w:r>
+              <w:t xml:space="preserve">Uitleg over </w:t>
+            </w:r>
+            <w:proofErr w:type="spellStart"/>
+            <w:r>
+              <w:t>encapsulation</w:t>
+            </w:r>
+            <w:proofErr w:type="spellEnd"/>
+          </w:p>
+        </w:tc>
+        <w:tc>
+          <w:tcPr>
+            <w:tcW w:w="5282" w:type="dxa"/>
+          </w:tcPr>
+          <w:p>
+            <w:proofErr w:type="spellStart"/>
+            <w:r>
+              <w:rPr>
+                <w:highlight w:val="yellow"/>
+              </w:rPr>
+              <w:t>Miro</w:t>
+            </w:r>
+            <w:proofErr w:type="spellEnd"/>
+            <w:r>
+              <w:rPr>
+                <w:highlight w:val="yellow"/>
+              </w:rPr>
+              <w:t xml:space="preserve"> bord</w:t>
+            </w:r>
+          </w:p>
+        </w:tc>
+      </w:tr>
+      <w:tr>
+        <w:tc>
+          <w:tcPr>
+            <w:tcW w:w="1385" w:type="dxa"/>
+          </w:tcPr>
+          <w:p>
+            <w:pPr>
+              <w:rPr>
+                <w:lang w:val="en-US"/>
+              </w:rPr>
+            </w:pPr>
+            <w:r>
+              <w:rPr>
+                <w:lang w:val="en-US"/>
+              </w:rPr>
+              <w:t>00:40 – 01:40</w:t>
+            </w:r>
+          </w:p>
+        </w:tc>
+        <w:tc>
+          <w:tcPr>
+            <w:tcW w:w="2349" w:type="dxa"/>
+          </w:tcPr>
+          <w:p>
+            <w:r>
+              <w:t xml:space="preserve">Uitvoeren opdracht </w:t>
+            </w:r>
+            <w:proofErr w:type="spellStart"/>
+            <w:r>
+              <w:t>getters</w:t>
+            </w:r>
+            <w:proofErr w:type="spellEnd"/>
+            <w:r>
+              <w:t xml:space="preserve"> en setters maken en </w:t>
+            </w:r>
+            <w:proofErr w:type="spellStart"/>
+            <w:r>
+              <w:t>protected</w:t>
+            </w:r>
+            <w:proofErr w:type="spellEnd"/>
+            <w:r>
+              <w:t xml:space="preserve"> variabelen en functies gebruiken</w:t>
+            </w:r>
+            <w:r>
+              <w:t xml:space="preserve"> </w:t>
+            </w:r>
+          </w:p>
+        </w:tc>
+        <w:tc>
+          <w:tcPr>
+            <w:tcW w:w="5282" w:type="dxa"/>
+          </w:tcPr>
+          <w:p>
+            <w:pPr>
+              <w:rPr>
+                <w:highlight w:val="yellow"/>
+              </w:rPr>
+            </w:pPr>
+            <w:r>
+              <w:rPr>
+                <w:highlight w:val="yellow"/>
+              </w:rPr>
+              <w:t xml:space="preserve">Opdracht bereikbaar via </w:t>
+            </w:r>
+            <w:proofErr w:type="spellStart"/>
+            <w:r>
+              <w:rPr>
+                <w:highlight w:val="yellow"/>
+              </w:rPr>
+              <w:t>simulize</w:t>
+            </w:r>
+            <w:proofErr w:type="spellEnd"/>
+            <w:r>
+              <w:rPr>
+                <w:highlight w:val="yellow"/>
+              </w:rPr>
+              <w:t xml:space="preserve"> en ook daar weer inleveren</w:t>
+            </w:r>
+          </w:p>
+        </w:tc>
+      </w:tr>
+      <w:tr>
+        <w:tc>
+          <w:tcPr>
+            <w:tcW w:w="1385" w:type="dxa"/>
+          </w:tcPr>
+          <w:p>
+            <w:r>
+              <w:t>01:40 – 01:55</w:t>
+            </w:r>
+          </w:p>
+        </w:tc>
+        <w:tc>
+          <w:tcPr>
+            <w:tcW w:w="2349" w:type="dxa"/>
+          </w:tcPr>
+          <w:p>
+            <w:r>
+              <w:t>3 studenten laten hun uitwerking op de beamer zien en lichten dit toe.</w:t>
+            </w:r>
+          </w:p>
+        </w:tc>
+        <w:tc>
+          <w:tcPr>
+            <w:tcW w:w="5282" w:type="dxa"/>
+          </w:tcPr>
+          <w:p>
+            <w:pPr>
+              <w:rPr>
+                <w:highlight w:val="yellow"/>
+              </w:rPr>
+            </w:pPr>
+            <w:r>
+              <w:t>Beamer</w:t>
+            </w:r>
+            <w:r>
+              <w:t>, studenten laptops</w:t>
+            </w:r>
+          </w:p>
+        </w:tc>
+      </w:tr>
+      <w:tr>
+        <w:tc>
+          <w:tcPr>
+            <w:tcW w:w="1385" w:type="dxa"/>
+          </w:tcPr>
+          <w:p>
+            <w:r>
+              <w:t>1:55</w:t>
+            </w:r>
+          </w:p>
+        </w:tc>
+        <w:tc>
+          <w:tcPr>
+            <w:tcW w:w="2349" w:type="dxa"/>
+          </w:tcPr>
+          <w:p>
+            <w:r>
+              <w:t xml:space="preserve">Inpakken + alles ingeleverd op </w:t>
+            </w:r>
+            <w:proofErr w:type="spellStart"/>
+            <w:r>
+              <w:t>simulize</w:t>
+            </w:r>
+            <w:proofErr w:type="spellEnd"/>
+            <w:r>
+              <w:t>?</w:t>
+            </w:r>
+          </w:p>
+        </w:tc>
+        <w:tc>
+          <w:tcPr>
+            <w:tcW w:w="5282" w:type="dxa"/>
+          </w:tcPr>
+          <w:p/>
+        </w:tc>
+      </w:tr>
+    </w:tbl>
+    <w:p/>
+    <w:p/>
+    <w:p>
+      <w:pPr>
+        <w:pStyle w:val="Heading1"/>
+        <w:rPr>
+          <w:b/>
+          <w:bCs/>
+        </w:rPr>
+      </w:pPr>
+      <w:r>
+        <w:br w:type="page"/>
+      </w:r>
+      <w:r>
+        <w:lastRenderedPageBreak/>
+        <w:t xml:space="preserve">Lesplan les </w:t>
+      </w:r>
+      <w:r>
+        <w:t>8</w:t>
+      </w:r>
+      <w:r>
+        <w:t xml:space="preserve">: </w:t>
+      </w:r>
+      <w:r>
+        <w:t>Class Diagram</w:t>
+      </w:r>
+    </w:p>
+    <w:p>
+      <w:pPr>
+        <w:pStyle w:val="Heading2"/>
+      </w:pPr>
+      <w:r>
+        <w:t>Doel</w:t>
+      </w:r>
+      <w:r>
+        <w:t>en</w:t>
+      </w:r>
+      <w:r>
+        <w:t>:</w:t>
+      </w:r>
+    </w:p>
+    <w:p>
+      <w:r>
+        <w:t xml:space="preserve">De studenten weten wat </w:t>
+      </w:r>
+      <w:r>
+        <w:t>Class Diagram is</w:t>
+      </w:r>
+      <w:r>
+        <w:t>.</w:t>
+      </w:r>
+    </w:p>
+    <w:p>
+      <w:r>
+        <w:t xml:space="preserve">De studenten begrijpen dat </w:t>
+      </w:r>
+      <w:r>
+        <w:t>een class diagram kan zorgen dat je achteraf inzicht krijgt in de structuur van je code.</w:t>
+      </w:r>
+    </w:p>
+    <w:p>
+      <w:r>
+        <w:t xml:space="preserve">De studenten begrijpen dat een class diagram kan zorgen dat je </w:t>
+      </w:r>
+      <w:r>
+        <w:t>vooraf</w:t>
+      </w:r>
+      <w:r>
+        <w:t xml:space="preserve"> </w:t>
+      </w:r>
+      <w:r>
+        <w:t>beter na kunt denken over hoe je de structuur op kunt zetten.</w:t>
+      </w:r>
+    </w:p>
+    <w:p>
+      <w:r>
+        <w:t>De studenten begrijpen dat een class diagram onderdeel is van UML</w:t>
+      </w:r>
+    </w:p>
+    <w:p>
+      <w:r>
+        <w:t>De studenten begrijpen het belang van een geformaliseerde taal zodat je op een exacte manier de structuur kunt ontwerpen</w:t>
+      </w:r>
+    </w:p>
+    <w:p>
+      <w:r>
+        <w:t>De studenten weten dat er tools zijn om class diagrammen te modelleren en dat je zelfs een code base kunt genereren via UML.</w:t>
+      </w:r>
+    </w:p>
+    <w:p>
+      <w:r>
+        <w:t xml:space="preserve">De studenten weten hoe je </w:t>
+      </w:r>
+      <w:proofErr w:type="spellStart"/>
+      <w:r>
+        <w:rPr>
+          <w:b/>
+          <w:bCs/>
+        </w:rPr>
+        <w:t>attribute</w:t>
+      </w:r>
+      <w:proofErr w:type="spellEnd"/>
+      <w:r>
+        <w:t xml:space="preserve"> weergeeft</w:t>
+      </w:r>
+    </w:p>
+    <w:p>
+      <w:r>
+        <w:t xml:space="preserve">De studenten weten hoe je </w:t>
+      </w:r>
+      <w:proofErr w:type="spellStart"/>
+      <w:r>
+        <w:rPr>
+          <w:b/>
+          <w:bCs/>
+        </w:rPr>
+        <w:t>operation</w:t>
+      </w:r>
+      <w:proofErr w:type="spellEnd"/>
+      <w:r>
+        <w:t xml:space="preserve"> weergeeft</w:t>
+      </w:r>
+    </w:p>
+    <w:p>
+      <w:r>
+        <w:t>De studenten kennen de verschillende relatie vormen</w:t>
+      </w:r>
+    </w:p>
+    <w:p>
+      <w:r>
+        <w:t>De studenten weten hoe je verschillende relaties weergeeft</w:t>
+      </w:r>
+    </w:p>
+    <w:p>
+      <w:r>
+        <w:t xml:space="preserve"> </w:t>
+      </w:r>
+    </w:p>
+    <w:p>
+      <w:pPr>
+        <w:pStyle w:val="Heading2"/>
+      </w:pPr>
+      <w:r>
+        <w:t>Situatie:</w:t>
+      </w:r>
+    </w:p>
+    <w:p>
+      <w:r>
+        <w:t xml:space="preserve">De studenten </w:t>
+      </w:r>
+      <w:r>
+        <w:t>nog helemaal geen ervaring met het aanbrengen van structuur in hun code. Het modelleren van hun structuur met UML is ook nieuw</w:t>
+      </w:r>
+    </w:p>
+    <w:p>
+      <w:r>
+        <w:t xml:space="preserve">Belangrijk is ook dat ze nog nooit met een </w:t>
+      </w:r>
+      <w:proofErr w:type="spellStart"/>
+      <w:r>
+        <w:t>modelling</w:t>
+      </w:r>
+      <w:proofErr w:type="spellEnd"/>
+      <w:r>
+        <w:t xml:space="preserve"> tool hebben gewerkt en dat deze ook niet altijd heel fijn werken. De studenten hebben hier dus extra hulp bij nodig.</w:t>
+      </w:r>
+    </w:p>
+    <w:p/>
+    <w:p>
+      <w:pPr>
+        <w:pStyle w:val="Heading2"/>
+      </w:pPr>
+      <w:r>
+        <w:t>Toetsing:</w:t>
+      </w:r>
+    </w:p>
+    <w:p>
+      <w:proofErr w:type="spellStart"/>
+      <w:r>
+        <w:t>d.m.v</w:t>
+      </w:r>
+      <w:proofErr w:type="spellEnd"/>
+      <w:r>
+        <w:t xml:space="preserve"> verschillende praktijkopdrachten in de les kunnen de studenten laten zien dat ze de onderdelen nog beheersen.</w:t>
+      </w:r>
+    </w:p>
+    <w:p>
+      <w:pPr>
+        <w:pStyle w:val="Heading2"/>
+      </w:pPr>
+      <w:r>
+        <w:t>Vervolgacties:</w:t>
+      </w:r>
+    </w:p>
+    <w:p>
+      <w:r>
+        <w:t>Studenten die kennis van onderdelen nog missen in kaart brengen.</w:t>
+      </w:r>
+    </w:p>
+    <w:p>
+      <w:r>
+        <w:t xml:space="preserve">Studenten die kennis van onderdelen nog missen </w:t>
+      </w:r>
+      <w:r>
+        <w:rPr>
+          <w:highlight w:val="yellow"/>
+        </w:rPr>
+        <w:t>uitleg</w:t>
+      </w:r>
+      <w:r>
+        <w:t xml:space="preserve"> en </w:t>
+      </w:r>
+      <w:r>
+        <w:rPr>
+          <w:highlight w:val="yellow"/>
+        </w:rPr>
+        <w:t>oefen materiaal</w:t>
+      </w:r>
+      <w:r>
+        <w:t xml:space="preserve"> meegeven. </w:t>
+      </w:r>
+    </w:p>
+    <w:p>
+      <w:r>
+        <w:t>Volgende les checken of oefeningen zijn gedaan en of de stof is begrepen.</w:t>
+      </w:r>
+    </w:p>
+    <w:p/>
+    <w:p>
+      <w:pPr>
+        <w:rPr>
+          <w:rFonts w:asciiTheme="majorHAnsi" w:eastAsiaTheme="majorEastAsia" w:hAnsiTheme="majorHAnsi" w:cstheme="majorBidi"/>
+          <w:color w:val="2F5496" w:themeColor="accent1" w:themeShade="BF"/>
+          <w:sz w:val="32"/>
+          <w:szCs w:val="32"/>
+        </w:rPr>
+      </w:pPr>
+      <w:r>
+        <w:br w:type="page"/>
+      </w:r>
+    </w:p>
+    <w:p>
+      <w:pPr>
+        <w:pStyle w:val="Heading1"/>
+        <w:rPr>
+          <w:lang w:val="en-US"/>
+        </w:rPr>
+      </w:pPr>
+      <w:r>
+        <w:lastRenderedPageBreak/>
+        <w:t xml:space="preserve">Lesplan les </w:t>
+      </w:r>
+      <w:r>
+        <w:t>8</w:t>
+      </w:r>
+      <w:r>
+        <w:t xml:space="preserve">: </w:t>
+      </w:r>
+      <w:r>
+        <w:t>Class Diagram</w:t>
+      </w:r>
+    </w:p>
+    <w:tbl>
+      <w:tblPr>
+        <w:tblStyle w:val="TableGrid"/>
+        <w:tblW w:w="0" w:type="auto"/>
+        <w:tblLook w:val="04A0" w:firstRow="1" w:lastRow="0" w:firstColumn="1" w:lastColumn="0" w:noHBand="0" w:noVBand="1"/>
+      </w:tblPr>
+      <w:tblGrid>
+        <w:gridCol w:w="1385"/>
+        <w:gridCol w:w="2349"/>
+        <w:gridCol w:w="5282"/>
+      </w:tblGrid>
+      <w:tr>
+        <w:tc>
+          <w:tcPr>
+            <w:tcW w:w="1385" w:type="dxa"/>
+          </w:tcPr>
+          <w:p>
+            <w:r>
+              <w:t>tijd</w:t>
+            </w:r>
+          </w:p>
+        </w:tc>
+        <w:tc>
+          <w:tcPr>
+            <w:tcW w:w="2349" w:type="dxa"/>
+          </w:tcPr>
+          <w:p>
+            <w:r>
+              <w:t>activiteit</w:t>
+            </w:r>
+          </w:p>
+        </w:tc>
+        <w:tc>
+          <w:tcPr>
+            <w:tcW w:w="5282" w:type="dxa"/>
+          </w:tcPr>
+          <w:p>
+            <w:r>
+              <w:t>materiaal</w:t>
+            </w:r>
+          </w:p>
+        </w:tc>
+      </w:tr>
+      <w:tr>
+        <w:tc>
+          <w:tcPr>
+            <w:tcW w:w="1385" w:type="dxa"/>
+          </w:tcPr>
+          <w:p>
+            <w:r>
+              <w:t>00:05 – 00:15</w:t>
+            </w:r>
+          </w:p>
+        </w:tc>
+        <w:tc>
+          <w:tcPr>
+            <w:tcW w:w="2349" w:type="dxa"/>
+          </w:tcPr>
+          <w:p>
+            <w:r>
+              <w:t>Energizer: ??</w:t>
+            </w:r>
+          </w:p>
+          <w:p/>
+        </w:tc>
+        <w:tc>
+          <w:tcPr>
+            <w:tcW w:w="5282" w:type="dxa"/>
+          </w:tcPr>
+          <w:p/>
+        </w:tc>
+      </w:tr>
+      <w:tr>
+        <w:tc>
+          <w:tcPr>
+            <w:tcW w:w="1385" w:type="dxa"/>
+          </w:tcPr>
+          <w:p>
+            <w:pPr>
+              <w:rPr>
+                <w:lang w:val="en-US"/>
+              </w:rPr>
+            </w:pPr>
+            <w:r>
+              <w:rPr>
+                <w:lang w:val="en-US"/>
+              </w:rPr>
+              <w:t>00:15 – 00:20</w:t>
+            </w:r>
+          </w:p>
+        </w:tc>
+        <w:tc>
+          <w:tcPr>
+            <w:tcW w:w="2349" w:type="dxa"/>
+          </w:tcPr>
+          <w:p>
+            <w:r>
+              <w:t xml:space="preserve">Oriëntatie vragen stellen over: </w:t>
+            </w:r>
+            <w:r>
+              <w:t>Class Diagram</w:t>
+            </w:r>
+          </w:p>
+          <w:p/>
+          <w:p>
+            <w:r>
+              <w:t xml:space="preserve">Wie weet wat </w:t>
+            </w:r>
+            <w:r>
+              <w:t>een class diagram is?</w:t>
+            </w:r>
+          </w:p>
+          <w:p/>
+        </w:tc>
+        <w:tc>
+          <w:tcPr>
+            <w:tcW w:w="5282" w:type="dxa"/>
+          </w:tcPr>
+          <w:p/>
+        </w:tc>
+      </w:tr>
+      <w:tr>
+        <w:tc>
+          <w:tcPr>
+            <w:tcW w:w="1385" w:type="dxa"/>
+          </w:tcPr>
+          <w:p>
+            <w:pPr>
+              <w:rPr>
+                <w:lang w:val="en-US"/>
+              </w:rPr>
+            </w:pPr>
+            <w:r>
+              <w:rPr>
+                <w:lang w:val="en-US"/>
+              </w:rPr>
+              <w:t>00:20 – 00:40</w:t>
+            </w:r>
+          </w:p>
+        </w:tc>
+        <w:tc>
+          <w:tcPr>
+            <w:tcW w:w="2349" w:type="dxa"/>
+          </w:tcPr>
+          <w:p>
+            <w:r>
+              <w:t xml:space="preserve">Uitleg over </w:t>
+            </w:r>
+            <w:r>
+              <w:t xml:space="preserve">class </w:t>
+            </w:r>
+            <w:proofErr w:type="spellStart"/>
+            <w:r>
+              <w:t>diagrams</w:t>
+            </w:r>
+            <w:proofErr w:type="spellEnd"/>
+          </w:p>
+        </w:tc>
+        <w:tc>
+          <w:tcPr>
+            <w:tcW w:w="5282" w:type="dxa"/>
+          </w:tcPr>
+          <w:p>
+            <w:hyperlink r:id="rId10" w:history="1">
+              <w:r>
+                <w:rPr>
+                  <w:rStyle w:val="Hyperlink"/>
+                  <w:highlight w:val="yellow"/>
+                </w:rPr>
+                <w:t>https://miro.com/app/board/uXjVNbo1Yzs=/</w:t>
+              </w:r>
+            </w:hyperlink>
+          </w:p>
+          <w:p/>
+        </w:tc>
+      </w:tr>
+      <w:tr>
+        <w:tc>
+          <w:tcPr>
+            <w:tcW w:w="1385" w:type="dxa"/>
+          </w:tcPr>
+          <w:p>
+            <w:pPr>
+              <w:rPr>
+                <w:lang w:val="en-US"/>
+              </w:rPr>
+            </w:pPr>
+            <w:r>
+              <w:rPr>
+                <w:lang w:val="en-US"/>
+              </w:rPr>
+              <w:t>00:40 – 01:40</w:t>
+            </w:r>
+          </w:p>
+        </w:tc>
+        <w:tc>
+          <w:tcPr>
+            <w:tcW w:w="2349" w:type="dxa"/>
+          </w:tcPr>
+          <w:p>
+            <w:r>
+              <w:t xml:space="preserve">Uitvoeren opdracht </w:t>
+            </w:r>
+            <w:r>
+              <w:t>maken van een eigen class diagram op basis van hun TD project of een voorbeeldproject</w:t>
+            </w:r>
+            <w:r>
+              <w:t xml:space="preserve"> </w:t>
+            </w:r>
+            <w:r>
+              <w:t xml:space="preserve">in </w:t>
+            </w:r>
+            <w:r>
+              <w:rPr>
+                <w:i/>
+                <w:iCs/>
+              </w:rPr>
+              <w:t>2 tallen maken</w:t>
+            </w:r>
+          </w:p>
+        </w:tc>
+        <w:tc>
+          <w:tcPr>
+            <w:tcW w:w="5282" w:type="dxa"/>
+          </w:tcPr>
+          <w:p>
+            <w:pPr>
+              <w:rPr>
+                <w:highlight w:val="yellow"/>
+              </w:rPr>
+            </w:pPr>
+            <w:r>
+              <w:rPr>
+                <w:highlight w:val="yellow"/>
+              </w:rPr>
+              <w:t xml:space="preserve">Opdracht bereikbaar via </w:t>
+            </w:r>
+            <w:proofErr w:type="spellStart"/>
+            <w:r>
+              <w:rPr>
+                <w:highlight w:val="yellow"/>
+              </w:rPr>
+              <w:t>simulize</w:t>
+            </w:r>
+            <w:proofErr w:type="spellEnd"/>
+            <w:r>
+              <w:rPr>
+                <w:highlight w:val="yellow"/>
+              </w:rPr>
+              <w:t xml:space="preserve"> en ook daar weer inleveren</w:t>
+            </w:r>
+          </w:p>
+        </w:tc>
+      </w:tr>
+      <w:tr>
+        <w:tc>
+          <w:tcPr>
+            <w:tcW w:w="1385" w:type="dxa"/>
+          </w:tcPr>
+          <w:p>
+            <w:r>
+              <w:t>01:40 – 01:55</w:t>
+            </w:r>
+          </w:p>
+        </w:tc>
+        <w:tc>
+          <w:tcPr>
+            <w:tcW w:w="2349" w:type="dxa"/>
+          </w:tcPr>
+          <w:p>
+            <w:r>
+              <w:t>3 studenten laten hun uitwerking op de beamer zien en lichten dit toe.</w:t>
+            </w:r>
+          </w:p>
+        </w:tc>
+        <w:tc>
+          <w:tcPr>
+            <w:tcW w:w="5282" w:type="dxa"/>
+          </w:tcPr>
+          <w:p>
+            <w:pPr>
+              <w:rPr>
+                <w:highlight w:val="yellow"/>
+              </w:rPr>
+            </w:pPr>
+            <w:r>
+              <w:t>Beamer</w:t>
+            </w:r>
+            <w:r>
+              <w:t>, studenten laptops</w:t>
+            </w:r>
+          </w:p>
+        </w:tc>
+      </w:tr>
+      <w:tr>
+        <w:tc>
+          <w:tcPr>
+            <w:tcW w:w="1385" w:type="dxa"/>
+          </w:tcPr>
+          <w:p>
+            <w:r>
+              <w:t>1:55</w:t>
+            </w:r>
+          </w:p>
+        </w:tc>
+        <w:tc>
+          <w:tcPr>
+            <w:tcW w:w="2349" w:type="dxa"/>
+          </w:tcPr>
+          <w:p>
+            <w:r>
+              <w:t xml:space="preserve">Inpakken + alles ingeleverd op </w:t>
+            </w:r>
+            <w:proofErr w:type="spellStart"/>
+            <w:r>
+              <w:t>simulize</w:t>
+            </w:r>
+            <w:proofErr w:type="spellEnd"/>
+            <w:r>
+              <w:t>?</w:t>
+            </w:r>
+          </w:p>
+        </w:tc>
+        <w:tc>
+          <w:tcPr>
+            <w:tcW w:w="5282" w:type="dxa"/>
+          </w:tcPr>
+          <w:p/>
+        </w:tc>
+      </w:tr>
+    </w:tbl>
+    <w:p/>
+    <w:p/>
+    <w:p>
+      <w:pPr>
+        <w:rPr>
+          <w:rFonts w:asciiTheme="majorHAnsi" w:eastAsiaTheme="majorEastAsia" w:hAnsiTheme="majorHAnsi" w:cstheme="majorBidi"/>
+          <w:color w:val="2F5496" w:themeColor="accent1" w:themeShade="BF"/>
+          <w:sz w:val="32"/>
+          <w:szCs w:val="32"/>
+        </w:rPr>
+      </w:pPr>
+      <w:r>
+        <w:br w:type="page"/>
+      </w:r>
+    </w:p>
+    <w:p>
+      <w:pPr>
+        <w:pStyle w:val="Heading1"/>
+        <w:rPr>
+          <w:b/>
+          <w:bCs/>
+        </w:rPr>
+      </w:pPr>
+      <w:r>
+        <w:lastRenderedPageBreak/>
+        <w:t xml:space="preserve">Lesplan les </w:t>
+      </w:r>
+      <w:r>
+        <w:t>9</w:t>
+      </w:r>
+      <w:r>
+        <w:t xml:space="preserve">: OOP </w:t>
+      </w:r>
+      <w:proofErr w:type="spellStart"/>
+      <w:r>
+        <w:t>Polymorphism</w:t>
+      </w:r>
+      <w:proofErr w:type="spellEnd"/>
+    </w:p>
+    <w:p>
+      <w:pPr>
+        <w:pStyle w:val="Heading2"/>
+      </w:pPr>
+      <w:r>
+        <w:t>Doel</w:t>
+      </w:r>
+      <w:r>
+        <w:t>en</w:t>
+      </w:r>
+      <w:r>
+        <w:t>:</w:t>
+      </w:r>
+    </w:p>
+    <w:p>
+      <w:r>
+        <w:t xml:space="preserve">De studenten weten wat </w:t>
+      </w:r>
+      <w:r>
+        <w:t>Polymorfisme</w:t>
+      </w:r>
+      <w:r>
+        <w:t xml:space="preserve"> is.</w:t>
+      </w:r>
+    </w:p>
+    <w:p>
+      <w:r>
+        <w:t xml:space="preserve">De studenten begrijpen dat </w:t>
+      </w:r>
+      <w:r>
+        <w:t>polymorfisme</w:t>
+      </w:r>
+      <w:r>
+        <w:t xml:space="preserve"> zorgt </w:t>
+      </w:r>
+      <w:r>
+        <w:t xml:space="preserve">dat code </w:t>
+      </w:r>
+      <w:proofErr w:type="spellStart"/>
+      <w:r>
+        <w:t>uitbreidbaar</w:t>
+      </w:r>
+      <w:proofErr w:type="spellEnd"/>
+      <w:r>
+        <w:t xml:space="preserve"> maar niet aanpasbaar is</w:t>
+      </w:r>
+    </w:p>
+    <w:p>
+      <w:r>
+        <w:t xml:space="preserve">De studenten </w:t>
+      </w:r>
+      <w:r>
+        <w:t>weten wat een interface is</w:t>
+      </w:r>
+    </w:p>
+    <w:p>
+      <w:r>
+        <w:t xml:space="preserve">De studenten weten wat </w:t>
+      </w:r>
+      <w:proofErr w:type="spellStart"/>
+      <w:r>
+        <w:t>over</w:t>
+      </w:r>
+      <w:r>
+        <w:t>r</w:t>
+      </w:r>
+      <w:r>
+        <w:t>ide</w:t>
+      </w:r>
+      <w:r>
+        <w:t>n</w:t>
+      </w:r>
+      <w:proofErr w:type="spellEnd"/>
+      <w:r>
+        <w:t xml:space="preserve"> is</w:t>
+      </w:r>
+    </w:p>
+    <w:p>
+      <w:r>
+        <w:t>De studenten begrijpen het verschil tussen een abstract class en een interface</w:t>
+      </w:r>
+    </w:p>
+    <w:p>
+      <w:r>
+        <w:t>De studenten kunnen een interface maken en classes implementeren die aan de eisen van de interface voldoen</w:t>
+      </w:r>
+    </w:p>
+    <w:p>
+      <w:pPr>
+        <w:pStyle w:val="Heading2"/>
+      </w:pPr>
+      <w:r>
+        <w:t>Situatie:</w:t>
+      </w:r>
+    </w:p>
+    <w:p>
+      <w:r>
+        <w:t xml:space="preserve">De studenten hebben nog helemaal geen kennis van interfaces en </w:t>
+      </w:r>
+      <w:proofErr w:type="spellStart"/>
+      <w:r>
+        <w:t>polimorfisme</w:t>
+      </w:r>
+      <w:proofErr w:type="spellEnd"/>
+      <w:r>
+        <w:t>.</w:t>
+      </w:r>
+    </w:p>
+    <w:p>
+      <w:pPr>
+        <w:pStyle w:val="Heading2"/>
+      </w:pPr>
+      <w:r>
+        <w:t>Toetsing:</w:t>
+      </w:r>
+    </w:p>
+    <w:p>
+      <w:proofErr w:type="spellStart"/>
+      <w:r>
+        <w:t>d.m.v</w:t>
+      </w:r>
+      <w:proofErr w:type="spellEnd"/>
+      <w:r>
+        <w:t xml:space="preserve"> verschillende praktijkopdrachten in de les kunnen de studenten laten zien dat ze de onderdelen nog beheersen.</w:t>
+      </w:r>
+    </w:p>
+    <w:p>
+      <w:pPr>
+        <w:pStyle w:val="Heading2"/>
+      </w:pPr>
+      <w:r>
+        <w:t>Vervolgacties:</w:t>
+      </w:r>
+    </w:p>
+    <w:p>
+      <w:r>
+        <w:t>Studenten die kennis van onderdelen nog missen in kaart brengen.</w:t>
+      </w:r>
+    </w:p>
+    <w:p>
+      <w:r>
+        <w:t xml:space="preserve">Studenten die kennis van onderdelen nog missen </w:t>
+      </w:r>
+      <w:r>
+        <w:rPr>
+          <w:highlight w:val="yellow"/>
+        </w:rPr>
+        <w:t>uitleg</w:t>
+      </w:r>
+      <w:r>
+        <w:t xml:space="preserve"> en </w:t>
+      </w:r>
+      <w:r>
+        <w:rPr>
+          <w:highlight w:val="yellow"/>
+        </w:rPr>
+        <w:t>oefen materiaal</w:t>
+      </w:r>
+      <w:r>
+        <w:t xml:space="preserve"> meegeven. </w:t>
+      </w:r>
+    </w:p>
+    <w:p>
+      <w:r>
+        <w:t>Volgende les checken of oefeningen zijn gedaan en of de stof is begrepen.</w:t>
+      </w:r>
+    </w:p>
+    <w:p>
+      <w:r>
+        <w:br w:type="page"/>
+      </w:r>
+    </w:p>
+    <w:p>
+      <w:pPr>
+        <w:pStyle w:val="Heading1"/>
+        <w:rPr>
+          <w:lang w:val="en-US"/>
+        </w:rPr>
+      </w:pPr>
+      <w:r>
+        <w:lastRenderedPageBreak/>
+        <w:t xml:space="preserve">Lesplan les </w:t>
+      </w:r>
+      <w:r>
+        <w:t>9</w:t>
+      </w:r>
+      <w:r>
+        <w:t xml:space="preserve">: </w:t>
+      </w:r>
+      <w:r>
+        <w:t xml:space="preserve">OOP </w:t>
+      </w:r>
+      <w:proofErr w:type="spellStart"/>
+      <w:r>
+        <w:t>Polymorphism</w:t>
+      </w:r>
+      <w:proofErr w:type="spellEnd"/>
+    </w:p>
+    <w:tbl>
+      <w:tblPr>
+        <w:tblStyle w:val="TableGrid"/>
+        <w:tblW w:w="0" w:type="auto"/>
+        <w:tblLook w:val="04A0" w:firstRow="1" w:lastRow="0" w:firstColumn="1" w:lastColumn="0" w:noHBand="0" w:noVBand="1"/>
+      </w:tblPr>
+      <w:tblGrid>
+        <w:gridCol w:w="1385"/>
+        <w:gridCol w:w="2349"/>
+        <w:gridCol w:w="5282"/>
+      </w:tblGrid>
+      <w:tr>
+        <w:tc>
+          <w:tcPr>
+            <w:tcW w:w="1385" w:type="dxa"/>
+          </w:tcPr>
+          <w:p>
+            <w:r>
+              <w:t>tijd</w:t>
+            </w:r>
+          </w:p>
+        </w:tc>
+        <w:tc>
+          <w:tcPr>
+            <w:tcW w:w="2349" w:type="dxa"/>
+          </w:tcPr>
+          <w:p>
+            <w:r>
+              <w:t>activiteit</w:t>
+            </w:r>
+          </w:p>
+        </w:tc>
+        <w:tc>
+          <w:tcPr>
+            <w:tcW w:w="5282" w:type="dxa"/>
+          </w:tcPr>
+          <w:p>
+            <w:r>
+              <w:t>materiaal</w:t>
+            </w:r>
+          </w:p>
+        </w:tc>
+      </w:tr>
+      <w:tr>
+        <w:tc>
+          <w:tcPr>
+            <w:tcW w:w="1385" w:type="dxa"/>
+          </w:tcPr>
+          <w:p>
+            <w:r>
+              <w:t>00:05 – 00:15</w:t>
+            </w:r>
+          </w:p>
+        </w:tc>
+        <w:tc>
+          <w:tcPr>
+            <w:tcW w:w="2349" w:type="dxa"/>
+          </w:tcPr>
+          <w:p>
+            <w:r>
+              <w:t>Energizer: ??</w:t>
+            </w:r>
+          </w:p>
+          <w:p/>
+        </w:tc>
+        <w:tc>
+          <w:tcPr>
+            <w:tcW w:w="5282" w:type="dxa"/>
+          </w:tcPr>
+          <w:p/>
+        </w:tc>
+      </w:tr>
+      <w:tr>
+        <w:tc>
+          <w:tcPr>
+            <w:tcW w:w="1385" w:type="dxa"/>
+          </w:tcPr>
+          <w:p>
+            <w:pPr>
+              <w:rPr>
+                <w:lang w:val="en-US"/>
+              </w:rPr>
+            </w:pPr>
+            <w:r>
+              <w:rPr>
+                <w:lang w:val="en-US"/>
+              </w:rPr>
+              <w:t>00:15 – 00:20</w:t>
+            </w:r>
+          </w:p>
+        </w:tc>
+        <w:tc>
+          <w:tcPr>
+            <w:tcW w:w="2349" w:type="dxa"/>
+          </w:tcPr>
+          <w:p>
+            <w:r>
+              <w:t xml:space="preserve">Oriëntatie vragen stellen over: </w:t>
+            </w:r>
+            <w:proofErr w:type="spellStart"/>
+            <w:r>
+              <w:t>Polymorphism</w:t>
+            </w:r>
+            <w:proofErr w:type="spellEnd"/>
+          </w:p>
+          <w:p/>
+          <w:p>
+            <w:r>
+              <w:t xml:space="preserve">Wie weet wat </w:t>
+            </w:r>
+            <w:proofErr w:type="spellStart"/>
+            <w:r>
+              <w:t>polymorphism</w:t>
+            </w:r>
+            <w:proofErr w:type="spellEnd"/>
+            <w:r>
+              <w:t xml:space="preserve"> inhoud?</w:t>
+            </w:r>
+          </w:p>
+          <w:p/>
+        </w:tc>
+        <w:tc>
+          <w:tcPr>
+            <w:tcW w:w="5282" w:type="dxa"/>
+          </w:tcPr>
+          <w:p/>
+        </w:tc>
+      </w:tr>
+      <w:tr>
+        <w:tc>
+          <w:tcPr>
+            <w:tcW w:w="1385" w:type="dxa"/>
+          </w:tcPr>
+          <w:p>
+            <w:pPr>
+              <w:rPr>
+                <w:lang w:val="en-US"/>
+              </w:rPr>
+            </w:pPr>
+            <w:r>
+              <w:rPr>
+                <w:lang w:val="en-US"/>
+              </w:rPr>
+              <w:t>00:20 – 00:40</w:t>
+            </w:r>
+          </w:p>
+        </w:tc>
+        <w:tc>
+          <w:tcPr>
+            <w:tcW w:w="2349" w:type="dxa"/>
+          </w:tcPr>
+          <w:p>
+            <w:r>
+              <w:t xml:space="preserve">Uitleg over </w:t>
+            </w:r>
+            <w:proofErr w:type="spellStart"/>
+            <w:r>
+              <w:t>Polymorphism</w:t>
+            </w:r>
+            <w:proofErr w:type="spellEnd"/>
+          </w:p>
+        </w:tc>
+        <w:tc>
+          <w:tcPr>
+            <w:tcW w:w="5282" w:type="dxa"/>
+          </w:tcPr>
+          <w:p>
+            <w:proofErr w:type="spellStart"/>
+            <w:r>
+              <w:rPr>
+                <w:highlight w:val="yellow"/>
+              </w:rPr>
+              <w:t>Miro</w:t>
+            </w:r>
+            <w:proofErr w:type="spellEnd"/>
+            <w:r>
+              <w:rPr>
+                <w:highlight w:val="yellow"/>
+              </w:rPr>
+              <w:t xml:space="preserve"> bord</w:t>
+            </w:r>
+          </w:p>
+        </w:tc>
+      </w:tr>
+      <w:tr>
+        <w:tc>
+          <w:tcPr>
+            <w:tcW w:w="1385" w:type="dxa"/>
+          </w:tcPr>
+          <w:p>
+            <w:pPr>
+              <w:rPr>
+                <w:lang w:val="en-US"/>
+              </w:rPr>
+            </w:pPr>
+            <w:r>
+              <w:rPr>
+                <w:lang w:val="en-US"/>
+              </w:rPr>
+              <w:t>00:40 – 01:40</w:t>
+            </w:r>
+          </w:p>
+        </w:tc>
+        <w:tc>
+          <w:tcPr>
+            <w:tcW w:w="2349" w:type="dxa"/>
+          </w:tcPr>
+          <w:p>
+            <w:r>
+              <w:t xml:space="preserve">Uitvoeren opdracht </w:t>
+            </w:r>
+            <w:r>
+              <w:t>Interface maken en classes die deze implementeren</w:t>
+            </w:r>
+            <w:r>
+              <w:t xml:space="preserve"> </w:t>
+            </w:r>
+          </w:p>
+        </w:tc>
+        <w:tc>
+          <w:tcPr>
+            <w:tcW w:w="5282" w:type="dxa"/>
+          </w:tcPr>
+          <w:p>
+            <w:pPr>
+              <w:rPr>
+                <w:highlight w:val="yellow"/>
+              </w:rPr>
+            </w:pPr>
+            <w:r>
+              <w:rPr>
+                <w:highlight w:val="yellow"/>
+              </w:rPr>
+              <w:t xml:space="preserve">Opdracht bereikbaar via </w:t>
+            </w:r>
+            <w:proofErr w:type="spellStart"/>
+            <w:r>
+              <w:rPr>
+                <w:highlight w:val="yellow"/>
+              </w:rPr>
+              <w:t>simulize</w:t>
+            </w:r>
+            <w:proofErr w:type="spellEnd"/>
+            <w:r>
+              <w:rPr>
+                <w:highlight w:val="yellow"/>
+              </w:rPr>
+              <w:t xml:space="preserve"> en ook daar weer inleveren</w:t>
+            </w:r>
+          </w:p>
+        </w:tc>
+      </w:tr>
+      <w:tr>
+        <w:tc>
+          <w:tcPr>
+            <w:tcW w:w="1385" w:type="dxa"/>
+          </w:tcPr>
+          <w:p>
+            <w:r>
+              <w:t>01:40 – 01:55</w:t>
+            </w:r>
+          </w:p>
+        </w:tc>
+        <w:tc>
+          <w:tcPr>
+            <w:tcW w:w="2349" w:type="dxa"/>
+          </w:tcPr>
+          <w:p>
+            <w:r>
+              <w:t>3 studenten laten hun uitwerking op de beamer zien en lichten dit toe.</w:t>
+            </w:r>
+          </w:p>
+        </w:tc>
+        <w:tc>
+          <w:tcPr>
+            <w:tcW w:w="5282" w:type="dxa"/>
+          </w:tcPr>
+          <w:p>
+            <w:pPr>
+              <w:rPr>
+                <w:highlight w:val="yellow"/>
+              </w:rPr>
+            </w:pPr>
+            <w:r>
+              <w:t>Beamer</w:t>
+            </w:r>
+            <w:r>
+              <w:t>, studenten laptops</w:t>
+            </w:r>
+          </w:p>
+        </w:tc>
+      </w:tr>
+      <w:tr>
+        <w:tc>
+          <w:tcPr>
+            <w:tcW w:w="1385" w:type="dxa"/>
+          </w:tcPr>
+          <w:p>
+            <w:r>
+              <w:t>1:55</w:t>
+            </w:r>
+          </w:p>
+        </w:tc>
+        <w:tc>
+          <w:tcPr>
+            <w:tcW w:w="2349" w:type="dxa"/>
+          </w:tcPr>
+          <w:p>
+            <w:r>
+              <w:t xml:space="preserve">Inpakken + alles ingeleverd op </w:t>
+            </w:r>
+            <w:proofErr w:type="spellStart"/>
+            <w:r>
+              <w:t>simulize</w:t>
+            </w:r>
+            <w:proofErr w:type="spellEnd"/>
+            <w:r>
+              <w:t>?</w:t>
+            </w:r>
+          </w:p>
+        </w:tc>
+        <w:tc>
+          <w:tcPr>
+            <w:tcW w:w="5282" w:type="dxa"/>
+          </w:tcPr>
+          <w:p/>
+        </w:tc>
+      </w:tr>
+    </w:tbl>
+    <w:p/>
+    <w:p>
+      <w:r>
+        <w:br w:type="page"/>
+      </w:r>
+    </w:p>
+    <w:p>
+      <w:pPr>
+        <w:pStyle w:val="Heading1"/>
+        <w:rPr>
+          <w:b/>
+          <w:bCs/>
+          <w:lang w:val="en-US"/>
+        </w:rPr>
+      </w:pPr>
+      <w:proofErr w:type="spellStart"/>
+      <w:r>
+        <w:rPr>
+          <w:lang w:val="en-US"/>
+        </w:rPr>
+        <w:lastRenderedPageBreak/>
+        <w:t>Lesplan</w:t>
+      </w:r>
+      <w:proofErr w:type="spellEnd"/>
+      <w:r>
+        <w:rPr>
+          <w:lang w:val="en-US"/>
+        </w:rPr>
+        <w:t xml:space="preserve"> les </w:t>
+      </w:r>
+      <w:r>
+        <w:rPr>
+          <w:lang w:val="en-US"/>
+        </w:rPr>
+        <w:t>10</w:t>
+      </w:r>
+      <w:r>
+        <w:rPr>
+          <w:lang w:val="en-US"/>
+        </w:rPr>
+        <w:t xml:space="preserve">: </w:t>
+      </w:r>
+      <w:r>
+        <w:rPr>
+          <w:lang w:val="en-US"/>
+        </w:rPr>
+        <w:t>Design Patterns</w:t>
+      </w:r>
+      <w:r>
+        <w:rPr>
+          <w:lang w:val="en-US"/>
+        </w:rPr>
+        <w:t>,</w:t>
+      </w:r>
+      <w:r>
+        <w:rPr>
+          <w:lang w:val="en-US"/>
+        </w:rPr>
+        <w:t xml:space="preserve"> Factory Method</w:t>
+      </w:r>
+    </w:p>
+    <w:p>
+      <w:pPr>
+        <w:pStyle w:val="Heading2"/>
+        <w:rPr>
+          <w:lang w:val="en-US"/>
+        </w:rPr>
+      </w:pPr>
+      <w:proofErr w:type="spellStart"/>
+      <w:r>
+        <w:rPr>
+          <w:lang w:val="en-US"/>
+        </w:rPr>
+        <w:t>Doelen</w:t>
+      </w:r>
+      <w:proofErr w:type="spellEnd"/>
+      <w:r>
+        <w:rPr>
+          <w:lang w:val="en-US"/>
+        </w:rPr>
+        <w:t>:</w:t>
+      </w:r>
+    </w:p>
+    <w:p>
+      <w:r>
+        <w:t xml:space="preserve">De studenten weten wat </w:t>
+      </w:r>
+      <w:r>
+        <w:t xml:space="preserve">Design </w:t>
+      </w:r>
+      <w:proofErr w:type="spellStart"/>
+      <w:r>
+        <w:t>patterns</w:t>
+      </w:r>
+      <w:proofErr w:type="spellEnd"/>
+      <w:r>
+        <w:t xml:space="preserve"> </w:t>
+      </w:r>
+      <w:r>
+        <w:t>zijn</w:t>
+      </w:r>
+      <w:r>
+        <w:t>.</w:t>
+      </w:r>
+    </w:p>
+    <w:p>
+      <w:r>
+        <w:t xml:space="preserve">De studenten weten dat er heel veel design </w:t>
+      </w:r>
+      <w:proofErr w:type="spellStart"/>
+      <w:r>
+        <w:t>patterns</w:t>
+      </w:r>
+      <w:proofErr w:type="spellEnd"/>
+      <w:r>
+        <w:t xml:space="preserve"> zijn die allemaal specifieke </w:t>
+      </w:r>
+      <w:proofErr w:type="spellStart"/>
+      <w:r>
+        <w:t>struktuur</w:t>
+      </w:r>
+      <w:proofErr w:type="spellEnd"/>
+      <w:r>
+        <w:t xml:space="preserve"> problemen op kunnen lossen.</w:t>
+      </w:r>
+    </w:p>
+    <w:p>
+      <w:r>
+        <w:t xml:space="preserve">De studenten weten dat er meerdere design </w:t>
+      </w:r>
+      <w:proofErr w:type="spellStart"/>
+      <w:r>
+        <w:t>patterns</w:t>
+      </w:r>
+      <w:proofErr w:type="spellEnd"/>
+      <w:r>
+        <w:t xml:space="preserve"> geschikt zijn om toe te passen in een </w:t>
+      </w:r>
+      <w:proofErr w:type="spellStart"/>
+      <w:r>
+        <w:t>tower</w:t>
+      </w:r>
+      <w:proofErr w:type="spellEnd"/>
+      <w:r>
+        <w:t xml:space="preserve"> </w:t>
+      </w:r>
+      <w:proofErr w:type="spellStart"/>
+      <w:r>
+        <w:t>defense</w:t>
+      </w:r>
+      <w:proofErr w:type="spellEnd"/>
+      <w:r>
+        <w:t xml:space="preserve"> game en dat deze gecombineerd kunnen worden.</w:t>
+      </w:r>
+    </w:p>
+    <w:p>
+      <w:r>
+        <w:t xml:space="preserve">De studenten weten dat de </w:t>
+      </w:r>
+      <w:proofErr w:type="spellStart"/>
+      <w:r>
+        <w:t>factory</w:t>
+      </w:r>
+      <w:proofErr w:type="spellEnd"/>
+      <w:r>
+        <w:t xml:space="preserve"> </w:t>
+      </w:r>
+      <w:proofErr w:type="spellStart"/>
+      <w:r>
+        <w:t>method</w:t>
+      </w:r>
+      <w:proofErr w:type="spellEnd"/>
+      <w:r>
+        <w:t xml:space="preserve"> </w:t>
+      </w:r>
+      <w:proofErr w:type="spellStart"/>
+      <w:r>
+        <w:t>pattern</w:t>
+      </w:r>
+      <w:proofErr w:type="spellEnd"/>
+      <w:r>
+        <w:t xml:space="preserve"> ervoor zorgt dat je op een goede manier objecten in je game kan </w:t>
+      </w:r>
+      <w:proofErr w:type="spellStart"/>
+      <w:r>
+        <w:t>creeren</w:t>
+      </w:r>
+      <w:proofErr w:type="spellEnd"/>
+      <w:r>
+        <w:t xml:space="preserve"> zoals </w:t>
+      </w:r>
+      <w:proofErr w:type="spellStart"/>
+      <w:r>
+        <w:t>towers</w:t>
+      </w:r>
+      <w:proofErr w:type="spellEnd"/>
+      <w:r>
+        <w:t xml:space="preserve"> , </w:t>
+      </w:r>
+      <w:proofErr w:type="spellStart"/>
+      <w:r>
+        <w:t>bullets</w:t>
+      </w:r>
+      <w:proofErr w:type="spellEnd"/>
+      <w:r>
+        <w:t xml:space="preserve"> en </w:t>
+      </w:r>
+      <w:proofErr w:type="spellStart"/>
+      <w:r>
+        <w:t>enemies</w:t>
+      </w:r>
+      <w:proofErr w:type="spellEnd"/>
+      <w:r>
+        <w:t>.</w:t>
+      </w:r>
+    </w:p>
+    <w:p>
+      <w:pPr>
+        <w:pStyle w:val="Heading2"/>
+      </w:pPr>
+      <w:r>
+        <w:t>Situatie:</w:t>
+      </w:r>
+    </w:p>
+    <w:p>
+      <w:r>
+        <w:t xml:space="preserve">De studenten zijn allemaal erg druk met hun eigen </w:t>
+      </w:r>
+      <w:proofErr w:type="spellStart"/>
+      <w:r>
+        <w:t>towerdefense</w:t>
+      </w:r>
+      <w:proofErr w:type="spellEnd"/>
+      <w:r>
+        <w:t xml:space="preserve"> games en lopen ook vast tegen problemen aan met het op meerdere manieren creëren van verschillende gameobjecten.</w:t>
+      </w:r>
+    </w:p>
+    <w:p>
+      <w:r>
+        <w:t xml:space="preserve">Het design </w:t>
+      </w:r>
+      <w:proofErr w:type="spellStart"/>
+      <w:r>
+        <w:t>pattern</w:t>
+      </w:r>
+      <w:proofErr w:type="spellEnd"/>
+      <w:r>
+        <w:t xml:space="preserve"> zou dus goed toepasbaar moeten zijn op hun eigen project.</w:t>
+      </w:r>
+    </w:p>
+    <w:p>
+      <w:pPr>
+        <w:pStyle w:val="Heading2"/>
+      </w:pPr>
+      <w:r>
+        <w:t>Toetsing:</w:t>
+      </w:r>
+    </w:p>
+    <w:p>
+      <w:proofErr w:type="spellStart"/>
+      <w:r>
+        <w:t>d.m.v</w:t>
+      </w:r>
+      <w:proofErr w:type="spellEnd"/>
+      <w:r>
+        <w:t xml:space="preserve"> verschillende praktijkopdrachten in de les kunnen de studenten laten zien dat ze de onderdelen nog beheersen.</w:t>
+      </w:r>
+    </w:p>
+    <w:p>
+      <w:pPr>
+        <w:pStyle w:val="Heading2"/>
+      </w:pPr>
+      <w:r>
+        <w:t>Vervolgacties:</w:t>
+      </w:r>
+    </w:p>
+    <w:p>
+      <w:r>
+        <w:t>Studenten die kennis van onderdelen nog missen in kaart brengen.</w:t>
+      </w:r>
+    </w:p>
+    <w:p>
+      <w:r>
+        <w:t xml:space="preserve">Studenten die kennis van onderdelen nog missen </w:t>
+      </w:r>
+      <w:r>
+        <w:rPr>
+          <w:highlight w:val="yellow"/>
+        </w:rPr>
+        <w:t>uitleg</w:t>
+      </w:r>
+      <w:r>
+        <w:t xml:space="preserve"> en </w:t>
+      </w:r>
+      <w:r>
+        <w:rPr>
+          <w:highlight w:val="yellow"/>
+        </w:rPr>
+        <w:t>oefen materiaal</w:t>
+      </w:r>
+      <w:r>
+        <w:t xml:space="preserve"> meegeven. </w:t>
+      </w:r>
+    </w:p>
+    <w:p>
+      <w:r>
+        <w:t>Volgende les checken of oefeningen zijn gedaan en of de stof is begrepen.</w:t>
+      </w:r>
+    </w:p>
+    <w:p>
+      <w:r>
+        <w:br w:type="page"/>
+      </w:r>
+    </w:p>
+    <w:p>
+      <w:pPr>
+        <w:pStyle w:val="Heading1"/>
+        <w:rPr>
+          <w:b/>
+          <w:bCs/>
+          <w:lang w:val="en-US"/>
+        </w:rPr>
+      </w:pPr>
+      <w:proofErr w:type="spellStart"/>
+      <w:r>
+        <w:rPr>
+          <w:lang w:val="en-US"/>
+        </w:rPr>
+        <w:lastRenderedPageBreak/>
+        <w:t>Lesplan</w:t>
+      </w:r>
+      <w:proofErr w:type="spellEnd"/>
+      <w:r>
+        <w:rPr>
+          <w:lang w:val="en-US"/>
+        </w:rPr>
+        <w:t xml:space="preserve"> les 10: Design Patterns</w:t>
+      </w:r>
+      <w:r>
+        <w:rPr>
+          <w:lang w:val="en-US"/>
+        </w:rPr>
+        <w:t>,</w:t>
+      </w:r>
+      <w:r>
+        <w:rPr>
+          <w:lang w:val="en-US"/>
+        </w:rPr>
+        <w:t xml:space="preserve"> Factory Method</w:t>
+      </w:r>
+    </w:p>
+    <w:tbl>
+      <w:tblPr>
+        <w:tblStyle w:val="TableGrid"/>
+        <w:tblW w:w="0" w:type="auto"/>
+        <w:tblLook w:val="04A0" w:firstRow="1" w:lastRow="0" w:firstColumn="1" w:lastColumn="0" w:noHBand="0" w:noVBand="1"/>
+      </w:tblPr>
+      <w:tblGrid>
+        <w:gridCol w:w="1385"/>
+        <w:gridCol w:w="2349"/>
+        <w:gridCol w:w="5282"/>
+      </w:tblGrid>
+      <w:tr>
+        <w:tc>
+          <w:tcPr>
+            <w:tcW w:w="1385" w:type="dxa"/>
+          </w:tcPr>
+          <w:p>
+            <w:r>
+              <w:t>tijd</w:t>
+            </w:r>
+          </w:p>
+        </w:tc>
+        <w:tc>
+          <w:tcPr>
+            <w:tcW w:w="2349" w:type="dxa"/>
+          </w:tcPr>
+          <w:p>
+            <w:r>
+              <w:t>activiteit</w:t>
+            </w:r>
+          </w:p>
+        </w:tc>
+        <w:tc>
+          <w:tcPr>
+            <w:tcW w:w="5282" w:type="dxa"/>
+          </w:tcPr>
+          <w:p>
+            <w:r>
+              <w:t>materiaal</w:t>
+            </w:r>
+          </w:p>
+        </w:tc>
+      </w:tr>
+      <w:tr>
+        <w:tc>
+          <w:tcPr>
+            <w:tcW w:w="1385" w:type="dxa"/>
+          </w:tcPr>
+          <w:p>
+            <w:r>
+              <w:t>00:05 – 00:15</w:t>
+            </w:r>
+          </w:p>
+        </w:tc>
+        <w:tc>
+          <w:tcPr>
+            <w:tcW w:w="2349" w:type="dxa"/>
+          </w:tcPr>
+          <w:p>
+            <w:r>
+              <w:t>Energizer: ??</w:t>
+            </w:r>
+          </w:p>
+          <w:p/>
+        </w:tc>
+        <w:tc>
+          <w:tcPr>
+            <w:tcW w:w="5282" w:type="dxa"/>
+          </w:tcPr>
+          <w:p/>
+        </w:tc>
+      </w:tr>
+      <w:tr>
+        <w:tc>
+          <w:tcPr>
+            <w:tcW w:w="1385" w:type="dxa"/>
+          </w:tcPr>
+          <w:p>
+            <w:pPr>
+              <w:rPr>
+                <w:lang w:val="en-US"/>
+              </w:rPr>
+            </w:pPr>
+            <w:r>
+              <w:rPr>
+                <w:lang w:val="en-US"/>
+              </w:rPr>
+              <w:t>00:15 – 00:20</w:t>
+            </w:r>
+          </w:p>
+        </w:tc>
+        <w:tc>
+          <w:tcPr>
+            <w:tcW w:w="2349" w:type="dxa"/>
+          </w:tcPr>
+          <w:p>
+            <w:r>
+              <w:t xml:space="preserve">Oriëntatie vragen stellen over: </w:t>
+            </w:r>
+            <w:proofErr w:type="spellStart"/>
+            <w:r>
+              <w:t>Polymorphism</w:t>
+            </w:r>
+            <w:proofErr w:type="spellEnd"/>
+          </w:p>
+          <w:p/>
+          <w:p>
+            <w:r>
+              <w:t xml:space="preserve">Wie weet wat </w:t>
+            </w:r>
+            <w:proofErr w:type="spellStart"/>
+            <w:r>
+              <w:t>polymorphism</w:t>
+            </w:r>
+            <w:proofErr w:type="spellEnd"/>
+            <w:r>
+              <w:t xml:space="preserve"> inhoud?</w:t>
+            </w:r>
+          </w:p>
+          <w:p/>
+        </w:tc>
+        <w:tc>
+          <w:tcPr>
+            <w:tcW w:w="5282" w:type="dxa"/>
+          </w:tcPr>
+          <w:p/>
+        </w:tc>
+      </w:tr>
+      <w:tr>
+        <w:tc>
+          <w:tcPr>
+            <w:tcW w:w="1385" w:type="dxa"/>
+          </w:tcPr>
+          <w:p>
+            <w:pPr>
+              <w:rPr>
+                <w:lang w:val="en-US"/>
+              </w:rPr>
+            </w:pPr>
+            <w:r>
+              <w:rPr>
+                <w:lang w:val="en-US"/>
+              </w:rPr>
+              <w:t>00:20 – 00:40</w:t>
+            </w:r>
+          </w:p>
+        </w:tc>
+        <w:tc>
+          <w:tcPr>
+            <w:tcW w:w="2349" w:type="dxa"/>
+          </w:tcPr>
+          <w:p>
+            <w:r>
+              <w:t xml:space="preserve">Uitleg over </w:t>
+            </w:r>
+            <w:proofErr w:type="spellStart"/>
+            <w:r>
+              <w:t>Polymorphism</w:t>
+            </w:r>
+            <w:proofErr w:type="spellEnd"/>
+          </w:p>
+        </w:tc>
+        <w:tc>
+          <w:tcPr>
+            <w:tcW w:w="5282" w:type="dxa"/>
+          </w:tcPr>
+          <w:p>
+            <w:r>
+              <w:t xml:space="preserve">Tutorial en opdracht op </w:t>
+            </w:r>
+            <w:proofErr w:type="spellStart"/>
+            <w:r>
+              <w:t>simulize</w:t>
+            </w:r>
+            <w:proofErr w:type="spellEnd"/>
+            <w:r>
+              <w:t xml:space="preserve"> &gt; </w:t>
+            </w:r>
+            <w:hyperlink r:id="rId11" w:history="1">
+              <w:proofErr w:type="spellStart"/>
+              <w:r>
+                <w:rPr>
+                  <w:rStyle w:val="Hyperlink"/>
+                </w:rPr>
+                <w:t>github</w:t>
+              </w:r>
+              <w:proofErr w:type="spellEnd"/>
+            </w:hyperlink>
+            <w:r>
+              <w:t xml:space="preserve"> </w:t>
+            </w:r>
+          </w:p>
+        </w:tc>
+      </w:tr>
+      <w:tr>
+        <w:tc>
+          <w:tcPr>
+            <w:tcW w:w="1385" w:type="dxa"/>
+          </w:tcPr>
+          <w:p>
+            <w:pPr>
+              <w:rPr>
+                <w:lang w:val="en-US"/>
+              </w:rPr>
+            </w:pPr>
+            <w:r>
+              <w:rPr>
+                <w:lang w:val="en-US"/>
+              </w:rPr>
+              <w:t>00:40 – 01:40</w:t>
+            </w:r>
+          </w:p>
+        </w:tc>
+        <w:tc>
+          <w:tcPr>
+            <w:tcW w:w="2349" w:type="dxa"/>
+          </w:tcPr>
+          <w:p>
+            <w:r>
+              <w:t xml:space="preserve">Uitvoeren opdracht Interface maken en classes die deze implementeren </w:t>
+            </w:r>
+          </w:p>
+        </w:tc>
+        <w:tc>
+          <w:tcPr>
+            <w:tcW w:w="5282" w:type="dxa"/>
+          </w:tcPr>
+          <w:p>
+            <w:pPr>
+              <w:rPr>
+                <w:highlight w:val="yellow"/>
+              </w:rPr>
+            </w:pPr>
+            <w:r>
+              <w:rPr>
+                <w:highlight w:val="yellow"/>
+              </w:rPr>
+              <w:t xml:space="preserve">Opdracht bereikbaar via </w:t>
+            </w:r>
+            <w:proofErr w:type="spellStart"/>
+            <w:r>
+              <w:rPr>
+                <w:highlight w:val="yellow"/>
+              </w:rPr>
+              <w:t>simulize</w:t>
+            </w:r>
+            <w:proofErr w:type="spellEnd"/>
+            <w:r>
+              <w:rPr>
+                <w:highlight w:val="yellow"/>
+              </w:rPr>
+              <w:t xml:space="preserve"> en ook daar weer inleveren</w:t>
+            </w:r>
+          </w:p>
+        </w:tc>
+      </w:tr>
+      <w:tr>
+        <w:tc>
+          <w:tcPr>
+            <w:tcW w:w="1385" w:type="dxa"/>
+          </w:tcPr>
+          <w:p>
+            <w:r>
+              <w:t>01:40 – 01:55</w:t>
+            </w:r>
+          </w:p>
+        </w:tc>
+        <w:tc>
+          <w:tcPr>
+            <w:tcW w:w="2349" w:type="dxa"/>
+          </w:tcPr>
+          <w:p>
+            <w:r>
+              <w:t>3 studenten laten hun uitwerking op de beamer zien en lichten dit toe.</w:t>
+            </w:r>
+          </w:p>
+        </w:tc>
+        <w:tc>
+          <w:tcPr>
+            <w:tcW w:w="5282" w:type="dxa"/>
+          </w:tcPr>
+          <w:p>
+            <w:pPr>
+              <w:rPr>
+                <w:highlight w:val="yellow"/>
+              </w:rPr>
+            </w:pPr>
+            <w:r>
+              <w:t>Beamer</w:t>
+            </w:r>
+            <w:r>
+              <w:t>, studenten laptops</w:t>
+            </w:r>
+          </w:p>
+        </w:tc>
+      </w:tr>
+      <w:tr>
+        <w:tc>
+          <w:tcPr>
+            <w:tcW w:w="1385" w:type="dxa"/>
+          </w:tcPr>
+          <w:p>
+            <w:r>
+              <w:t>1:55</w:t>
+            </w:r>
+          </w:p>
+        </w:tc>
+        <w:tc>
+          <w:tcPr>
+            <w:tcW w:w="2349" w:type="dxa"/>
+          </w:tcPr>
+          <w:p>
+            <w:r>
+              <w:t xml:space="preserve">Inpakken + alles ingeleverd op </w:t>
+            </w:r>
+            <w:proofErr w:type="spellStart"/>
+            <w:r>
+              <w:t>simulize</w:t>
+            </w:r>
+            <w:proofErr w:type="spellEnd"/>
+            <w:r>
+              <w:t>?</w:t>
+            </w:r>
+          </w:p>
+        </w:tc>
+        <w:tc>
+          <w:tcPr>
+            <w:tcW w:w="5282" w:type="dxa"/>
+          </w:tcPr>
+          <w:p/>
+        </w:tc>
+      </w:tr>
+    </w:tbl>
+    <w:p/>
+    <w:p>
+      <w:r>
+        <w:br w:type="page"/>
+      </w:r>
+    </w:p>
     <w:p/>
     <w:p/>
     <w:sectPr>
@@ -4897,6 +8097,95 @@
     </w:lvl>
   </w:abstractNum>
   <w:abstractNum w:abstractNumId="1" w15:restartNumberingAfterBreak="0">
+    <w:nsid w:val="04A8402C"/>
+    <w:multiLevelType w:val="hybridMultilevel"/>
+    <w:tmpl w:val="F8E4EC30"/>
+    <w:lvl w:ilvl="0" w:tplc="0413000F">
+      <w:start w:val="1"/>
+      <w:numFmt w:val="decimal"/>
+      <w:lvlText w:val="%1."/>
+      <w:lvlJc w:val="left"/>
+      <w:pPr>
+        <w:ind w:left="720" w:hanging="360"/>
+      </w:pPr>
+      <w:rPr>
+        <w:rFonts w:hint="default"/>
+      </w:rPr>
+    </w:lvl>
+    <w:lvl w:ilvl="1" w:tplc="04130019" w:tentative="1">
+      <w:start w:val="1"/>
+      <w:numFmt w:val="lowerLetter"/>
+      <w:lvlText w:val="%2."/>
+      <w:lvlJc w:val="left"/>
+      <w:pPr>
+        <w:ind w:left="1440" w:hanging="360"/>
+      </w:pPr>
+    </w:lvl>
+    <w:lvl w:ilvl="2" w:tplc="0413001B" w:tentative="1">
+      <w:start w:val="1"/>
+      <w:numFmt w:val="lowerRoman"/>
+      <w:lvlText w:val="%3."/>
+      <w:lvlJc w:val="right"/>
+      <w:pPr>
+        <w:ind w:left="2160" w:hanging="180"/>
+      </w:pPr>
+    </w:lvl>
+    <w:lvl w:ilvl="3" w:tplc="0413000F" w:tentative="1">
+      <w:start w:val="1"/>
+      <w:numFmt w:val="decimal"/>
+      <w:lvlText w:val="%4."/>
+      <w:lvlJc w:val="left"/>
+      <w:pPr>
+        <w:ind w:left="2880" w:hanging="360"/>
+      </w:pPr>
+    </w:lvl>
+    <w:lvl w:ilvl="4" w:tplc="04130019" w:tentative="1">
+      <w:start w:val="1"/>
+      <w:numFmt w:val="lowerLetter"/>
+      <w:lvlText w:val="%5."/>
+      <w:lvlJc w:val="left"/>
+      <w:pPr>
+        <w:ind w:left="3600" w:hanging="360"/>
+      </w:pPr>
+    </w:lvl>
+    <w:lvl w:ilvl="5" w:tplc="0413001B" w:tentative="1">
+      <w:start w:val="1"/>
+      <w:numFmt w:val="lowerRoman"/>
+      <w:lvlText w:val="%6."/>
+      <w:lvlJc w:val="right"/>
+      <w:pPr>
+        <w:ind w:left="4320" w:hanging="180"/>
+      </w:pPr>
+    </w:lvl>
+    <w:lvl w:ilvl="6" w:tplc="0413000F" w:tentative="1">
+      <w:start w:val="1"/>
+      <w:numFmt w:val="decimal"/>
+      <w:lvlText w:val="%7."/>
+      <w:lvlJc w:val="left"/>
+      <w:pPr>
+        <w:ind w:left="5040" w:hanging="360"/>
+      </w:pPr>
+    </w:lvl>
+    <w:lvl w:ilvl="7" w:tplc="04130019" w:tentative="1">
+      <w:start w:val="1"/>
+      <w:numFmt w:val="lowerLetter"/>
+      <w:lvlText w:val="%8."/>
+      <w:lvlJc w:val="left"/>
+      <w:pPr>
+        <w:ind w:left="5760" w:hanging="360"/>
+      </w:pPr>
+    </w:lvl>
+    <w:lvl w:ilvl="8" w:tplc="0413001B" w:tentative="1">
+      <w:start w:val="1"/>
+      <w:numFmt w:val="lowerRoman"/>
+      <w:lvlText w:val="%9."/>
+      <w:lvlJc w:val="right"/>
+      <w:pPr>
+        <w:ind w:left="6480" w:hanging="180"/>
+      </w:pPr>
+    </w:lvl>
+  </w:abstractNum>
+  <w:abstractNum w:abstractNumId="2" w15:restartNumberingAfterBreak="0">
     <w:nsid w:val="05222B32"/>
     <w:multiLevelType w:val="hybridMultilevel"/>
     <w:tmpl w:val="9C2E282C"/>
@@ -5008,7 +8297,7 @@
       </w:rPr>
     </w:lvl>
   </w:abstractNum>
-  <w:abstractNum w:abstractNumId="2" w15:restartNumberingAfterBreak="0">
+  <w:abstractNum w:abstractNumId="3" w15:restartNumberingAfterBreak="0">
     <w:nsid w:val="09D30D89"/>
     <w:multiLevelType w:val="hybridMultilevel"/>
     <w:tmpl w:val="05F867C4"/>
@@ -5121,7 +8410,7 @@
       </w:rPr>
     </w:lvl>
   </w:abstractNum>
-  <w:abstractNum w:abstractNumId="3" w15:restartNumberingAfterBreak="0">
+  <w:abstractNum w:abstractNumId="4" w15:restartNumberingAfterBreak="0">
     <w:nsid w:val="12766C07"/>
     <w:multiLevelType w:val="hybridMultilevel"/>
     <w:tmpl w:val="F8E4EC30"/>
@@ -5210,7 +8499,7 @@
       </w:pPr>
     </w:lvl>
   </w:abstractNum>
-  <w:abstractNum w:abstractNumId="4" w15:restartNumberingAfterBreak="0">
+  <w:abstractNum w:abstractNumId="5" w15:restartNumberingAfterBreak="0">
     <w:nsid w:val="14E11EF0"/>
     <w:multiLevelType w:val="hybridMultilevel"/>
     <w:tmpl w:val="F8E4EC30"/>
@@ -5299,7 +8588,7 @@
       </w:pPr>
     </w:lvl>
   </w:abstractNum>
-  <w:abstractNum w:abstractNumId="5" w15:restartNumberingAfterBreak="0">
+  <w:abstractNum w:abstractNumId="6" w15:restartNumberingAfterBreak="0">
     <w:nsid w:val="278F4A60"/>
     <w:multiLevelType w:val="hybridMultilevel"/>
     <w:tmpl w:val="9CAE2AA4"/>
@@ -5411,7 +8700,7 @@
       </w:rPr>
     </w:lvl>
   </w:abstractNum>
-  <w:abstractNum w:abstractNumId="6" w15:restartNumberingAfterBreak="0">
+  <w:abstractNum w:abstractNumId="7" w15:restartNumberingAfterBreak="0">
     <w:nsid w:val="299E3D41"/>
     <w:multiLevelType w:val="hybridMultilevel"/>
     <w:tmpl w:val="F8E4EC30"/>
@@ -5500,7 +8789,7 @@
       </w:pPr>
     </w:lvl>
   </w:abstractNum>
-  <w:abstractNum w:abstractNumId="7" w15:restartNumberingAfterBreak="0">
+  <w:abstractNum w:abstractNumId="8" w15:restartNumberingAfterBreak="0">
     <w:nsid w:val="37086091"/>
     <w:multiLevelType w:val="hybridMultilevel"/>
     <w:tmpl w:val="F8E4EC30"/>
@@ -5589,7 +8878,7 @@
       </w:pPr>
     </w:lvl>
   </w:abstractNum>
-  <w:abstractNum w:abstractNumId="8" w15:restartNumberingAfterBreak="0">
+  <w:abstractNum w:abstractNumId="9" w15:restartNumberingAfterBreak="0">
     <w:nsid w:val="37667FFB"/>
     <w:multiLevelType w:val="hybridMultilevel"/>
     <w:tmpl w:val="F8E4EC30"/>
@@ -5678,7 +8967,7 @@
       </w:pPr>
     </w:lvl>
   </w:abstractNum>
-  <w:abstractNum w:abstractNumId="9" w15:restartNumberingAfterBreak="0">
+  <w:abstractNum w:abstractNumId="10" w15:restartNumberingAfterBreak="0">
     <w:nsid w:val="40B2370C"/>
     <w:multiLevelType w:val="hybridMultilevel"/>
     <w:tmpl w:val="F8E4EC30"/>
@@ -5767,7 +9056,7 @@
       </w:pPr>
     </w:lvl>
   </w:abstractNum>
-  <w:abstractNum w:abstractNumId="10" w15:restartNumberingAfterBreak="0">
+  <w:abstractNum w:abstractNumId="11" w15:restartNumberingAfterBreak="0">
     <w:nsid w:val="4DA02775"/>
     <w:multiLevelType w:val="hybridMultilevel"/>
     <w:tmpl w:val="FCF29ADC"/>
@@ -5879,7 +9168,7 @@
       </w:rPr>
     </w:lvl>
   </w:abstractNum>
-  <w:abstractNum w:abstractNumId="11" w15:restartNumberingAfterBreak="0">
+  <w:abstractNum w:abstractNumId="12" w15:restartNumberingAfterBreak="0">
     <w:nsid w:val="4F0400C6"/>
     <w:multiLevelType w:val="hybridMultilevel"/>
     <w:tmpl w:val="F8E4EC30"/>
@@ -5968,7 +9257,96 @@
       </w:pPr>
     </w:lvl>
   </w:abstractNum>
-  <w:abstractNum w:abstractNumId="12" w15:restartNumberingAfterBreak="0">
+  <w:abstractNum w:abstractNumId="13" w15:restartNumberingAfterBreak="0">
+    <w:nsid w:val="5EF35D2F"/>
+    <w:multiLevelType w:val="hybridMultilevel"/>
+    <w:tmpl w:val="F8E4EC30"/>
+    <w:lvl w:ilvl="0" w:tplc="0413000F">
+      <w:start w:val="1"/>
+      <w:numFmt w:val="decimal"/>
+      <w:lvlText w:val="%1."/>
+      <w:lvlJc w:val="left"/>
+      <w:pPr>
+        <w:ind w:left="720" w:hanging="360"/>
+      </w:pPr>
+      <w:rPr>
+        <w:rFonts w:hint="default"/>
+      </w:rPr>
+    </w:lvl>
+    <w:lvl w:ilvl="1" w:tplc="04130019" w:tentative="1">
+      <w:start w:val="1"/>
+      <w:numFmt w:val="lowerLetter"/>
+      <w:lvlText w:val="%2."/>
+      <w:lvlJc w:val="left"/>
+      <w:pPr>
+        <w:ind w:left="1440" w:hanging="360"/>
+      </w:pPr>
+    </w:lvl>
+    <w:lvl w:ilvl="2" w:tplc="0413001B" w:tentative="1">
+      <w:start w:val="1"/>
+      <w:numFmt w:val="lowerRoman"/>
+      <w:lvlText w:val="%3."/>
+      <w:lvlJc w:val="right"/>
+      <w:pPr>
+        <w:ind w:left="2160" w:hanging="180"/>
+      </w:pPr>
+    </w:lvl>
+    <w:lvl w:ilvl="3" w:tplc="0413000F" w:tentative="1">
+      <w:start w:val="1"/>
+      <w:numFmt w:val="decimal"/>
+      <w:lvlText w:val="%4."/>
+      <w:lvlJc w:val="left"/>
+      <w:pPr>
+        <w:ind w:left="2880" w:hanging="360"/>
+      </w:pPr>
+    </w:lvl>
+    <w:lvl w:ilvl="4" w:tplc="04130019" w:tentative="1">
+      <w:start w:val="1"/>
+      <w:numFmt w:val="lowerLetter"/>
+      <w:lvlText w:val="%5."/>
+      <w:lvlJc w:val="left"/>
+      <w:pPr>
+        <w:ind w:left="3600" w:hanging="360"/>
+      </w:pPr>
+    </w:lvl>
+    <w:lvl w:ilvl="5" w:tplc="0413001B" w:tentative="1">
+      <w:start w:val="1"/>
+      <w:numFmt w:val="lowerRoman"/>
+      <w:lvlText w:val="%6."/>
+      <w:lvlJc w:val="right"/>
+      <w:pPr>
+        <w:ind w:left="4320" w:hanging="180"/>
+      </w:pPr>
+    </w:lvl>
+    <w:lvl w:ilvl="6" w:tplc="0413000F" w:tentative="1">
+      <w:start w:val="1"/>
+      <w:numFmt w:val="decimal"/>
+      <w:lvlText w:val="%7."/>
+      <w:lvlJc w:val="left"/>
+      <w:pPr>
+        <w:ind w:left="5040" w:hanging="360"/>
+      </w:pPr>
+    </w:lvl>
+    <w:lvl w:ilvl="7" w:tplc="04130019" w:tentative="1">
+      <w:start w:val="1"/>
+      <w:numFmt w:val="lowerLetter"/>
+      <w:lvlText w:val="%8."/>
+      <w:lvlJc w:val="left"/>
+      <w:pPr>
+        <w:ind w:left="5760" w:hanging="360"/>
+      </w:pPr>
+    </w:lvl>
+    <w:lvl w:ilvl="8" w:tplc="0413001B" w:tentative="1">
+      <w:start w:val="1"/>
+      <w:numFmt w:val="lowerRoman"/>
+      <w:lvlText w:val="%9."/>
+      <w:lvlJc w:val="right"/>
+      <w:pPr>
+        <w:ind w:left="6480" w:hanging="180"/>
+      </w:pPr>
+    </w:lvl>
+  </w:abstractNum>
+  <w:abstractNum w:abstractNumId="14" w15:restartNumberingAfterBreak="0">
     <w:nsid w:val="66B7461A"/>
     <w:multiLevelType w:val="hybridMultilevel"/>
     <w:tmpl w:val="F8E4EC30"/>
@@ -6057,7 +9435,7 @@
       </w:pPr>
     </w:lvl>
   </w:abstractNum>
-  <w:abstractNum w:abstractNumId="13" w15:restartNumberingAfterBreak="0">
+  <w:abstractNum w:abstractNumId="15" w15:restartNumberingAfterBreak="0">
     <w:nsid w:val="68E8548F"/>
     <w:multiLevelType w:val="hybridMultilevel"/>
     <w:tmpl w:val="F8E4EC30"/>
@@ -6146,7 +9524,7 @@
       </w:pPr>
     </w:lvl>
   </w:abstractNum>
-  <w:abstractNum w:abstractNumId="14" w15:restartNumberingAfterBreak="0">
+  <w:abstractNum w:abstractNumId="16" w15:restartNumberingAfterBreak="0">
     <w:nsid w:val="72C52D21"/>
     <w:multiLevelType w:val="hybridMultilevel"/>
     <w:tmpl w:val="F8E4EC30"/>
@@ -6236,49 +9614,55 @@
     </w:lvl>
   </w:abstractNum>
   <w:num w:numId="1">
+    <w:abstractNumId w:val="7"/>
+  </w:num>
+  <w:num w:numId="2">
+    <w:abstractNumId w:val="9"/>
+  </w:num>
+  <w:num w:numId="3">
+    <w:abstractNumId w:val="16"/>
+  </w:num>
+  <w:num w:numId="4">
+    <w:abstractNumId w:val="10"/>
+  </w:num>
+  <w:num w:numId="5">
+    <w:abstractNumId w:val="15"/>
+  </w:num>
+  <w:num w:numId="6">
+    <w:abstractNumId w:val="4"/>
+  </w:num>
+  <w:num w:numId="7">
+    <w:abstractNumId w:val="3"/>
+  </w:num>
+  <w:num w:numId="8">
     <w:abstractNumId w:val="6"/>
   </w:num>
-  <w:num w:numId="2">
+  <w:num w:numId="9">
+    <w:abstractNumId w:val="5"/>
+  </w:num>
+  <w:num w:numId="10">
+    <w:abstractNumId w:val="12"/>
+  </w:num>
+  <w:num w:numId="11">
+    <w:abstractNumId w:val="14"/>
+  </w:num>
+  <w:num w:numId="12">
     <w:abstractNumId w:val="8"/>
   </w:num>
-  <w:num w:numId="3">
-    <w:abstractNumId w:val="14"/>
-  </w:num>
-  <w:num w:numId="4">
-    <w:abstractNumId w:val="9"/>
-  </w:num>
-  <w:num w:numId="5">
-    <w:abstractNumId w:val="13"/>
-  </w:num>
-  <w:num w:numId="6">
-    <w:abstractNumId w:val="3"/>
-  </w:num>
-  <w:num w:numId="7">
-    <w:abstractNumId w:val="2"/>
-  </w:num>
-  <w:num w:numId="8">
-    <w:abstractNumId w:val="5"/>
-  </w:num>
-  <w:num w:numId="9">
-    <w:abstractNumId w:val="4"/>
-  </w:num>
-  <w:num w:numId="10">
+  <w:num w:numId="13">
     <w:abstractNumId w:val="11"/>
   </w:num>
-  <w:num w:numId="11">
-    <w:abstractNumId w:val="12"/>
-  </w:num>
-  <w:num w:numId="12">
-    <w:abstractNumId w:val="7"/>
-  </w:num>
-  <w:num w:numId="13">
-    <w:abstractNumId w:val="10"/>
-  </w:num>
   <w:num w:numId="14">
-    <w:abstractNumId w:val="1"/>
+    <w:abstractNumId w:val="2"/>
   </w:num>
   <w:num w:numId="15">
     <w:abstractNumId w:val="0"/>
+  </w:num>
+  <w:num w:numId="16">
+    <w:abstractNumId w:val="1"/>
+  </w:num>
+  <w:num w:numId="17">
+    <w:abstractNumId w:val="13"/>
   </w:num>
 </w:numbering>
 </file>
@@ -6681,7 +10065,7 @@
   <w:style w:type="paragraph" w:default="1" w:styleId="Normal">
     <w:name w:val="Normal"/>
     <w:qFormat/>
-    <w:rsid w:val="00044B46"/>
+    <w:rsid w:val="0062765B"/>
   </w:style>
   <w:style w:type="paragraph" w:styleId="Heading1">
     <w:name w:val="heading 1"/>

</xml_diff>

<commit_message>
URP optie material veranderen
</commit_message>
<xml_diff>
--- a/M5/Prog/lesplannen/lesplannen_PROG.docx
+++ b/M5/Prog/lesplannen/lesplannen_PROG.docx
@@ -2281,7 +2281,7 @@
             </w:r>
           </w:p>
           <w:p>
-            <w:hyperlink r:id="rId6" w:history="1">
+            <w:hyperlink r:id="rId6" w:anchor="opdracht-4-action-events" w:history="1">
               <w:r>
                 <w:rPr>
                   <w:rStyle w:val="Hyperlink"/>
@@ -4974,6 +4974,11 @@
     <w:p>
       <w:r>
         <w:t>De studenten kunnen een abstract class maken en deze uitbreiden met concrete classes</w:t>
+      </w:r>
+    </w:p>
+    <w:p>
+      <w:r>
+        <w:t>De studenten weten wat Interfaces zijn en kunnen deze toepassen in hun structuur</w:t>
       </w:r>
     </w:p>
     <w:p>

</xml_diff>

<commit_message>
misinfo voor Tyler gefixt
</commit_message>
<xml_diff>
--- a/M5/Prog/lesplannen/lesplannen_PROG.docx
+++ b/M5/Prog/lesplannen/lesplannen_PROG.docx
@@ -29,19 +29,24 @@
           <w:lang w:val="en-US"/>
         </w:rPr>
       </w:pPr>
-      <w:proofErr w:type="spellStart"/>
       <w:r>
         <w:rPr>
           <w:lang w:val="en-US"/>
         </w:rPr>
-        <w:t>Herhaling</w:t>
-      </w:r>
-      <w:proofErr w:type="spellEnd"/>
-      <w:r>
+        <w:t>Herhaling : Functions, Classes en Arrays</w:t>
+      </w:r>
+    </w:p>
+    <w:p>
+      <w:pPr>
         <w:rPr>
           <w:lang w:val="en-US"/>
         </w:rPr>
-        <w:t xml:space="preserve"> : Functions, Classes en Arrays</w:t>
+      </w:pPr>
+      <w:r>
+        <w:rPr>
+          <w:lang w:val="en-US"/>
+        </w:rPr>
+        <w:t>Week 2</w:t>
       </w:r>
     </w:p>
     <w:p>
@@ -55,32 +60,30 @@
           <w:lang w:val="en-US"/>
         </w:rPr>
       </w:pPr>
-      <w:proofErr w:type="spellStart"/>
       <w:r>
         <w:rPr>
           <w:lang w:val="en-US"/>
         </w:rPr>
-        <w:t>Herhaling</w:t>
-      </w:r>
-      <w:proofErr w:type="spellEnd"/>
-      <w:r>
+        <w:t xml:space="preserve">Herhaling : Action event </w:t>
+      </w:r>
+    </w:p>
+    <w:p>
+      <w:pPr>
         <w:rPr>
           <w:lang w:val="en-US"/>
         </w:rPr>
-        <w:t xml:space="preserve"> : Action event </w:t>
-      </w:r>
-    </w:p>
-    <w:p>
-      <w:pPr>
+      </w:pPr>
+      <w:r>
         <w:rPr>
           <w:lang w:val="en-US"/>
         </w:rPr>
-      </w:pPr>
+        <w:t xml:space="preserve">Week </w:t>
+      </w:r>
       <w:r>
         <w:rPr>
           <w:lang w:val="en-US"/>
         </w:rPr>
-        <w:t>Week 2</w:t>
+        <w:t>3</w:t>
       </w:r>
     </w:p>
     <w:p>
@@ -102,6 +105,14 @@
       </w:r>
     </w:p>
     <w:p>
+      <w:r>
+        <w:t xml:space="preserve">Week </w:t>
+      </w:r>
+      <w:r>
+        <w:t>4</w:t>
+      </w:r>
+    </w:p>
+    <w:p>
       <w:pPr>
         <w:pStyle w:val="ListParagraph"/>
         <w:numPr>
@@ -118,7 +129,13 @@
     </w:p>
     <w:p>
       <w:r>
-        <w:t>Week 3</w:t>
+        <w:t xml:space="preserve">Week </w:t>
+      </w:r>
+      <w:r>
+        <w:t>5</w:t>
+      </w:r>
+      <w:r>
+        <w:t xml:space="preserve"> </w:t>
       </w:r>
     </w:p>
     <w:p>
@@ -147,6 +164,19 @@
     </w:p>
     <w:p>
       <w:pPr>
+        <w:rPr>
+          <w:lang w:val="en-US"/>
+        </w:rPr>
+      </w:pPr>
+      <w:r>
+        <w:rPr>
+          <w:lang w:val="en-US"/>
+        </w:rPr>
+        <w:t>Week 6</w:t>
+      </w:r>
+    </w:p>
+    <w:p>
+      <w:pPr>
         <w:pStyle w:val="ListParagraph"/>
         <w:numPr>
           <w:ilvl w:val="0"/>
@@ -157,27 +187,20 @@
         </w:rPr>
       </w:pPr>
       <w:r>
+        <w:t>OOP: Encapsulation (getter, setters)</w:t>
+      </w:r>
+    </w:p>
+    <w:p>
+      <w:pPr>
         <w:rPr>
           <w:lang w:val="en-US"/>
         </w:rPr>
-        <w:t xml:space="preserve">OOP: </w:t>
-      </w:r>
+      </w:pPr>
       <w:r>
         <w:rPr>
           <w:lang w:val="en-US"/>
         </w:rPr>
-        <w:t>Abstraction (abstract class, override)</w:t>
-      </w:r>
-      <w:r>
-        <w:rPr>
-          <w:lang w:val="en-US"/>
-        </w:rPr>
-        <w:t xml:space="preserve"> </w:t>
-      </w:r>
-    </w:p>
-    <w:p>
-      <w:r>
-        <w:t>Week 4</w:t>
+        <w:t>Week 7</w:t>
       </w:r>
     </w:p>
     <w:p>
@@ -187,28 +210,28 @@
           <w:ilvl w:val="0"/>
           <w:numId w:val="1"/>
         </w:numPr>
-      </w:pPr>
-      <w:r>
-        <w:t xml:space="preserve">OOP: </w:t>
-      </w:r>
-      <w:proofErr w:type="spellStart"/>
-      <w:r>
-        <w:t>Encapsulation</w:t>
-      </w:r>
-      <w:proofErr w:type="spellEnd"/>
-      <w:r>
-        <w:t xml:space="preserve"> (</w:t>
-      </w:r>
-      <w:proofErr w:type="spellStart"/>
-      <w:r>
-        <w:t>getter</w:t>
-      </w:r>
-      <w:proofErr w:type="spellEnd"/>
-      <w:r>
-        <w:t>, setters)</w:t>
-      </w:r>
-      <w:r>
-        <w:t xml:space="preserve"> </w:t>
+        <w:rPr>
+          <w:lang w:val="en-US"/>
+        </w:rPr>
+      </w:pPr>
+      <w:r>
+        <w:rPr>
+          <w:lang w:val="en-US"/>
+        </w:rPr>
+        <w:t>OOP: Abstraction (abstract class, override)</w:t>
+      </w:r>
+    </w:p>
+    <w:p>
+      <w:pPr>
+        <w:rPr>
+          <w:lang w:val="en-US"/>
+        </w:rPr>
+      </w:pPr>
+      <w:r>
+        <w:rPr>
+          <w:lang w:val="en-US"/>
+        </w:rPr>
+        <w:t>Week 8</w:t>
       </w:r>
     </w:p>
     <w:p>
@@ -220,17 +243,28 @@
         </w:numPr>
       </w:pPr>
       <w:r>
-        <w:t xml:space="preserve">Class </w:t>
-      </w:r>
-      <w:proofErr w:type="spellStart"/>
-      <w:r>
-        <w:t>diagrams</w:t>
-      </w:r>
-      <w:proofErr w:type="spellEnd"/>
-    </w:p>
-    <w:p>
-      <w:r>
-        <w:t>Week 5</w:t>
+        <w:t>Class diagrams</w:t>
+      </w:r>
+    </w:p>
+    <w:p>
+      <w:pPr>
+        <w:pStyle w:val="ListParagraph"/>
+        <w:rPr>
+          <w:lang w:val="en-US"/>
+        </w:rPr>
+      </w:pPr>
+    </w:p>
+    <w:p>
+      <w:pPr>
+        <w:rPr>
+          <w:lang w:val="en-US"/>
+        </w:rPr>
+      </w:pPr>
+      <w:r>
+        <w:t xml:space="preserve">Week </w:t>
+      </w:r>
+      <w:r>
+        <w:t>2.1</w:t>
       </w:r>
     </w:p>
     <w:p>
@@ -238,24 +272,11 @@
         <w:pStyle w:val="ListParagraph"/>
         <w:numPr>
           <w:ilvl w:val="0"/>
-          <w:numId w:val="1"/>
+          <w:numId w:val="18"/>
         </w:numPr>
       </w:pPr>
       <w:r>
-        <w:t xml:space="preserve">OOP: </w:t>
-      </w:r>
-      <w:proofErr w:type="spellStart"/>
-      <w:r>
-        <w:t>Polymorphism</w:t>
-      </w:r>
-      <w:proofErr w:type="spellEnd"/>
-      <w:r>
-        <w:t xml:space="preserve"> (interfaces)</w:t>
-      </w:r>
-    </w:p>
-    <w:p>
-      <w:r>
-        <w:t>Week 6</w:t>
+        <w:t>OOP: Polymorphism (interfaces)</w:t>
       </w:r>
     </w:p>
     <w:p>
@@ -263,33 +284,121 @@
         <w:pStyle w:val="ListParagraph"/>
         <w:numPr>
           <w:ilvl w:val="0"/>
-          <w:numId w:val="1"/>
+          <w:numId w:val="18"/>
         </w:numPr>
       </w:pPr>
       <w:r>
-        <w:t xml:space="preserve">Design </w:t>
-      </w:r>
-      <w:proofErr w:type="spellStart"/>
-      <w:r>
-        <w:t>pattern</w:t>
-      </w:r>
-      <w:proofErr w:type="spellEnd"/>
-      <w:r>
-        <w:t xml:space="preserve"> </w:t>
-      </w:r>
-      <w:r>
-        <w:t>–</w:t>
-      </w:r>
-      <w:r>
-        <w:t xml:space="preserve"> </w:t>
-      </w:r>
-      <w:proofErr w:type="spellStart"/>
-      <w:r>
-        <w:t>Factory</w:t>
-      </w:r>
-      <w:proofErr w:type="spellEnd"/>
-      <w:r>
-        <w:t xml:space="preserve"> Method</w:t>
+        <w:t>Code Conventions</w:t>
+      </w:r>
+    </w:p>
+    <w:p>
+      <w:r>
+        <w:t xml:space="preserve">Week </w:t>
+      </w:r>
+      <w:r>
+        <w:t>2.2</w:t>
+      </w:r>
+    </w:p>
+    <w:p>
+      <w:pPr>
+        <w:pStyle w:val="ListParagraph"/>
+        <w:numPr>
+          <w:ilvl w:val="0"/>
+          <w:numId w:val="18"/>
+        </w:numPr>
+      </w:pPr>
+      <w:r>
+        <w:t>Class Diagram (up front)</w:t>
+      </w:r>
+    </w:p>
+    <w:p>
+      <w:pPr>
+        <w:pStyle w:val="ListParagraph"/>
+        <w:numPr>
+          <w:ilvl w:val="0"/>
+          <w:numId w:val="18"/>
+        </w:numPr>
+      </w:pPr>
+      <w:r>
+        <w:t>Delegates</w:t>
+      </w:r>
+    </w:p>
+    <w:p>
+      <w:pPr>
+        <w:pStyle w:val="ListParagraph"/>
+        <w:numPr>
+          <w:ilvl w:val="0"/>
+          <w:numId w:val="18"/>
+        </w:numPr>
+      </w:pPr>
+      <w:r>
+        <w:t>Design pattern</w:t>
+      </w:r>
+      <w:r>
+        <w:t>s</w:t>
+      </w:r>
+      <w:r>
+        <w:t xml:space="preserve"> – Factory Method</w:t>
+      </w:r>
+    </w:p>
+    <w:p>
+      <w:pPr>
+        <w:pStyle w:val="ListParagraph"/>
+        <w:numPr>
+          <w:ilvl w:val="0"/>
+          <w:numId w:val="18"/>
+        </w:numPr>
+      </w:pPr>
+      <w:r>
+        <w:t>Singleton Pattern</w:t>
+      </w:r>
+    </w:p>
+    <w:p>
+      <w:pPr>
+        <w:pStyle w:val="ListParagraph"/>
+        <w:numPr>
+          <w:ilvl w:val="0"/>
+          <w:numId w:val="18"/>
+        </w:numPr>
+      </w:pPr>
+      <w:r>
+        <w:t>Object pooling</w:t>
+      </w:r>
+    </w:p>
+    <w:p>
+      <w:pPr>
+        <w:pStyle w:val="ListParagraph"/>
+        <w:numPr>
+          <w:ilvl w:val="0"/>
+          <w:numId w:val="18"/>
+        </w:numPr>
+      </w:pPr>
+      <w:r>
+        <w:t>Stack &amp; Heap , garbage collection</w:t>
+      </w:r>
+    </w:p>
+    <w:p>
+      <w:pPr>
+        <w:pStyle w:val="ListParagraph"/>
+        <w:numPr>
+          <w:ilvl w:val="0"/>
+          <w:numId w:val="18"/>
+        </w:numPr>
+      </w:pPr>
+      <w:r>
+        <w:t>Delegates</w:t>
+      </w:r>
+    </w:p>
+    <w:p>
+      <w:pPr>
+        <w:pStyle w:val="ListParagraph"/>
+        <w:numPr>
+          <w:ilvl w:val="0"/>
+          <w:numId w:val="18"/>
+        </w:numPr>
+      </w:pPr>
+      <w:r>
+        <w:t>Profiling?GPU instancing?</w:t>
       </w:r>
     </w:p>
     <w:p>
@@ -320,6 +429,7 @@
     </w:p>
     <w:p>
       <w:r>
+        <w:lastRenderedPageBreak/>
         <w:tab/>
         <w:t>Inhalen opdrachten</w:t>
       </w:r>
@@ -394,13 +504,8 @@
           <w:numId w:val="13"/>
         </w:numPr>
       </w:pPr>
-      <w:proofErr w:type="spellStart"/>
-      <w:r>
-        <w:t>evt</w:t>
-      </w:r>
-      <w:proofErr w:type="spellEnd"/>
-      <w:r>
-        <w:t xml:space="preserve"> studenten te laat door trein</w:t>
+      <w:r>
+        <w:t>evt studenten te laat door trein</w:t>
       </w:r>
     </w:p>
     <w:p>
@@ -495,13 +600,8 @@
           <w:numId w:val="13"/>
         </w:numPr>
       </w:pPr>
-      <w:proofErr w:type="spellStart"/>
-      <w:r>
-        <w:t>evt</w:t>
-      </w:r>
-      <w:proofErr w:type="spellEnd"/>
-      <w:r>
-        <w:t xml:space="preserve"> studenten te laat door trein</w:t>
+      <w:r>
+        <w:t>evt studenten te laat door trein</w:t>
       </w:r>
     </w:p>
     <w:p>
@@ -588,34 +688,12 @@
           <w:lang w:val="en-US"/>
         </w:rPr>
       </w:pPr>
-      <w:proofErr w:type="spellStart"/>
       <w:r>
         <w:rPr>
           <w:lang w:val="en-US"/>
         </w:rPr>
         <w:lastRenderedPageBreak/>
-        <w:t>Lesplan</w:t>
-      </w:r>
-      <w:proofErr w:type="spellEnd"/>
-      <w:r>
-        <w:rPr>
-          <w:lang w:val="en-US"/>
-        </w:rPr>
-        <w:t xml:space="preserve"> les 1 : </w:t>
-      </w:r>
-      <w:proofErr w:type="spellStart"/>
-      <w:r>
-        <w:rPr>
-          <w:lang w:val="en-US"/>
-        </w:rPr>
-        <w:t>Herhaling</w:t>
-      </w:r>
-      <w:proofErr w:type="spellEnd"/>
-      <w:r>
-        <w:rPr>
-          <w:lang w:val="en-US"/>
-        </w:rPr>
-        <w:t xml:space="preserve"> : Functions, Classes en Arrays</w:t>
+        <w:t>Lesplan les 1 : Herhaling : Functions, Classes en Arrays</w:t>
       </w:r>
     </w:p>
     <w:p>
@@ -747,7 +825,6 @@
       <w:r>
         <w:t xml:space="preserve"> een </w:t>
       </w:r>
-      <w:proofErr w:type="spellStart"/>
       <w:r>
         <w:rPr>
           <w:b/>
@@ -755,7 +832,6 @@
         </w:rPr>
         <w:t>constructor</w:t>
       </w:r>
-      <w:proofErr w:type="spellEnd"/>
       <w:r>
         <w:t>.</w:t>
       </w:r>
@@ -764,7 +840,6 @@
       <w:r>
         <w:t xml:space="preserve">De studenten kunnen werken met de </w:t>
       </w:r>
-      <w:proofErr w:type="spellStart"/>
       <w:r>
         <w:rPr>
           <w:b/>
@@ -772,33 +847,8 @@
         </w:rPr>
         <w:t>Instantiate</w:t>
       </w:r>
-      <w:proofErr w:type="spellEnd"/>
-      <w:r>
-        <w:t xml:space="preserve"> functie van </w:t>
-      </w:r>
-      <w:proofErr w:type="spellStart"/>
-      <w:r>
-        <w:t>Unity</w:t>
-      </w:r>
-      <w:proofErr w:type="spellEnd"/>
-      <w:r>
-        <w:t xml:space="preserve"> </w:t>
-      </w:r>
-      <w:proofErr w:type="spellStart"/>
-      <w:r>
-        <w:t>ipv</w:t>
-      </w:r>
-      <w:proofErr w:type="spellEnd"/>
-      <w:r>
-        <w:t xml:space="preserve"> </w:t>
-      </w:r>
-      <w:proofErr w:type="spellStart"/>
-      <w:r>
-        <w:t>constructors</w:t>
-      </w:r>
-      <w:proofErr w:type="spellEnd"/>
-      <w:r>
-        <w:t xml:space="preserve"> aanroepen en begrijpen dat dit hetzelfde doel heeft.</w:t>
+      <w:r>
+        <w:t xml:space="preserve"> functie van Unity ipv constructors aanroepen en begrijpen dat dit hetzelfde doel heeft.</w:t>
       </w:r>
     </w:p>
     <w:p>
@@ -828,15 +878,7 @@
     </w:p>
     <w:p>
       <w:r>
-        <w:t xml:space="preserve">De studenten kunnen door lijsten heen </w:t>
-      </w:r>
-      <w:proofErr w:type="spellStart"/>
-      <w:r>
-        <w:t>loopen</w:t>
-      </w:r>
-      <w:proofErr w:type="spellEnd"/>
-      <w:r>
-        <w:t>.</w:t>
+        <w:t>De studenten kunnen door lijsten heen loopen.</w:t>
       </w:r>
     </w:p>
     <w:p>
@@ -864,13 +906,8 @@
       </w:r>
     </w:p>
     <w:p>
-      <w:proofErr w:type="spellStart"/>
-      <w:r>
-        <w:t>d.m.v</w:t>
-      </w:r>
-      <w:proofErr w:type="spellEnd"/>
-      <w:r>
-        <w:t xml:space="preserve"> verschillende praktijkopdrachten in de les kunnen de studenten laten zien dat ze de onderdelen nog beheersen.</w:t>
+      <w:r>
+        <w:t>d.m.v verschillende praktijkopdrachten in de les kunnen de studenten laten zien dat ze de onderdelen nog beheersen.</w:t>
       </w:r>
     </w:p>
     <w:p>
@@ -946,13 +983,8 @@
         <w:t>Studenten die kennis van onderdelen nog missen in kaart brengen.</w:t>
       </w:r>
       <w:r>
-        <w:t xml:space="preserve"> Studenten leven de opdracht in via </w:t>
-      </w:r>
-      <w:proofErr w:type="spellStart"/>
-      <w:r>
-        <w:t>simulise</w:t>
-      </w:r>
-      <w:proofErr w:type="spellEnd"/>
+        <w:t xml:space="preserve"> Studenten leven de opdracht in via simulise</w:t>
+      </w:r>
     </w:p>
     <w:p>
       <w:r>
@@ -1004,34 +1036,12 @@
           <w:lang w:val="en-US"/>
         </w:rPr>
       </w:pPr>
-      <w:proofErr w:type="spellStart"/>
       <w:r>
         <w:rPr>
           <w:lang w:val="en-US"/>
         </w:rPr>
         <w:lastRenderedPageBreak/>
-        <w:t>Lesplan</w:t>
-      </w:r>
-      <w:proofErr w:type="spellEnd"/>
-      <w:r>
-        <w:rPr>
-          <w:lang w:val="en-US"/>
-        </w:rPr>
-        <w:t xml:space="preserve"> les 1 : </w:t>
-      </w:r>
-      <w:proofErr w:type="spellStart"/>
-      <w:r>
-        <w:rPr>
-          <w:lang w:val="en-US"/>
-        </w:rPr>
-        <w:t>Herhaling</w:t>
-      </w:r>
-      <w:proofErr w:type="spellEnd"/>
-      <w:r>
-        <w:rPr>
-          <w:lang w:val="en-US"/>
-        </w:rPr>
-        <w:t xml:space="preserve"> : Functions, Classes en Arrays</w:t>
+        <w:t>Lesplan les 1 : Herhaling : Functions, Classes en Arrays</w:t>
       </w:r>
     </w:p>
     <w:tbl>
@@ -1177,61 +1187,11 @@
                 <w:lang w:val="en-US"/>
               </w:rPr>
             </w:pPr>
-            <w:proofErr w:type="spellStart"/>
-            <w:r>
-              <w:rPr>
-                <w:lang w:val="en-US"/>
-              </w:rPr>
-              <w:t>Orientatie</w:t>
-            </w:r>
-            <w:proofErr w:type="spellEnd"/>
-            <w:r>
-              <w:rPr>
-                <w:lang w:val="en-US"/>
-              </w:rPr>
-              <w:t xml:space="preserve"> </w:t>
-            </w:r>
-            <w:proofErr w:type="spellStart"/>
-            <w:r>
-              <w:rPr>
-                <w:lang w:val="en-US"/>
-              </w:rPr>
-              <w:t>vragen</w:t>
-            </w:r>
-            <w:proofErr w:type="spellEnd"/>
-            <w:r>
-              <w:rPr>
-                <w:lang w:val="en-US"/>
-              </w:rPr>
-              <w:t xml:space="preserve"> </w:t>
-            </w:r>
-            <w:proofErr w:type="spellStart"/>
-            <w:r>
-              <w:rPr>
-                <w:lang w:val="en-US"/>
-              </w:rPr>
-              <w:t>stellen</w:t>
-            </w:r>
-            <w:proofErr w:type="spellEnd"/>
-            <w:r>
-              <w:rPr>
-                <w:lang w:val="en-US"/>
-              </w:rPr>
-              <w:t xml:space="preserve">: </w:t>
-            </w:r>
-            <w:proofErr w:type="spellStart"/>
-            <w:r>
-              <w:rPr>
-                <w:lang w:val="en-US"/>
-              </w:rPr>
-              <w:t>functies</w:t>
-            </w:r>
-            <w:proofErr w:type="spellEnd"/>
-            <w:r>
-              <w:rPr>
-                <w:lang w:val="en-US"/>
-              </w:rPr>
-              <w:t>, classes, arrays</w:t>
+            <w:r>
+              <w:rPr>
+                <w:lang w:val="en-US"/>
+              </w:rPr>
+              <w:t>Orientatie vragen stellen: functies, classes, arrays</w:t>
             </w:r>
           </w:p>
         </w:tc>
@@ -1241,23 +1201,7 @@
           </w:tcPr>
           <w:p>
             <w:r>
-              <w:t xml:space="preserve">Vragen om uitleg van willekeurige student over een functie. Wat is een functie? Waarom gebruik je ze? Wat is het verschil tussen een </w:t>
-            </w:r>
-            <w:proofErr w:type="spellStart"/>
-            <w:r>
-              <w:t>function</w:t>
-            </w:r>
-            <w:proofErr w:type="spellEnd"/>
-            <w:r>
-              <w:t xml:space="preserve"> en een Method? Wat is een argument? Wat is een return </w:t>
-            </w:r>
-            <w:proofErr w:type="spellStart"/>
-            <w:r>
-              <w:t>value</w:t>
-            </w:r>
-            <w:proofErr w:type="spellEnd"/>
-            <w:r>
-              <w:t>?</w:t>
+              <w:t>Vragen om uitleg van willekeurige student over een functie. Wat is een functie? Waarom gebruik je ze? Wat is het verschil tussen een function en een Method? Wat is een argument? Wat is een return value?</w:t>
             </w:r>
           </w:p>
           <w:p>
@@ -1309,7 +1253,6 @@
             <w:r>
               <w:t xml:space="preserve">Studenten maken zelf een </w:t>
             </w:r>
-            <w:proofErr w:type="spellStart"/>
             <w:r>
               <w:rPr>
                 <w:b/>
@@ -1317,11 +1260,9 @@
               </w:rPr>
               <w:t>method</w:t>
             </w:r>
-            <w:proofErr w:type="spellEnd"/>
             <w:r>
               <w:t xml:space="preserve"> met </w:t>
             </w:r>
-            <w:proofErr w:type="spellStart"/>
             <w:r>
               <w:rPr>
                 <w:b/>
@@ -1329,7 +1270,6 @@
               </w:rPr>
               <w:t>arguments</w:t>
             </w:r>
-            <w:proofErr w:type="spellEnd"/>
             <w:r>
               <w:t xml:space="preserve"> en </w:t>
             </w:r>
@@ -1338,24 +1278,15 @@
                 <w:b/>
                 <w:bCs/>
               </w:rPr>
-              <w:t xml:space="preserve">return </w:t>
-            </w:r>
-            <w:proofErr w:type="spellStart"/>
+              <w:t>return value</w:t>
+            </w:r>
             <w:r>
               <w:rPr>
                 <w:b/>
                 <w:bCs/>
               </w:rPr>
-              <w:t>value</w:t>
-            </w:r>
-            <w:r>
-              <w:rPr>
-                <w:b/>
-                <w:bCs/>
-              </w:rPr>
               <w:t>s</w:t>
             </w:r>
-            <w:proofErr w:type="spellEnd"/>
           </w:p>
           <w:p/>
         </w:tc>
@@ -1372,24 +1303,14 @@
             <w:r>
               <w:t xml:space="preserve">Opdracht 1 </w:t>
             </w:r>
-            <w:proofErr w:type="spellStart"/>
             <w:r>
               <w:t>F</w:t>
             </w:r>
             <w:r>
               <w:t>unctions</w:t>
             </w:r>
-            <w:proofErr w:type="spellEnd"/>
-            <w:r>
-              <w:t xml:space="preserve">, </w:t>
-            </w:r>
-            <w:proofErr w:type="spellStart"/>
-            <w:r>
-              <w:t>Methods</w:t>
-            </w:r>
-            <w:proofErr w:type="spellEnd"/>
-            <w:r>
-              <w:t>, Parameters en return</w:t>
+            <w:r>
+              <w:t>, Methods, Parameters en return</w:t>
             </w:r>
           </w:p>
         </w:tc>
@@ -1464,44 +1385,15 @@
             <w:tcW w:w="2617" w:type="dxa"/>
           </w:tcPr>
           <w:p>
-            <w:proofErr w:type="spellStart"/>
-            <w:r>
-              <w:t>Orienterende</w:t>
-            </w:r>
-            <w:proofErr w:type="spellEnd"/>
-            <w:r>
-              <w:t xml:space="preserve"> vragen over classes:</w:t>
+            <w:r>
+              <w:t>Orienterende vragen over classes:</w:t>
             </w:r>
             <w:r>
               <w:br/>
             </w:r>
             <w:r>
               <w:br/>
-              <w:t xml:space="preserve">Wat is een class? Waarom gebruik je deze? Wat is een </w:t>
-            </w:r>
-            <w:proofErr w:type="spellStart"/>
-            <w:r>
-              <w:t>constructor</w:t>
-            </w:r>
-            <w:proofErr w:type="spellEnd"/>
-            <w:r>
-              <w:t xml:space="preserve">? Gebruik je een </w:t>
-            </w:r>
-            <w:proofErr w:type="spellStart"/>
-            <w:r>
-              <w:t>constructor</w:t>
-            </w:r>
-            <w:proofErr w:type="spellEnd"/>
-            <w:r>
-              <w:t xml:space="preserve"> in </w:t>
-            </w:r>
-            <w:proofErr w:type="spellStart"/>
-            <w:r>
-              <w:t>Unity</w:t>
-            </w:r>
-            <w:proofErr w:type="spellEnd"/>
-            <w:r>
-              <w:t>?</w:t>
+              <w:t>Wat is een class? Waarom gebruik je deze? Wat is een constructor? Gebruik je een constructor in Unity?</w:t>
             </w:r>
           </w:p>
           <w:p/>
@@ -1554,29 +1446,8 @@
           </w:tcPr>
           <w:p>
             <w:r>
-              <w:t xml:space="preserve">Studenten maken Opdracht 2 over classes en gebruiken van </w:t>
-            </w:r>
-            <w:proofErr w:type="spellStart"/>
-            <w:r>
-              <w:t>instantiate</w:t>
-            </w:r>
-            <w:proofErr w:type="spellEnd"/>
-            <w:r>
-              <w:t xml:space="preserve"> </w:t>
-            </w:r>
-            <w:proofErr w:type="spellStart"/>
-            <w:r>
-              <w:t>ipv</w:t>
-            </w:r>
-            <w:proofErr w:type="spellEnd"/>
-            <w:r>
-              <w:t xml:space="preserve"> de </w:t>
-            </w:r>
-            <w:proofErr w:type="spellStart"/>
-            <w:r>
-              <w:t>constructor</w:t>
-            </w:r>
-            <w:proofErr w:type="spellEnd"/>
+              <w:t>Studenten maken Opdracht 2 over classes en gebruiken van instantiate ipv de constructor</w:t>
+            </w:r>
           </w:p>
         </w:tc>
         <w:tc>
@@ -1594,21 +1465,8 @@
               <w:t>lasses</w:t>
             </w:r>
             <w:r>
-              <w:t xml:space="preserve">, </w:t>
-            </w:r>
-            <w:proofErr w:type="spellStart"/>
-            <w:r>
-              <w:t>Constructors</w:t>
-            </w:r>
-            <w:proofErr w:type="spellEnd"/>
-            <w:r>
-              <w:t xml:space="preserve"> en </w:t>
-            </w:r>
-            <w:proofErr w:type="spellStart"/>
-            <w:r>
-              <w:t>Instantiate</w:t>
-            </w:r>
-            <w:proofErr w:type="spellEnd"/>
+              <w:t>, Constructors en Instantiate</w:t>
+            </w:r>
           </w:p>
         </w:tc>
       </w:tr>
@@ -1659,21 +1517,8 @@
             <w:tcW w:w="2617" w:type="dxa"/>
           </w:tcPr>
           <w:p>
-            <w:proofErr w:type="spellStart"/>
-            <w:r>
-              <w:t>Orienterende</w:t>
-            </w:r>
-            <w:proofErr w:type="spellEnd"/>
-            <w:r>
-              <w:t xml:space="preserve"> vragen over Arrays en </w:t>
-            </w:r>
-            <w:proofErr w:type="spellStart"/>
-            <w:r>
-              <w:t>Lists</w:t>
-            </w:r>
-            <w:proofErr w:type="spellEnd"/>
-            <w:r>
-              <w:t>:</w:t>
+            <w:r>
+              <w:t>Orienterende vragen over Arrays en Lists:</w:t>
             </w:r>
             <w:r>
               <w:t xml:space="preserve"> Wat is een Array</w:t>
@@ -1813,7 +1658,6 @@
       <w:r>
         <w:t xml:space="preserve">Verifiëren of iedereen </w:t>
       </w:r>
-      <w:proofErr w:type="spellStart"/>
       <w:r>
         <w:rPr>
           <w:b/>
@@ -1821,7 +1665,6 @@
         </w:rPr>
         <w:t>functions</w:t>
       </w:r>
-      <w:proofErr w:type="spellEnd"/>
       <w:r>
         <w:t xml:space="preserve">, </w:t>
       </w:r>
@@ -1861,15 +1704,7 @@
         <w:t xml:space="preserve"> gebruiken om</w:t>
       </w:r>
       <w:r>
-        <w:t xml:space="preserve"> functies tussen verschillende scripts te “</w:t>
-      </w:r>
-      <w:proofErr w:type="spellStart"/>
-      <w:r>
-        <w:t>triggeren</w:t>
-      </w:r>
-      <w:proofErr w:type="spellEnd"/>
-      <w:r>
-        <w:t>” en daarbij eventueel data mee te geven</w:t>
+        <w:t xml:space="preserve"> functies tussen verschillende scripts te “triggeren” en daarbij eventueel data mee te geven</w:t>
       </w:r>
       <w:r>
         <w:t>.</w:t>
@@ -1919,7 +1754,6 @@
       <w:r>
         <w:t xml:space="preserve"> hebben we aandacht besteed aan het herhalen van </w:t>
       </w:r>
-      <w:proofErr w:type="spellStart"/>
       <w:r>
         <w:rPr>
           <w:b/>
@@ -1927,7 +1761,6 @@
         </w:rPr>
         <w:t>functions</w:t>
       </w:r>
-      <w:proofErr w:type="spellEnd"/>
       <w:r>
         <w:t xml:space="preserve">, </w:t>
       </w:r>
@@ -1961,13 +1794,8 @@
       </w:r>
     </w:p>
     <w:p>
-      <w:proofErr w:type="spellStart"/>
-      <w:r>
-        <w:t>d.m.v</w:t>
-      </w:r>
-      <w:proofErr w:type="spellEnd"/>
-      <w:r>
-        <w:t xml:space="preserve"> verschillende praktijkopdrachten in de les kunnen de studenten laten zien dat ze de onderdelen nog beheersen.</w:t>
+      <w:r>
+        <w:t>d.m.v verschillende praktijkopdrachten in de les kunnen de studenten laten zien dat ze de onderdelen nog beheersen.</w:t>
       </w:r>
     </w:p>
     <w:p>
@@ -2025,20 +1853,12 @@
           <w:lang w:val="en-US"/>
         </w:rPr>
       </w:pPr>
-      <w:proofErr w:type="spellStart"/>
       <w:r>
         <w:rPr>
           <w:lang w:val="en-US"/>
         </w:rPr>
         <w:lastRenderedPageBreak/>
-        <w:t>Lesplan</w:t>
-      </w:r>
-      <w:proofErr w:type="spellEnd"/>
-      <w:r>
-        <w:rPr>
-          <w:lang w:val="en-US"/>
-        </w:rPr>
-        <w:t xml:space="preserve"> les 2:</w:t>
+        <w:t>Lesplan les 2:</w:t>
       </w:r>
       <w:r>
         <w:rPr>
@@ -2165,13 +1985,8 @@
             <w:tcW w:w="2349" w:type="dxa"/>
           </w:tcPr>
           <w:p>
-            <w:proofErr w:type="spellStart"/>
-            <w:r>
-              <w:t>Orientatie</w:t>
-            </w:r>
-            <w:proofErr w:type="spellEnd"/>
-            <w:r>
-              <w:t xml:space="preserve"> vragen stellen</w:t>
+            <w:r>
+              <w:t>Orientatie vragen stellen</w:t>
             </w:r>
             <w:r>
               <w:t xml:space="preserve"> over</w:t>
@@ -2224,15 +2039,7 @@
               <w:t xml:space="preserve">Keuze maken: </w:t>
             </w:r>
             <w:r>
-              <w:t xml:space="preserve">les doorlezen op </w:t>
-            </w:r>
-            <w:proofErr w:type="spellStart"/>
-            <w:r>
-              <w:t>readme</w:t>
-            </w:r>
-            <w:proofErr w:type="spellEnd"/>
-            <w:r>
-              <w:t xml:space="preserve">, </w:t>
+              <w:t xml:space="preserve">les doorlezen op readme, </w:t>
             </w:r>
             <w:r>
               <w:t>Video kijken</w:t>
@@ -2260,19 +2067,9 @@
             <w:r>
               <w:t xml:space="preserve">Digitaal materiaal via </w:t>
             </w:r>
-            <w:proofErr w:type="spellStart"/>
-            <w:r>
-              <w:t>Simulise</w:t>
-            </w:r>
-            <w:proofErr w:type="spellEnd"/>
-            <w:r>
-              <w:t>&gt;</w:t>
-            </w:r>
-            <w:proofErr w:type="spellStart"/>
-            <w:r>
-              <w:t>readme</w:t>
-            </w:r>
-            <w:proofErr w:type="spellEnd"/>
+            <w:r>
+              <w:t>Simulise&gt;readme</w:t>
+            </w:r>
             <w:r>
               <w:t xml:space="preserve"> delen</w:t>
             </w:r>
@@ -2360,35 +2157,7 @@
               <w:rPr>
                 <w:highlight w:val="yellow"/>
               </w:rPr>
-              <w:t xml:space="preserve">Opdracht via </w:t>
-            </w:r>
-            <w:proofErr w:type="spellStart"/>
-            <w:r>
-              <w:rPr>
-                <w:highlight w:val="yellow"/>
-              </w:rPr>
-              <w:t>simulise</w:t>
-            </w:r>
-            <w:proofErr w:type="spellEnd"/>
-            <w:r>
-              <w:rPr>
-                <w:highlight w:val="yellow"/>
-              </w:rPr>
-              <w:t>(&gt;</w:t>
-            </w:r>
-            <w:proofErr w:type="spellStart"/>
-            <w:r>
-              <w:rPr>
-                <w:highlight w:val="yellow"/>
-              </w:rPr>
-              <w:t>github</w:t>
-            </w:r>
-            <w:proofErr w:type="spellEnd"/>
-            <w:r>
-              <w:rPr>
-                <w:highlight w:val="yellow"/>
-              </w:rPr>
-              <w:t>) delen</w:t>
+              <w:t>Opdracht via simulise(&gt;github) delen</w:t>
             </w:r>
           </w:p>
         </w:tc>
@@ -2493,7 +2262,6 @@
             <w:r>
               <w:t xml:space="preserve">Terugkijken op </w:t>
             </w:r>
-            <w:proofErr w:type="spellStart"/>
             <w:r>
               <w:rPr>
                 <w:b/>
@@ -2501,19 +2269,9 @@
               </w:rPr>
               <w:t>functions</w:t>
             </w:r>
-            <w:proofErr w:type="spellEnd"/>
-            <w:r>
-              <w:t xml:space="preserve"> door willekeurige student een </w:t>
-            </w:r>
-            <w:proofErr w:type="spellStart"/>
-            <w:r>
-              <w:t>recap</w:t>
-            </w:r>
-            <w:proofErr w:type="spellEnd"/>
-            <w:r>
-              <w:t xml:space="preserve"> te laten geven op </w:t>
-            </w:r>
-            <w:proofErr w:type="spellStart"/>
+            <w:r>
+              <w:t xml:space="preserve"> door willekeurige student een recap te laten geven op </w:t>
+            </w:r>
             <w:r>
               <w:rPr>
                 <w:b/>
@@ -2521,7 +2279,6 @@
               </w:rPr>
               <w:t>functions</w:t>
             </w:r>
-            <w:proofErr w:type="spellEnd"/>
           </w:p>
         </w:tc>
         <w:tc>
@@ -2576,15 +2333,7 @@
               <w:t>classes</w:t>
             </w:r>
             <w:r>
-              <w:t xml:space="preserve"> door willekeurige student een </w:t>
-            </w:r>
-            <w:proofErr w:type="spellStart"/>
-            <w:r>
-              <w:t>recap</w:t>
-            </w:r>
-            <w:proofErr w:type="spellEnd"/>
-            <w:r>
-              <w:t xml:space="preserve"> te laten geven op </w:t>
+              <w:t xml:space="preserve"> door willekeurige student een recap te laten geven op </w:t>
             </w:r>
             <w:r>
               <w:rPr>
@@ -2629,15 +2378,7 @@
               <w:t>Arrays</w:t>
             </w:r>
             <w:r>
-              <w:t xml:space="preserve"> door willekeurige student een </w:t>
-            </w:r>
-            <w:proofErr w:type="spellStart"/>
-            <w:r>
-              <w:t>recap</w:t>
-            </w:r>
-            <w:proofErr w:type="spellEnd"/>
-            <w:r>
-              <w:t xml:space="preserve"> te laten geven op </w:t>
+              <w:t xml:space="preserve"> door willekeurige student een recap te laten geven op </w:t>
             </w:r>
             <w:r>
               <w:rPr>
@@ -2682,11 +2423,9 @@
             <w:tcW w:w="5282" w:type="dxa"/>
           </w:tcPr>
           <w:p>
-            <w:proofErr w:type="spellStart"/>
             <w:r>
               <w:t>simulize</w:t>
             </w:r>
-            <w:proofErr w:type="spellEnd"/>
           </w:p>
         </w:tc>
       </w:tr>
@@ -2767,23 +2506,7 @@
     </w:p>
     <w:p>
       <w:r>
-        <w:t xml:space="preserve">De studenten begrijpen waarom breakpoints gebruiken in veel gevallen veel sneller kan zijn dan </w:t>
-      </w:r>
-      <w:proofErr w:type="spellStart"/>
-      <w:r>
-        <w:t>Debug.Log</w:t>
-      </w:r>
-      <w:proofErr w:type="spellEnd"/>
-      <w:r>
-        <w:t xml:space="preserve"> </w:t>
-      </w:r>
-      <w:proofErr w:type="spellStart"/>
-      <w:r>
-        <w:t>commands</w:t>
-      </w:r>
-      <w:proofErr w:type="spellEnd"/>
-      <w:r>
-        <w:t xml:space="preserve"> invoeren</w:t>
+        <w:t>De studenten begrijpen waarom breakpoints gebruiken in veel gevallen veel sneller kan zijn dan Debug.Log commands invoeren</w:t>
       </w:r>
     </w:p>
     <w:p>
@@ -2811,15 +2534,7 @@
     </w:p>
     <w:p>
       <w:r>
-        <w:t xml:space="preserve">De studenten zijn bekend met het </w:t>
-      </w:r>
-      <w:proofErr w:type="spellStart"/>
-      <w:r>
-        <w:t>Debug.Log</w:t>
-      </w:r>
-      <w:proofErr w:type="spellEnd"/>
-      <w:r>
-        <w:t xml:space="preserve"> commando en hebben dat in het Mythe project vaak moeten gebruiken om te debuggen..</w:t>
+        <w:t>De studenten zijn bekend met het Debug.Log commando en hebben dat in het Mythe project vaak moeten gebruiken om te debuggen..</w:t>
       </w:r>
     </w:p>
     <w:p>
@@ -2831,13 +2546,8 @@
       </w:r>
     </w:p>
     <w:p>
-      <w:proofErr w:type="spellStart"/>
-      <w:r>
-        <w:t>d.m.v</w:t>
-      </w:r>
-      <w:proofErr w:type="spellEnd"/>
-      <w:r>
-        <w:t xml:space="preserve"> verschillende praktijkopdrachten in de les kunnen de studenten laten zien dat ze de onderdelen nog beheersen.</w:t>
+      <w:r>
+        <w:t>d.m.v verschillende praktijkopdrachten in de les kunnen de studenten laten zien dat ze de onderdelen nog beheersen.</w:t>
       </w:r>
     </w:p>
     <w:p>
@@ -2969,21 +2679,7 @@
               <w:rPr>
                 <w:highlight w:val="yellow"/>
               </w:rPr>
-              <w:t>Papieren Bugs verstoppen, elke bug heeft een prijs (</w:t>
-            </w:r>
-            <w:proofErr w:type="spellStart"/>
-            <w:r>
-              <w:rPr>
-                <w:highlight w:val="yellow"/>
-              </w:rPr>
-              <w:t>kitkat</w:t>
-            </w:r>
-            <w:proofErr w:type="spellEnd"/>
-            <w:r>
-              <w:rPr>
-                <w:highlight w:val="yellow"/>
-              </w:rPr>
-              <w:t>)</w:t>
+              <w:t>Papieren Bugs verstoppen, elke bug heeft een prijs (kitkat)</w:t>
             </w:r>
           </w:p>
           <w:p/>
@@ -3154,30 +2850,8 @@
               <w:rPr>
                 <w:lang w:val="en-US"/>
               </w:rPr>
-              <w:t xml:space="preserve">Debug </w:t>
-            </w:r>
-            <w:proofErr w:type="spellStart"/>
-            <w:r>
-              <w:rPr>
-                <w:lang w:val="en-US"/>
-              </w:rPr>
-              <w:t>opdracht</w:t>
-            </w:r>
-            <w:proofErr w:type="spellEnd"/>
-            <w:r>
-              <w:rPr>
-                <w:lang w:val="en-US"/>
-              </w:rPr>
-              <w:t xml:space="preserve"> </w:t>
-            </w:r>
-            <w:proofErr w:type="spellStart"/>
-            <w:r>
-              <w:rPr>
-                <w:lang w:val="en-US"/>
-              </w:rPr>
-              <w:t>uitvoeren</w:t>
-            </w:r>
-            <w:proofErr w:type="spellEnd"/>
+              <w:t>Debug opdracht uitvoeren</w:t>
+            </w:r>
           </w:p>
         </w:tc>
         <w:tc>
@@ -3198,13 +2872,8 @@
               <w:t>bereikbaa</w:t>
             </w:r>
             <w:r>
-              <w:t xml:space="preserve">r en in te leveren via </w:t>
-            </w:r>
-            <w:proofErr w:type="spellStart"/>
-            <w:r>
-              <w:t>simulize</w:t>
-            </w:r>
-            <w:proofErr w:type="spellEnd"/>
+              <w:t>r en in te leveren via simulize</w:t>
+            </w:r>
           </w:p>
         </w:tc>
       </w:tr>
@@ -3225,23 +2894,7 @@
           </w:tcPr>
           <w:p>
             <w:r>
-              <w:t xml:space="preserve">Terugkijken: wie heeft de bug gevonden? Wie heeft de bug opgelost? </w:t>
-            </w:r>
-            <w:proofErr w:type="spellStart"/>
-            <w:r>
-              <w:t>evt</w:t>
-            </w:r>
-            <w:proofErr w:type="spellEnd"/>
-            <w:r>
-              <w:t xml:space="preserve"> laten zien op de beamer. </w:t>
-            </w:r>
-            <w:proofErr w:type="spellStart"/>
-            <w:r>
-              <w:t>Evt</w:t>
-            </w:r>
-            <w:proofErr w:type="spellEnd"/>
-            <w:r>
-              <w:t xml:space="preserve"> zelf oplossing tonen</w:t>
+              <w:t>Terugkijken: wie heeft de bug gevonden? Wie heeft de bug opgelost? evt laten zien op de beamer. Evt zelf oplossing tonen</w:t>
             </w:r>
           </w:p>
         </w:tc>
@@ -3299,11 +2952,9 @@
             <w:tcW w:w="5282" w:type="dxa"/>
           </w:tcPr>
           <w:p>
-            <w:proofErr w:type="spellStart"/>
             <w:r>
               <w:t>simulize</w:t>
             </w:r>
-            <w:proofErr w:type="spellEnd"/>
           </w:p>
         </w:tc>
       </w:tr>
@@ -3494,13 +3145,8 @@
       </w:r>
     </w:p>
     <w:p>
-      <w:proofErr w:type="spellStart"/>
-      <w:r>
-        <w:t>d.m.v</w:t>
-      </w:r>
-      <w:proofErr w:type="spellEnd"/>
-      <w:r>
-        <w:t xml:space="preserve"> verschillende praktijkopdrachten in de les kunnen de studenten laten zien dat ze de onderdelen nog beheersen.</w:t>
+      <w:r>
+        <w:t>d.m.v verschillende praktijkopdrachten in de les kunnen de studenten laten zien dat ze de onderdelen nog beheersen.</w:t>
       </w:r>
     </w:p>
     <w:p>
@@ -3739,31 +3385,7 @@
           <w:p/>
           <w:p>
             <w:r>
-              <w:t xml:space="preserve">Waar staat DRY/SRP voor? Waar zou WET voor staan (Write </w:t>
-            </w:r>
-            <w:proofErr w:type="spellStart"/>
-            <w:r>
-              <w:t>Everything</w:t>
-            </w:r>
-            <w:proofErr w:type="spellEnd"/>
-            <w:r>
-              <w:t xml:space="preserve"> </w:t>
-            </w:r>
-            <w:proofErr w:type="spellStart"/>
-            <w:r>
-              <w:t>Twice</w:t>
-            </w:r>
-            <w:proofErr w:type="spellEnd"/>
-            <w:r>
-              <w:t xml:space="preserve"> / Waste </w:t>
-            </w:r>
-            <w:proofErr w:type="spellStart"/>
-            <w:r>
-              <w:t>Everyones</w:t>
-            </w:r>
-            <w:proofErr w:type="spellEnd"/>
-            <w:r>
-              <w:t xml:space="preserve"> Time) </w:t>
+              <w:t xml:space="preserve">Waar staat DRY/SRP voor? Waar zou WET voor staan (Write Everything Twice / Waste Everyones Time) </w:t>
             </w:r>
           </w:p>
           <w:p/>
@@ -3891,18 +3513,10 @@
               <w:t>opdracht uitvoeren</w:t>
             </w:r>
             <w:r>
-              <w:t xml:space="preserve"> </w:t>
-            </w:r>
-            <w:proofErr w:type="spellStart"/>
-            <w:r>
-              <w:t>r</w:t>
-            </w:r>
-            <w:r>
-              <w:t>efactoren</w:t>
-            </w:r>
-            <w:proofErr w:type="spellEnd"/>
-            <w:r>
-              <w:t xml:space="preserve"> code naar SRP &amp; DRY</w:t>
+              <w:t xml:space="preserve"> r</w:t>
+            </w:r>
+            <w:r>
+              <w:t>efactoren code naar SRP &amp; DRY</w:t>
             </w:r>
           </w:p>
           <w:p/>
@@ -3943,13 +3557,8 @@
               <w:t>bereikbaa</w:t>
             </w:r>
             <w:r>
-              <w:t xml:space="preserve">r en in te leveren via </w:t>
-            </w:r>
-            <w:proofErr w:type="spellStart"/>
-            <w:r>
-              <w:t>simulize</w:t>
-            </w:r>
-            <w:proofErr w:type="spellEnd"/>
+              <w:t>r en in te leveren via simulize</w:t>
+            </w:r>
           </w:p>
         </w:tc>
       </w:tr>
@@ -4002,19 +3611,11 @@
                 <w:highlight w:val="yellow"/>
               </w:rPr>
             </w:pPr>
-            <w:proofErr w:type="spellStart"/>
             <w:r>
               <w:rPr>
                 <w:highlight w:val="yellow"/>
               </w:rPr>
-              <w:t>Gerefactorde</w:t>
-            </w:r>
-            <w:proofErr w:type="spellEnd"/>
-            <w:r>
-              <w:rPr>
-                <w:highlight w:val="yellow"/>
-              </w:rPr>
-              <w:t xml:space="preserve"> versie van de code</w:t>
+              <w:t>Gerefactorde versie van de code</w:t>
             </w:r>
           </w:p>
         </w:tc>
@@ -4046,11 +3647,9 @@
             <w:tcW w:w="5282" w:type="dxa"/>
           </w:tcPr>
           <w:p>
-            <w:proofErr w:type="spellStart"/>
             <w:r>
               <w:t>simulize</w:t>
             </w:r>
-            <w:proofErr w:type="spellEnd"/>
           </w:p>
         </w:tc>
       </w:tr>
@@ -4160,13 +3759,8 @@
         <w:t xml:space="preserve">Lesplan les </w:t>
       </w:r>
       <w:r>
-        <w:t xml:space="preserve">5: OOP </w:t>
-      </w:r>
-      <w:proofErr w:type="spellStart"/>
-      <w:r>
-        <w:t>Inheritance</w:t>
-      </w:r>
-      <w:proofErr w:type="spellEnd"/>
+        <w:t>5: OOP Inheritance</w:t>
+      </w:r>
     </w:p>
     <w:p>
       <w:pPr>
@@ -4191,49 +3785,14 @@
       <w:r>
         <w:t xml:space="preserve">De studenten weten dat OOP bestaat uit 4 basis principes: </w:t>
       </w:r>
-      <w:proofErr w:type="spellStart"/>
-      <w:r>
-        <w:t>Inheritance</w:t>
-      </w:r>
-      <w:proofErr w:type="spellEnd"/>
-      <w:r>
-        <w:t xml:space="preserve">, </w:t>
-      </w:r>
-      <w:proofErr w:type="spellStart"/>
-      <w:r>
-        <w:t>Abstraction</w:t>
-      </w:r>
-      <w:proofErr w:type="spellEnd"/>
-      <w:r>
-        <w:t xml:space="preserve">, </w:t>
-      </w:r>
-      <w:proofErr w:type="spellStart"/>
-      <w:r>
-        <w:t>Encapsulation</w:t>
-      </w:r>
-      <w:proofErr w:type="spellEnd"/>
-      <w:r>
-        <w:t xml:space="preserve"> en </w:t>
-      </w:r>
-      <w:proofErr w:type="spellStart"/>
-      <w:r>
-        <w:t>Polymorphism</w:t>
-      </w:r>
-      <w:proofErr w:type="spellEnd"/>
-    </w:p>
-    <w:p>
-      <w:r>
-        <w:t xml:space="preserve">De student is zich bewust dat hij in </w:t>
-      </w:r>
-      <w:proofErr w:type="spellStart"/>
-      <w:r>
-        <w:t>Unity</w:t>
-      </w:r>
-      <w:proofErr w:type="spellEnd"/>
-      <w:r>
-        <w:t xml:space="preserve"> al vaak overerving heeft gebruikt op de </w:t>
-      </w:r>
-      <w:proofErr w:type="spellStart"/>
+      <w:r>
+        <w:t>Inheritance, Abstraction, Encapsulation en Polymorphism</w:t>
+      </w:r>
+    </w:p>
+    <w:p>
+      <w:r>
+        <w:t xml:space="preserve">De student is zich bewust dat hij in Unity al vaak overerving heeft gebruikt op de </w:t>
+      </w:r>
       <w:r>
         <w:rPr>
           <w:b/>
@@ -4241,7 +3800,6 @@
         </w:rPr>
         <w:t>Monobehaviour</w:t>
       </w:r>
-      <w:proofErr w:type="spellEnd"/>
       <w:r>
         <w:t xml:space="preserve"> class.</w:t>
       </w:r>
@@ -4250,7 +3808,6 @@
       <w:r>
         <w:t xml:space="preserve">De student weet wat </w:t>
       </w:r>
-      <w:proofErr w:type="spellStart"/>
       <w:r>
         <w:rPr>
           <w:b/>
@@ -4258,7 +3815,6 @@
         </w:rPr>
         <w:t>Inheritance</w:t>
       </w:r>
-      <w:proofErr w:type="spellEnd"/>
       <w:r>
         <w:t xml:space="preserve"> inhoud en kan zelf een eigen class overerven.</w:t>
       </w:r>
@@ -4278,23 +3834,7 @@
     </w:p>
     <w:p>
       <w:r>
-        <w:t xml:space="preserve">De studenten zijn onbewust bezig geweest met </w:t>
-      </w:r>
-      <w:proofErr w:type="spellStart"/>
-      <w:r>
-        <w:t>inheritance</w:t>
-      </w:r>
-      <w:proofErr w:type="spellEnd"/>
-      <w:r>
-        <w:t xml:space="preserve"> namelijk op de </w:t>
-      </w:r>
-      <w:proofErr w:type="spellStart"/>
-      <w:r>
-        <w:t>monobehaviour</w:t>
-      </w:r>
-      <w:proofErr w:type="spellEnd"/>
-      <w:r>
-        <w:t xml:space="preserve"> class. Een mooie kans om ze hier dus bewust van te maken.</w:t>
+        <w:t>De studenten zijn onbewust bezig geweest met inheritance namelijk op de monobehaviour class. Een mooie kans om ze hier dus bewust van te maken.</w:t>
       </w:r>
     </w:p>
     <w:p>
@@ -4311,13 +3851,8 @@
       </w:r>
     </w:p>
     <w:p>
-      <w:proofErr w:type="spellStart"/>
-      <w:r>
-        <w:t>d.m.v</w:t>
-      </w:r>
-      <w:proofErr w:type="spellEnd"/>
-      <w:r>
-        <w:t xml:space="preserve"> verschillende praktijkopdrachten in de les kunnen de studenten laten zien dat ze de onderdelen nog beheersen.</w:t>
+      <w:r>
+        <w:t>d.m.v verschillende praktijkopdrachten in de les kunnen de studenten laten zien dat ze de onderdelen nog beheersen.</w:t>
       </w:r>
     </w:p>
     <w:p>
@@ -4384,13 +3919,8 @@
         <w:t xml:space="preserve">: </w:t>
       </w:r>
       <w:r>
-        <w:t xml:space="preserve">OOP </w:t>
-      </w:r>
-      <w:proofErr w:type="spellStart"/>
-      <w:r>
-        <w:t>Inheritance</w:t>
-      </w:r>
-      <w:proofErr w:type="spellEnd"/>
+        <w:t>OOP Inheritance</w:t>
+      </w:r>
     </w:p>
     <w:tbl>
       <w:tblPr>
@@ -4632,39 +4162,50 @@
           </w:p>
           <w:p>
             <w:r>
-              <w:t xml:space="preserve">Wat is </w:t>
-            </w:r>
-            <w:proofErr w:type="spellStart"/>
-            <w:r>
-              <w:t>inheritance</w:t>
-            </w:r>
-            <w:proofErr w:type="spellEnd"/>
-            <w:r>
-              <w:t>?</w:t>
-            </w:r>
-          </w:p>
-          <w:p>
-            <w:r>
-              <w:t xml:space="preserve">Hebben jullie al eens </w:t>
-            </w:r>
-            <w:proofErr w:type="spellStart"/>
-            <w:r>
-              <w:t>inheritance</w:t>
-            </w:r>
-            <w:proofErr w:type="spellEnd"/>
-            <w:r>
-              <w:t xml:space="preserve"> gebruikt?</w:t>
-            </w:r>
-          </w:p>
-          <w:p>
-            <w:r>
-              <w:t xml:space="preserve">Geef een code voorbeeld van </w:t>
-            </w:r>
-            <w:proofErr w:type="spellStart"/>
-            <w:r>
-              <w:t>inheritance</w:t>
-            </w:r>
-            <w:proofErr w:type="spellEnd"/>
+              <w:t>Wat is inheritance?</w:t>
+            </w:r>
+          </w:p>
+          <w:p>
+            <w:r>
+              <w:t>Hebben jullie al eens inheritance gebruikt?</w:t>
+            </w:r>
+          </w:p>
+          <w:p>
+            <w:r>
+              <w:t>Geef een code voorbeeld van inheritance.</w:t>
+            </w:r>
+          </w:p>
+          <w:p/>
+          <w:p>
+            <w:r>
+              <w:t>Werken waar je wil</w:t>
+            </w:r>
+            <w:r>
+              <w:t>t</w:t>
+            </w:r>
+          </w:p>
+        </w:tc>
+        <w:tc>
+          <w:tcPr>
+            <w:tcW w:w="5282" w:type="dxa"/>
+          </w:tcPr>
+          <w:p/>
+          <w:p>
+            <w:r>
+              <w:t>Tafels in groepsopstelling, studenten met laptops en internet. Powerpoint.</w:t>
+            </w:r>
+            <w:r>
+              <w:t>(inleveren op simulise)</w:t>
+            </w:r>
+          </w:p>
+          <w:p/>
+          <w:p>
+            <w:r>
+              <w:rPr>
+                <w:highlight w:val="yellow"/>
+              </w:rPr>
+              <w:t>Groepsopdracht bereikbaar via simulise</w:t>
+            </w:r>
             <w:r>
               <w:t>.</w:t>
             </w:r>
@@ -4672,82 +4213,7 @@
           <w:p/>
           <w:p>
             <w:r>
-              <w:t>Werken waar je wil</w:t>
-            </w:r>
-            <w:r>
-              <w:t>t</w:t>
-            </w:r>
-          </w:p>
-        </w:tc>
-        <w:tc>
-          <w:tcPr>
-            <w:tcW w:w="5282" w:type="dxa"/>
-          </w:tcPr>
-          <w:p/>
-          <w:p>
-            <w:r>
-              <w:t xml:space="preserve">Tafels in groepsopstelling, studenten met laptops en internet. </w:t>
-            </w:r>
-            <w:proofErr w:type="spellStart"/>
-            <w:r>
-              <w:t>Powerpoint</w:t>
-            </w:r>
-            <w:proofErr w:type="spellEnd"/>
-            <w:r>
-              <w:t>.</w:t>
-            </w:r>
-            <w:r>
-              <w:t xml:space="preserve">(inleveren op </w:t>
-            </w:r>
-            <w:proofErr w:type="spellStart"/>
-            <w:r>
-              <w:t>simulise</w:t>
-            </w:r>
-            <w:proofErr w:type="spellEnd"/>
-            <w:r>
-              <w:t>)</w:t>
-            </w:r>
-          </w:p>
-          <w:p/>
-          <w:p>
-            <w:r>
-              <w:rPr>
-                <w:highlight w:val="yellow"/>
-              </w:rPr>
-              <w:t xml:space="preserve">Groepsopdracht bereikbaar via </w:t>
-            </w:r>
-            <w:proofErr w:type="spellStart"/>
-            <w:r>
-              <w:rPr>
-                <w:highlight w:val="yellow"/>
-              </w:rPr>
-              <w:t>simulise</w:t>
-            </w:r>
-            <w:proofErr w:type="spellEnd"/>
-            <w:r>
-              <w:t>.</w:t>
-            </w:r>
-          </w:p>
-          <w:p/>
-          <w:p>
-            <w:r>
-              <w:t xml:space="preserve">Google, chat </w:t>
-            </w:r>
-            <w:proofErr w:type="spellStart"/>
-            <w:r>
-              <w:t>gpt</w:t>
-            </w:r>
-            <w:proofErr w:type="spellEnd"/>
-            <w:r>
-              <w:t xml:space="preserve">, </w:t>
-            </w:r>
-            <w:proofErr w:type="spellStart"/>
-            <w:r>
-              <w:t>youtube</w:t>
-            </w:r>
-            <w:proofErr w:type="spellEnd"/>
-            <w:r>
-              <w:t>, vragen stel</w:t>
+              <w:t>Google, chat gpt, youtube, vragen stel</w:t>
             </w:r>
             <w:r>
               <w:t>len aan docenten.</w:t>
@@ -4869,15 +4335,7 @@
           </w:tcPr>
           <w:p>
             <w:r>
-              <w:t xml:space="preserve">Inpakken + alles ingeleverd op </w:t>
-            </w:r>
-            <w:proofErr w:type="spellStart"/>
-            <w:r>
-              <w:t>simulize</w:t>
-            </w:r>
-            <w:proofErr w:type="spellEnd"/>
-            <w:r>
-              <w:t>?</w:t>
+              <w:t>Inpakken + alles ingeleverd op simulize?</w:t>
             </w:r>
           </w:p>
         </w:tc>
@@ -4928,36 +4386,12 @@
     </w:p>
     <w:p>
       <w:r>
-        <w:t xml:space="preserve">De studenten weten wat </w:t>
-      </w:r>
-      <w:proofErr w:type="spellStart"/>
-      <w:r>
-        <w:t>abstraction</w:t>
-      </w:r>
-      <w:proofErr w:type="spellEnd"/>
-      <w:r>
-        <w:t xml:space="preserve"> is.</w:t>
-      </w:r>
-    </w:p>
-    <w:p>
-      <w:r>
-        <w:t xml:space="preserve">De studenten begrijpen dat </w:t>
-      </w:r>
-      <w:proofErr w:type="spellStart"/>
-      <w:r>
-        <w:t>abstraction</w:t>
-      </w:r>
-      <w:proofErr w:type="spellEnd"/>
-      <w:r>
-        <w:t xml:space="preserve"> zorgt voor </w:t>
-      </w:r>
-      <w:proofErr w:type="spellStart"/>
-      <w:r>
-        <w:t>bekopte</w:t>
-      </w:r>
-      <w:proofErr w:type="spellEnd"/>
-      <w:r>
-        <w:t xml:space="preserve"> onderhoudbare en uitbreidbare code.</w:t>
+        <w:t>De studenten weten wat abstraction is.</w:t>
+      </w:r>
+    </w:p>
+    <w:p>
+      <w:r>
+        <w:t>De studenten begrijpen dat abstraction zorgt voor bekopte onderhoudbare en uitbreidbare code.</w:t>
       </w:r>
     </w:p>
     <w:p>
@@ -4991,15 +4425,7 @@
     </w:p>
     <w:p>
       <w:r>
-        <w:t xml:space="preserve">Over het algemeen hebben studenten tijdens het </w:t>
-      </w:r>
-      <w:proofErr w:type="spellStart"/>
-      <w:r>
-        <w:t>designen</w:t>
-      </w:r>
-      <w:proofErr w:type="spellEnd"/>
-      <w:r>
-        <w:t xml:space="preserve"> van hun eigen games de n</w:t>
+        <w:t>Over het algemeen hebben studenten tijdens het designen van hun eigen games de n</w:t>
       </w:r>
       <w:r>
         <w:t>e</w:t>
@@ -5028,13 +4454,8 @@
       </w:r>
     </w:p>
     <w:p>
-      <w:proofErr w:type="spellStart"/>
-      <w:r>
-        <w:t>d.m.v</w:t>
-      </w:r>
-      <w:proofErr w:type="spellEnd"/>
-      <w:r>
-        <w:t xml:space="preserve"> verschillende praktijkopdrachten in de les kunnen de studenten laten zien dat ze de onderdelen nog beheersen.</w:t>
+      <w:r>
+        <w:t>d.m.v verschillende praktijkopdrachten in de les kunnen de studenten laten zien dat ze de onderdelen nog beheersen.</w:t>
       </w:r>
     </w:p>
     <w:p>
@@ -5170,15 +4591,7 @@
               <w:t xml:space="preserve">Energizer: </w:t>
             </w:r>
             <w:r>
-              <w:t xml:space="preserve">studenten maken een tekening </w:t>
-            </w:r>
-            <w:proofErr w:type="spellStart"/>
-            <w:r>
-              <w:t>nav</w:t>
-            </w:r>
-            <w:proofErr w:type="spellEnd"/>
-            <w:r>
-              <w:t xml:space="preserve"> een abstracte instructie </w:t>
+              <w:t xml:space="preserve">studenten maken een tekening nav een abstracte instructie </w:t>
             </w:r>
             <w:r>
               <w:rPr>
@@ -5194,11 +4607,9 @@
               </w:rPr>
               <w:t xml:space="preserve"> </w:t>
             </w:r>
-            <w:proofErr w:type="spellStart"/>
             <w:r>
               <w:t>vs</w:t>
             </w:r>
-            <w:proofErr w:type="spellEnd"/>
             <w:r>
               <w:t xml:space="preserve"> </w:t>
             </w:r>
@@ -5207,39 +4618,7 @@
                 <w:b/>
                 <w:bCs/>
               </w:rPr>
-              <w:t xml:space="preserve">“teken een reisachtige cycloop met 1 oog die door een </w:t>
-            </w:r>
-            <w:proofErr w:type="spellStart"/>
-            <w:r>
-              <w:rPr>
-                <w:b/>
-                <w:bCs/>
-              </w:rPr>
-              <w:t>halfling</w:t>
-            </w:r>
-            <w:proofErr w:type="spellEnd"/>
-            <w:r>
-              <w:rPr>
-                <w:b/>
-                <w:bCs/>
-              </w:rPr>
-              <w:t xml:space="preserve"> met een </w:t>
-            </w:r>
-            <w:proofErr w:type="spellStart"/>
-            <w:r>
-              <w:rPr>
-                <w:b/>
-                <w:bCs/>
-              </w:rPr>
-              <w:t>sling</w:t>
-            </w:r>
-            <w:proofErr w:type="spellEnd"/>
-            <w:r>
-              <w:rPr>
-                <w:b/>
-                <w:bCs/>
-              </w:rPr>
-              <w:t xml:space="preserve"> in zijn oog wordt geraakt en daardoor wordt uitgeschakeld”</w:t>
+              <w:t>“teken een reisachtige cycloop met 1 oog die door een halfling met een sling in zijn oog wordt geraakt en daardoor wordt uitgeschakeld”</w:t>
             </w:r>
             <w:r>
               <w:t>.</w:t>
@@ -5383,19 +4762,11 @@
             <w:tcW w:w="5282" w:type="dxa"/>
           </w:tcPr>
           <w:p>
-            <w:proofErr w:type="spellStart"/>
             <w:r>
               <w:rPr>
                 <w:highlight w:val="yellow"/>
               </w:rPr>
-              <w:t>Miro</w:t>
-            </w:r>
-            <w:proofErr w:type="spellEnd"/>
-            <w:r>
-              <w:rPr>
-                <w:highlight w:val="yellow"/>
-              </w:rPr>
-              <w:t xml:space="preserve"> bord</w:t>
+              <w:t>Miro bord</w:t>
             </w:r>
           </w:p>
         </w:tc>
@@ -5491,21 +4862,7 @@
               <w:rPr>
                 <w:highlight w:val="yellow"/>
               </w:rPr>
-              <w:t xml:space="preserve">Opdracht bereikbaar via </w:t>
-            </w:r>
-            <w:proofErr w:type="spellStart"/>
-            <w:r>
-              <w:rPr>
-                <w:highlight w:val="yellow"/>
-              </w:rPr>
-              <w:t>simulize</w:t>
-            </w:r>
-            <w:proofErr w:type="spellEnd"/>
-            <w:r>
-              <w:rPr>
-                <w:highlight w:val="yellow"/>
-              </w:rPr>
-              <w:t xml:space="preserve"> en ook daar weer inleveren</w:t>
+              <w:t>Opdracht bereikbaar via simulize en ook daar weer inleveren</w:t>
             </w:r>
           </w:p>
         </w:tc>
@@ -5576,15 +4933,7 @@
           </w:tcPr>
           <w:p>
             <w:r>
-              <w:t xml:space="preserve">Inpakken + alles ingeleverd op </w:t>
-            </w:r>
-            <w:proofErr w:type="spellStart"/>
-            <w:r>
-              <w:t>simulize</w:t>
-            </w:r>
-            <w:proofErr w:type="spellEnd"/>
-            <w:r>
-              <w:t>?</w:t>
+              <w:t>Inpakken + alles ingeleverd op simulize?</w:t>
             </w:r>
           </w:p>
         </w:tc>
@@ -5615,13 +4964,8 @@
         <w:t xml:space="preserve">Lesplan les </w:t>
       </w:r>
       <w:r>
-        <w:t xml:space="preserve">7: OOP </w:t>
-      </w:r>
-      <w:proofErr w:type="spellStart"/>
-      <w:r>
-        <w:t>Encapsulation</w:t>
-      </w:r>
-      <w:proofErr w:type="spellEnd"/>
+        <w:t>7: OOP Encapsulation</w:t>
+      </w:r>
     </w:p>
     <w:p>
       <w:pPr>
@@ -5639,123 +4983,38 @@
     </w:p>
     <w:p>
       <w:r>
-        <w:t xml:space="preserve">De studenten weten wat </w:t>
-      </w:r>
-      <w:proofErr w:type="spellStart"/>
-      <w:r>
-        <w:t>Encapsulation</w:t>
-      </w:r>
-      <w:proofErr w:type="spellEnd"/>
-      <w:r>
-        <w:t xml:space="preserve"> is.</w:t>
-      </w:r>
-    </w:p>
-    <w:p>
-      <w:r>
-        <w:t xml:space="preserve">De studenten begrijpen dat </w:t>
-      </w:r>
-      <w:proofErr w:type="spellStart"/>
-      <w:r>
-        <w:t>encapsulation</w:t>
-      </w:r>
-      <w:proofErr w:type="spellEnd"/>
-      <w:r>
-        <w:t xml:space="preserve"> zorgt voor het beschermen van code </w:t>
-      </w:r>
-    </w:p>
-    <w:p>
-      <w:r>
-        <w:t xml:space="preserve">De studenten kennen de verschillende scope </w:t>
-      </w:r>
-      <w:proofErr w:type="spellStart"/>
-      <w:r>
-        <w:t>modifiers</w:t>
-      </w:r>
-      <w:proofErr w:type="spellEnd"/>
-      <w:r>
-        <w:t xml:space="preserve"> (private , public, </w:t>
-      </w:r>
-      <w:proofErr w:type="spellStart"/>
-      <w:r>
-        <w:t>protected</w:t>
-      </w:r>
-      <w:proofErr w:type="spellEnd"/>
-      <w:r>
-        <w:t xml:space="preserve"> en </w:t>
-      </w:r>
-      <w:proofErr w:type="spellStart"/>
-      <w:r>
-        <w:t>internal</w:t>
-      </w:r>
-      <w:proofErr w:type="spellEnd"/>
-      <w:r>
-        <w:t>)</w:t>
-      </w:r>
-    </w:p>
-    <w:p>
-      <w:r>
-        <w:t xml:space="preserve">De studenten begrijpen dat een </w:t>
-      </w:r>
-      <w:proofErr w:type="spellStart"/>
-      <w:r>
-        <w:t>getter</w:t>
-      </w:r>
-      <w:proofErr w:type="spellEnd"/>
-      <w:r>
-        <w:t xml:space="preserve"> en een setter extra controle geeft op data die de class inkomt en uitgaat</w:t>
-      </w:r>
-    </w:p>
-    <w:p>
-      <w:r>
-        <w:t xml:space="preserve">De studenten kunnen </w:t>
-      </w:r>
-      <w:proofErr w:type="spellStart"/>
-      <w:r>
-        <w:t>getters</w:t>
-      </w:r>
-      <w:proofErr w:type="spellEnd"/>
-      <w:r>
-        <w:t xml:space="preserve"> en setters maken.</w:t>
-      </w:r>
-    </w:p>
-    <w:p>
-      <w:r>
-        <w:t xml:space="preserve">De studenten weten wat een </w:t>
-      </w:r>
-      <w:proofErr w:type="spellStart"/>
-      <w:r>
-        <w:t>assembly</w:t>
-      </w:r>
-      <w:proofErr w:type="spellEnd"/>
-      <w:r>
-        <w:t xml:space="preserve"> is. (DLL)</w:t>
-      </w:r>
-    </w:p>
-    <w:p>
-      <w:r>
-        <w:t xml:space="preserve">De studenten kunnen in </w:t>
-      </w:r>
-      <w:proofErr w:type="spellStart"/>
-      <w:r>
-        <w:t>unity</w:t>
-      </w:r>
-      <w:proofErr w:type="spellEnd"/>
-      <w:r>
-        <w:t xml:space="preserve"> een </w:t>
-      </w:r>
-      <w:proofErr w:type="spellStart"/>
-      <w:r>
-        <w:t>assembly</w:t>
-      </w:r>
-      <w:proofErr w:type="spellEnd"/>
-      <w:r>
-        <w:t xml:space="preserve"> </w:t>
-      </w:r>
-      <w:proofErr w:type="spellStart"/>
-      <w:r>
-        <w:t>definieren</w:t>
-      </w:r>
-      <w:proofErr w:type="spellEnd"/>
+        <w:t>De studenten weten wat Encapsulation is.</w:t>
+      </w:r>
+    </w:p>
+    <w:p>
+      <w:r>
+        <w:t xml:space="preserve">De studenten begrijpen dat encapsulation zorgt voor het beschermen van code </w:t>
+      </w:r>
+    </w:p>
+    <w:p>
+      <w:r>
+        <w:t>De studenten kennen de verschillende scope modifiers (private , public, protected en internal)</w:t>
+      </w:r>
+    </w:p>
+    <w:p>
+      <w:r>
+        <w:t>De studenten begrijpen dat een getter en een setter extra controle geeft op data die de class inkomt en uitgaat</w:t>
+      </w:r>
+    </w:p>
+    <w:p>
+      <w:r>
+        <w:t>De studenten kunnen getters en setters maken.</w:t>
+      </w:r>
+    </w:p>
+    <w:p>
+      <w:r>
+        <w:t>De studenten weten wat een assembly is. (DLL)</w:t>
+      </w:r>
+    </w:p>
+    <w:p>
+      <w:r>
+        <w:t>De studenten kunnen in unity een assembly definieren</w:t>
+      </w:r>
     </w:p>
     <w:p>
       <w:pPr>
@@ -5767,23 +5026,7 @@
     </w:p>
     <w:p>
       <w:r>
-        <w:t xml:space="preserve">De studenten hebben tot nog toe gebruik gemaakt van public en private en dan met name met het doel om variabelen wel of niet zichtbaar te maken in de </w:t>
-      </w:r>
-      <w:proofErr w:type="spellStart"/>
-      <w:r>
-        <w:t>inspector</w:t>
-      </w:r>
-      <w:proofErr w:type="spellEnd"/>
-      <w:r>
-        <w:t xml:space="preserve"> van </w:t>
-      </w:r>
-      <w:proofErr w:type="spellStart"/>
-      <w:r>
-        <w:t>Unity</w:t>
-      </w:r>
-      <w:proofErr w:type="spellEnd"/>
-      <w:r>
-        <w:t>.</w:t>
+        <w:t>De studenten hebben tot nog toe gebruik gemaakt van public en private en dan met name met het doel om variabelen wel of niet zichtbaar te maken in de inspector van Unity.</w:t>
       </w:r>
     </w:p>
     <w:p>
@@ -5800,13 +5043,8 @@
       </w:r>
     </w:p>
     <w:p>
-      <w:proofErr w:type="spellStart"/>
-      <w:r>
-        <w:t>d.m.v</w:t>
-      </w:r>
-      <w:proofErr w:type="spellEnd"/>
-      <w:r>
-        <w:t xml:space="preserve"> verschillende praktijkopdrachten in de les kunnen de studenten laten zien dat ze de onderdelen nog beheersen.</w:t>
+      <w:r>
+        <w:t>d.m.v verschillende praktijkopdrachten in de les kunnen de studenten laten zien dat ze de onderdelen nog beheersen.</w:t>
       </w:r>
     </w:p>
     <w:p>
@@ -5873,13 +5111,8 @@
         <w:t xml:space="preserve">: </w:t>
       </w:r>
       <w:r>
-        <w:t xml:space="preserve">OOP </w:t>
-      </w:r>
-      <w:proofErr w:type="spellStart"/>
-      <w:r>
-        <w:t>Encapsulation</w:t>
-      </w:r>
-      <w:proofErr w:type="spellEnd"/>
+        <w:t>OOP Encapsulation</w:t>
+      </w:r>
     </w:p>
     <w:tbl>
       <w:tblPr>
@@ -5983,24 +5216,14 @@
             <w:r>
               <w:t xml:space="preserve">Oriëntatie vragen stellen over: </w:t>
             </w:r>
-            <w:proofErr w:type="spellStart"/>
             <w:r>
               <w:t>Encapsulation</w:t>
             </w:r>
-            <w:proofErr w:type="spellEnd"/>
           </w:p>
           <w:p/>
           <w:p>
             <w:r>
-              <w:t xml:space="preserve">Wie weet wat </w:t>
-            </w:r>
-            <w:proofErr w:type="spellStart"/>
-            <w:r>
-              <w:t>encapsulation</w:t>
-            </w:r>
-            <w:proofErr w:type="spellEnd"/>
-            <w:r>
-              <w:t xml:space="preserve"> inhoud?</w:t>
+              <w:t>Wie weet wat encapsulation inhoud?</w:t>
             </w:r>
           </w:p>
           <w:p/>
@@ -6039,11 +5262,9 @@
             <w:r>
               <w:t xml:space="preserve">Uitleg over </w:t>
             </w:r>
-            <w:proofErr w:type="spellStart"/>
             <w:r>
               <w:t>encapsulation</w:t>
             </w:r>
-            <w:proofErr w:type="spellEnd"/>
           </w:p>
         </w:tc>
         <w:tc>
@@ -6051,19 +5272,11 @@
             <w:tcW w:w="5282" w:type="dxa"/>
           </w:tcPr>
           <w:p>
-            <w:proofErr w:type="spellStart"/>
             <w:r>
               <w:rPr>
                 <w:highlight w:val="yellow"/>
               </w:rPr>
-              <w:t>Miro</w:t>
-            </w:r>
-            <w:proofErr w:type="spellEnd"/>
-            <w:r>
-              <w:rPr>
-                <w:highlight w:val="yellow"/>
-              </w:rPr>
-              <w:t xml:space="preserve"> bord</w:t>
+              <w:t>Miro bord</w:t>
             </w:r>
           </w:p>
         </w:tc>
@@ -6095,21 +5308,8 @@
             <w:r>
               <w:t xml:space="preserve">Uitvoeren opdracht </w:t>
             </w:r>
-            <w:proofErr w:type="spellStart"/>
-            <w:r>
-              <w:t>getters</w:t>
-            </w:r>
-            <w:proofErr w:type="spellEnd"/>
-            <w:r>
-              <w:t xml:space="preserve"> en setters maken en </w:t>
-            </w:r>
-            <w:proofErr w:type="spellStart"/>
-            <w:r>
-              <w:t>protected</w:t>
-            </w:r>
-            <w:proofErr w:type="spellEnd"/>
-            <w:r>
-              <w:t xml:space="preserve"> variabelen en functies gebruiken</w:t>
+            <w:r>
+              <w:t>getters en setters maken en protected variabelen en functies gebruiken</w:t>
             </w:r>
             <w:r>
               <w:t xml:space="preserve"> </w:t>
@@ -6130,21 +5330,7 @@
               <w:rPr>
                 <w:highlight w:val="yellow"/>
               </w:rPr>
-              <w:t xml:space="preserve">Opdracht bereikbaar via </w:t>
-            </w:r>
-            <w:proofErr w:type="spellStart"/>
-            <w:r>
-              <w:rPr>
-                <w:highlight w:val="yellow"/>
-              </w:rPr>
-              <w:t>simulize</w:t>
-            </w:r>
-            <w:proofErr w:type="spellEnd"/>
-            <w:r>
-              <w:rPr>
-                <w:highlight w:val="yellow"/>
-              </w:rPr>
-              <w:t xml:space="preserve"> en ook daar weer inleveren</w:t>
+              <w:t>Opdracht bereikbaar via simulize en ook daar weer inleveren</w:t>
             </w:r>
           </w:p>
         </w:tc>
@@ -6206,15 +5392,7 @@
           </w:tcPr>
           <w:p>
             <w:r>
-              <w:t xml:space="preserve">Inpakken + alles ingeleverd op </w:t>
-            </w:r>
-            <w:proofErr w:type="spellStart"/>
-            <w:r>
-              <w:t>simulize</w:t>
-            </w:r>
-            <w:proofErr w:type="spellEnd"/>
-            <w:r>
-              <w:t>?</w:t>
+              <w:t>Inpakken + alles ingeleverd op simulize?</w:t>
             </w:r>
           </w:p>
         </w:tc>
@@ -6295,7 +5473,6 @@
       <w:r>
         <w:t xml:space="preserve">De studenten weten hoe je </w:t>
       </w:r>
-      <w:proofErr w:type="spellStart"/>
       <w:r>
         <w:rPr>
           <w:b/>
@@ -6303,7 +5480,6 @@
         </w:rPr>
         <w:t>attribute</w:t>
       </w:r>
-      <w:proofErr w:type="spellEnd"/>
       <w:r>
         <w:t xml:space="preserve"> weergeeft</w:t>
       </w:r>
@@ -6312,7 +5488,6 @@
       <w:r>
         <w:t xml:space="preserve">De studenten weten hoe je </w:t>
       </w:r>
-      <w:proofErr w:type="spellStart"/>
       <w:r>
         <w:rPr>
           <w:b/>
@@ -6320,7 +5495,6 @@
         </w:rPr>
         <w:t>operation</w:t>
       </w:r>
-      <w:proofErr w:type="spellEnd"/>
       <w:r>
         <w:t xml:space="preserve"> weergeeft</w:t>
       </w:r>
@@ -6358,15 +5532,7 @@
     </w:p>
     <w:p>
       <w:r>
-        <w:t xml:space="preserve">Belangrijk is ook dat ze nog nooit met een </w:t>
-      </w:r>
-      <w:proofErr w:type="spellStart"/>
-      <w:r>
-        <w:t>modelling</w:t>
-      </w:r>
-      <w:proofErr w:type="spellEnd"/>
-      <w:r>
-        <w:t xml:space="preserve"> tool hebben gewerkt en dat deze ook niet altijd heel fijn werken. De studenten hebben hier dus extra hulp bij nodig.</w:t>
+        <w:t>Belangrijk is ook dat ze nog nooit met een modelling tool hebben gewerkt en dat deze ook niet altijd heel fijn werken. De studenten hebben hier dus extra hulp bij nodig.</w:t>
       </w:r>
     </w:p>
     <w:p/>
@@ -6379,13 +5545,8 @@
       </w:r>
     </w:p>
     <w:p>
-      <w:proofErr w:type="spellStart"/>
-      <w:r>
-        <w:t>d.m.v</w:t>
-      </w:r>
-      <w:proofErr w:type="spellEnd"/>
-      <w:r>
-        <w:t xml:space="preserve"> verschillende praktijkopdrachten in de les kunnen de studenten laten zien dat ze de onderdelen nog beheersen.</w:t>
+      <w:r>
+        <w:t>d.m.v verschillende praktijkopdrachten in de les kunnen de studenten laten zien dat ze de onderdelen nog beheersen.</w:t>
       </w:r>
     </w:p>
     <w:p>
@@ -6613,13 +5774,8 @@
               <w:t xml:space="preserve">Uitleg over </w:t>
             </w:r>
             <w:r>
-              <w:t xml:space="preserve">class </w:t>
-            </w:r>
-            <w:proofErr w:type="spellStart"/>
-            <w:r>
-              <w:t>diagrams</w:t>
-            </w:r>
-            <w:proofErr w:type="spellEnd"/>
+              <w:t>class diagrams</w:t>
+            </w:r>
           </w:p>
         </w:tc>
         <w:tc>
@@ -6699,21 +5855,7 @@
               <w:rPr>
                 <w:highlight w:val="yellow"/>
               </w:rPr>
-              <w:t xml:space="preserve">Opdracht bereikbaar via </w:t>
-            </w:r>
-            <w:proofErr w:type="spellStart"/>
-            <w:r>
-              <w:rPr>
-                <w:highlight w:val="yellow"/>
-              </w:rPr>
-              <w:t>simulize</w:t>
-            </w:r>
-            <w:proofErr w:type="spellEnd"/>
-            <w:r>
-              <w:rPr>
-                <w:highlight w:val="yellow"/>
-              </w:rPr>
-              <w:t xml:space="preserve"> en ook daar weer inleveren</w:t>
+              <w:t>Opdracht bereikbaar via simulize en ook daar weer inleveren</w:t>
             </w:r>
           </w:p>
         </w:tc>
@@ -6775,15 +5917,7 @@
           </w:tcPr>
           <w:p>
             <w:r>
-              <w:t xml:space="preserve">Inpakken + alles ingeleverd op </w:t>
-            </w:r>
-            <w:proofErr w:type="spellStart"/>
-            <w:r>
-              <w:t>simulize</w:t>
-            </w:r>
-            <w:proofErr w:type="spellEnd"/>
-            <w:r>
-              <w:t>?</w:t>
+              <w:t>Inpakken + alles ingeleverd op simulize?</w:t>
             </w:r>
           </w:p>
         </w:tc>
@@ -6826,13 +5960,8 @@
         <w:t>9</w:t>
       </w:r>
       <w:r>
-        <w:t xml:space="preserve">: OOP </w:t>
-      </w:r>
-      <w:proofErr w:type="spellStart"/>
-      <w:r>
-        <w:t>Polymorphism</w:t>
-      </w:r>
-      <w:proofErr w:type="spellEnd"/>
+        <w:t>: OOP Polymorphism</w:t>
+      </w:r>
     </w:p>
     <w:p>
       <w:pPr>
@@ -6855,15 +5984,7 @@
     </w:p>
     <w:p>
       <w:r>
-        <w:t xml:space="preserve">De studenten begrijpen dat polymorfisme zorgt dat code </w:t>
-      </w:r>
-      <w:proofErr w:type="spellStart"/>
-      <w:r>
-        <w:t>uitbreidbaar</w:t>
-      </w:r>
-      <w:proofErr w:type="spellEnd"/>
-      <w:r>
-        <w:t xml:space="preserve"> maar niet aanpasbaar is</w:t>
+        <w:t>De studenten begrijpen dat polymorfisme zorgt dat code uitbreidbaar maar niet aanpasbaar is</w:t>
       </w:r>
     </w:p>
     <w:p>
@@ -6873,11 +5994,7 @@
     </w:p>
     <w:p>
       <w:r>
-        <w:t xml:space="preserve">De studenten weten wat </w:t>
-      </w:r>
-      <w:proofErr w:type="spellStart"/>
-      <w:r>
-        <w:t>over</w:t>
+        <w:t>De studenten weten wat over</w:t>
       </w:r>
       <w:r>
         <w:t>r</w:t>
@@ -6888,7 +6005,6 @@
       <w:r>
         <w:t>n</w:t>
       </w:r>
-      <w:proofErr w:type="spellEnd"/>
       <w:r>
         <w:t xml:space="preserve"> is</w:t>
       </w:r>
@@ -6913,15 +6029,7 @@
     </w:p>
     <w:p>
       <w:r>
-        <w:t xml:space="preserve">De studenten hebben nog helemaal geen kennis van interfaces en </w:t>
-      </w:r>
-      <w:proofErr w:type="spellStart"/>
-      <w:r>
-        <w:t>polimorfisme</w:t>
-      </w:r>
-      <w:proofErr w:type="spellEnd"/>
-      <w:r>
-        <w:t>.</w:t>
+        <w:t>De studenten hebben nog helemaal geen kennis van interfaces en polimorfisme.</w:t>
       </w:r>
     </w:p>
     <w:p>
@@ -6933,13 +6041,8 @@
       </w:r>
     </w:p>
     <w:p>
-      <w:proofErr w:type="spellStart"/>
-      <w:r>
-        <w:t>d.m.v</w:t>
-      </w:r>
-      <w:proofErr w:type="spellEnd"/>
-      <w:r>
-        <w:t xml:space="preserve"> verschillende praktijkopdrachten in de les kunnen de studenten laten zien dat ze de onderdelen nog beheersen.</w:t>
+      <w:r>
+        <w:t>d.m.v verschillende praktijkopdrachten in de les kunnen de studenten laten zien dat ze de onderdelen nog beheersen.</w:t>
       </w:r>
     </w:p>
     <w:p>
@@ -7008,11 +6111,9 @@
       <w:r>
         <w:t xml:space="preserve">OOP </w:t>
       </w:r>
-      <w:proofErr w:type="spellStart"/>
       <w:r>
         <w:t>Polymorphism</w:t>
       </w:r>
-      <w:proofErr w:type="spellEnd"/>
     </w:p>
     <w:tbl>
       <w:tblPr>
@@ -7113,22 +6214,18 @@
             <w:r>
               <w:t xml:space="preserve">Oriëntatie vragen stellen over: </w:t>
             </w:r>
-            <w:proofErr w:type="spellStart"/>
             <w:r>
               <w:t>Polymorphism</w:t>
             </w:r>
-            <w:proofErr w:type="spellEnd"/>
           </w:p>
           <w:p/>
           <w:p>
             <w:r>
               <w:t xml:space="preserve">Wie weet wat </w:t>
             </w:r>
-            <w:proofErr w:type="spellStart"/>
             <w:r>
               <w:t>polymorphism</w:t>
             </w:r>
-            <w:proofErr w:type="spellEnd"/>
             <w:r>
               <w:t xml:space="preserve"> inhoud?</w:t>
             </w:r>
@@ -7169,11 +6266,9 @@
             <w:r>
               <w:t xml:space="preserve">Uitleg over </w:t>
             </w:r>
-            <w:proofErr w:type="spellStart"/>
             <w:r>
               <w:t>Polymorphism</w:t>
             </w:r>
-            <w:proofErr w:type="spellEnd"/>
           </w:p>
         </w:tc>
         <w:tc>
@@ -7181,19 +6276,11 @@
             <w:tcW w:w="5282" w:type="dxa"/>
           </w:tcPr>
           <w:p>
-            <w:proofErr w:type="spellStart"/>
             <w:r>
               <w:rPr>
                 <w:highlight w:val="yellow"/>
               </w:rPr>
-              <w:t>Miro</w:t>
-            </w:r>
-            <w:proofErr w:type="spellEnd"/>
-            <w:r>
-              <w:rPr>
-                <w:highlight w:val="yellow"/>
-              </w:rPr>
-              <w:t xml:space="preserve"> bord</w:t>
+              <w:t>Miro bord</w:t>
             </w:r>
           </w:p>
         </w:tc>
@@ -7247,21 +6334,7 @@
               <w:rPr>
                 <w:highlight w:val="yellow"/>
               </w:rPr>
-              <w:t xml:space="preserve">Opdracht bereikbaar via </w:t>
-            </w:r>
-            <w:proofErr w:type="spellStart"/>
-            <w:r>
-              <w:rPr>
-                <w:highlight w:val="yellow"/>
-              </w:rPr>
-              <w:t>simulize</w:t>
-            </w:r>
-            <w:proofErr w:type="spellEnd"/>
-            <w:r>
-              <w:rPr>
-                <w:highlight w:val="yellow"/>
-              </w:rPr>
-              <w:t xml:space="preserve"> en ook daar weer inleveren</w:t>
+              <w:t>Opdracht bereikbaar via simulize en ook daar weer inleveren</w:t>
             </w:r>
           </w:p>
         </w:tc>
@@ -7323,15 +6396,7 @@
           </w:tcPr>
           <w:p>
             <w:r>
-              <w:t xml:space="preserve">Inpakken + alles ingeleverd op </w:t>
-            </w:r>
-            <w:proofErr w:type="spellStart"/>
-            <w:r>
-              <w:t>simulize</w:t>
-            </w:r>
-            <w:proofErr w:type="spellEnd"/>
-            <w:r>
-              <w:t>?</w:t>
+              <w:t>Inpakken + alles ingeleverd op simulize?</w:t>
             </w:r>
           </w:p>
         </w:tc>
@@ -7358,31 +6423,23 @@
           <w:lang w:val="en-US"/>
         </w:rPr>
       </w:pPr>
-      <w:proofErr w:type="spellStart"/>
       <w:r>
         <w:rPr>
           <w:lang w:val="en-US"/>
         </w:rPr>
         <w:lastRenderedPageBreak/>
-        <w:t>Lesplan</w:t>
-      </w:r>
-      <w:proofErr w:type="spellEnd"/>
+        <w:t>Lesplan les 10: Design Patterns</w:t>
+      </w:r>
       <w:r>
         <w:rPr>
           <w:lang w:val="en-US"/>
         </w:rPr>
-        <w:t xml:space="preserve"> les 10: Design Patterns</w:t>
+        <w:t>,</w:t>
       </w:r>
       <w:r>
         <w:rPr>
           <w:lang w:val="en-US"/>
         </w:rPr>
-        <w:t>,</w:t>
-      </w:r>
-      <w:r>
-        <w:rPr>
-          <w:lang w:val="en-US"/>
-        </w:rPr>
         <w:t xml:space="preserve"> Factory Method</w:t>
       </w:r>
     </w:p>
@@ -7396,126 +6453,22 @@
     </w:p>
     <w:p>
       <w:r>
-        <w:t xml:space="preserve">De studenten weten wat Design </w:t>
-      </w:r>
-      <w:proofErr w:type="spellStart"/>
-      <w:r>
-        <w:t>patterns</w:t>
-      </w:r>
-      <w:proofErr w:type="spellEnd"/>
-      <w:r>
-        <w:t xml:space="preserve"> zijn.</w:t>
-      </w:r>
-    </w:p>
-    <w:p>
-      <w:r>
-        <w:t xml:space="preserve">De studenten weten dat er heel veel design </w:t>
-      </w:r>
-      <w:proofErr w:type="spellStart"/>
-      <w:r>
-        <w:t>patterns</w:t>
-      </w:r>
-      <w:proofErr w:type="spellEnd"/>
-      <w:r>
-        <w:t xml:space="preserve"> zijn die allemaal specifieke </w:t>
-      </w:r>
-      <w:proofErr w:type="spellStart"/>
-      <w:r>
-        <w:t>struktuur</w:t>
-      </w:r>
-      <w:proofErr w:type="spellEnd"/>
-      <w:r>
-        <w:t xml:space="preserve"> problemen op kunnen lossen.</w:t>
-      </w:r>
-    </w:p>
-    <w:p>
-      <w:r>
-        <w:t xml:space="preserve">De studenten weten dat er meerdere design </w:t>
-      </w:r>
-      <w:proofErr w:type="spellStart"/>
-      <w:r>
-        <w:t>patterns</w:t>
-      </w:r>
-      <w:proofErr w:type="spellEnd"/>
-      <w:r>
-        <w:t xml:space="preserve"> geschikt zijn om toe te passen in een </w:t>
-      </w:r>
-      <w:proofErr w:type="spellStart"/>
-      <w:r>
-        <w:t>tower</w:t>
-      </w:r>
-      <w:proofErr w:type="spellEnd"/>
-      <w:r>
-        <w:t xml:space="preserve"> </w:t>
-      </w:r>
-      <w:proofErr w:type="spellStart"/>
-      <w:r>
-        <w:t>defense</w:t>
-      </w:r>
-      <w:proofErr w:type="spellEnd"/>
-      <w:r>
-        <w:t xml:space="preserve"> game en dat deze gecombineerd kunnen worden.</w:t>
-      </w:r>
-    </w:p>
-    <w:p>
-      <w:r>
-        <w:t xml:space="preserve">De studenten weten dat de </w:t>
-      </w:r>
-      <w:proofErr w:type="spellStart"/>
-      <w:r>
-        <w:t>factory</w:t>
-      </w:r>
-      <w:proofErr w:type="spellEnd"/>
-      <w:r>
-        <w:t xml:space="preserve"> </w:t>
-      </w:r>
-      <w:proofErr w:type="spellStart"/>
-      <w:r>
-        <w:t>method</w:t>
-      </w:r>
-      <w:proofErr w:type="spellEnd"/>
-      <w:r>
-        <w:t xml:space="preserve"> </w:t>
-      </w:r>
-      <w:proofErr w:type="spellStart"/>
-      <w:r>
-        <w:t>pattern</w:t>
-      </w:r>
-      <w:proofErr w:type="spellEnd"/>
-      <w:r>
-        <w:t xml:space="preserve"> ervoor zorgt dat je op een goede manier objecten in je game kan </w:t>
-      </w:r>
-      <w:proofErr w:type="spellStart"/>
-      <w:r>
-        <w:t>creeren</w:t>
-      </w:r>
-      <w:proofErr w:type="spellEnd"/>
-      <w:r>
-        <w:t xml:space="preserve"> zoals </w:t>
-      </w:r>
-      <w:proofErr w:type="spellStart"/>
-      <w:r>
-        <w:t>towers</w:t>
-      </w:r>
-      <w:proofErr w:type="spellEnd"/>
-      <w:r>
-        <w:t xml:space="preserve"> , </w:t>
-      </w:r>
-      <w:proofErr w:type="spellStart"/>
-      <w:r>
-        <w:t>bullets</w:t>
-      </w:r>
-      <w:proofErr w:type="spellEnd"/>
-      <w:r>
-        <w:t xml:space="preserve"> en </w:t>
-      </w:r>
-      <w:proofErr w:type="spellStart"/>
-      <w:r>
-        <w:t>enemies</w:t>
-      </w:r>
-      <w:proofErr w:type="spellEnd"/>
-      <w:r>
-        <w:t>.</w:t>
+        <w:t>De studenten weten wat Design patterns zijn.</w:t>
+      </w:r>
+    </w:p>
+    <w:p>
+      <w:r>
+        <w:t>De studenten weten dat er heel veel design patterns zijn die allemaal specifieke struktuur problemen op kunnen lossen.</w:t>
+      </w:r>
+    </w:p>
+    <w:p>
+      <w:r>
+        <w:t>De studenten weten dat er meerdere design patterns geschikt zijn om toe te passen in een tower defense game en dat deze gecombineerd kunnen worden.</w:t>
+      </w:r>
+    </w:p>
+    <w:p>
+      <w:r>
+        <w:t>De studenten weten dat de factory method pattern ervoor zorgt dat je op een goede manier objecten in je game kan creeren zoals towers , bullets en enemies.</w:t>
       </w:r>
     </w:p>
     <w:p>
@@ -7528,28 +6481,12 @@
     </w:p>
     <w:p>
       <w:r>
-        <w:t xml:space="preserve">De studenten zijn allemaal erg druk met hun eigen </w:t>
-      </w:r>
-      <w:proofErr w:type="spellStart"/>
-      <w:r>
-        <w:t>towerdefense</w:t>
-      </w:r>
-      <w:proofErr w:type="spellEnd"/>
-      <w:r>
-        <w:t xml:space="preserve"> games en lopen ook vast tegen problemen aan met het op meerdere manieren creëren van verschillende gameobjecten.</w:t>
-      </w:r>
-    </w:p>
-    <w:p>
-      <w:r>
-        <w:t xml:space="preserve">Het design </w:t>
-      </w:r>
-      <w:proofErr w:type="spellStart"/>
-      <w:r>
-        <w:t>pattern</w:t>
-      </w:r>
-      <w:proofErr w:type="spellEnd"/>
-      <w:r>
-        <w:t xml:space="preserve"> zou dus goed toepasbaar moeten zijn op hun eigen project.</w:t>
+        <w:t>De studenten zijn allemaal erg druk met hun eigen towerdefense games en lopen ook vast tegen problemen aan met het op meerdere manieren creëren van verschillende gameobjecten.</w:t>
+      </w:r>
+    </w:p>
+    <w:p>
+      <w:r>
+        <w:t>Het design pattern zou dus goed toepasbaar moeten zijn op hun eigen project.</w:t>
       </w:r>
     </w:p>
     <w:p>
@@ -7561,13 +6498,8 @@
       </w:r>
     </w:p>
     <w:p>
-      <w:proofErr w:type="spellStart"/>
-      <w:r>
-        <w:t>d.m.v</w:t>
-      </w:r>
-      <w:proofErr w:type="spellEnd"/>
-      <w:r>
-        <w:t xml:space="preserve"> verschillende praktijkopdrachten in de les kunnen de studenten laten zien dat ze de onderdelen nog beheersen.</w:t>
+      <w:r>
+        <w:t>d.m.v verschillende praktijkopdrachten in de les kunnen de studenten laten zien dat ze de onderdelen nog beheersen.</w:t>
       </w:r>
     </w:p>
     <w:p>
@@ -7625,20 +6557,12 @@
           <w:lang w:val="en-US"/>
         </w:rPr>
       </w:pPr>
-      <w:proofErr w:type="spellStart"/>
       <w:r>
         <w:rPr>
           <w:lang w:val="en-US"/>
         </w:rPr>
         <w:lastRenderedPageBreak/>
-        <w:t>Lesplan</w:t>
-      </w:r>
-      <w:proofErr w:type="spellEnd"/>
-      <w:r>
-        <w:rPr>
-          <w:lang w:val="en-US"/>
-        </w:rPr>
-        <w:t xml:space="preserve"> les 10: Design Patterns</w:t>
+        <w:t>Lesplan les 10: Design Patterns</w:t>
       </w:r>
       <w:r>
         <w:rPr>
@@ -7752,24 +6676,14 @@
             <w:r>
               <w:t xml:space="preserve">Oriëntatie vragen stellen over: </w:t>
             </w:r>
-            <w:proofErr w:type="spellStart"/>
             <w:r>
               <w:t>Polymorphism</w:t>
             </w:r>
-            <w:proofErr w:type="spellEnd"/>
           </w:p>
           <w:p/>
           <w:p>
             <w:r>
-              <w:t xml:space="preserve">Wie weet wat </w:t>
-            </w:r>
-            <w:proofErr w:type="spellStart"/>
-            <w:r>
-              <w:t>polymorphism</w:t>
-            </w:r>
-            <w:proofErr w:type="spellEnd"/>
-            <w:r>
-              <w:t xml:space="preserve"> inhoud?</w:t>
+              <w:t>Wie weet wat polymorphism inhoud?</w:t>
             </w:r>
           </w:p>
           <w:p/>
@@ -7806,13 +6720,8 @@
           </w:tcPr>
           <w:p>
             <w:r>
-              <w:t xml:space="preserve">Uitleg over </w:t>
-            </w:r>
-            <w:proofErr w:type="spellStart"/>
-            <w:r>
-              <w:t>Polymorphism</w:t>
-            </w:r>
-            <w:proofErr w:type="spellEnd"/>
+              <w:t>Uitleg over Polymorphism</w:t>
+            </w:r>
           </w:p>
         </w:tc>
         <w:tc>
@@ -7821,25 +6730,15 @@
           </w:tcPr>
           <w:p>
             <w:r>
-              <w:t xml:space="preserve">Tutorial en opdracht op </w:t>
-            </w:r>
-            <w:proofErr w:type="spellStart"/>
-            <w:r>
-              <w:t>simulize</w:t>
-            </w:r>
-            <w:proofErr w:type="spellEnd"/>
-            <w:r>
-              <w:t xml:space="preserve"> &gt; </w:t>
+              <w:t xml:space="preserve">Tutorial en opdracht op simulize &gt; </w:t>
             </w:r>
             <w:hyperlink r:id="rId12" w:history="1">
-              <w:proofErr w:type="spellStart"/>
               <w:r>
                 <w:rPr>
                   <w:rStyle w:val="Hyperlink"/>
                 </w:rPr>
                 <w:t>github</w:t>
               </w:r>
-              <w:proofErr w:type="spellEnd"/>
             </w:hyperlink>
             <w:r>
               <w:t xml:space="preserve"> </w:t>
@@ -7890,21 +6789,7 @@
               <w:rPr>
                 <w:highlight w:val="yellow"/>
               </w:rPr>
-              <w:t xml:space="preserve">Opdracht bereikbaar via </w:t>
-            </w:r>
-            <w:proofErr w:type="spellStart"/>
-            <w:r>
-              <w:rPr>
-                <w:highlight w:val="yellow"/>
-              </w:rPr>
-              <w:t>simulize</w:t>
-            </w:r>
-            <w:proofErr w:type="spellEnd"/>
-            <w:r>
-              <w:rPr>
-                <w:highlight w:val="yellow"/>
-              </w:rPr>
-              <w:t xml:space="preserve"> en ook daar weer inleveren</w:t>
+              <w:t>Opdracht bereikbaar via simulize en ook daar weer inleveren</w:t>
             </w:r>
           </w:p>
         </w:tc>
@@ -7966,15 +6851,7 @@
           </w:tcPr>
           <w:p>
             <w:r>
-              <w:t xml:space="preserve">Inpakken + alles ingeleverd op </w:t>
-            </w:r>
-            <w:proofErr w:type="spellStart"/>
-            <w:r>
-              <w:t>simulize</w:t>
-            </w:r>
-            <w:proofErr w:type="spellEnd"/>
-            <w:r>
-              <w:t>?</w:t>
+              <w:t>Inpakken + alles ingeleverd op simulize?</w:t>
             </w:r>
           </w:p>
         </w:tc>
@@ -8522,6 +7399,95 @@
     </w:lvl>
   </w:abstractNum>
   <w:abstractNum w:abstractNumId="5" w15:restartNumberingAfterBreak="0">
+    <w:nsid w:val="14470A08"/>
+    <w:multiLevelType w:val="hybridMultilevel"/>
+    <w:tmpl w:val="F8E4EC30"/>
+    <w:lvl w:ilvl="0" w:tplc="0413000F">
+      <w:start w:val="1"/>
+      <w:numFmt w:val="decimal"/>
+      <w:lvlText w:val="%1."/>
+      <w:lvlJc w:val="left"/>
+      <w:pPr>
+        <w:ind w:left="720" w:hanging="360"/>
+      </w:pPr>
+      <w:rPr>
+        <w:rFonts w:hint="default"/>
+      </w:rPr>
+    </w:lvl>
+    <w:lvl w:ilvl="1" w:tplc="04130019" w:tentative="1">
+      <w:start w:val="1"/>
+      <w:numFmt w:val="lowerLetter"/>
+      <w:lvlText w:val="%2."/>
+      <w:lvlJc w:val="left"/>
+      <w:pPr>
+        <w:ind w:left="1440" w:hanging="360"/>
+      </w:pPr>
+    </w:lvl>
+    <w:lvl w:ilvl="2" w:tplc="0413001B" w:tentative="1">
+      <w:start w:val="1"/>
+      <w:numFmt w:val="lowerRoman"/>
+      <w:lvlText w:val="%3."/>
+      <w:lvlJc w:val="right"/>
+      <w:pPr>
+        <w:ind w:left="2160" w:hanging="180"/>
+      </w:pPr>
+    </w:lvl>
+    <w:lvl w:ilvl="3" w:tplc="0413000F" w:tentative="1">
+      <w:start w:val="1"/>
+      <w:numFmt w:val="decimal"/>
+      <w:lvlText w:val="%4."/>
+      <w:lvlJc w:val="left"/>
+      <w:pPr>
+        <w:ind w:left="2880" w:hanging="360"/>
+      </w:pPr>
+    </w:lvl>
+    <w:lvl w:ilvl="4" w:tplc="04130019" w:tentative="1">
+      <w:start w:val="1"/>
+      <w:numFmt w:val="lowerLetter"/>
+      <w:lvlText w:val="%5."/>
+      <w:lvlJc w:val="left"/>
+      <w:pPr>
+        <w:ind w:left="3600" w:hanging="360"/>
+      </w:pPr>
+    </w:lvl>
+    <w:lvl w:ilvl="5" w:tplc="0413001B" w:tentative="1">
+      <w:start w:val="1"/>
+      <w:numFmt w:val="lowerRoman"/>
+      <w:lvlText w:val="%6."/>
+      <w:lvlJc w:val="right"/>
+      <w:pPr>
+        <w:ind w:left="4320" w:hanging="180"/>
+      </w:pPr>
+    </w:lvl>
+    <w:lvl w:ilvl="6" w:tplc="0413000F" w:tentative="1">
+      <w:start w:val="1"/>
+      <w:numFmt w:val="decimal"/>
+      <w:lvlText w:val="%7."/>
+      <w:lvlJc w:val="left"/>
+      <w:pPr>
+        <w:ind w:left="5040" w:hanging="360"/>
+      </w:pPr>
+    </w:lvl>
+    <w:lvl w:ilvl="7" w:tplc="04130019" w:tentative="1">
+      <w:start w:val="1"/>
+      <w:numFmt w:val="lowerLetter"/>
+      <w:lvlText w:val="%8."/>
+      <w:lvlJc w:val="left"/>
+      <w:pPr>
+        <w:ind w:left="5760" w:hanging="360"/>
+      </w:pPr>
+    </w:lvl>
+    <w:lvl w:ilvl="8" w:tplc="0413001B" w:tentative="1">
+      <w:start w:val="1"/>
+      <w:numFmt w:val="lowerRoman"/>
+      <w:lvlText w:val="%9."/>
+      <w:lvlJc w:val="right"/>
+      <w:pPr>
+        <w:ind w:left="6480" w:hanging="180"/>
+      </w:pPr>
+    </w:lvl>
+  </w:abstractNum>
+  <w:abstractNum w:abstractNumId="6" w15:restartNumberingAfterBreak="0">
     <w:nsid w:val="14E11EF0"/>
     <w:multiLevelType w:val="hybridMultilevel"/>
     <w:tmpl w:val="F8E4EC30"/>
@@ -8610,7 +7576,7 @@
       </w:pPr>
     </w:lvl>
   </w:abstractNum>
-  <w:abstractNum w:abstractNumId="6" w15:restartNumberingAfterBreak="0">
+  <w:abstractNum w:abstractNumId="7" w15:restartNumberingAfterBreak="0">
     <w:nsid w:val="278F4A60"/>
     <w:multiLevelType w:val="hybridMultilevel"/>
     <w:tmpl w:val="9CAE2AA4"/>
@@ -8722,7 +7688,7 @@
       </w:rPr>
     </w:lvl>
   </w:abstractNum>
-  <w:abstractNum w:abstractNumId="7" w15:restartNumberingAfterBreak="0">
+  <w:abstractNum w:abstractNumId="8" w15:restartNumberingAfterBreak="0">
     <w:nsid w:val="299E3D41"/>
     <w:multiLevelType w:val="hybridMultilevel"/>
     <w:tmpl w:val="F8E4EC30"/>
@@ -8811,7 +7777,7 @@
       </w:pPr>
     </w:lvl>
   </w:abstractNum>
-  <w:abstractNum w:abstractNumId="8" w15:restartNumberingAfterBreak="0">
+  <w:abstractNum w:abstractNumId="9" w15:restartNumberingAfterBreak="0">
     <w:nsid w:val="37086091"/>
     <w:multiLevelType w:val="hybridMultilevel"/>
     <w:tmpl w:val="F8E4EC30"/>
@@ -8900,7 +7866,7 @@
       </w:pPr>
     </w:lvl>
   </w:abstractNum>
-  <w:abstractNum w:abstractNumId="9" w15:restartNumberingAfterBreak="0">
+  <w:abstractNum w:abstractNumId="10" w15:restartNumberingAfterBreak="0">
     <w:nsid w:val="37667FFB"/>
     <w:multiLevelType w:val="hybridMultilevel"/>
     <w:tmpl w:val="F8E4EC30"/>
@@ -8989,7 +7955,7 @@
       </w:pPr>
     </w:lvl>
   </w:abstractNum>
-  <w:abstractNum w:abstractNumId="10" w15:restartNumberingAfterBreak="0">
+  <w:abstractNum w:abstractNumId="11" w15:restartNumberingAfterBreak="0">
     <w:nsid w:val="40B2370C"/>
     <w:multiLevelType w:val="hybridMultilevel"/>
     <w:tmpl w:val="F8E4EC30"/>
@@ -9078,7 +8044,7 @@
       </w:pPr>
     </w:lvl>
   </w:abstractNum>
-  <w:abstractNum w:abstractNumId="11" w15:restartNumberingAfterBreak="0">
+  <w:abstractNum w:abstractNumId="12" w15:restartNumberingAfterBreak="0">
     <w:nsid w:val="4DA02775"/>
     <w:multiLevelType w:val="hybridMultilevel"/>
     <w:tmpl w:val="FCF29ADC"/>
@@ -9190,7 +8156,7 @@
       </w:rPr>
     </w:lvl>
   </w:abstractNum>
-  <w:abstractNum w:abstractNumId="12" w15:restartNumberingAfterBreak="0">
+  <w:abstractNum w:abstractNumId="13" w15:restartNumberingAfterBreak="0">
     <w:nsid w:val="4F0400C6"/>
     <w:multiLevelType w:val="hybridMultilevel"/>
     <w:tmpl w:val="F8E4EC30"/>
@@ -9279,7 +8245,7 @@
       </w:pPr>
     </w:lvl>
   </w:abstractNum>
-  <w:abstractNum w:abstractNumId="13" w15:restartNumberingAfterBreak="0">
+  <w:abstractNum w:abstractNumId="14" w15:restartNumberingAfterBreak="0">
     <w:nsid w:val="5EF35D2F"/>
     <w:multiLevelType w:val="hybridMultilevel"/>
     <w:tmpl w:val="F8E4EC30"/>
@@ -9368,7 +8334,7 @@
       </w:pPr>
     </w:lvl>
   </w:abstractNum>
-  <w:abstractNum w:abstractNumId="14" w15:restartNumberingAfterBreak="0">
+  <w:abstractNum w:abstractNumId="15" w15:restartNumberingAfterBreak="0">
     <w:nsid w:val="66B7461A"/>
     <w:multiLevelType w:val="hybridMultilevel"/>
     <w:tmpl w:val="F8E4EC30"/>
@@ -9457,7 +8423,7 @@
       </w:pPr>
     </w:lvl>
   </w:abstractNum>
-  <w:abstractNum w:abstractNumId="15" w15:restartNumberingAfterBreak="0">
+  <w:abstractNum w:abstractNumId="16" w15:restartNumberingAfterBreak="0">
     <w:nsid w:val="68E8548F"/>
     <w:multiLevelType w:val="hybridMultilevel"/>
     <w:tmpl w:val="F8E4EC30"/>
@@ -9546,7 +8512,7 @@
       </w:pPr>
     </w:lvl>
   </w:abstractNum>
-  <w:abstractNum w:abstractNumId="16" w15:restartNumberingAfterBreak="0">
+  <w:abstractNum w:abstractNumId="17" w15:restartNumberingAfterBreak="0">
     <w:nsid w:val="72C52D21"/>
     <w:multiLevelType w:val="hybridMultilevel"/>
     <w:tmpl w:val="F8E4EC30"/>
@@ -9636,19 +8602,19 @@
     </w:lvl>
   </w:abstractNum>
   <w:num w:numId="1">
-    <w:abstractNumId w:val="7"/>
+    <w:abstractNumId w:val="8"/>
   </w:num>
   <w:num w:numId="2">
-    <w:abstractNumId w:val="9"/>
+    <w:abstractNumId w:val="10"/>
   </w:num>
   <w:num w:numId="3">
-    <w:abstractNumId w:val="16"/>
+    <w:abstractNumId w:val="17"/>
   </w:num>
   <w:num w:numId="4">
-    <w:abstractNumId w:val="10"/>
+    <w:abstractNumId w:val="11"/>
   </w:num>
   <w:num w:numId="5">
-    <w:abstractNumId w:val="15"/>
+    <w:abstractNumId w:val="16"/>
   </w:num>
   <w:num w:numId="6">
     <w:abstractNumId w:val="4"/>
@@ -9657,22 +8623,22 @@
     <w:abstractNumId w:val="3"/>
   </w:num>
   <w:num w:numId="8">
+    <w:abstractNumId w:val="7"/>
+  </w:num>
+  <w:num w:numId="9">
     <w:abstractNumId w:val="6"/>
   </w:num>
-  <w:num w:numId="9">
-    <w:abstractNumId w:val="5"/>
-  </w:num>
   <w:num w:numId="10">
-    <w:abstractNumId w:val="12"/>
+    <w:abstractNumId w:val="13"/>
   </w:num>
   <w:num w:numId="11">
-    <w:abstractNumId w:val="14"/>
+    <w:abstractNumId w:val="15"/>
   </w:num>
   <w:num w:numId="12">
-    <w:abstractNumId w:val="8"/>
+    <w:abstractNumId w:val="9"/>
   </w:num>
   <w:num w:numId="13">
-    <w:abstractNumId w:val="11"/>
+    <w:abstractNumId w:val="12"/>
   </w:num>
   <w:num w:numId="14">
     <w:abstractNumId w:val="2"/>
@@ -9684,7 +8650,10 @@
     <w:abstractNumId w:val="1"/>
   </w:num>
   <w:num w:numId="17">
-    <w:abstractNumId w:val="13"/>
+    <w:abstractNumId w:val="14"/>
+  </w:num>
+  <w:num w:numId="18">
+    <w:abstractNumId w:val="5"/>
   </w:num>
 </w:numbering>
 </file>

</xml_diff>

<commit_message>
uitleg polymorfisme vs abstractie
</commit_message>
<xml_diff>
--- a/M5/Prog/lesplannen/lesplannen_PROG.docx
+++ b/M5/Prog/lesplannen/lesplannen_PROG.docx
@@ -13,86 +13,54 @@
         <w:t xml:space="preserve"> PROG</w:t>
       </w:r>
     </w:p>
-    <w:p>
-      <w:r>
-        <w:t>Week 1</w:t>
+    <w:p/>
+    <w:p>
+      <w:r>
+        <w:t>P1</w:t>
       </w:r>
     </w:p>
     <w:p>
       <w:pPr>
         <w:pStyle w:val="ListParagraph"/>
-        <w:numPr>
-          <w:ilvl w:val="0"/>
-          <w:numId w:val="1"/>
-        </w:numPr>
-        <w:rPr>
-          <w:lang w:val="en-US"/>
-        </w:rPr>
-      </w:pPr>
-      <w:r>
-        <w:rPr>
-          <w:lang w:val="en-US"/>
-        </w:rPr>
-        <w:t>Herhaling : Functions, Classes en Arrays</w:t>
-      </w:r>
-    </w:p>
-    <w:p>
-      <w:pPr>
-        <w:rPr>
-          <w:lang w:val="en-US"/>
-        </w:rPr>
-      </w:pPr>
-      <w:r>
-        <w:rPr>
-          <w:lang w:val="en-US"/>
-        </w:rPr>
-        <w:t>Week 2</w:t>
-      </w:r>
-    </w:p>
+      </w:pPr>
+      <w:r>
+        <w:t xml:space="preserve">Herhaling : </w:t>
+      </w:r>
+      <w:proofErr w:type="spellStart"/>
+      <w:r>
+        <w:t>Functions</w:t>
+      </w:r>
+      <w:proofErr w:type="spellEnd"/>
+      <w:r>
+        <w:t>, Classes en Arrays</w:t>
+      </w:r>
+    </w:p>
+    <w:p/>
     <w:p>
       <w:pPr>
         <w:pStyle w:val="ListParagraph"/>
-        <w:numPr>
-          <w:ilvl w:val="0"/>
-          <w:numId w:val="1"/>
-        </w:numPr>
-        <w:rPr>
-          <w:lang w:val="en-US"/>
-        </w:rPr>
-      </w:pPr>
-      <w:r>
-        <w:rPr>
-          <w:lang w:val="en-US"/>
-        </w:rPr>
-        <w:t xml:space="preserve">Herhaling : Action event </w:t>
-      </w:r>
-    </w:p>
-    <w:p>
-      <w:pPr>
-        <w:rPr>
-          <w:lang w:val="en-US"/>
-        </w:rPr>
-      </w:pPr>
-      <w:r>
-        <w:rPr>
-          <w:lang w:val="en-US"/>
-        </w:rPr>
-        <w:t xml:space="preserve">Week </w:t>
-      </w:r>
-      <w:r>
-        <w:rPr>
-          <w:lang w:val="en-US"/>
-        </w:rPr>
-        <w:t>3</w:t>
+        <w:rPr>
+          <w:lang w:val="en-US"/>
+        </w:rPr>
+      </w:pPr>
+      <w:proofErr w:type="spellStart"/>
+      <w:r>
+        <w:rPr>
+          <w:lang w:val="en-US"/>
+        </w:rPr>
+        <w:t>Herhaling</w:t>
+      </w:r>
+      <w:proofErr w:type="spellEnd"/>
+      <w:r>
+        <w:rPr>
+          <w:lang w:val="en-US"/>
+        </w:rPr>
+        <w:t xml:space="preserve"> : Action event </w:t>
       </w:r>
     </w:p>
     <w:p>
       <w:pPr>
         <w:pStyle w:val="ListParagraph"/>
-        <w:numPr>
-          <w:ilvl w:val="0"/>
-          <w:numId w:val="1"/>
-        </w:numPr>
         <w:rPr>
           <w:lang w:val="en-US"/>
         </w:rPr>
@@ -105,146 +73,206 @@
       </w:r>
     </w:p>
     <w:p>
-      <w:r>
-        <w:t xml:space="preserve">Week </w:t>
-      </w:r>
-      <w:r>
-        <w:t>4</w:t>
-      </w:r>
-    </w:p>
-    <w:p>
       <w:pPr>
         <w:pStyle w:val="ListParagraph"/>
-        <w:numPr>
-          <w:ilvl w:val="0"/>
-          <w:numId w:val="1"/>
-        </w:numPr>
-        <w:rPr>
-          <w:lang w:val="en-US"/>
-        </w:rPr>
-      </w:pPr>
-      <w:r>
+        <w:rPr>
+          <w:lang w:val="en-US"/>
+        </w:rPr>
+      </w:pPr>
+      <w:r>
+        <w:rPr>
+          <w:lang w:val="en-US"/>
+        </w:rPr>
         <w:t>DRY &amp; SRP</w:t>
       </w:r>
     </w:p>
     <w:p>
-      <w:r>
-        <w:t xml:space="preserve">Week </w:t>
-      </w:r>
-      <w:r>
-        <w:t>5</w:t>
-      </w:r>
-      <w:r>
+      <w:pPr>
+        <w:pStyle w:val="ListParagraph"/>
+        <w:rPr>
+          <w:lang w:val="en-US"/>
+        </w:rPr>
+      </w:pPr>
+      <w:r>
+        <w:rPr>
+          <w:lang w:val="en-US"/>
+        </w:rPr>
+        <w:t>OOP: Inheritance</w:t>
+      </w:r>
+    </w:p>
+    <w:p>
+      <w:pPr>
+        <w:pStyle w:val="ListParagraph"/>
+        <w:rPr>
+          <w:lang w:val="en-US"/>
+        </w:rPr>
+      </w:pPr>
+      <w:r>
+        <w:rPr>
+          <w:lang w:val="en-US"/>
+        </w:rPr>
+        <w:t>OOP: Encapsulation (getter, setters)</w:t>
+      </w:r>
+    </w:p>
+    <w:p>
+      <w:pPr>
+        <w:pStyle w:val="ListParagraph"/>
+        <w:rPr>
+          <w:lang w:val="en-US"/>
+        </w:rPr>
+      </w:pPr>
+      <w:r>
+        <w:rPr>
+          <w:lang w:val="en-US"/>
+        </w:rPr>
+        <w:t>Class diagrams</w:t>
+      </w:r>
+      <w:r>
+        <w:rPr>
+          <w:lang w:val="en-US"/>
+        </w:rPr>
+        <w:t xml:space="preserve"> (SD2A)</w:t>
+      </w:r>
+    </w:p>
+    <w:p>
+      <w:pPr>
+        <w:pStyle w:val="ListParagraph"/>
+        <w:rPr>
+          <w:lang w:val="en-US"/>
+        </w:rPr>
+      </w:pPr>
+    </w:p>
+    <w:p>
+      <w:pPr>
+        <w:pStyle w:val="ListParagraph"/>
+        <w:rPr>
+          <w:lang w:val="en-US"/>
+        </w:rPr>
+      </w:pPr>
+      <w:proofErr w:type="spellStart"/>
+      <w:r>
+        <w:rPr>
+          <w:lang w:val="en-US"/>
+        </w:rPr>
+        <w:t>Wk</w:t>
+      </w:r>
+      <w:proofErr w:type="spellEnd"/>
+      <w:r>
+        <w:rPr>
+          <w:lang w:val="en-US"/>
+        </w:rPr>
+        <w:t xml:space="preserve"> 9 (8 </w:t>
+      </w:r>
+      <w:proofErr w:type="spellStart"/>
+      <w:r>
+        <w:rPr>
+          <w:lang w:val="en-US"/>
+        </w:rPr>
+        <w:t>nov</w:t>
+      </w:r>
+      <w:proofErr w:type="spellEnd"/>
+      <w:r>
+        <w:rPr>
+          <w:lang w:val="en-US"/>
+        </w:rPr>
+        <w:t>)</w:t>
+      </w:r>
+    </w:p>
+    <w:p>
+      <w:pPr>
+        <w:pStyle w:val="ListParagraph"/>
+        <w:rPr>
+          <w:lang w:val="en-US"/>
+        </w:rPr>
+      </w:pPr>
+      <w:r>
+        <w:rPr>
+          <w:lang w:val="en-US"/>
+        </w:rPr>
+        <w:t>+</w:t>
+      </w:r>
+      <w:r>
+        <w:rPr>
+          <w:lang w:val="en-US"/>
+        </w:rPr>
         <w:t xml:space="preserve"> </w:t>
       </w:r>
+      <w:r>
+        <w:rPr>
+          <w:lang w:val="en-US"/>
+        </w:rPr>
+        <w:t>Class diagrams (SD2</w:t>
+      </w:r>
+      <w:r>
+        <w:rPr>
+          <w:lang w:val="en-US"/>
+        </w:rPr>
+        <w:t>B</w:t>
+      </w:r>
+      <w:r>
+        <w:rPr>
+          <w:lang w:val="en-US"/>
+        </w:rPr>
+        <w:t>)</w:t>
+      </w:r>
     </w:p>
     <w:p>
       <w:pPr>
         <w:pStyle w:val="ListParagraph"/>
-        <w:numPr>
-          <w:ilvl w:val="0"/>
-          <w:numId w:val="1"/>
-        </w:numPr>
-        <w:rPr>
-          <w:lang w:val="en-US"/>
-        </w:rPr>
-      </w:pPr>
-      <w:r>
-        <w:rPr>
-          <w:lang w:val="en-US"/>
-        </w:rPr>
-        <w:t>OOP:</w:t>
-      </w:r>
-      <w:r>
-        <w:rPr>
-          <w:lang w:val="en-US"/>
-        </w:rPr>
-        <w:t xml:space="preserve"> Inheritance</w:t>
-      </w:r>
-    </w:p>
-    <w:p>
-      <w:pPr>
-        <w:rPr>
-          <w:lang w:val="en-US"/>
-        </w:rPr>
-      </w:pPr>
-      <w:r>
-        <w:rPr>
-          <w:lang w:val="en-US"/>
-        </w:rPr>
-        <w:t>Week 6</w:t>
-      </w:r>
+        <w:rPr>
+          <w:lang w:val="en-US"/>
+        </w:rPr>
+      </w:pPr>
     </w:p>
     <w:p>
       <w:pPr>
         <w:pStyle w:val="ListParagraph"/>
-        <w:numPr>
-          <w:ilvl w:val="0"/>
-          <w:numId w:val="1"/>
-        </w:numPr>
-        <w:rPr>
-          <w:lang w:val="en-US"/>
-        </w:rPr>
-      </w:pPr>
-      <w:r>
-        <w:t>OOP: Encapsulation (getter, setters)</w:t>
-      </w:r>
-    </w:p>
-    <w:p>
-      <w:pPr>
-        <w:rPr>
-          <w:lang w:val="en-US"/>
-        </w:rPr>
-      </w:pPr>
-      <w:r>
-        <w:rPr>
-          <w:lang w:val="en-US"/>
-        </w:rPr>
-        <w:t>Week 7</w:t>
+        <w:rPr>
+          <w:lang w:val="en-US"/>
+        </w:rPr>
+      </w:pPr>
+    </w:p>
+    <w:p>
+      <w:pPr>
+        <w:rPr>
+          <w:lang w:val="en-US"/>
+        </w:rPr>
+      </w:pPr>
+      <w:r>
+        <w:rPr>
+          <w:lang w:val="en-US"/>
+        </w:rPr>
+        <w:t>P2</w:t>
       </w:r>
     </w:p>
     <w:p>
       <w:pPr>
         <w:pStyle w:val="ListParagraph"/>
-        <w:numPr>
-          <w:ilvl w:val="0"/>
-          <w:numId w:val="1"/>
-        </w:numPr>
-        <w:rPr>
-          <w:lang w:val="en-US"/>
-        </w:rPr>
-      </w:pPr>
-      <w:r>
-        <w:rPr>
-          <w:lang w:val="en-US"/>
-        </w:rPr>
-        <w:t>OOP: Abstraction (abstract class, override)</w:t>
-      </w:r>
-    </w:p>
-    <w:p>
-      <w:pPr>
-        <w:rPr>
-          <w:lang w:val="en-US"/>
-        </w:rPr>
-      </w:pPr>
-      <w:r>
-        <w:rPr>
-          <w:lang w:val="en-US"/>
-        </w:rPr>
-        <w:t>Week 8</w:t>
+      </w:pPr>
+      <w:proofErr w:type="spellStart"/>
+      <w:r>
+        <w:t>Wk</w:t>
+      </w:r>
+      <w:proofErr w:type="spellEnd"/>
+      <w:r>
+        <w:t xml:space="preserve"> 1</w:t>
       </w:r>
     </w:p>
     <w:p>
       <w:pPr>
         <w:pStyle w:val="ListParagraph"/>
-        <w:numPr>
-          <w:ilvl w:val="0"/>
-          <w:numId w:val="1"/>
-        </w:numPr>
-      </w:pPr>
-      <w:r>
-        <w:t>Class diagrams</w:t>
-      </w:r>
+      </w:pPr>
+      <w:r>
+        <w:t xml:space="preserve">Toetsen Basics </w:t>
+      </w:r>
+      <w:hyperlink r:id="rId5" w:history="1">
+        <w:r>
+          <w:rPr>
+            <w:rStyle w:val="Hyperlink"/>
+          </w:rPr>
+          <w:t>https://forms.office.com/e/ZPcvqSNxDT</w:t>
+        </w:r>
+      </w:hyperlink>
     </w:p>
     <w:p>
       <w:pPr>
@@ -256,219 +284,343 @@
     </w:p>
     <w:p>
       <w:pPr>
-        <w:rPr>
-          <w:lang w:val="en-US"/>
-        </w:rPr>
-      </w:pPr>
-      <w:r>
-        <w:t xml:space="preserve">Week </w:t>
-      </w:r>
-      <w:r>
-        <w:t>2.1</w:t>
-      </w:r>
-    </w:p>
-    <w:p>
-      <w:pPr>
         <w:pStyle w:val="ListParagraph"/>
-        <w:numPr>
-          <w:ilvl w:val="0"/>
-          <w:numId w:val="18"/>
-        </w:numPr>
-      </w:pPr>
-      <w:r>
-        <w:t>OOP: Polymorphism (interfaces)</w:t>
+        <w:rPr>
+          <w:lang w:val="en-US"/>
+        </w:rPr>
+      </w:pPr>
+      <w:r>
+        <w:rPr>
+          <w:lang w:val="en-US"/>
+        </w:rPr>
+        <w:t>Wk2</w:t>
       </w:r>
     </w:p>
     <w:p>
       <w:pPr>
         <w:pStyle w:val="ListParagraph"/>
-        <w:numPr>
-          <w:ilvl w:val="0"/>
-          <w:numId w:val="18"/>
-        </w:numPr>
-      </w:pPr>
-      <w:r>
+        <w:rPr>
+          <w:lang w:val="en-US"/>
+        </w:rPr>
+      </w:pPr>
+      <w:r>
+        <w:rPr>
+          <w:lang w:val="en-US"/>
+        </w:rPr>
+        <w:t>OOP: Abstraction</w:t>
+      </w:r>
+      <w:r>
+        <w:rPr>
+          <w:lang w:val="en-US"/>
+        </w:rPr>
+        <w:t xml:space="preserve"> &amp; Polymorphism</w:t>
+      </w:r>
+      <w:r>
+        <w:rPr>
+          <w:lang w:val="en-US"/>
+        </w:rPr>
+        <w:t xml:space="preserve"> (abstract class, override)</w:t>
+      </w:r>
+    </w:p>
+    <w:p>
+      <w:pPr>
+        <w:pStyle w:val="ListParagraph"/>
+        <w:rPr>
+          <w:lang w:val="en-US"/>
+        </w:rPr>
+      </w:pPr>
+    </w:p>
+    <w:p>
+      <w:pPr>
+        <w:pStyle w:val="ListParagraph"/>
+        <w:rPr>
+          <w:lang w:val="en-US"/>
+        </w:rPr>
+      </w:pPr>
+      <w:r>
+        <w:rPr>
+          <w:lang w:val="en-US"/>
+        </w:rPr>
+        <w:t>Wk3</w:t>
+      </w:r>
+    </w:p>
+    <w:p>
+      <w:pPr>
+        <w:pStyle w:val="ListParagraph"/>
+        <w:rPr>
+          <w:lang w:val="en-US"/>
+        </w:rPr>
+      </w:pPr>
+      <w:r>
+        <w:rPr>
+          <w:lang w:val="en-US"/>
+        </w:rPr>
         <w:t>Code Conventions</w:t>
       </w:r>
     </w:p>
     <w:p>
-      <w:r>
-        <w:t xml:space="preserve">Week </w:t>
-      </w:r>
-      <w:r>
-        <w:t>2.2</w:t>
-      </w:r>
-    </w:p>
-    <w:p>
       <w:pPr>
         <w:pStyle w:val="ListParagraph"/>
-        <w:numPr>
-          <w:ilvl w:val="0"/>
-          <w:numId w:val="18"/>
-        </w:numPr>
-      </w:pPr>
-      <w:r>
-        <w:t>Class Diagram (up front)</w:t>
-      </w:r>
+        <w:rPr>
+          <w:lang w:val="en-US"/>
+        </w:rPr>
+      </w:pPr>
     </w:p>
     <w:p>
       <w:pPr>
         <w:pStyle w:val="ListParagraph"/>
-        <w:numPr>
-          <w:ilvl w:val="0"/>
-          <w:numId w:val="18"/>
-        </w:numPr>
-      </w:pPr>
-      <w:r>
+        <w:rPr>
+          <w:lang w:val="en-US"/>
+        </w:rPr>
+      </w:pPr>
+      <w:proofErr w:type="spellStart"/>
+      <w:r>
+        <w:rPr>
+          <w:lang w:val="en-US"/>
+        </w:rPr>
+        <w:t>Wk</w:t>
+      </w:r>
+      <w:proofErr w:type="spellEnd"/>
+      <w:r>
+        <w:rPr>
+          <w:lang w:val="en-US"/>
+        </w:rPr>
+        <w:t xml:space="preserve"> 4</w:t>
+      </w:r>
+    </w:p>
+    <w:p>
+      <w:pPr>
+        <w:pStyle w:val="ListParagraph"/>
+        <w:rPr>
+          <w:lang w:val="en-US"/>
+        </w:rPr>
+      </w:pPr>
+      <w:r>
+        <w:rPr>
+          <w:lang w:val="en-US"/>
+        </w:rPr>
         <w:t>Delegates</w:t>
       </w:r>
     </w:p>
     <w:p>
       <w:pPr>
         <w:pStyle w:val="ListParagraph"/>
-        <w:numPr>
-          <w:ilvl w:val="0"/>
-          <w:numId w:val="18"/>
-        </w:numPr>
-      </w:pPr>
-      <w:r>
-        <w:t>Design pattern</w:t>
-      </w:r>
-      <w:r>
-        <w:t>s</w:t>
-      </w:r>
-      <w:r>
-        <w:t xml:space="preserve"> – Factory Method</w:t>
-      </w:r>
+        <w:rPr>
+          <w:lang w:val="en-US"/>
+        </w:rPr>
+      </w:pPr>
     </w:p>
     <w:p>
       <w:pPr>
         <w:pStyle w:val="ListParagraph"/>
-        <w:numPr>
-          <w:ilvl w:val="0"/>
-          <w:numId w:val="18"/>
-        </w:numPr>
-      </w:pPr>
-      <w:r>
+        <w:rPr>
+          <w:lang w:val="en-US"/>
+        </w:rPr>
+      </w:pPr>
+      <w:proofErr w:type="spellStart"/>
+      <w:r>
+        <w:rPr>
+          <w:lang w:val="en-US"/>
+        </w:rPr>
+        <w:t>Wk</w:t>
+      </w:r>
+      <w:proofErr w:type="spellEnd"/>
+      <w:r>
+        <w:rPr>
+          <w:lang w:val="en-US"/>
+        </w:rPr>
+        <w:t xml:space="preserve"> 5</w:t>
+      </w:r>
+    </w:p>
+    <w:p>
+      <w:pPr>
+        <w:pStyle w:val="ListParagraph"/>
+        <w:rPr>
+          <w:lang w:val="en-US"/>
+        </w:rPr>
+      </w:pPr>
+      <w:r>
+        <w:rPr>
+          <w:lang w:val="en-US"/>
+        </w:rPr>
+        <w:t>Stack &amp; Heap , garbage collection</w:t>
+      </w:r>
+    </w:p>
+    <w:p>
+      <w:pPr>
+        <w:pStyle w:val="ListParagraph"/>
+        <w:rPr>
+          <w:lang w:val="en-US"/>
+        </w:rPr>
+      </w:pPr>
+    </w:p>
+    <w:p>
+      <w:pPr>
+        <w:pStyle w:val="ListParagraph"/>
+        <w:rPr>
+          <w:lang w:val="en-US"/>
+        </w:rPr>
+      </w:pPr>
+      <w:proofErr w:type="spellStart"/>
+      <w:r>
+        <w:rPr>
+          <w:lang w:val="en-US"/>
+        </w:rPr>
+        <w:t>Wk</w:t>
+      </w:r>
+      <w:proofErr w:type="spellEnd"/>
+      <w:r>
+        <w:rPr>
+          <w:lang w:val="en-US"/>
+        </w:rPr>
+        <w:t xml:space="preserve"> 6</w:t>
+      </w:r>
+    </w:p>
+    <w:p>
+      <w:pPr>
+        <w:pStyle w:val="ListParagraph"/>
+        <w:rPr>
+          <w:lang w:val="en-US"/>
+        </w:rPr>
+      </w:pPr>
+      <w:r>
+        <w:rPr>
+          <w:lang w:val="en-US"/>
+        </w:rPr>
         <w:t>Singleton Pattern</w:t>
       </w:r>
     </w:p>
     <w:p>
       <w:pPr>
         <w:pStyle w:val="ListParagraph"/>
-        <w:numPr>
-          <w:ilvl w:val="0"/>
-          <w:numId w:val="18"/>
-        </w:numPr>
-      </w:pPr>
-      <w:r>
+        <w:rPr>
+          <w:lang w:val="en-US"/>
+        </w:rPr>
+      </w:pPr>
+    </w:p>
+    <w:p>
+      <w:pPr>
+        <w:pStyle w:val="ListParagraph"/>
+        <w:rPr>
+          <w:lang w:val="en-US"/>
+        </w:rPr>
+      </w:pPr>
+      <w:proofErr w:type="spellStart"/>
+      <w:r>
+        <w:rPr>
+          <w:lang w:val="en-US"/>
+        </w:rPr>
+        <w:t>Wk</w:t>
+      </w:r>
+      <w:proofErr w:type="spellEnd"/>
+      <w:r>
+        <w:rPr>
+          <w:lang w:val="en-US"/>
+        </w:rPr>
+        <w:t xml:space="preserve"> 7</w:t>
+      </w:r>
+    </w:p>
+    <w:p>
+      <w:pPr>
+        <w:pStyle w:val="ListParagraph"/>
+        <w:rPr>
+          <w:lang w:val="en-US"/>
+        </w:rPr>
+      </w:pPr>
+      <w:r>
+        <w:rPr>
+          <w:lang w:val="en-US"/>
+        </w:rPr>
         <w:t>Object pooling</w:t>
       </w:r>
     </w:p>
     <w:p>
       <w:pPr>
         <w:pStyle w:val="ListParagraph"/>
-        <w:numPr>
-          <w:ilvl w:val="0"/>
-          <w:numId w:val="18"/>
-        </w:numPr>
-      </w:pPr>
-      <w:r>
-        <w:t>Stack &amp; Heap , garbage collection</w:t>
-      </w:r>
+        <w:rPr>
+          <w:lang w:val="en-US"/>
+        </w:rPr>
+      </w:pPr>
+    </w:p>
+    <w:p>
+      <w:pPr>
+        <w:rPr>
+          <w:lang w:val="en-US"/>
+        </w:rPr>
+      </w:pPr>
+    </w:p>
+    <w:p>
+      <w:pPr>
+        <w:rPr>
+          <w:lang w:val="en-US"/>
+        </w:rPr>
+      </w:pPr>
     </w:p>
     <w:p>
       <w:pPr>
         <w:pStyle w:val="ListParagraph"/>
-        <w:numPr>
-          <w:ilvl w:val="0"/>
-          <w:numId w:val="18"/>
-        </w:numPr>
-      </w:pPr>
-      <w:r>
+        <w:rPr>
+          <w:lang w:val="en-US"/>
+        </w:rPr>
+      </w:pPr>
+      <w:r>
+        <w:rPr>
+          <w:lang w:val="en-US"/>
+        </w:rPr>
+        <w:t>Design patterns – Factory Method</w:t>
+      </w:r>
+    </w:p>
+    <w:p>
+      <w:pPr>
+        <w:pStyle w:val="ListParagraph"/>
+        <w:rPr>
+          <w:lang w:val="en-US"/>
+        </w:rPr>
+      </w:pPr>
+      <w:r>
+        <w:rPr>
+          <w:lang w:val="en-US"/>
+        </w:rPr>
+        <w:lastRenderedPageBreak/>
         <w:t>Delegates</w:t>
       </w:r>
     </w:p>
     <w:p>
       <w:pPr>
         <w:pStyle w:val="ListParagraph"/>
-        <w:numPr>
-          <w:ilvl w:val="0"/>
-          <w:numId w:val="18"/>
-        </w:numPr>
-      </w:pPr>
-      <w:r>
-        <w:t>Profiling?GPU instancing?</w:t>
-      </w:r>
-    </w:p>
-    <w:p>
-      <w:r>
-        <w:t>Week 7</w:t>
-      </w:r>
-    </w:p>
-    <w:p>
-      <w:pPr>
-        <w:ind w:firstLine="708"/>
-      </w:pPr>
-      <w:r>
-        <w:t>Inhalen opdrachten</w:t>
-      </w:r>
-    </w:p>
-    <w:p>
-      <w:pPr>
-        <w:ind w:firstLine="708"/>
-      </w:pPr>
-      <w:r>
-        <w:t>Ondersteuning TD games</w:t>
-      </w:r>
-    </w:p>
-    <w:p>
-      <w:r>
-        <w:t>Week 8</w:t>
-      </w:r>
-    </w:p>
-    <w:p>
-      <w:r>
-        <w:lastRenderedPageBreak/>
-        <w:tab/>
-        <w:t>Inhalen opdrachten</w:t>
-      </w:r>
-    </w:p>
-    <w:p>
-      <w:pPr>
-        <w:ind w:firstLine="708"/>
-      </w:pPr>
-      <w:r>
-        <w:t>Ondersteuning TD games</w:t>
-      </w:r>
-    </w:p>
-    <w:p>
-      <w:r>
-        <w:t>Week 9</w:t>
-      </w:r>
-    </w:p>
-    <w:p>
-      <w:r>
-        <w:tab/>
-        <w:t>Inhalen opdrachten</w:t>
-      </w:r>
-    </w:p>
-    <w:p>
-      <w:pPr>
-        <w:ind w:firstLine="708"/>
-      </w:pPr>
-      <w:r>
-        <w:t>Ondersteuning TD games</w:t>
-      </w:r>
-    </w:p>
-    <w:p/>
-    <w:p>
-      <w:r>
-        <w:tab/>
-      </w:r>
-    </w:p>
-    <w:p>
-      <w:r>
+        <w:rPr>
+          <w:lang w:val="en-US"/>
+        </w:rPr>
+      </w:pPr>
+      <w:proofErr w:type="spellStart"/>
+      <w:r>
+        <w:rPr>
+          <w:lang w:val="en-US"/>
+        </w:rPr>
+        <w:t>Profiling?GPU</w:t>
+      </w:r>
+      <w:proofErr w:type="spellEnd"/>
+      <w:r>
+        <w:rPr>
+          <w:lang w:val="en-US"/>
+        </w:rPr>
+        <w:t xml:space="preserve"> instancing?</w:t>
+      </w:r>
+    </w:p>
+    <w:p>
+      <w:pPr>
+        <w:rPr>
+          <w:rFonts w:asciiTheme="majorHAnsi" w:eastAsiaTheme="majorEastAsia" w:hAnsiTheme="majorHAnsi" w:cstheme="majorBidi"/>
+          <w:color w:val="2F5496" w:themeColor="accent1" w:themeShade="BF"/>
+          <w:sz w:val="32"/>
+          <w:szCs w:val="32"/>
+          <w:lang w:val="en-US"/>
+        </w:rPr>
+      </w:pPr>
+      <w:r>
+        <w:rPr>
+          <w:lang w:val="en-US"/>
+        </w:rPr>
         <w:br w:type="page"/>
       </w:r>
     </w:p>
@@ -504,8 +656,13 @@
           <w:numId w:val="13"/>
         </w:numPr>
       </w:pPr>
-      <w:r>
-        <w:t>evt studenten te laat door trein</w:t>
+      <w:proofErr w:type="spellStart"/>
+      <w:r>
+        <w:t>evt</w:t>
+      </w:r>
+      <w:proofErr w:type="spellEnd"/>
+      <w:r>
+        <w:t xml:space="preserve"> studenten te laat door trein</w:t>
       </w:r>
     </w:p>
     <w:p>
@@ -600,8 +757,13 @@
           <w:numId w:val="13"/>
         </w:numPr>
       </w:pPr>
-      <w:r>
-        <w:t>evt studenten te laat door trein</w:t>
+      <w:proofErr w:type="spellStart"/>
+      <w:r>
+        <w:t>evt</w:t>
+      </w:r>
+      <w:proofErr w:type="spellEnd"/>
+      <w:r>
+        <w:t xml:space="preserve"> studenten te laat door trein</w:t>
       </w:r>
     </w:p>
     <w:p>
@@ -688,12 +850,34 @@
           <w:lang w:val="en-US"/>
         </w:rPr>
       </w:pPr>
+      <w:proofErr w:type="spellStart"/>
       <w:r>
         <w:rPr>
           <w:lang w:val="en-US"/>
         </w:rPr>
         <w:lastRenderedPageBreak/>
-        <w:t>Lesplan les 1 : Herhaling : Functions, Classes en Arrays</w:t>
+        <w:t>Lesplan</w:t>
+      </w:r>
+      <w:proofErr w:type="spellEnd"/>
+      <w:r>
+        <w:rPr>
+          <w:lang w:val="en-US"/>
+        </w:rPr>
+        <w:t xml:space="preserve"> les 1 : </w:t>
+      </w:r>
+      <w:proofErr w:type="spellStart"/>
+      <w:r>
+        <w:rPr>
+          <w:lang w:val="en-US"/>
+        </w:rPr>
+        <w:t>Herhaling</w:t>
+      </w:r>
+      <w:proofErr w:type="spellEnd"/>
+      <w:r>
+        <w:rPr>
+          <w:lang w:val="en-US"/>
+        </w:rPr>
+        <w:t xml:space="preserve"> : Functions, Classes en Arrays</w:t>
       </w:r>
     </w:p>
     <w:p>
@@ -825,6 +1009,7 @@
       <w:r>
         <w:t xml:space="preserve"> een </w:t>
       </w:r>
+      <w:proofErr w:type="spellStart"/>
       <w:r>
         <w:rPr>
           <w:b/>
@@ -832,6 +1017,7 @@
         </w:rPr>
         <w:t>constructor</w:t>
       </w:r>
+      <w:proofErr w:type="spellEnd"/>
       <w:r>
         <w:t>.</w:t>
       </w:r>
@@ -840,6 +1026,7 @@
       <w:r>
         <w:t xml:space="preserve">De studenten kunnen werken met de </w:t>
       </w:r>
+      <w:proofErr w:type="spellStart"/>
       <w:r>
         <w:rPr>
           <w:b/>
@@ -847,8 +1034,33 @@
         </w:rPr>
         <w:t>Instantiate</w:t>
       </w:r>
-      <w:r>
-        <w:t xml:space="preserve"> functie van Unity ipv constructors aanroepen en begrijpen dat dit hetzelfde doel heeft.</w:t>
+      <w:proofErr w:type="spellEnd"/>
+      <w:r>
+        <w:t xml:space="preserve"> functie van </w:t>
+      </w:r>
+      <w:proofErr w:type="spellStart"/>
+      <w:r>
+        <w:t>Unity</w:t>
+      </w:r>
+      <w:proofErr w:type="spellEnd"/>
+      <w:r>
+        <w:t xml:space="preserve"> </w:t>
+      </w:r>
+      <w:proofErr w:type="spellStart"/>
+      <w:r>
+        <w:t>ipv</w:t>
+      </w:r>
+      <w:proofErr w:type="spellEnd"/>
+      <w:r>
+        <w:t xml:space="preserve"> </w:t>
+      </w:r>
+      <w:proofErr w:type="spellStart"/>
+      <w:r>
+        <w:t>constructors</w:t>
+      </w:r>
+      <w:proofErr w:type="spellEnd"/>
+      <w:r>
+        <w:t xml:space="preserve"> aanroepen en begrijpen dat dit hetzelfde doel heeft.</w:t>
       </w:r>
     </w:p>
     <w:p>
@@ -878,7 +1090,15 @@
     </w:p>
     <w:p>
       <w:r>
-        <w:t>De studenten kunnen door lijsten heen loopen.</w:t>
+        <w:t xml:space="preserve">De studenten kunnen door lijsten heen </w:t>
+      </w:r>
+      <w:proofErr w:type="spellStart"/>
+      <w:r>
+        <w:t>loopen</w:t>
+      </w:r>
+      <w:proofErr w:type="spellEnd"/>
+      <w:r>
+        <w:t>.</w:t>
       </w:r>
     </w:p>
     <w:p>
@@ -906,8 +1126,13 @@
       </w:r>
     </w:p>
     <w:p>
-      <w:r>
-        <w:t>d.m.v verschillende praktijkopdrachten in de les kunnen de studenten laten zien dat ze de onderdelen nog beheersen.</w:t>
+      <w:proofErr w:type="spellStart"/>
+      <w:r>
+        <w:t>d.m.v</w:t>
+      </w:r>
+      <w:proofErr w:type="spellEnd"/>
+      <w:r>
+        <w:t xml:space="preserve"> verschillende praktijkopdrachten in de les kunnen de studenten laten zien dat ze de onderdelen nog beheersen.</w:t>
       </w:r>
     </w:p>
     <w:p>
@@ -983,8 +1208,13 @@
         <w:t>Studenten die kennis van onderdelen nog missen in kaart brengen.</w:t>
       </w:r>
       <w:r>
-        <w:t xml:space="preserve"> Studenten leven de opdracht in via simulise</w:t>
-      </w:r>
+        <w:t xml:space="preserve"> Studenten leven de opdracht in via </w:t>
+      </w:r>
+      <w:proofErr w:type="spellStart"/>
+      <w:r>
+        <w:t>simulise</w:t>
+      </w:r>
+      <w:proofErr w:type="spellEnd"/>
     </w:p>
     <w:p>
       <w:r>
@@ -1036,12 +1266,34 @@
           <w:lang w:val="en-US"/>
         </w:rPr>
       </w:pPr>
+      <w:proofErr w:type="spellStart"/>
       <w:r>
         <w:rPr>
           <w:lang w:val="en-US"/>
         </w:rPr>
         <w:lastRenderedPageBreak/>
-        <w:t>Lesplan les 1 : Herhaling : Functions, Classes en Arrays</w:t>
+        <w:t>Lesplan</w:t>
+      </w:r>
+      <w:proofErr w:type="spellEnd"/>
+      <w:r>
+        <w:rPr>
+          <w:lang w:val="en-US"/>
+        </w:rPr>
+        <w:t xml:space="preserve"> les 1 : </w:t>
+      </w:r>
+      <w:proofErr w:type="spellStart"/>
+      <w:r>
+        <w:rPr>
+          <w:lang w:val="en-US"/>
+        </w:rPr>
+        <w:t>Herhaling</w:t>
+      </w:r>
+      <w:proofErr w:type="spellEnd"/>
+      <w:r>
+        <w:rPr>
+          <w:lang w:val="en-US"/>
+        </w:rPr>
+        <w:t xml:space="preserve"> : Functions, Classes en Arrays</w:t>
       </w:r>
     </w:p>
     <w:tbl>
@@ -1136,7 +1388,7 @@
               </w:rPr>
               <w:t xml:space="preserve">hoot basic programming:  </w:t>
             </w:r>
-            <w:hyperlink r:id="rId5" w:history="1">
+            <w:hyperlink r:id="rId6" w:history="1">
               <w:r>
                 <w:rPr>
                   <w:rStyle w:val="Hyperlink"/>
@@ -1187,11 +1439,61 @@
                 <w:lang w:val="en-US"/>
               </w:rPr>
             </w:pPr>
-            <w:r>
-              <w:rPr>
-                <w:lang w:val="en-US"/>
-              </w:rPr>
-              <w:t>Orientatie vragen stellen: functies, classes, arrays</w:t>
+            <w:proofErr w:type="spellStart"/>
+            <w:r>
+              <w:rPr>
+                <w:lang w:val="en-US"/>
+              </w:rPr>
+              <w:t>Orientatie</w:t>
+            </w:r>
+            <w:proofErr w:type="spellEnd"/>
+            <w:r>
+              <w:rPr>
+                <w:lang w:val="en-US"/>
+              </w:rPr>
+              <w:t xml:space="preserve"> </w:t>
+            </w:r>
+            <w:proofErr w:type="spellStart"/>
+            <w:r>
+              <w:rPr>
+                <w:lang w:val="en-US"/>
+              </w:rPr>
+              <w:t>vragen</w:t>
+            </w:r>
+            <w:proofErr w:type="spellEnd"/>
+            <w:r>
+              <w:rPr>
+                <w:lang w:val="en-US"/>
+              </w:rPr>
+              <w:t xml:space="preserve"> </w:t>
+            </w:r>
+            <w:proofErr w:type="spellStart"/>
+            <w:r>
+              <w:rPr>
+                <w:lang w:val="en-US"/>
+              </w:rPr>
+              <w:t>stellen</w:t>
+            </w:r>
+            <w:proofErr w:type="spellEnd"/>
+            <w:r>
+              <w:rPr>
+                <w:lang w:val="en-US"/>
+              </w:rPr>
+              <w:t xml:space="preserve">: </w:t>
+            </w:r>
+            <w:proofErr w:type="spellStart"/>
+            <w:r>
+              <w:rPr>
+                <w:lang w:val="en-US"/>
+              </w:rPr>
+              <w:t>functies</w:t>
+            </w:r>
+            <w:proofErr w:type="spellEnd"/>
+            <w:r>
+              <w:rPr>
+                <w:lang w:val="en-US"/>
+              </w:rPr>
+              <w:t>, classes, arrays</w:t>
             </w:r>
           </w:p>
         </w:tc>
@@ -1201,7 +1503,23 @@
           </w:tcPr>
           <w:p>
             <w:r>
-              <w:t>Vragen om uitleg van willekeurige student over een functie. Wat is een functie? Waarom gebruik je ze? Wat is het verschil tussen een function en een Method? Wat is een argument? Wat is een return value?</w:t>
+              <w:t xml:space="preserve">Vragen om uitleg van willekeurige student over een functie. Wat is een functie? Waarom gebruik je ze? Wat is het verschil tussen een </w:t>
+            </w:r>
+            <w:proofErr w:type="spellStart"/>
+            <w:r>
+              <w:t>function</w:t>
+            </w:r>
+            <w:proofErr w:type="spellEnd"/>
+            <w:r>
+              <w:t xml:space="preserve"> en een Method? Wat is een argument? Wat is een return </w:t>
+            </w:r>
+            <w:proofErr w:type="spellStart"/>
+            <w:r>
+              <w:t>value</w:t>
+            </w:r>
+            <w:proofErr w:type="spellEnd"/>
+            <w:r>
+              <w:t>?</w:t>
             </w:r>
           </w:p>
           <w:p>
@@ -1253,6 +1571,7 @@
             <w:r>
               <w:t xml:space="preserve">Studenten maken zelf een </w:t>
             </w:r>
+            <w:proofErr w:type="spellStart"/>
             <w:r>
               <w:rPr>
                 <w:b/>
@@ -1260,9 +1579,11 @@
               </w:rPr>
               <w:t>method</w:t>
             </w:r>
+            <w:proofErr w:type="spellEnd"/>
             <w:r>
               <w:t xml:space="preserve"> met </w:t>
             </w:r>
+            <w:proofErr w:type="spellStart"/>
             <w:r>
               <w:rPr>
                 <w:b/>
@@ -1270,6 +1591,7 @@
               </w:rPr>
               <w:t>arguments</w:t>
             </w:r>
+            <w:proofErr w:type="spellEnd"/>
             <w:r>
               <w:t xml:space="preserve"> en </w:t>
             </w:r>
@@ -1278,15 +1600,24 @@
                 <w:b/>
                 <w:bCs/>
               </w:rPr>
-              <w:t>return value</w:t>
-            </w:r>
+              <w:t xml:space="preserve">return </w:t>
+            </w:r>
+            <w:proofErr w:type="spellStart"/>
             <w:r>
               <w:rPr>
                 <w:b/>
                 <w:bCs/>
               </w:rPr>
+              <w:t>value</w:t>
+            </w:r>
+            <w:r>
+              <w:rPr>
+                <w:b/>
+                <w:bCs/>
+              </w:rPr>
               <w:t>s</w:t>
             </w:r>
+            <w:proofErr w:type="spellEnd"/>
           </w:p>
           <w:p/>
         </w:tc>
@@ -1303,14 +1634,24 @@
             <w:r>
               <w:t xml:space="preserve">Opdracht 1 </w:t>
             </w:r>
+            <w:proofErr w:type="spellStart"/>
             <w:r>
               <w:t>F</w:t>
             </w:r>
             <w:r>
               <w:t>unctions</w:t>
             </w:r>
-            <w:r>
-              <w:t>, Methods, Parameters en return</w:t>
+            <w:proofErr w:type="spellEnd"/>
+            <w:r>
+              <w:t xml:space="preserve">, </w:t>
+            </w:r>
+            <w:proofErr w:type="spellStart"/>
+            <w:r>
+              <w:t>Methods</w:t>
+            </w:r>
+            <w:proofErr w:type="spellEnd"/>
+            <w:r>
+              <w:t>, Parameters en return</w:t>
             </w:r>
           </w:p>
         </w:tc>
@@ -1385,15 +1726,44 @@
             <w:tcW w:w="2617" w:type="dxa"/>
           </w:tcPr>
           <w:p>
-            <w:r>
-              <w:t>Orienterende vragen over classes:</w:t>
+            <w:proofErr w:type="spellStart"/>
+            <w:r>
+              <w:t>Orienterende</w:t>
+            </w:r>
+            <w:proofErr w:type="spellEnd"/>
+            <w:r>
+              <w:t xml:space="preserve"> vragen over classes:</w:t>
             </w:r>
             <w:r>
               <w:br/>
             </w:r>
             <w:r>
               <w:br/>
-              <w:t>Wat is een class? Waarom gebruik je deze? Wat is een constructor? Gebruik je een constructor in Unity?</w:t>
+              <w:t xml:space="preserve">Wat is een class? Waarom gebruik je deze? Wat is een </w:t>
+            </w:r>
+            <w:proofErr w:type="spellStart"/>
+            <w:r>
+              <w:t>constructor</w:t>
+            </w:r>
+            <w:proofErr w:type="spellEnd"/>
+            <w:r>
+              <w:t xml:space="preserve">? Gebruik je een </w:t>
+            </w:r>
+            <w:proofErr w:type="spellStart"/>
+            <w:r>
+              <w:t>constructor</w:t>
+            </w:r>
+            <w:proofErr w:type="spellEnd"/>
+            <w:r>
+              <w:t xml:space="preserve"> in </w:t>
+            </w:r>
+            <w:proofErr w:type="spellStart"/>
+            <w:r>
+              <w:t>Unity</w:t>
+            </w:r>
+            <w:proofErr w:type="spellEnd"/>
+            <w:r>
+              <w:t>?</w:t>
             </w:r>
           </w:p>
           <w:p/>
@@ -1446,8 +1816,29 @@
           </w:tcPr>
           <w:p>
             <w:r>
-              <w:t>Studenten maken Opdracht 2 over classes en gebruiken van instantiate ipv de constructor</w:t>
-            </w:r>
+              <w:t xml:space="preserve">Studenten maken Opdracht 2 over classes en gebruiken van </w:t>
+            </w:r>
+            <w:proofErr w:type="spellStart"/>
+            <w:r>
+              <w:t>instantiate</w:t>
+            </w:r>
+            <w:proofErr w:type="spellEnd"/>
+            <w:r>
+              <w:t xml:space="preserve"> </w:t>
+            </w:r>
+            <w:proofErr w:type="spellStart"/>
+            <w:r>
+              <w:t>ipv</w:t>
+            </w:r>
+            <w:proofErr w:type="spellEnd"/>
+            <w:r>
+              <w:t xml:space="preserve"> de </w:t>
+            </w:r>
+            <w:proofErr w:type="spellStart"/>
+            <w:r>
+              <w:t>constructor</w:t>
+            </w:r>
+            <w:proofErr w:type="spellEnd"/>
           </w:p>
         </w:tc>
         <w:tc>
@@ -1465,8 +1856,21 @@
               <w:t>lasses</w:t>
             </w:r>
             <w:r>
-              <w:t>, Constructors en Instantiate</w:t>
-            </w:r>
+              <w:t xml:space="preserve">, </w:t>
+            </w:r>
+            <w:proofErr w:type="spellStart"/>
+            <w:r>
+              <w:t>Constructors</w:t>
+            </w:r>
+            <w:proofErr w:type="spellEnd"/>
+            <w:r>
+              <w:t xml:space="preserve"> en </w:t>
+            </w:r>
+            <w:proofErr w:type="spellStart"/>
+            <w:r>
+              <w:t>Instantiate</w:t>
+            </w:r>
+            <w:proofErr w:type="spellEnd"/>
           </w:p>
         </w:tc>
       </w:tr>
@@ -1517,8 +1921,21 @@
             <w:tcW w:w="2617" w:type="dxa"/>
           </w:tcPr>
           <w:p>
-            <w:r>
-              <w:t>Orienterende vragen over Arrays en Lists:</w:t>
+            <w:proofErr w:type="spellStart"/>
+            <w:r>
+              <w:t>Orienterende</w:t>
+            </w:r>
+            <w:proofErr w:type="spellEnd"/>
+            <w:r>
+              <w:t xml:space="preserve"> vragen over Arrays en </w:t>
+            </w:r>
+            <w:proofErr w:type="spellStart"/>
+            <w:r>
+              <w:t>Lists</w:t>
+            </w:r>
+            <w:proofErr w:type="spellEnd"/>
+            <w:r>
+              <w:t>:</w:t>
             </w:r>
             <w:r>
               <w:t xml:space="preserve"> Wat is een Array</w:t>
@@ -1658,6 +2075,7 @@
       <w:r>
         <w:t xml:space="preserve">Verifiëren of iedereen </w:t>
       </w:r>
+      <w:proofErr w:type="spellStart"/>
       <w:r>
         <w:rPr>
           <w:b/>
@@ -1665,6 +2083,7 @@
         </w:rPr>
         <w:t>functions</w:t>
       </w:r>
+      <w:proofErr w:type="spellEnd"/>
       <w:r>
         <w:t xml:space="preserve">, </w:t>
       </w:r>
@@ -1704,7 +2123,15 @@
         <w:t xml:space="preserve"> gebruiken om</w:t>
       </w:r>
       <w:r>
-        <w:t xml:space="preserve"> functies tussen verschillende scripts te “triggeren” en daarbij eventueel data mee te geven</w:t>
+        <w:t xml:space="preserve"> functies tussen verschillende scripts te “</w:t>
+      </w:r>
+      <w:proofErr w:type="spellStart"/>
+      <w:r>
+        <w:t>triggeren</w:t>
+      </w:r>
+      <w:proofErr w:type="spellEnd"/>
+      <w:r>
+        <w:t>” en daarbij eventueel data mee te geven</w:t>
       </w:r>
       <w:r>
         <w:t>.</w:t>
@@ -1754,6 +2181,7 @@
       <w:r>
         <w:t xml:space="preserve"> hebben we aandacht besteed aan het herhalen van </w:t>
       </w:r>
+      <w:proofErr w:type="spellStart"/>
       <w:r>
         <w:rPr>
           <w:b/>
@@ -1761,6 +2189,7 @@
         </w:rPr>
         <w:t>functions</w:t>
       </w:r>
+      <w:proofErr w:type="spellEnd"/>
       <w:r>
         <w:t xml:space="preserve">, </w:t>
       </w:r>
@@ -1794,8 +2223,13 @@
       </w:r>
     </w:p>
     <w:p>
-      <w:r>
-        <w:t>d.m.v verschillende praktijkopdrachten in de les kunnen de studenten laten zien dat ze de onderdelen nog beheersen.</w:t>
+      <w:proofErr w:type="spellStart"/>
+      <w:r>
+        <w:t>d.m.v</w:t>
+      </w:r>
+      <w:proofErr w:type="spellEnd"/>
+      <w:r>
+        <w:t xml:space="preserve"> verschillende praktijkopdrachten in de les kunnen de studenten laten zien dat ze de onderdelen nog beheersen.</w:t>
       </w:r>
     </w:p>
     <w:p>
@@ -1853,12 +2287,20 @@
           <w:lang w:val="en-US"/>
         </w:rPr>
       </w:pPr>
+      <w:proofErr w:type="spellStart"/>
       <w:r>
         <w:rPr>
           <w:lang w:val="en-US"/>
         </w:rPr>
         <w:lastRenderedPageBreak/>
-        <w:t>Lesplan les 2:</w:t>
+        <w:t>Lesplan</w:t>
+      </w:r>
+      <w:proofErr w:type="spellEnd"/>
+      <w:r>
+        <w:rPr>
+          <w:lang w:val="en-US"/>
+        </w:rPr>
+        <w:t xml:space="preserve"> les 2:</w:t>
       </w:r>
       <w:r>
         <w:rPr>
@@ -1985,8 +2427,13 @@
             <w:tcW w:w="2349" w:type="dxa"/>
           </w:tcPr>
           <w:p>
-            <w:r>
-              <w:t>Orientatie vragen stellen</w:t>
+            <w:proofErr w:type="spellStart"/>
+            <w:r>
+              <w:t>Orientatie</w:t>
+            </w:r>
+            <w:proofErr w:type="spellEnd"/>
+            <w:r>
+              <w:t xml:space="preserve"> vragen stellen</w:t>
             </w:r>
             <w:r>
               <w:t xml:space="preserve"> over</w:t>
@@ -2039,7 +2486,15 @@
               <w:t xml:space="preserve">Keuze maken: </w:t>
             </w:r>
             <w:r>
-              <w:t xml:space="preserve">les doorlezen op readme, </w:t>
+              <w:t xml:space="preserve">les doorlezen op </w:t>
+            </w:r>
+            <w:proofErr w:type="spellStart"/>
+            <w:r>
+              <w:t>readme</w:t>
+            </w:r>
+            <w:proofErr w:type="spellEnd"/>
+            <w:r>
+              <w:t xml:space="preserve">, </w:t>
             </w:r>
             <w:r>
               <w:t>Video kijken</w:t>
@@ -2067,9 +2522,19 @@
             <w:r>
               <w:t xml:space="preserve">Digitaal materiaal via </w:t>
             </w:r>
-            <w:r>
-              <w:t>Simulise&gt;readme</w:t>
-            </w:r>
+            <w:proofErr w:type="spellStart"/>
+            <w:r>
+              <w:t>Simulise</w:t>
+            </w:r>
+            <w:proofErr w:type="spellEnd"/>
+            <w:r>
+              <w:t>&gt;</w:t>
+            </w:r>
+            <w:proofErr w:type="spellStart"/>
+            <w:r>
+              <w:t>readme</w:t>
+            </w:r>
+            <w:proofErr w:type="spellEnd"/>
             <w:r>
               <w:t xml:space="preserve"> delen</w:t>
             </w:r>
@@ -2078,7 +2543,7 @@
             </w:r>
           </w:p>
           <w:p>
-            <w:hyperlink r:id="rId6" w:anchor="opdracht-4-action-events" w:history="1">
+            <w:hyperlink r:id="rId7" w:anchor="opdracht-4-action-events" w:history="1">
               <w:r>
                 <w:rPr>
                   <w:rStyle w:val="Hyperlink"/>
@@ -2090,7 +2555,7 @@
           <w:p/>
           <w:p/>
           <w:p>
-            <w:hyperlink r:id="rId7" w:history="1">
+            <w:hyperlink r:id="rId8" w:history="1">
               <w:r>
                 <w:rPr>
                   <w:rStyle w:val="Hyperlink"/>
@@ -2105,7 +2570,7 @@
             </w:r>
           </w:p>
           <w:p>
-            <w:hyperlink r:id="rId8" w:history="1">
+            <w:hyperlink r:id="rId9" w:history="1">
               <w:r>
                 <w:rPr>
                   <w:rStyle w:val="Hyperlink"/>
@@ -2157,7 +2622,35 @@
               <w:rPr>
                 <w:highlight w:val="yellow"/>
               </w:rPr>
-              <w:t>Opdracht via simulise(&gt;github) delen</w:t>
+              <w:t xml:space="preserve">Opdracht via </w:t>
+            </w:r>
+            <w:proofErr w:type="spellStart"/>
+            <w:r>
+              <w:rPr>
+                <w:highlight w:val="yellow"/>
+              </w:rPr>
+              <w:t>simulise</w:t>
+            </w:r>
+            <w:proofErr w:type="spellEnd"/>
+            <w:r>
+              <w:rPr>
+                <w:highlight w:val="yellow"/>
+              </w:rPr>
+              <w:t>(&gt;</w:t>
+            </w:r>
+            <w:proofErr w:type="spellStart"/>
+            <w:r>
+              <w:rPr>
+                <w:highlight w:val="yellow"/>
+              </w:rPr>
+              <w:t>github</w:t>
+            </w:r>
+            <w:proofErr w:type="spellEnd"/>
+            <w:r>
+              <w:rPr>
+                <w:highlight w:val="yellow"/>
+              </w:rPr>
+              <w:t>) delen</w:t>
             </w:r>
           </w:p>
         </w:tc>
@@ -2262,6 +2755,7 @@
             <w:r>
               <w:t xml:space="preserve">Terugkijken op </w:t>
             </w:r>
+            <w:proofErr w:type="spellStart"/>
             <w:r>
               <w:rPr>
                 <w:b/>
@@ -2269,9 +2763,19 @@
               </w:rPr>
               <w:t>functions</w:t>
             </w:r>
-            <w:r>
-              <w:t xml:space="preserve"> door willekeurige student een recap te laten geven op </w:t>
-            </w:r>
+            <w:proofErr w:type="spellEnd"/>
+            <w:r>
+              <w:t xml:space="preserve"> door willekeurige student een </w:t>
+            </w:r>
+            <w:proofErr w:type="spellStart"/>
+            <w:r>
+              <w:t>recap</w:t>
+            </w:r>
+            <w:proofErr w:type="spellEnd"/>
+            <w:r>
+              <w:t xml:space="preserve"> te laten geven op </w:t>
+            </w:r>
+            <w:proofErr w:type="spellStart"/>
             <w:r>
               <w:rPr>
                 <w:b/>
@@ -2279,6 +2783,7 @@
               </w:rPr>
               <w:t>functions</w:t>
             </w:r>
+            <w:proofErr w:type="spellEnd"/>
           </w:p>
         </w:tc>
         <w:tc>
@@ -2333,7 +2838,15 @@
               <w:t>classes</w:t>
             </w:r>
             <w:r>
-              <w:t xml:space="preserve"> door willekeurige student een recap te laten geven op </w:t>
+              <w:t xml:space="preserve"> door willekeurige student een </w:t>
+            </w:r>
+            <w:proofErr w:type="spellStart"/>
+            <w:r>
+              <w:t>recap</w:t>
+            </w:r>
+            <w:proofErr w:type="spellEnd"/>
+            <w:r>
+              <w:t xml:space="preserve"> te laten geven op </w:t>
             </w:r>
             <w:r>
               <w:rPr>
@@ -2378,7 +2891,15 @@
               <w:t>Arrays</w:t>
             </w:r>
             <w:r>
-              <w:t xml:space="preserve"> door willekeurige student een recap te laten geven op </w:t>
+              <w:t xml:space="preserve"> door willekeurige student een </w:t>
+            </w:r>
+            <w:proofErr w:type="spellStart"/>
+            <w:r>
+              <w:t>recap</w:t>
+            </w:r>
+            <w:proofErr w:type="spellEnd"/>
+            <w:r>
+              <w:t xml:space="preserve"> te laten geven op </w:t>
             </w:r>
             <w:r>
               <w:rPr>
@@ -2423,9 +2944,11 @@
             <w:tcW w:w="5282" w:type="dxa"/>
           </w:tcPr>
           <w:p>
+            <w:proofErr w:type="spellStart"/>
             <w:r>
               <w:t>simulize</w:t>
             </w:r>
+            <w:proofErr w:type="spellEnd"/>
           </w:p>
         </w:tc>
       </w:tr>
@@ -2506,7 +3029,23 @@
     </w:p>
     <w:p>
       <w:r>
-        <w:t>De studenten begrijpen waarom breakpoints gebruiken in veel gevallen veel sneller kan zijn dan Debug.Log commands invoeren</w:t>
+        <w:t xml:space="preserve">De studenten begrijpen waarom breakpoints gebruiken in veel gevallen veel sneller kan zijn dan </w:t>
+      </w:r>
+      <w:proofErr w:type="spellStart"/>
+      <w:r>
+        <w:t>Debug.Log</w:t>
+      </w:r>
+      <w:proofErr w:type="spellEnd"/>
+      <w:r>
+        <w:t xml:space="preserve"> </w:t>
+      </w:r>
+      <w:proofErr w:type="spellStart"/>
+      <w:r>
+        <w:t>commands</w:t>
+      </w:r>
+      <w:proofErr w:type="spellEnd"/>
+      <w:r>
+        <w:t xml:space="preserve"> invoeren</w:t>
       </w:r>
     </w:p>
     <w:p>
@@ -2534,7 +3073,15 @@
     </w:p>
     <w:p>
       <w:r>
-        <w:t>De studenten zijn bekend met het Debug.Log commando en hebben dat in het Mythe project vaak moeten gebruiken om te debuggen..</w:t>
+        <w:t xml:space="preserve">De studenten zijn bekend met het </w:t>
+      </w:r>
+      <w:proofErr w:type="spellStart"/>
+      <w:r>
+        <w:t>Debug.Log</w:t>
+      </w:r>
+      <w:proofErr w:type="spellEnd"/>
+      <w:r>
+        <w:t xml:space="preserve"> commando en hebben dat in het Mythe project vaak moeten gebruiken om te debuggen..</w:t>
       </w:r>
     </w:p>
     <w:p>
@@ -2546,8 +3093,13 @@
       </w:r>
     </w:p>
     <w:p>
-      <w:r>
-        <w:t>d.m.v verschillende praktijkopdrachten in de les kunnen de studenten laten zien dat ze de onderdelen nog beheersen.</w:t>
+      <w:proofErr w:type="spellStart"/>
+      <w:r>
+        <w:t>d.m.v</w:t>
+      </w:r>
+      <w:proofErr w:type="spellEnd"/>
+      <w:r>
+        <w:t xml:space="preserve"> verschillende praktijkopdrachten in de les kunnen de studenten laten zien dat ze de onderdelen nog beheersen.</w:t>
       </w:r>
     </w:p>
     <w:p>
@@ -2679,7 +3231,21 @@
               <w:rPr>
                 <w:highlight w:val="yellow"/>
               </w:rPr>
-              <w:t>Papieren Bugs verstoppen, elke bug heeft een prijs (kitkat)</w:t>
+              <w:t>Papieren Bugs verstoppen, elke bug heeft een prijs (</w:t>
+            </w:r>
+            <w:proofErr w:type="spellStart"/>
+            <w:r>
+              <w:rPr>
+                <w:highlight w:val="yellow"/>
+              </w:rPr>
+              <w:t>kitkat</w:t>
+            </w:r>
+            <w:proofErr w:type="spellEnd"/>
+            <w:r>
+              <w:rPr>
+                <w:highlight w:val="yellow"/>
+              </w:rPr>
+              <w:t>)</w:t>
             </w:r>
           </w:p>
           <w:p/>
@@ -2798,7 +3364,7 @@
               </w:rPr>
               <w:t xml:space="preserve">Miro les </w:t>
             </w:r>
-            <w:hyperlink r:id="rId9" w:history="1">
+            <w:hyperlink r:id="rId10" w:history="1">
               <w:r>
                 <w:rPr>
                   <w:rStyle w:val="Hyperlink"/>
@@ -2850,8 +3416,30 @@
               <w:rPr>
                 <w:lang w:val="en-US"/>
               </w:rPr>
-              <w:t>Debug opdracht uitvoeren</w:t>
-            </w:r>
+              <w:t xml:space="preserve">Debug </w:t>
+            </w:r>
+            <w:proofErr w:type="spellStart"/>
+            <w:r>
+              <w:rPr>
+                <w:lang w:val="en-US"/>
+              </w:rPr>
+              <w:t>opdracht</w:t>
+            </w:r>
+            <w:proofErr w:type="spellEnd"/>
+            <w:r>
+              <w:rPr>
+                <w:lang w:val="en-US"/>
+              </w:rPr>
+              <w:t xml:space="preserve"> </w:t>
+            </w:r>
+            <w:proofErr w:type="spellStart"/>
+            <w:r>
+              <w:rPr>
+                <w:lang w:val="en-US"/>
+              </w:rPr>
+              <w:t>uitvoeren</w:t>
+            </w:r>
+            <w:proofErr w:type="spellEnd"/>
           </w:p>
         </w:tc>
         <w:tc>
@@ -2872,8 +3460,13 @@
               <w:t>bereikbaa</w:t>
             </w:r>
             <w:r>
-              <w:t>r en in te leveren via simulize</w:t>
-            </w:r>
+              <w:t xml:space="preserve">r en in te leveren via </w:t>
+            </w:r>
+            <w:proofErr w:type="spellStart"/>
+            <w:r>
+              <w:t>simulize</w:t>
+            </w:r>
+            <w:proofErr w:type="spellEnd"/>
           </w:p>
         </w:tc>
       </w:tr>
@@ -2894,7 +3487,23 @@
           </w:tcPr>
           <w:p>
             <w:r>
-              <w:t>Terugkijken: wie heeft de bug gevonden? Wie heeft de bug opgelost? evt laten zien op de beamer. Evt zelf oplossing tonen</w:t>
+              <w:t xml:space="preserve">Terugkijken: wie heeft de bug gevonden? Wie heeft de bug opgelost? </w:t>
+            </w:r>
+            <w:proofErr w:type="spellStart"/>
+            <w:r>
+              <w:t>evt</w:t>
+            </w:r>
+            <w:proofErr w:type="spellEnd"/>
+            <w:r>
+              <w:t xml:space="preserve"> laten zien op de beamer. </w:t>
+            </w:r>
+            <w:proofErr w:type="spellStart"/>
+            <w:r>
+              <w:t>Evt</w:t>
+            </w:r>
+            <w:proofErr w:type="spellEnd"/>
+            <w:r>
+              <w:t xml:space="preserve"> zelf oplossing tonen</w:t>
             </w:r>
           </w:p>
         </w:tc>
@@ -2952,9 +3561,11 @@
             <w:tcW w:w="5282" w:type="dxa"/>
           </w:tcPr>
           <w:p>
+            <w:proofErr w:type="spellStart"/>
             <w:r>
               <w:t>simulize</w:t>
             </w:r>
+            <w:proofErr w:type="spellEnd"/>
           </w:p>
         </w:tc>
       </w:tr>
@@ -3145,8 +3756,13 @@
       </w:r>
     </w:p>
     <w:p>
-      <w:r>
-        <w:t>d.m.v verschillende praktijkopdrachten in de les kunnen de studenten laten zien dat ze de onderdelen nog beheersen.</w:t>
+      <w:proofErr w:type="spellStart"/>
+      <w:r>
+        <w:t>d.m.v</w:t>
+      </w:r>
+      <w:proofErr w:type="spellEnd"/>
+      <w:r>
+        <w:t xml:space="preserve"> verschillende praktijkopdrachten in de les kunnen de studenten laten zien dat ze de onderdelen nog beheersen.</w:t>
       </w:r>
     </w:p>
     <w:p>
@@ -3385,7 +4001,31 @@
           <w:p/>
           <w:p>
             <w:r>
-              <w:t xml:space="preserve">Waar staat DRY/SRP voor? Waar zou WET voor staan (Write Everything Twice / Waste Everyones Time) </w:t>
+              <w:t xml:space="preserve">Waar staat DRY/SRP voor? Waar zou WET voor staan (Write </w:t>
+            </w:r>
+            <w:proofErr w:type="spellStart"/>
+            <w:r>
+              <w:t>Everything</w:t>
+            </w:r>
+            <w:proofErr w:type="spellEnd"/>
+            <w:r>
+              <w:t xml:space="preserve"> </w:t>
+            </w:r>
+            <w:proofErr w:type="spellStart"/>
+            <w:r>
+              <w:t>Twice</w:t>
+            </w:r>
+            <w:proofErr w:type="spellEnd"/>
+            <w:r>
+              <w:t xml:space="preserve"> / Waste </w:t>
+            </w:r>
+            <w:proofErr w:type="spellStart"/>
+            <w:r>
+              <w:t>Everyones</w:t>
+            </w:r>
+            <w:proofErr w:type="spellEnd"/>
+            <w:r>
+              <w:t xml:space="preserve"> Time) </w:t>
             </w:r>
           </w:p>
           <w:p/>
@@ -3445,7 +4085,7 @@
               </w:rPr>
               <w:t xml:space="preserve">Miro les </w:t>
             </w:r>
-            <w:hyperlink r:id="rId10" w:history="1">
+            <w:hyperlink r:id="rId11" w:history="1">
               <w:r>
                 <w:rPr>
                   <w:rStyle w:val="Hyperlink"/>
@@ -3513,10 +4153,18 @@
               <w:t>opdracht uitvoeren</w:t>
             </w:r>
             <w:r>
-              <w:t xml:space="preserve"> r</w:t>
-            </w:r>
-            <w:r>
-              <w:t>efactoren code naar SRP &amp; DRY</w:t>
+              <w:t xml:space="preserve"> </w:t>
+            </w:r>
+            <w:proofErr w:type="spellStart"/>
+            <w:r>
+              <w:t>r</w:t>
+            </w:r>
+            <w:r>
+              <w:t>efactoren</w:t>
+            </w:r>
+            <w:proofErr w:type="spellEnd"/>
+            <w:r>
+              <w:t xml:space="preserve"> code naar SRP &amp; DRY</w:t>
             </w:r>
           </w:p>
           <w:p/>
@@ -3557,8 +4205,13 @@
               <w:t>bereikbaa</w:t>
             </w:r>
             <w:r>
-              <w:t>r en in te leveren via simulize</w:t>
-            </w:r>
+              <w:t xml:space="preserve">r en in te leveren via </w:t>
+            </w:r>
+            <w:proofErr w:type="spellStart"/>
+            <w:r>
+              <w:t>simulize</w:t>
+            </w:r>
+            <w:proofErr w:type="spellEnd"/>
           </w:p>
         </w:tc>
       </w:tr>
@@ -3611,11 +4264,19 @@
                 <w:highlight w:val="yellow"/>
               </w:rPr>
             </w:pPr>
+            <w:proofErr w:type="spellStart"/>
             <w:r>
               <w:rPr>
                 <w:highlight w:val="yellow"/>
               </w:rPr>
-              <w:t>Gerefactorde versie van de code</w:t>
+              <w:t>Gerefactorde</w:t>
+            </w:r>
+            <w:proofErr w:type="spellEnd"/>
+            <w:r>
+              <w:rPr>
+                <w:highlight w:val="yellow"/>
+              </w:rPr>
+              <w:t xml:space="preserve"> versie van de code</w:t>
             </w:r>
           </w:p>
         </w:tc>
@@ -3647,9 +4308,11 @@
             <w:tcW w:w="5282" w:type="dxa"/>
           </w:tcPr>
           <w:p>
+            <w:proofErr w:type="spellStart"/>
             <w:r>
               <w:t>simulize</w:t>
             </w:r>
+            <w:proofErr w:type="spellEnd"/>
           </w:p>
         </w:tc>
       </w:tr>
@@ -3759,8 +4422,13 @@
         <w:t xml:space="preserve">Lesplan les </w:t>
       </w:r>
       <w:r>
-        <w:t>5: OOP Inheritance</w:t>
-      </w:r>
+        <w:t xml:space="preserve">5: OOP </w:t>
+      </w:r>
+      <w:proofErr w:type="spellStart"/>
+      <w:r>
+        <w:t>Inheritance</w:t>
+      </w:r>
+      <w:proofErr w:type="spellEnd"/>
     </w:p>
     <w:p>
       <w:pPr>
@@ -3785,14 +4453,49 @@
       <w:r>
         <w:t xml:space="preserve">De studenten weten dat OOP bestaat uit 4 basis principes: </w:t>
       </w:r>
-      <w:r>
-        <w:t>Inheritance, Abstraction, Encapsulation en Polymorphism</w:t>
-      </w:r>
-    </w:p>
-    <w:p>
-      <w:r>
-        <w:t xml:space="preserve">De student is zich bewust dat hij in Unity al vaak overerving heeft gebruikt op de </w:t>
-      </w:r>
+      <w:proofErr w:type="spellStart"/>
+      <w:r>
+        <w:t>Inheritance</w:t>
+      </w:r>
+      <w:proofErr w:type="spellEnd"/>
+      <w:r>
+        <w:t xml:space="preserve">, </w:t>
+      </w:r>
+      <w:proofErr w:type="spellStart"/>
+      <w:r>
+        <w:t>Abstraction</w:t>
+      </w:r>
+      <w:proofErr w:type="spellEnd"/>
+      <w:r>
+        <w:t xml:space="preserve">, </w:t>
+      </w:r>
+      <w:proofErr w:type="spellStart"/>
+      <w:r>
+        <w:t>Encapsulation</w:t>
+      </w:r>
+      <w:proofErr w:type="spellEnd"/>
+      <w:r>
+        <w:t xml:space="preserve"> en </w:t>
+      </w:r>
+      <w:proofErr w:type="spellStart"/>
+      <w:r>
+        <w:t>Polymorphism</w:t>
+      </w:r>
+      <w:proofErr w:type="spellEnd"/>
+    </w:p>
+    <w:p>
+      <w:r>
+        <w:t xml:space="preserve">De student is zich bewust dat hij in </w:t>
+      </w:r>
+      <w:proofErr w:type="spellStart"/>
+      <w:r>
+        <w:t>Unity</w:t>
+      </w:r>
+      <w:proofErr w:type="spellEnd"/>
+      <w:r>
+        <w:t xml:space="preserve"> al vaak overerving heeft gebruikt op de </w:t>
+      </w:r>
+      <w:proofErr w:type="spellStart"/>
       <w:r>
         <w:rPr>
           <w:b/>
@@ -3800,6 +4503,7 @@
         </w:rPr>
         <w:t>Monobehaviour</w:t>
       </w:r>
+      <w:proofErr w:type="spellEnd"/>
       <w:r>
         <w:t xml:space="preserve"> class.</w:t>
       </w:r>
@@ -3808,6 +4512,7 @@
       <w:r>
         <w:t xml:space="preserve">De student weet wat </w:t>
       </w:r>
+      <w:proofErr w:type="spellStart"/>
       <w:r>
         <w:rPr>
           <w:b/>
@@ -3815,6 +4520,7 @@
         </w:rPr>
         <w:t>Inheritance</w:t>
       </w:r>
+      <w:proofErr w:type="spellEnd"/>
       <w:r>
         <w:t xml:space="preserve"> inhoud en kan zelf een eigen class overerven.</w:t>
       </w:r>
@@ -3834,7 +4540,23 @@
     </w:p>
     <w:p>
       <w:r>
-        <w:t>De studenten zijn onbewust bezig geweest met inheritance namelijk op de monobehaviour class. Een mooie kans om ze hier dus bewust van te maken.</w:t>
+        <w:t xml:space="preserve">De studenten zijn onbewust bezig geweest met </w:t>
+      </w:r>
+      <w:proofErr w:type="spellStart"/>
+      <w:r>
+        <w:t>inheritance</w:t>
+      </w:r>
+      <w:proofErr w:type="spellEnd"/>
+      <w:r>
+        <w:t xml:space="preserve"> namelijk op de </w:t>
+      </w:r>
+      <w:proofErr w:type="spellStart"/>
+      <w:r>
+        <w:t>monobehaviour</w:t>
+      </w:r>
+      <w:proofErr w:type="spellEnd"/>
+      <w:r>
+        <w:t xml:space="preserve"> class. Een mooie kans om ze hier dus bewust van te maken.</w:t>
       </w:r>
     </w:p>
     <w:p>
@@ -3851,8 +4573,13 @@
       </w:r>
     </w:p>
     <w:p>
-      <w:r>
-        <w:t>d.m.v verschillende praktijkopdrachten in de les kunnen de studenten laten zien dat ze de onderdelen nog beheersen.</w:t>
+      <w:proofErr w:type="spellStart"/>
+      <w:r>
+        <w:t>d.m.v</w:t>
+      </w:r>
+      <w:proofErr w:type="spellEnd"/>
+      <w:r>
+        <w:t xml:space="preserve"> verschillende praktijkopdrachten in de les kunnen de studenten laten zien dat ze de onderdelen nog beheersen.</w:t>
       </w:r>
     </w:p>
     <w:p>
@@ -3919,8 +4646,13 @@
         <w:t xml:space="preserve">: </w:t>
       </w:r>
       <w:r>
-        <w:t>OOP Inheritance</w:t>
-      </w:r>
+        <w:t xml:space="preserve">OOP </w:t>
+      </w:r>
+      <w:proofErr w:type="spellStart"/>
+      <w:r>
+        <w:t>Inheritance</w:t>
+      </w:r>
+      <w:proofErr w:type="spellEnd"/>
     </w:p>
     <w:tbl>
       <w:tblPr>
@@ -4162,17 +4894,41 @@
           </w:p>
           <w:p>
             <w:r>
-              <w:t>Wat is inheritance?</w:t>
-            </w:r>
-          </w:p>
-          <w:p>
-            <w:r>
-              <w:t>Hebben jullie al eens inheritance gebruikt?</w:t>
-            </w:r>
-          </w:p>
-          <w:p>
-            <w:r>
-              <w:t>Geef een code voorbeeld van inheritance.</w:t>
+              <w:t xml:space="preserve">Wat is </w:t>
+            </w:r>
+            <w:proofErr w:type="spellStart"/>
+            <w:r>
+              <w:t>inheritance</w:t>
+            </w:r>
+            <w:proofErr w:type="spellEnd"/>
+            <w:r>
+              <w:t>?</w:t>
+            </w:r>
+          </w:p>
+          <w:p>
+            <w:r>
+              <w:t xml:space="preserve">Hebben jullie al eens </w:t>
+            </w:r>
+            <w:proofErr w:type="spellStart"/>
+            <w:r>
+              <w:t>inheritance</w:t>
+            </w:r>
+            <w:proofErr w:type="spellEnd"/>
+            <w:r>
+              <w:t xml:space="preserve"> gebruikt?</w:t>
+            </w:r>
+          </w:p>
+          <w:p>
+            <w:r>
+              <w:t xml:space="preserve">Geef een code voorbeeld van </w:t>
+            </w:r>
+            <w:proofErr w:type="spellStart"/>
+            <w:r>
+              <w:t>inheritance</w:t>
+            </w:r>
+            <w:proofErr w:type="spellEnd"/>
+            <w:r>
+              <w:t>.</w:t>
             </w:r>
           </w:p>
           <w:p/>
@@ -4192,10 +4948,26 @@
           <w:p/>
           <w:p>
             <w:r>
-              <w:t>Tafels in groepsopstelling, studenten met laptops en internet. Powerpoint.</w:t>
-            </w:r>
-            <w:r>
-              <w:t>(inleveren op simulise)</w:t>
+              <w:t xml:space="preserve">Tafels in groepsopstelling, studenten met laptops en internet. </w:t>
+            </w:r>
+            <w:proofErr w:type="spellStart"/>
+            <w:r>
+              <w:t>Powerpoint</w:t>
+            </w:r>
+            <w:proofErr w:type="spellEnd"/>
+            <w:r>
+              <w:t>.</w:t>
+            </w:r>
+            <w:r>
+              <w:t xml:space="preserve">(inleveren op </w:t>
+            </w:r>
+            <w:proofErr w:type="spellStart"/>
+            <w:r>
+              <w:t>simulise</w:t>
+            </w:r>
+            <w:proofErr w:type="spellEnd"/>
+            <w:r>
+              <w:t>)</w:t>
             </w:r>
           </w:p>
           <w:p/>
@@ -4204,8 +4976,16 @@
               <w:rPr>
                 <w:highlight w:val="yellow"/>
               </w:rPr>
-              <w:t>Groepsopdracht bereikbaar via simulise</w:t>
-            </w:r>
+              <w:t xml:space="preserve">Groepsopdracht bereikbaar via </w:t>
+            </w:r>
+            <w:proofErr w:type="spellStart"/>
+            <w:r>
+              <w:rPr>
+                <w:highlight w:val="yellow"/>
+              </w:rPr>
+              <w:t>simulise</w:t>
+            </w:r>
+            <w:proofErr w:type="spellEnd"/>
             <w:r>
               <w:t>.</w:t>
             </w:r>
@@ -4213,7 +4993,23 @@
           <w:p/>
           <w:p>
             <w:r>
-              <w:t>Google, chat gpt, youtube, vragen stel</w:t>
+              <w:t xml:space="preserve">Google, chat </w:t>
+            </w:r>
+            <w:proofErr w:type="spellStart"/>
+            <w:r>
+              <w:t>gpt</w:t>
+            </w:r>
+            <w:proofErr w:type="spellEnd"/>
+            <w:r>
+              <w:t xml:space="preserve">, </w:t>
+            </w:r>
+            <w:proofErr w:type="spellStart"/>
+            <w:r>
+              <w:t>youtube</w:t>
+            </w:r>
+            <w:proofErr w:type="spellEnd"/>
+            <w:r>
+              <w:t>, vragen stel</w:t>
             </w:r>
             <w:r>
               <w:t>len aan docenten.</w:t>
@@ -4335,7 +5131,15 @@
           </w:tcPr>
           <w:p>
             <w:r>
-              <w:t>Inpakken + alles ingeleverd op simulize?</w:t>
+              <w:t xml:space="preserve">Inpakken + alles ingeleverd op </w:t>
+            </w:r>
+            <w:proofErr w:type="spellStart"/>
+            <w:r>
+              <w:t>simulize</w:t>
+            </w:r>
+            <w:proofErr w:type="spellEnd"/>
+            <w:r>
+              <w:t>?</w:t>
             </w:r>
           </w:p>
         </w:tc>
@@ -4386,12 +5190,36 @@
     </w:p>
     <w:p>
       <w:r>
-        <w:t>De studenten weten wat abstraction is.</w:t>
-      </w:r>
-    </w:p>
-    <w:p>
-      <w:r>
-        <w:t>De studenten begrijpen dat abstraction zorgt voor bekopte onderhoudbare en uitbreidbare code.</w:t>
+        <w:t xml:space="preserve">De studenten weten wat </w:t>
+      </w:r>
+      <w:proofErr w:type="spellStart"/>
+      <w:r>
+        <w:t>abstraction</w:t>
+      </w:r>
+      <w:proofErr w:type="spellEnd"/>
+      <w:r>
+        <w:t xml:space="preserve"> is.</w:t>
+      </w:r>
+    </w:p>
+    <w:p>
+      <w:r>
+        <w:t xml:space="preserve">De studenten begrijpen dat </w:t>
+      </w:r>
+      <w:proofErr w:type="spellStart"/>
+      <w:r>
+        <w:t>abstraction</w:t>
+      </w:r>
+      <w:proofErr w:type="spellEnd"/>
+      <w:r>
+        <w:t xml:space="preserve"> zorgt voor </w:t>
+      </w:r>
+      <w:proofErr w:type="spellStart"/>
+      <w:r>
+        <w:t>bekopte</w:t>
+      </w:r>
+      <w:proofErr w:type="spellEnd"/>
+      <w:r>
+        <w:t xml:space="preserve"> onderhoudbare en uitbreidbare code.</w:t>
       </w:r>
     </w:p>
     <w:p>
@@ -4425,7 +5253,15 @@
     </w:p>
     <w:p>
       <w:r>
-        <w:t>Over het algemeen hebben studenten tijdens het designen van hun eigen games de n</w:t>
+        <w:t xml:space="preserve">Over het algemeen hebben studenten tijdens het </w:t>
+      </w:r>
+      <w:proofErr w:type="spellStart"/>
+      <w:r>
+        <w:t>designen</w:t>
+      </w:r>
+      <w:proofErr w:type="spellEnd"/>
+      <w:r>
+        <w:t xml:space="preserve"> van hun eigen games de n</w:t>
       </w:r>
       <w:r>
         <w:t>e</w:t>
@@ -4454,8 +5290,13 @@
       </w:r>
     </w:p>
     <w:p>
-      <w:r>
-        <w:t>d.m.v verschillende praktijkopdrachten in de les kunnen de studenten laten zien dat ze de onderdelen nog beheersen.</w:t>
+      <w:proofErr w:type="spellStart"/>
+      <w:r>
+        <w:t>d.m.v</w:t>
+      </w:r>
+      <w:proofErr w:type="spellEnd"/>
+      <w:r>
+        <w:t xml:space="preserve"> verschillende praktijkopdrachten in de les kunnen de studenten laten zien dat ze de onderdelen nog beheersen.</w:t>
       </w:r>
     </w:p>
     <w:p>
@@ -4591,7 +5432,15 @@
               <w:t xml:space="preserve">Energizer: </w:t>
             </w:r>
             <w:r>
-              <w:t xml:space="preserve">studenten maken een tekening nav een abstracte instructie </w:t>
+              <w:t xml:space="preserve">studenten maken een tekening </w:t>
+            </w:r>
+            <w:proofErr w:type="spellStart"/>
+            <w:r>
+              <w:t>nav</w:t>
+            </w:r>
+            <w:proofErr w:type="spellEnd"/>
+            <w:r>
+              <w:t xml:space="preserve"> een abstracte instructie </w:t>
             </w:r>
             <w:r>
               <w:rPr>
@@ -4607,9 +5456,11 @@
               </w:rPr>
               <w:t xml:space="preserve"> </w:t>
             </w:r>
+            <w:proofErr w:type="spellStart"/>
             <w:r>
               <w:t>vs</w:t>
             </w:r>
+            <w:proofErr w:type="spellEnd"/>
             <w:r>
               <w:t xml:space="preserve"> </w:t>
             </w:r>
@@ -4618,7 +5469,39 @@
                 <w:b/>
                 <w:bCs/>
               </w:rPr>
-              <w:t>“teken een reisachtige cycloop met 1 oog die door een halfling met een sling in zijn oog wordt geraakt en daardoor wordt uitgeschakeld”</w:t>
+              <w:t xml:space="preserve">“teken een reisachtige cycloop met 1 oog die door een </w:t>
+            </w:r>
+            <w:proofErr w:type="spellStart"/>
+            <w:r>
+              <w:rPr>
+                <w:b/>
+                <w:bCs/>
+              </w:rPr>
+              <w:t>halfling</w:t>
+            </w:r>
+            <w:proofErr w:type="spellEnd"/>
+            <w:r>
+              <w:rPr>
+                <w:b/>
+                <w:bCs/>
+              </w:rPr>
+              <w:t xml:space="preserve"> met een </w:t>
+            </w:r>
+            <w:proofErr w:type="spellStart"/>
+            <w:r>
+              <w:rPr>
+                <w:b/>
+                <w:bCs/>
+              </w:rPr>
+              <w:t>sling</w:t>
+            </w:r>
+            <w:proofErr w:type="spellEnd"/>
+            <w:r>
+              <w:rPr>
+                <w:b/>
+                <w:bCs/>
+              </w:rPr>
+              <w:t xml:space="preserve"> in zijn oog wordt geraakt en daardoor wordt uitgeschakeld”</w:t>
             </w:r>
             <w:r>
               <w:t>.</w:t>
@@ -4762,11 +5645,19 @@
             <w:tcW w:w="5282" w:type="dxa"/>
           </w:tcPr>
           <w:p>
+            <w:proofErr w:type="spellStart"/>
             <w:r>
               <w:rPr>
                 <w:highlight w:val="yellow"/>
               </w:rPr>
-              <w:t>Miro bord</w:t>
+              <w:t>Miro</w:t>
+            </w:r>
+            <w:proofErr w:type="spellEnd"/>
+            <w:r>
+              <w:rPr>
+                <w:highlight w:val="yellow"/>
+              </w:rPr>
+              <w:t xml:space="preserve"> bord</w:t>
             </w:r>
           </w:p>
         </w:tc>
@@ -4862,7 +5753,21 @@
               <w:rPr>
                 <w:highlight w:val="yellow"/>
               </w:rPr>
-              <w:t>Opdracht bereikbaar via simulize en ook daar weer inleveren</w:t>
+              <w:t xml:space="preserve">Opdracht bereikbaar via </w:t>
+            </w:r>
+            <w:proofErr w:type="spellStart"/>
+            <w:r>
+              <w:rPr>
+                <w:highlight w:val="yellow"/>
+              </w:rPr>
+              <w:t>simulize</w:t>
+            </w:r>
+            <w:proofErr w:type="spellEnd"/>
+            <w:r>
+              <w:rPr>
+                <w:highlight w:val="yellow"/>
+              </w:rPr>
+              <w:t xml:space="preserve"> en ook daar weer inleveren</w:t>
             </w:r>
           </w:p>
         </w:tc>
@@ -4933,7 +5838,15 @@
           </w:tcPr>
           <w:p>
             <w:r>
-              <w:t>Inpakken + alles ingeleverd op simulize?</w:t>
+              <w:t xml:space="preserve">Inpakken + alles ingeleverd op </w:t>
+            </w:r>
+            <w:proofErr w:type="spellStart"/>
+            <w:r>
+              <w:t>simulize</w:t>
+            </w:r>
+            <w:proofErr w:type="spellEnd"/>
+            <w:r>
+              <w:t>?</w:t>
             </w:r>
           </w:p>
         </w:tc>
@@ -4964,8 +5877,13 @@
         <w:t xml:space="preserve">Lesplan les </w:t>
       </w:r>
       <w:r>
-        <w:t>7: OOP Encapsulation</w:t>
-      </w:r>
+        <w:t xml:space="preserve">7: OOP </w:t>
+      </w:r>
+      <w:proofErr w:type="spellStart"/>
+      <w:r>
+        <w:t>Encapsulation</w:t>
+      </w:r>
+      <w:proofErr w:type="spellEnd"/>
     </w:p>
     <w:p>
       <w:pPr>
@@ -4983,38 +5901,123 @@
     </w:p>
     <w:p>
       <w:r>
-        <w:t>De studenten weten wat Encapsulation is.</w:t>
-      </w:r>
-    </w:p>
-    <w:p>
-      <w:r>
-        <w:t xml:space="preserve">De studenten begrijpen dat encapsulation zorgt voor het beschermen van code </w:t>
-      </w:r>
-    </w:p>
-    <w:p>
-      <w:r>
-        <w:t>De studenten kennen de verschillende scope modifiers (private , public, protected en internal)</w:t>
-      </w:r>
-    </w:p>
-    <w:p>
-      <w:r>
-        <w:t>De studenten begrijpen dat een getter en een setter extra controle geeft op data die de class inkomt en uitgaat</w:t>
-      </w:r>
-    </w:p>
-    <w:p>
-      <w:r>
-        <w:t>De studenten kunnen getters en setters maken.</w:t>
-      </w:r>
-    </w:p>
-    <w:p>
-      <w:r>
-        <w:t>De studenten weten wat een assembly is. (DLL)</w:t>
-      </w:r>
-    </w:p>
-    <w:p>
-      <w:r>
-        <w:t>De studenten kunnen in unity een assembly definieren</w:t>
-      </w:r>
+        <w:t xml:space="preserve">De studenten weten wat </w:t>
+      </w:r>
+      <w:proofErr w:type="spellStart"/>
+      <w:r>
+        <w:t>Encapsulation</w:t>
+      </w:r>
+      <w:proofErr w:type="spellEnd"/>
+      <w:r>
+        <w:t xml:space="preserve"> is.</w:t>
+      </w:r>
+    </w:p>
+    <w:p>
+      <w:r>
+        <w:t xml:space="preserve">De studenten begrijpen dat </w:t>
+      </w:r>
+      <w:proofErr w:type="spellStart"/>
+      <w:r>
+        <w:t>encapsulation</w:t>
+      </w:r>
+      <w:proofErr w:type="spellEnd"/>
+      <w:r>
+        <w:t xml:space="preserve"> zorgt voor het beschermen van code </w:t>
+      </w:r>
+    </w:p>
+    <w:p>
+      <w:r>
+        <w:t xml:space="preserve">De studenten kennen de verschillende scope </w:t>
+      </w:r>
+      <w:proofErr w:type="spellStart"/>
+      <w:r>
+        <w:t>modifiers</w:t>
+      </w:r>
+      <w:proofErr w:type="spellEnd"/>
+      <w:r>
+        <w:t xml:space="preserve"> (private , public, </w:t>
+      </w:r>
+      <w:proofErr w:type="spellStart"/>
+      <w:r>
+        <w:t>protected</w:t>
+      </w:r>
+      <w:proofErr w:type="spellEnd"/>
+      <w:r>
+        <w:t xml:space="preserve"> en </w:t>
+      </w:r>
+      <w:proofErr w:type="spellStart"/>
+      <w:r>
+        <w:t>internal</w:t>
+      </w:r>
+      <w:proofErr w:type="spellEnd"/>
+      <w:r>
+        <w:t>)</w:t>
+      </w:r>
+    </w:p>
+    <w:p>
+      <w:r>
+        <w:t xml:space="preserve">De studenten begrijpen dat een </w:t>
+      </w:r>
+      <w:proofErr w:type="spellStart"/>
+      <w:r>
+        <w:t>getter</w:t>
+      </w:r>
+      <w:proofErr w:type="spellEnd"/>
+      <w:r>
+        <w:t xml:space="preserve"> en een setter extra controle geeft op data die de class inkomt en uitgaat</w:t>
+      </w:r>
+    </w:p>
+    <w:p>
+      <w:r>
+        <w:t xml:space="preserve">De studenten kunnen </w:t>
+      </w:r>
+      <w:proofErr w:type="spellStart"/>
+      <w:r>
+        <w:t>getters</w:t>
+      </w:r>
+      <w:proofErr w:type="spellEnd"/>
+      <w:r>
+        <w:t xml:space="preserve"> en setters maken.</w:t>
+      </w:r>
+    </w:p>
+    <w:p>
+      <w:r>
+        <w:t xml:space="preserve">De studenten weten wat een </w:t>
+      </w:r>
+      <w:proofErr w:type="spellStart"/>
+      <w:r>
+        <w:t>assembly</w:t>
+      </w:r>
+      <w:proofErr w:type="spellEnd"/>
+      <w:r>
+        <w:t xml:space="preserve"> is. (DLL)</w:t>
+      </w:r>
+    </w:p>
+    <w:p>
+      <w:r>
+        <w:t xml:space="preserve">De studenten kunnen in </w:t>
+      </w:r>
+      <w:proofErr w:type="spellStart"/>
+      <w:r>
+        <w:t>unity</w:t>
+      </w:r>
+      <w:proofErr w:type="spellEnd"/>
+      <w:r>
+        <w:t xml:space="preserve"> een </w:t>
+      </w:r>
+      <w:proofErr w:type="spellStart"/>
+      <w:r>
+        <w:t>assembly</w:t>
+      </w:r>
+      <w:proofErr w:type="spellEnd"/>
+      <w:r>
+        <w:t xml:space="preserve"> </w:t>
+      </w:r>
+      <w:proofErr w:type="spellStart"/>
+      <w:r>
+        <w:t>definieren</w:t>
+      </w:r>
+      <w:proofErr w:type="spellEnd"/>
     </w:p>
     <w:p>
       <w:pPr>
@@ -5026,7 +6029,23 @@
     </w:p>
     <w:p>
       <w:r>
-        <w:t>De studenten hebben tot nog toe gebruik gemaakt van public en private en dan met name met het doel om variabelen wel of niet zichtbaar te maken in de inspector van Unity.</w:t>
+        <w:t xml:space="preserve">De studenten hebben tot nog toe gebruik gemaakt van public en private en dan met name met het doel om variabelen wel of niet zichtbaar te maken in de </w:t>
+      </w:r>
+      <w:proofErr w:type="spellStart"/>
+      <w:r>
+        <w:t>inspector</w:t>
+      </w:r>
+      <w:proofErr w:type="spellEnd"/>
+      <w:r>
+        <w:t xml:space="preserve"> van </w:t>
+      </w:r>
+      <w:proofErr w:type="spellStart"/>
+      <w:r>
+        <w:t>Unity</w:t>
+      </w:r>
+      <w:proofErr w:type="spellEnd"/>
+      <w:r>
+        <w:t>.</w:t>
       </w:r>
     </w:p>
     <w:p>
@@ -5043,8 +6062,13 @@
       </w:r>
     </w:p>
     <w:p>
-      <w:r>
-        <w:t>d.m.v verschillende praktijkopdrachten in de les kunnen de studenten laten zien dat ze de onderdelen nog beheersen.</w:t>
+      <w:proofErr w:type="spellStart"/>
+      <w:r>
+        <w:t>d.m.v</w:t>
+      </w:r>
+      <w:proofErr w:type="spellEnd"/>
+      <w:r>
+        <w:t xml:space="preserve"> verschillende praktijkopdrachten in de les kunnen de studenten laten zien dat ze de onderdelen nog beheersen.</w:t>
       </w:r>
     </w:p>
     <w:p>
@@ -5111,8 +6135,13 @@
         <w:t xml:space="preserve">: </w:t>
       </w:r>
       <w:r>
-        <w:t>OOP Encapsulation</w:t>
-      </w:r>
+        <w:t xml:space="preserve">OOP </w:t>
+      </w:r>
+      <w:proofErr w:type="spellStart"/>
+      <w:r>
+        <w:t>Encapsulation</w:t>
+      </w:r>
+      <w:proofErr w:type="spellEnd"/>
     </w:p>
     <w:tbl>
       <w:tblPr>
@@ -5216,14 +6245,24 @@
             <w:r>
               <w:t xml:space="preserve">Oriëntatie vragen stellen over: </w:t>
             </w:r>
+            <w:proofErr w:type="spellStart"/>
             <w:r>
               <w:t>Encapsulation</w:t>
             </w:r>
+            <w:proofErr w:type="spellEnd"/>
           </w:p>
           <w:p/>
           <w:p>
             <w:r>
-              <w:t>Wie weet wat encapsulation inhoud?</w:t>
+              <w:t xml:space="preserve">Wie weet wat </w:t>
+            </w:r>
+            <w:proofErr w:type="spellStart"/>
+            <w:r>
+              <w:t>encapsulation</w:t>
+            </w:r>
+            <w:proofErr w:type="spellEnd"/>
+            <w:r>
+              <w:t xml:space="preserve"> inhoud?</w:t>
             </w:r>
           </w:p>
           <w:p/>
@@ -5262,9 +6301,11 @@
             <w:r>
               <w:t xml:space="preserve">Uitleg over </w:t>
             </w:r>
+            <w:proofErr w:type="spellStart"/>
             <w:r>
               <w:t>encapsulation</w:t>
             </w:r>
+            <w:proofErr w:type="spellEnd"/>
           </w:p>
         </w:tc>
         <w:tc>
@@ -5272,11 +6313,19 @@
             <w:tcW w:w="5282" w:type="dxa"/>
           </w:tcPr>
           <w:p>
+            <w:proofErr w:type="spellStart"/>
             <w:r>
               <w:rPr>
                 <w:highlight w:val="yellow"/>
               </w:rPr>
-              <w:t>Miro bord</w:t>
+              <w:t>Miro</w:t>
+            </w:r>
+            <w:proofErr w:type="spellEnd"/>
+            <w:r>
+              <w:rPr>
+                <w:highlight w:val="yellow"/>
+              </w:rPr>
+              <w:t xml:space="preserve"> bord</w:t>
             </w:r>
           </w:p>
         </w:tc>
@@ -5308,8 +6357,21 @@
             <w:r>
               <w:t xml:space="preserve">Uitvoeren opdracht </w:t>
             </w:r>
-            <w:r>
-              <w:t>getters en setters maken en protected variabelen en functies gebruiken</w:t>
+            <w:proofErr w:type="spellStart"/>
+            <w:r>
+              <w:t>getters</w:t>
+            </w:r>
+            <w:proofErr w:type="spellEnd"/>
+            <w:r>
+              <w:t xml:space="preserve"> en setters maken en </w:t>
+            </w:r>
+            <w:proofErr w:type="spellStart"/>
+            <w:r>
+              <w:t>protected</w:t>
+            </w:r>
+            <w:proofErr w:type="spellEnd"/>
+            <w:r>
+              <w:t xml:space="preserve"> variabelen en functies gebruiken</w:t>
             </w:r>
             <w:r>
               <w:t xml:space="preserve"> </w:t>
@@ -5330,7 +6392,21 @@
               <w:rPr>
                 <w:highlight w:val="yellow"/>
               </w:rPr>
-              <w:t>Opdracht bereikbaar via simulize en ook daar weer inleveren</w:t>
+              <w:t xml:space="preserve">Opdracht bereikbaar via </w:t>
+            </w:r>
+            <w:proofErr w:type="spellStart"/>
+            <w:r>
+              <w:rPr>
+                <w:highlight w:val="yellow"/>
+              </w:rPr>
+              <w:t>simulize</w:t>
+            </w:r>
+            <w:proofErr w:type="spellEnd"/>
+            <w:r>
+              <w:rPr>
+                <w:highlight w:val="yellow"/>
+              </w:rPr>
+              <w:t xml:space="preserve"> en ook daar weer inleveren</w:t>
             </w:r>
           </w:p>
         </w:tc>
@@ -5392,7 +6468,15 @@
           </w:tcPr>
           <w:p>
             <w:r>
-              <w:t>Inpakken + alles ingeleverd op simulize?</w:t>
+              <w:t xml:space="preserve">Inpakken + alles ingeleverd op </w:t>
+            </w:r>
+            <w:proofErr w:type="spellStart"/>
+            <w:r>
+              <w:t>simulize</w:t>
+            </w:r>
+            <w:proofErr w:type="spellEnd"/>
+            <w:r>
+              <w:t>?</w:t>
             </w:r>
           </w:p>
         </w:tc>
@@ -5473,6 +6557,7 @@
       <w:r>
         <w:t xml:space="preserve">De studenten weten hoe je </w:t>
       </w:r>
+      <w:proofErr w:type="spellStart"/>
       <w:r>
         <w:rPr>
           <w:b/>
@@ -5480,6 +6565,7 @@
         </w:rPr>
         <w:t>attribute</w:t>
       </w:r>
+      <w:proofErr w:type="spellEnd"/>
       <w:r>
         <w:t xml:space="preserve"> weergeeft</w:t>
       </w:r>
@@ -5488,6 +6574,7 @@
       <w:r>
         <w:t xml:space="preserve">De studenten weten hoe je </w:t>
       </w:r>
+      <w:proofErr w:type="spellStart"/>
       <w:r>
         <w:rPr>
           <w:b/>
@@ -5495,6 +6582,7 @@
         </w:rPr>
         <w:t>operation</w:t>
       </w:r>
+      <w:proofErr w:type="spellEnd"/>
       <w:r>
         <w:t xml:space="preserve"> weergeeft</w:t>
       </w:r>
@@ -5532,7 +6620,15 @@
     </w:p>
     <w:p>
       <w:r>
-        <w:t>Belangrijk is ook dat ze nog nooit met een modelling tool hebben gewerkt en dat deze ook niet altijd heel fijn werken. De studenten hebben hier dus extra hulp bij nodig.</w:t>
+        <w:t xml:space="preserve">Belangrijk is ook dat ze nog nooit met een </w:t>
+      </w:r>
+      <w:proofErr w:type="spellStart"/>
+      <w:r>
+        <w:t>modelling</w:t>
+      </w:r>
+      <w:proofErr w:type="spellEnd"/>
+      <w:r>
+        <w:t xml:space="preserve"> tool hebben gewerkt en dat deze ook niet altijd heel fijn werken. De studenten hebben hier dus extra hulp bij nodig.</w:t>
       </w:r>
     </w:p>
     <w:p/>
@@ -5545,8 +6641,13 @@
       </w:r>
     </w:p>
     <w:p>
-      <w:r>
-        <w:t>d.m.v verschillende praktijkopdrachten in de les kunnen de studenten laten zien dat ze de onderdelen nog beheersen.</w:t>
+      <w:proofErr w:type="spellStart"/>
+      <w:r>
+        <w:t>d.m.v</w:t>
+      </w:r>
+      <w:proofErr w:type="spellEnd"/>
+      <w:r>
+        <w:t xml:space="preserve"> verschillende praktijkopdrachten in de les kunnen de studenten laten zien dat ze de onderdelen nog beheersen.</w:t>
       </w:r>
     </w:p>
     <w:p>
@@ -5774,8 +6875,13 @@
               <w:t xml:space="preserve">Uitleg over </w:t>
             </w:r>
             <w:r>
-              <w:t>class diagrams</w:t>
-            </w:r>
+              <w:t xml:space="preserve">class </w:t>
+            </w:r>
+            <w:proofErr w:type="spellStart"/>
+            <w:r>
+              <w:t>diagrams</w:t>
+            </w:r>
+            <w:proofErr w:type="spellEnd"/>
           </w:p>
         </w:tc>
         <w:tc>
@@ -5783,7 +6889,7 @@
             <w:tcW w:w="5282" w:type="dxa"/>
           </w:tcPr>
           <w:p>
-            <w:hyperlink r:id="rId11" w:history="1">
+            <w:hyperlink r:id="rId12" w:history="1">
               <w:r>
                 <w:rPr>
                   <w:rStyle w:val="Hyperlink"/>
@@ -5855,7 +6961,21 @@
               <w:rPr>
                 <w:highlight w:val="yellow"/>
               </w:rPr>
-              <w:t>Opdracht bereikbaar via simulize en ook daar weer inleveren</w:t>
+              <w:t xml:space="preserve">Opdracht bereikbaar via </w:t>
+            </w:r>
+            <w:proofErr w:type="spellStart"/>
+            <w:r>
+              <w:rPr>
+                <w:highlight w:val="yellow"/>
+              </w:rPr>
+              <w:t>simulize</w:t>
+            </w:r>
+            <w:proofErr w:type="spellEnd"/>
+            <w:r>
+              <w:rPr>
+                <w:highlight w:val="yellow"/>
+              </w:rPr>
+              <w:t xml:space="preserve"> en ook daar weer inleveren</w:t>
             </w:r>
           </w:p>
         </w:tc>
@@ -5917,7 +7037,15 @@
           </w:tcPr>
           <w:p>
             <w:r>
-              <w:t>Inpakken + alles ingeleverd op simulize?</w:t>
+              <w:t xml:space="preserve">Inpakken + alles ingeleverd op </w:t>
+            </w:r>
+            <w:proofErr w:type="spellStart"/>
+            <w:r>
+              <w:t>simulize</w:t>
+            </w:r>
+            <w:proofErr w:type="spellEnd"/>
+            <w:r>
+              <w:t>?</w:t>
             </w:r>
           </w:p>
         </w:tc>
@@ -5960,8 +7088,13 @@
         <w:t>9</w:t>
       </w:r>
       <w:r>
-        <w:t>: OOP Polymorphism</w:t>
-      </w:r>
+        <w:t xml:space="preserve">: OOP </w:t>
+      </w:r>
+      <w:proofErr w:type="spellStart"/>
+      <w:r>
+        <w:t>Polymorphism</w:t>
+      </w:r>
+      <w:proofErr w:type="spellEnd"/>
     </w:p>
     <w:p>
       <w:pPr>
@@ -5984,7 +7117,15 @@
     </w:p>
     <w:p>
       <w:r>
-        <w:t>De studenten begrijpen dat polymorfisme zorgt dat code uitbreidbaar maar niet aanpasbaar is</w:t>
+        <w:t xml:space="preserve">De studenten begrijpen dat polymorfisme zorgt dat code </w:t>
+      </w:r>
+      <w:proofErr w:type="spellStart"/>
+      <w:r>
+        <w:t>uitbreidbaar</w:t>
+      </w:r>
+      <w:proofErr w:type="spellEnd"/>
+      <w:r>
+        <w:t xml:space="preserve"> maar niet aanpasbaar is</w:t>
       </w:r>
     </w:p>
     <w:p>
@@ -5994,7 +7135,11 @@
     </w:p>
     <w:p>
       <w:r>
-        <w:t>De studenten weten wat over</w:t>
+        <w:t xml:space="preserve">De studenten weten wat </w:t>
+      </w:r>
+      <w:proofErr w:type="spellStart"/>
+      <w:r>
+        <w:t>over</w:t>
       </w:r>
       <w:r>
         <w:t>r</w:t>
@@ -6005,6 +7150,7 @@
       <w:r>
         <w:t>n</w:t>
       </w:r>
+      <w:proofErr w:type="spellEnd"/>
       <w:r>
         <w:t xml:space="preserve"> is</w:t>
       </w:r>
@@ -6029,7 +7175,15 @@
     </w:p>
     <w:p>
       <w:r>
-        <w:t>De studenten hebben nog helemaal geen kennis van interfaces en polimorfisme.</w:t>
+        <w:t xml:space="preserve">De studenten hebben nog helemaal geen kennis van interfaces en </w:t>
+      </w:r>
+      <w:proofErr w:type="spellStart"/>
+      <w:r>
+        <w:t>polimorfisme</w:t>
+      </w:r>
+      <w:proofErr w:type="spellEnd"/>
+      <w:r>
+        <w:t>.</w:t>
       </w:r>
     </w:p>
     <w:p>
@@ -6041,8 +7195,13 @@
       </w:r>
     </w:p>
     <w:p>
-      <w:r>
-        <w:t>d.m.v verschillende praktijkopdrachten in de les kunnen de studenten laten zien dat ze de onderdelen nog beheersen.</w:t>
+      <w:proofErr w:type="spellStart"/>
+      <w:r>
+        <w:t>d.m.v</w:t>
+      </w:r>
+      <w:proofErr w:type="spellEnd"/>
+      <w:r>
+        <w:t xml:space="preserve"> verschillende praktijkopdrachten in de les kunnen de studenten laten zien dat ze de onderdelen nog beheersen.</w:t>
       </w:r>
     </w:p>
     <w:p>
@@ -6111,9 +7270,11 @@
       <w:r>
         <w:t xml:space="preserve">OOP </w:t>
       </w:r>
+      <w:proofErr w:type="spellStart"/>
       <w:r>
         <w:t>Polymorphism</w:t>
       </w:r>
+      <w:proofErr w:type="spellEnd"/>
     </w:p>
     <w:tbl>
       <w:tblPr>
@@ -6214,18 +7375,22 @@
             <w:r>
               <w:t xml:space="preserve">Oriëntatie vragen stellen over: </w:t>
             </w:r>
+            <w:proofErr w:type="spellStart"/>
             <w:r>
               <w:t>Polymorphism</w:t>
             </w:r>
+            <w:proofErr w:type="spellEnd"/>
           </w:p>
           <w:p/>
           <w:p>
             <w:r>
               <w:t xml:space="preserve">Wie weet wat </w:t>
             </w:r>
+            <w:proofErr w:type="spellStart"/>
             <w:r>
               <w:t>polymorphism</w:t>
             </w:r>
+            <w:proofErr w:type="spellEnd"/>
             <w:r>
               <w:t xml:space="preserve"> inhoud?</w:t>
             </w:r>
@@ -6266,9 +7431,11 @@
             <w:r>
               <w:t xml:space="preserve">Uitleg over </w:t>
             </w:r>
+            <w:proofErr w:type="spellStart"/>
             <w:r>
               <w:t>Polymorphism</w:t>
             </w:r>
+            <w:proofErr w:type="spellEnd"/>
           </w:p>
         </w:tc>
         <w:tc>
@@ -6276,11 +7443,19 @@
             <w:tcW w:w="5282" w:type="dxa"/>
           </w:tcPr>
           <w:p>
+            <w:proofErr w:type="spellStart"/>
             <w:r>
               <w:rPr>
                 <w:highlight w:val="yellow"/>
               </w:rPr>
-              <w:t>Miro bord</w:t>
+              <w:t>Miro</w:t>
+            </w:r>
+            <w:proofErr w:type="spellEnd"/>
+            <w:r>
+              <w:rPr>
+                <w:highlight w:val="yellow"/>
+              </w:rPr>
+              <w:t xml:space="preserve"> bord</w:t>
             </w:r>
           </w:p>
         </w:tc>
@@ -6334,7 +7509,21 @@
               <w:rPr>
                 <w:highlight w:val="yellow"/>
               </w:rPr>
-              <w:t>Opdracht bereikbaar via simulize en ook daar weer inleveren</w:t>
+              <w:t xml:space="preserve">Opdracht bereikbaar via </w:t>
+            </w:r>
+            <w:proofErr w:type="spellStart"/>
+            <w:r>
+              <w:rPr>
+                <w:highlight w:val="yellow"/>
+              </w:rPr>
+              <w:t>simulize</w:t>
+            </w:r>
+            <w:proofErr w:type="spellEnd"/>
+            <w:r>
+              <w:rPr>
+                <w:highlight w:val="yellow"/>
+              </w:rPr>
+              <w:t xml:space="preserve"> en ook daar weer inleveren</w:t>
             </w:r>
           </w:p>
         </w:tc>
@@ -6396,7 +7585,15 @@
           </w:tcPr>
           <w:p>
             <w:r>
-              <w:t>Inpakken + alles ingeleverd op simulize?</w:t>
+              <w:t xml:space="preserve">Inpakken + alles ingeleverd op </w:t>
+            </w:r>
+            <w:proofErr w:type="spellStart"/>
+            <w:r>
+              <w:t>simulize</w:t>
+            </w:r>
+            <w:proofErr w:type="spellEnd"/>
+            <w:r>
+              <w:t>?</w:t>
             </w:r>
           </w:p>
         </w:tc>
@@ -6423,12 +7620,20 @@
           <w:lang w:val="en-US"/>
         </w:rPr>
       </w:pPr>
+      <w:proofErr w:type="spellStart"/>
       <w:r>
         <w:rPr>
           <w:lang w:val="en-US"/>
         </w:rPr>
         <w:lastRenderedPageBreak/>
-        <w:t>Lesplan les 10: Design Patterns</w:t>
+        <w:t>Lesplan</w:t>
+      </w:r>
+      <w:proofErr w:type="spellEnd"/>
+      <w:r>
+        <w:rPr>
+          <w:lang w:val="en-US"/>
+        </w:rPr>
+        <w:t xml:space="preserve"> les 10: Design Patterns</w:t>
       </w:r>
       <w:r>
         <w:rPr>
@@ -6453,22 +7658,126 @@
     </w:p>
     <w:p>
       <w:r>
-        <w:t>De studenten weten wat Design patterns zijn.</w:t>
-      </w:r>
-    </w:p>
-    <w:p>
-      <w:r>
-        <w:t>De studenten weten dat er heel veel design patterns zijn die allemaal specifieke struktuur problemen op kunnen lossen.</w:t>
-      </w:r>
-    </w:p>
-    <w:p>
-      <w:r>
-        <w:t>De studenten weten dat er meerdere design patterns geschikt zijn om toe te passen in een tower defense game en dat deze gecombineerd kunnen worden.</w:t>
-      </w:r>
-    </w:p>
-    <w:p>
-      <w:r>
-        <w:t>De studenten weten dat de factory method pattern ervoor zorgt dat je op een goede manier objecten in je game kan creeren zoals towers , bullets en enemies.</w:t>
+        <w:t xml:space="preserve">De studenten weten wat Design </w:t>
+      </w:r>
+      <w:proofErr w:type="spellStart"/>
+      <w:r>
+        <w:t>patterns</w:t>
+      </w:r>
+      <w:proofErr w:type="spellEnd"/>
+      <w:r>
+        <w:t xml:space="preserve"> zijn.</w:t>
+      </w:r>
+    </w:p>
+    <w:p>
+      <w:r>
+        <w:t xml:space="preserve">De studenten weten dat er heel veel design </w:t>
+      </w:r>
+      <w:proofErr w:type="spellStart"/>
+      <w:r>
+        <w:t>patterns</w:t>
+      </w:r>
+      <w:proofErr w:type="spellEnd"/>
+      <w:r>
+        <w:t xml:space="preserve"> zijn die allemaal specifieke </w:t>
+      </w:r>
+      <w:proofErr w:type="spellStart"/>
+      <w:r>
+        <w:t>struktuur</w:t>
+      </w:r>
+      <w:proofErr w:type="spellEnd"/>
+      <w:r>
+        <w:t xml:space="preserve"> problemen op kunnen lossen.</w:t>
+      </w:r>
+    </w:p>
+    <w:p>
+      <w:r>
+        <w:t xml:space="preserve">De studenten weten dat er meerdere design </w:t>
+      </w:r>
+      <w:proofErr w:type="spellStart"/>
+      <w:r>
+        <w:t>patterns</w:t>
+      </w:r>
+      <w:proofErr w:type="spellEnd"/>
+      <w:r>
+        <w:t xml:space="preserve"> geschikt zijn om toe te passen in een </w:t>
+      </w:r>
+      <w:proofErr w:type="spellStart"/>
+      <w:r>
+        <w:t>tower</w:t>
+      </w:r>
+      <w:proofErr w:type="spellEnd"/>
+      <w:r>
+        <w:t xml:space="preserve"> </w:t>
+      </w:r>
+      <w:proofErr w:type="spellStart"/>
+      <w:r>
+        <w:t>defense</w:t>
+      </w:r>
+      <w:proofErr w:type="spellEnd"/>
+      <w:r>
+        <w:t xml:space="preserve"> game en dat deze gecombineerd kunnen worden.</w:t>
+      </w:r>
+    </w:p>
+    <w:p>
+      <w:r>
+        <w:t xml:space="preserve">De studenten weten dat de </w:t>
+      </w:r>
+      <w:proofErr w:type="spellStart"/>
+      <w:r>
+        <w:t>factory</w:t>
+      </w:r>
+      <w:proofErr w:type="spellEnd"/>
+      <w:r>
+        <w:t xml:space="preserve"> </w:t>
+      </w:r>
+      <w:proofErr w:type="spellStart"/>
+      <w:r>
+        <w:t>method</w:t>
+      </w:r>
+      <w:proofErr w:type="spellEnd"/>
+      <w:r>
+        <w:t xml:space="preserve"> </w:t>
+      </w:r>
+      <w:proofErr w:type="spellStart"/>
+      <w:r>
+        <w:t>pattern</w:t>
+      </w:r>
+      <w:proofErr w:type="spellEnd"/>
+      <w:r>
+        <w:t xml:space="preserve"> ervoor zorgt dat je op een goede manier objecten in je game kan </w:t>
+      </w:r>
+      <w:proofErr w:type="spellStart"/>
+      <w:r>
+        <w:t>creeren</w:t>
+      </w:r>
+      <w:proofErr w:type="spellEnd"/>
+      <w:r>
+        <w:t xml:space="preserve"> zoals </w:t>
+      </w:r>
+      <w:proofErr w:type="spellStart"/>
+      <w:r>
+        <w:t>towers</w:t>
+      </w:r>
+      <w:proofErr w:type="spellEnd"/>
+      <w:r>
+        <w:t xml:space="preserve"> , </w:t>
+      </w:r>
+      <w:proofErr w:type="spellStart"/>
+      <w:r>
+        <w:t>bullets</w:t>
+      </w:r>
+      <w:proofErr w:type="spellEnd"/>
+      <w:r>
+        <w:t xml:space="preserve"> en </w:t>
+      </w:r>
+      <w:proofErr w:type="spellStart"/>
+      <w:r>
+        <w:t>enemies</w:t>
+      </w:r>
+      <w:proofErr w:type="spellEnd"/>
+      <w:r>
+        <w:t>.</w:t>
       </w:r>
     </w:p>
     <w:p>
@@ -6481,12 +7790,28 @@
     </w:p>
     <w:p>
       <w:r>
-        <w:t>De studenten zijn allemaal erg druk met hun eigen towerdefense games en lopen ook vast tegen problemen aan met het op meerdere manieren creëren van verschillende gameobjecten.</w:t>
-      </w:r>
-    </w:p>
-    <w:p>
-      <w:r>
-        <w:t>Het design pattern zou dus goed toepasbaar moeten zijn op hun eigen project.</w:t>
+        <w:t xml:space="preserve">De studenten zijn allemaal erg druk met hun eigen </w:t>
+      </w:r>
+      <w:proofErr w:type="spellStart"/>
+      <w:r>
+        <w:t>towerdefense</w:t>
+      </w:r>
+      <w:proofErr w:type="spellEnd"/>
+      <w:r>
+        <w:t xml:space="preserve"> games en lopen ook vast tegen problemen aan met het op meerdere manieren creëren van verschillende gameobjecten.</w:t>
+      </w:r>
+    </w:p>
+    <w:p>
+      <w:r>
+        <w:t xml:space="preserve">Het design </w:t>
+      </w:r>
+      <w:proofErr w:type="spellStart"/>
+      <w:r>
+        <w:t>pattern</w:t>
+      </w:r>
+      <w:proofErr w:type="spellEnd"/>
+      <w:r>
+        <w:t xml:space="preserve"> zou dus goed toepasbaar moeten zijn op hun eigen project.</w:t>
       </w:r>
     </w:p>
     <w:p>
@@ -6498,8 +7823,13 @@
       </w:r>
     </w:p>
     <w:p>
-      <w:r>
-        <w:t>d.m.v verschillende praktijkopdrachten in de les kunnen de studenten laten zien dat ze de onderdelen nog beheersen.</w:t>
+      <w:proofErr w:type="spellStart"/>
+      <w:r>
+        <w:t>d.m.v</w:t>
+      </w:r>
+      <w:proofErr w:type="spellEnd"/>
+      <w:r>
+        <w:t xml:space="preserve"> verschillende praktijkopdrachten in de les kunnen de studenten laten zien dat ze de onderdelen nog beheersen.</w:t>
       </w:r>
     </w:p>
     <w:p>
@@ -6557,12 +7887,20 @@
           <w:lang w:val="en-US"/>
         </w:rPr>
       </w:pPr>
+      <w:proofErr w:type="spellStart"/>
       <w:r>
         <w:rPr>
           <w:lang w:val="en-US"/>
         </w:rPr>
         <w:lastRenderedPageBreak/>
-        <w:t>Lesplan les 10: Design Patterns</w:t>
+        <w:t>Lesplan</w:t>
+      </w:r>
+      <w:proofErr w:type="spellEnd"/>
+      <w:r>
+        <w:rPr>
+          <w:lang w:val="en-US"/>
+        </w:rPr>
+        <w:t xml:space="preserve"> les 10: Design Patterns</w:t>
       </w:r>
       <w:r>
         <w:rPr>
@@ -6676,14 +8014,24 @@
             <w:r>
               <w:t xml:space="preserve">Oriëntatie vragen stellen over: </w:t>
             </w:r>
+            <w:proofErr w:type="spellStart"/>
             <w:r>
               <w:t>Polymorphism</w:t>
             </w:r>
+            <w:proofErr w:type="spellEnd"/>
           </w:p>
           <w:p/>
           <w:p>
             <w:r>
-              <w:t>Wie weet wat polymorphism inhoud?</w:t>
+              <w:t xml:space="preserve">Wie weet wat </w:t>
+            </w:r>
+            <w:proofErr w:type="spellStart"/>
+            <w:r>
+              <w:t>polymorphism</w:t>
+            </w:r>
+            <w:proofErr w:type="spellEnd"/>
+            <w:r>
+              <w:t xml:space="preserve"> inhoud?</w:t>
             </w:r>
           </w:p>
           <w:p/>
@@ -6720,8 +8068,13 @@
           </w:tcPr>
           <w:p>
             <w:r>
-              <w:t>Uitleg over Polymorphism</w:t>
-            </w:r>
+              <w:t xml:space="preserve">Uitleg over </w:t>
+            </w:r>
+            <w:proofErr w:type="spellStart"/>
+            <w:r>
+              <w:t>Polymorphism</w:t>
+            </w:r>
+            <w:proofErr w:type="spellEnd"/>
           </w:p>
         </w:tc>
         <w:tc>
@@ -6730,15 +8083,25 @@
           </w:tcPr>
           <w:p>
             <w:r>
-              <w:t xml:space="preserve">Tutorial en opdracht op simulize &gt; </w:t>
-            </w:r>
-            <w:hyperlink r:id="rId12" w:history="1">
+              <w:t xml:space="preserve">Tutorial en opdracht op </w:t>
+            </w:r>
+            <w:proofErr w:type="spellStart"/>
+            <w:r>
+              <w:t>simulize</w:t>
+            </w:r>
+            <w:proofErr w:type="spellEnd"/>
+            <w:r>
+              <w:t xml:space="preserve"> &gt; </w:t>
+            </w:r>
+            <w:hyperlink r:id="rId13" w:history="1">
+              <w:proofErr w:type="spellStart"/>
               <w:r>
                 <w:rPr>
                   <w:rStyle w:val="Hyperlink"/>
                 </w:rPr>
                 <w:t>github</w:t>
               </w:r>
+              <w:proofErr w:type="spellEnd"/>
             </w:hyperlink>
             <w:r>
               <w:t xml:space="preserve"> </w:t>
@@ -6789,7 +8152,21 @@
               <w:rPr>
                 <w:highlight w:val="yellow"/>
               </w:rPr>
-              <w:t>Opdracht bereikbaar via simulize en ook daar weer inleveren</w:t>
+              <w:t xml:space="preserve">Opdracht bereikbaar via </w:t>
+            </w:r>
+            <w:proofErr w:type="spellStart"/>
+            <w:r>
+              <w:rPr>
+                <w:highlight w:val="yellow"/>
+              </w:rPr>
+              <w:t>simulize</w:t>
+            </w:r>
+            <w:proofErr w:type="spellEnd"/>
+            <w:r>
+              <w:rPr>
+                <w:highlight w:val="yellow"/>
+              </w:rPr>
+              <w:t xml:space="preserve"> en ook daar weer inleveren</w:t>
             </w:r>
           </w:p>
         </w:tc>
@@ -6851,7 +8228,15 @@
           </w:tcPr>
           <w:p>
             <w:r>
-              <w:t>Inpakken + alles ingeleverd op simulize?</w:t>
+              <w:t xml:space="preserve">Inpakken + alles ingeleverd op </w:t>
+            </w:r>
+            <w:proofErr w:type="spellStart"/>
+            <w:r>
+              <w:t>simulize</w:t>
+            </w:r>
+            <w:proofErr w:type="spellEnd"/>
+            <w:r>
+              <w:t>?</w:t>
             </w:r>
           </w:p>
         </w:tc>

</xml_diff>

<commit_message>
remamed lessons, added new WIP
</commit_message>
<xml_diff>
--- a/M5/Prog/lesplannen/lesplannen_PROG.docx
+++ b/M5/Prog/lesplannen/lesplannen_PROG.docx
@@ -24,19 +24,18 @@
         <w:pStyle w:val="ListParagraph"/>
       </w:pPr>
       <w:r>
-        <w:t xml:space="preserve">Herhaling : </w:t>
-      </w:r>
-      <w:proofErr w:type="spellStart"/>
-      <w:r>
-        <w:t>Functions</w:t>
-      </w:r>
-      <w:proofErr w:type="spellEnd"/>
-      <w:r>
-        <w:t>, Classes en Arrays</w:t>
+        <w:t>Herhaling : Functions, Classes en Arrays</w:t>
       </w:r>
       <w:r>
         <w:t xml:space="preserve"> (op 123)</w:t>
       </w:r>
+      <w:r>
+        <w:rPr>
+          <w:b/>
+          <w:bCs/>
+        </w:rPr>
+        <w:t xml:space="preserve"> les 1</w:t>
+      </w:r>
     </w:p>
     <w:p/>
     <w:p>
@@ -49,6 +48,16 @@
       <w:r>
         <w:t>(op 4)</w:t>
       </w:r>
+      <w:r>
+        <w:t xml:space="preserve">  </w:t>
+      </w:r>
+      <w:r>
+        <w:rPr>
+          <w:b/>
+          <w:bCs/>
+        </w:rPr>
+        <w:t>les 2</w:t>
+      </w:r>
     </w:p>
     <w:p>
       <w:pPr>
@@ -60,6 +69,16 @@
       <w:r>
         <w:t xml:space="preserve"> (op 5)</w:t>
       </w:r>
+      <w:r>
+        <w:t xml:space="preserve">  </w:t>
+      </w:r>
+      <w:r>
+        <w:rPr>
+          <w:b/>
+          <w:bCs/>
+        </w:rPr>
+        <w:t>les 3</w:t>
+      </w:r>
     </w:p>
     <w:p>
       <w:pPr>
@@ -77,49 +96,58 @@
       <w:r>
         <w:t>)</w:t>
       </w:r>
+      <w:r>
+        <w:t xml:space="preserve"> </w:t>
+      </w:r>
+      <w:r>
+        <w:rPr>
+          <w:b/>
+          <w:bCs/>
+        </w:rPr>
+        <w:t>les 4</w:t>
+      </w:r>
     </w:p>
     <w:p>
       <w:pPr>
         <w:pStyle w:val="ListParagraph"/>
       </w:pPr>
       <w:r>
-        <w:t xml:space="preserve">OOP: </w:t>
-      </w:r>
-      <w:proofErr w:type="spellStart"/>
-      <w:r>
-        <w:t>Inheritance</w:t>
-      </w:r>
-      <w:proofErr w:type="spellEnd"/>
+        <w:t>OOP: Inheritance</w:t>
+      </w:r>
       <w:r>
         <w:t xml:space="preserve"> (op 8)</w:t>
       </w:r>
+      <w:r>
+        <w:t xml:space="preserve"> </w:t>
+      </w:r>
+      <w:r>
+        <w:rPr>
+          <w:b/>
+          <w:bCs/>
+        </w:rPr>
+        <w:t>les 5</w:t>
+      </w:r>
     </w:p>
     <w:p>
       <w:pPr>
         <w:pStyle w:val="ListParagraph"/>
       </w:pPr>
       <w:r>
-        <w:t xml:space="preserve">OOP: </w:t>
-      </w:r>
-      <w:proofErr w:type="spellStart"/>
-      <w:r>
-        <w:t>Encapsulation</w:t>
-      </w:r>
-      <w:proofErr w:type="spellEnd"/>
-      <w:r>
-        <w:t xml:space="preserve"> (</w:t>
-      </w:r>
-      <w:proofErr w:type="spellStart"/>
-      <w:r>
-        <w:t>getter</w:t>
-      </w:r>
-      <w:proofErr w:type="spellEnd"/>
-      <w:r>
-        <w:t>, setters)</w:t>
+        <w:t>OOP: Encapsulation (getter, setters)</w:t>
       </w:r>
       <w:r>
         <w:t xml:space="preserve"> (op 9)</w:t>
       </w:r>
+      <w:r>
+        <w:t xml:space="preserve"> </w:t>
+      </w:r>
+      <w:r>
+        <w:rPr>
+          <w:b/>
+          <w:bCs/>
+        </w:rPr>
+        <w:t>les 6</w:t>
+      </w:r>
     </w:p>
     <w:p>
       <w:pPr>
@@ -146,6 +174,20 @@
         </w:rPr>
         <w:t xml:space="preserve"> (op11)</w:t>
       </w:r>
+      <w:r>
+        <w:rPr>
+          <w:lang w:val="en-US"/>
+        </w:rPr>
+        <w:tab/>
+      </w:r>
+      <w:r>
+        <w:rPr>
+          <w:b/>
+          <w:bCs/>
+          <w:lang w:val="en-US"/>
+        </w:rPr>
+        <w:t>les 7</w:t>
+      </w:r>
     </w:p>
     <w:p>
       <w:pPr>
@@ -162,34 +204,62 @@
           <w:lang w:val="en-US"/>
         </w:rPr>
       </w:pPr>
-      <w:proofErr w:type="spellStart"/>
-      <w:r>
-        <w:rPr>
-          <w:lang w:val="en-US"/>
-        </w:rPr>
-        <w:t>Wk</w:t>
-      </w:r>
-      <w:proofErr w:type="spellEnd"/>
-      <w:r>
-        <w:rPr>
-          <w:lang w:val="en-US"/>
-        </w:rPr>
-        <w:t xml:space="preserve"> 9 (8 </w:t>
-      </w:r>
-      <w:proofErr w:type="spellStart"/>
-      <w:r>
-        <w:rPr>
-          <w:lang w:val="en-US"/>
-        </w:rPr>
-        <w:t>nov</w:t>
-      </w:r>
-      <w:proofErr w:type="spellEnd"/>
+      <w:r>
+        <w:rPr>
+          <w:lang w:val="en-US"/>
+        </w:rPr>
+        <w:t>Wk 9 (8 nov)</w:t>
+      </w:r>
+    </w:p>
+    <w:p>
+      <w:pPr>
+        <w:pStyle w:val="ListParagraph"/>
+        <w:rPr>
+          <w:lang w:val="en-US"/>
+        </w:rPr>
+      </w:pPr>
+      <w:r>
+        <w:rPr>
+          <w:lang w:val="en-US"/>
+        </w:rPr>
+        <w:t>+</w:t>
+      </w:r>
+      <w:r>
+        <w:rPr>
+          <w:lang w:val="en-US"/>
+        </w:rPr>
+        <w:t xml:space="preserve"> </w:t>
+      </w:r>
+      <w:r>
+        <w:rPr>
+          <w:lang w:val="en-US"/>
+        </w:rPr>
+        <w:t>Class diagrams (SD2</w:t>
+      </w:r>
+      <w:r>
+        <w:rPr>
+          <w:lang w:val="en-US"/>
+        </w:rPr>
+        <w:t>B</w:t>
+      </w:r>
       <w:r>
         <w:rPr>
           <w:lang w:val="en-US"/>
         </w:rPr>
         <w:t>)</w:t>
       </w:r>
+      <w:r>
+        <w:rPr>
+          <w:lang w:val="en-US"/>
+        </w:rPr>
+        <w:t xml:space="preserve"> (op11)</w:t>
+      </w:r>
+      <w:r>
+        <w:rPr>
+          <w:lang w:val="en-US"/>
+        </w:rPr>
+        <w:t xml:space="preserve"> </w:t>
+      </w:r>
     </w:p>
     <w:p>
       <w:pPr>
@@ -198,42 +268,6 @@
           <w:lang w:val="en-US"/>
         </w:rPr>
       </w:pPr>
-      <w:r>
-        <w:rPr>
-          <w:lang w:val="en-US"/>
-        </w:rPr>
-        <w:t>+</w:t>
-      </w:r>
-      <w:r>
-        <w:rPr>
-          <w:lang w:val="en-US"/>
-        </w:rPr>
-        <w:t xml:space="preserve"> </w:t>
-      </w:r>
-      <w:r>
-        <w:rPr>
-          <w:lang w:val="en-US"/>
-        </w:rPr>
-        <w:t>Class diagrams (SD2</w:t>
-      </w:r>
-      <w:r>
-        <w:rPr>
-          <w:lang w:val="en-US"/>
-        </w:rPr>
-        <w:t>B</w:t>
-      </w:r>
-      <w:r>
-        <w:rPr>
-          <w:lang w:val="en-US"/>
-        </w:rPr>
-        <w:t>)</w:t>
-      </w:r>
-      <w:r>
-        <w:rPr>
-          <w:lang w:val="en-US"/>
-        </w:rPr>
-        <w:t xml:space="preserve"> (op11)</w:t>
-      </w:r>
     </w:p>
     <w:p>
       <w:pPr>
@@ -245,36 +279,23 @@
     </w:p>
     <w:p>
       <w:pPr>
+        <w:rPr>
+          <w:lang w:val="en-US"/>
+        </w:rPr>
+      </w:pPr>
+      <w:r>
+        <w:rPr>
+          <w:lang w:val="en-US"/>
+        </w:rPr>
+        <w:t>P2</w:t>
+      </w:r>
+    </w:p>
+    <w:p>
+      <w:pPr>
         <w:pStyle w:val="ListParagraph"/>
-        <w:rPr>
-          <w:lang w:val="en-US"/>
-        </w:rPr>
-      </w:pPr>
-    </w:p>
-    <w:p>
-      <w:pPr>
-        <w:rPr>
-          <w:lang w:val="en-US"/>
-        </w:rPr>
-      </w:pPr>
-      <w:r>
-        <w:rPr>
-          <w:lang w:val="en-US"/>
-        </w:rPr>
-        <w:t>P2</w:t>
-      </w:r>
-    </w:p>
-    <w:p>
-      <w:pPr>
-        <w:pStyle w:val="ListParagraph"/>
-      </w:pPr>
-      <w:proofErr w:type="spellStart"/>
-      <w:r>
-        <w:t>Wk</w:t>
-      </w:r>
-      <w:proofErr w:type="spellEnd"/>
-      <w:r>
-        <w:t xml:space="preserve"> </w:t>
+      </w:pPr>
+      <w:r>
+        <w:t xml:space="preserve">Wk </w:t>
       </w:r>
       <w:r>
         <w:t>1</w:t>
@@ -311,19 +332,79 @@
           <w:lang w:val="en-US"/>
         </w:rPr>
       </w:pPr>
-      <w:proofErr w:type="spellStart"/>
+      <w:r>
+        <w:rPr>
+          <w:lang w:val="en-US"/>
+        </w:rPr>
+        <w:t>Wk 2</w:t>
+      </w:r>
+    </w:p>
+    <w:p>
+      <w:pPr>
+        <w:pStyle w:val="ListParagraph"/>
+        <w:rPr>
+          <w:lang w:val="en-US"/>
+        </w:rPr>
+      </w:pPr>
+      <w:r>
+        <w:rPr>
+          <w:lang w:val="en-US"/>
+        </w:rPr>
+        <w:t>OOP: Abstraction</w:t>
+      </w:r>
+      <w:r>
+        <w:rPr>
+          <w:lang w:val="en-US"/>
+        </w:rPr>
+        <w:t xml:space="preserve"> &amp; Polymorphism</w:t>
+      </w:r>
+      <w:r>
+        <w:rPr>
+          <w:lang w:val="en-US"/>
+        </w:rPr>
+        <w:t xml:space="preserve"> (abstract class, override)</w:t>
+      </w:r>
+      <w:r>
+        <w:rPr>
+          <w:lang w:val="en-US"/>
+        </w:rPr>
+        <w:t xml:space="preserve"> </w:t>
+      </w:r>
+      <w:r>
+        <w:rPr>
+          <w:b/>
+          <w:bCs/>
+          <w:lang w:val="en-US"/>
+        </w:rPr>
+        <w:t>les 8</w:t>
+      </w:r>
+    </w:p>
+    <w:p>
+      <w:pPr>
+        <w:pStyle w:val="ListParagraph"/>
+        <w:rPr>
+          <w:lang w:val="en-US"/>
+        </w:rPr>
+      </w:pPr>
+    </w:p>
+    <w:p>
+      <w:pPr>
+        <w:pStyle w:val="ListParagraph"/>
+        <w:rPr>
+          <w:lang w:val="en-US"/>
+        </w:rPr>
+      </w:pPr>
       <w:r>
         <w:rPr>
           <w:lang w:val="en-US"/>
         </w:rPr>
         <w:t>Wk</w:t>
       </w:r>
-      <w:proofErr w:type="spellEnd"/>
-      <w:r>
-        <w:rPr>
-          <w:lang w:val="en-US"/>
-        </w:rPr>
-        <w:t xml:space="preserve"> 2</w:t>
+      <w:r>
+        <w:rPr>
+          <w:lang w:val="en-US"/>
+        </w:rPr>
+        <w:t>3</w:t>
       </w:r>
     </w:p>
     <w:p>
@@ -351,6 +432,18 @@
         </w:rPr>
         <w:t xml:space="preserve"> (abstract class, override)</w:t>
       </w:r>
+      <w:r>
+        <w:rPr>
+          <w:lang w:val="en-US"/>
+        </w:rPr>
+        <w:t xml:space="preserve"> (op 10)</w:t>
+      </w:r>
+      <w:r>
+        <w:rPr>
+          <w:lang w:val="en-US"/>
+        </w:rPr>
+        <w:t xml:space="preserve"> </w:t>
+      </w:r>
     </w:p>
     <w:p>
       <w:pPr>
@@ -377,7 +470,7 @@
         <w:rPr>
           <w:lang w:val="en-US"/>
         </w:rPr>
-        <w:t>3</w:t>
+        <w:t>4</w:t>
       </w:r>
     </w:p>
     <w:p>
@@ -391,25 +484,27 @@
         <w:rPr>
           <w:lang w:val="en-US"/>
         </w:rPr>
-        <w:t>OOP: Abstraction</w:t>
-      </w:r>
-      <w:r>
-        <w:rPr>
-          <w:lang w:val="en-US"/>
-        </w:rPr>
-        <w:t xml:space="preserve"> &amp; Polymorphism</w:t>
-      </w:r>
-      <w:r>
-        <w:rPr>
-          <w:lang w:val="en-US"/>
-        </w:rPr>
-        <w:t xml:space="preserve"> (abstract class, override)</w:t>
-      </w:r>
-      <w:r>
-        <w:rPr>
-          <w:lang w:val="en-US"/>
-        </w:rPr>
-        <w:t xml:space="preserve"> (op 10)</w:t>
+        <w:t>Code Conventions</w:t>
+      </w:r>
+      <w:r>
+        <w:rPr>
+          <w:lang w:val="en-US"/>
+        </w:rPr>
+        <w:t xml:space="preserve"> (op 13)</w:t>
+      </w:r>
+      <w:r>
+        <w:rPr>
+          <w:lang w:val="en-US"/>
+        </w:rPr>
+        <w:t xml:space="preserve"> </w:t>
+      </w:r>
+      <w:r>
+        <w:rPr>
+          <w:b/>
+          <w:bCs/>
+          <w:lang w:val="en-US"/>
+        </w:rPr>
+        <w:t>les 9</w:t>
       </w:r>
     </w:p>
     <w:p>
@@ -431,13 +526,13 @@
         <w:rPr>
           <w:lang w:val="en-US"/>
         </w:rPr>
-        <w:t>Wk</w:t>
-      </w:r>
-      <w:r>
-        <w:rPr>
-          <w:lang w:val="en-US"/>
-        </w:rPr>
-        <w:t>4</w:t>
+        <w:t xml:space="preserve">Wk </w:t>
+      </w:r>
+      <w:r>
+        <w:rPr>
+          <w:lang w:val="en-US"/>
+        </w:rPr>
+        <w:t>5</w:t>
       </w:r>
     </w:p>
     <w:p>
@@ -451,13 +546,27 @@
         <w:rPr>
           <w:lang w:val="en-US"/>
         </w:rPr>
-        <w:t>Code Conventions</w:t>
-      </w:r>
-      <w:r>
-        <w:rPr>
-          <w:lang w:val="en-US"/>
-        </w:rPr>
-        <w:t xml:space="preserve"> (op 13)</w:t>
+        <w:t>Enums</w:t>
+      </w:r>
+      <w:r>
+        <w:rPr>
+          <w:lang w:val="en-US"/>
+        </w:rPr>
+        <w:t xml:space="preserve"> (op 14)</w:t>
+      </w:r>
+      <w:r>
+        <w:rPr>
+          <w:lang w:val="en-US"/>
+        </w:rPr>
+        <w:t xml:space="preserve"> </w:t>
+      </w:r>
+      <w:r>
+        <w:rPr>
+          <w:b/>
+          <w:bCs/>
+          <w:lang w:val="en-US"/>
+        </w:rPr>
+        <w:t>les 10</w:t>
       </w:r>
     </w:p>
     <w:p>
@@ -475,14 +584,38 @@
           <w:lang w:val="en-US"/>
         </w:rPr>
       </w:pPr>
-      <w:proofErr w:type="spellStart"/>
-      <w:r>
-        <w:rPr>
-          <w:lang w:val="en-US"/>
-        </w:rPr>
-        <w:t>Wk</w:t>
-      </w:r>
-      <w:proofErr w:type="spellEnd"/>
+      <w:r>
+        <w:rPr>
+          <w:lang w:val="en-US"/>
+        </w:rPr>
+        <w:t xml:space="preserve">Wk </w:t>
+      </w:r>
+      <w:r>
+        <w:rPr>
+          <w:lang w:val="en-US"/>
+        </w:rPr>
+        <w:t>6</w:t>
+      </w:r>
+    </w:p>
+    <w:p>
+      <w:pPr>
+        <w:pStyle w:val="ListParagraph"/>
+        <w:rPr>
+          <w:lang w:val="en-US"/>
+        </w:rPr>
+      </w:pPr>
+      <w:r>
+        <w:rPr>
+          <w:lang w:val="en-US"/>
+        </w:rPr>
+        <w:t>Delegates</w:t>
+      </w:r>
+      <w:r>
+        <w:rPr>
+          <w:lang w:val="en-US"/>
+        </w:rPr>
+        <w:t xml:space="preserve"> (op 15)</w:t>
+      </w:r>
       <w:r>
         <w:rPr>
           <w:lang w:val="en-US"/>
@@ -491,9 +624,11 @@
       </w:r>
       <w:r>
         <w:rPr>
-          <w:lang w:val="en-US"/>
-        </w:rPr>
-        <w:t>5</w:t>
+          <w:b/>
+          <w:bCs/>
+          <w:lang w:val="en-US"/>
+        </w:rPr>
+        <w:t>les 11</w:t>
       </w:r>
     </w:p>
     <w:p>
@@ -503,18 +638,6 @@
           <w:lang w:val="en-US"/>
         </w:rPr>
       </w:pPr>
-      <w:r>
-        <w:rPr>
-          <w:lang w:val="en-US"/>
-        </w:rPr>
-        <w:t>Enums</w:t>
-      </w:r>
-      <w:r>
-        <w:rPr>
-          <w:lang w:val="en-US"/>
-        </w:rPr>
-        <w:t xml:space="preserve"> (op 14)</w:t>
-      </w:r>
     </w:p>
     <w:p>
       <w:pPr>
@@ -523,6 +646,18 @@
           <w:lang w:val="en-US"/>
         </w:rPr>
       </w:pPr>
+      <w:r>
+        <w:rPr>
+          <w:lang w:val="en-US"/>
+        </w:rPr>
+        <w:t xml:space="preserve">Wk </w:t>
+      </w:r>
+      <w:r>
+        <w:rPr>
+          <w:lang w:val="en-US"/>
+        </w:rPr>
+        <w:t>7</w:t>
+      </w:r>
     </w:p>
     <w:p>
       <w:pPr>
@@ -531,14 +666,18 @@
           <w:lang w:val="en-US"/>
         </w:rPr>
       </w:pPr>
-      <w:proofErr w:type="spellStart"/>
-      <w:r>
-        <w:rPr>
-          <w:lang w:val="en-US"/>
-        </w:rPr>
-        <w:t>Wk</w:t>
-      </w:r>
-      <w:proofErr w:type="spellEnd"/>
+      <w:r>
+        <w:rPr>
+          <w:lang w:val="en-US"/>
+        </w:rPr>
+        <w:t>Stack &amp; Heap , garbage collection</w:t>
+      </w:r>
+      <w:r>
+        <w:rPr>
+          <w:lang w:val="en-US"/>
+        </w:rPr>
+        <w:t xml:space="preserve"> (op 16)</w:t>
+      </w:r>
       <w:r>
         <w:rPr>
           <w:lang w:val="en-US"/>
@@ -547,9 +686,11 @@
       </w:r>
       <w:r>
         <w:rPr>
-          <w:lang w:val="en-US"/>
-        </w:rPr>
-        <w:t>6</w:t>
+          <w:b/>
+          <w:bCs/>
+          <w:lang w:val="en-US"/>
+        </w:rPr>
+        <w:t>les 12</w:t>
       </w:r>
     </w:p>
     <w:p>
@@ -559,139 +700,71 @@
           <w:lang w:val="en-US"/>
         </w:rPr>
       </w:pPr>
-      <w:r>
-        <w:rPr>
-          <w:lang w:val="en-US"/>
-        </w:rPr>
-        <w:t>Delegates</w:t>
-      </w:r>
-      <w:r>
-        <w:rPr>
-          <w:lang w:val="en-US"/>
-        </w:rPr>
-        <w:t xml:space="preserve"> (op 15)</w:t>
-      </w:r>
     </w:p>
     <w:p>
       <w:pPr>
         <w:pStyle w:val="ListParagraph"/>
-        <w:rPr>
-          <w:lang w:val="en-US"/>
-        </w:rPr>
-      </w:pPr>
+      </w:pPr>
+      <w:r>
+        <w:t xml:space="preserve">Wk </w:t>
+      </w:r>
+      <w:r>
+        <w:t>8</w:t>
+      </w:r>
     </w:p>
     <w:p>
       <w:pPr>
         <w:pStyle w:val="ListParagraph"/>
-        <w:rPr>
-          <w:lang w:val="en-US"/>
-        </w:rPr>
-      </w:pPr>
-      <w:proofErr w:type="spellStart"/>
-      <w:r>
-        <w:rPr>
-          <w:lang w:val="en-US"/>
-        </w:rPr>
-        <w:t>Wk</w:t>
-      </w:r>
-      <w:proofErr w:type="spellEnd"/>
-      <w:r>
-        <w:rPr>
-          <w:lang w:val="en-US"/>
-        </w:rPr>
+      </w:pPr>
+      <w:bookmarkStart w:id="0" w:name="_Hlk181103266"/>
+      <w:r>
+        <w:t>Keuz</w:t>
+      </w:r>
+      <w:r>
+        <w:t>e:</w:t>
+      </w:r>
+      <w:r>
+        <w:t xml:space="preserve"> (op 17)</w:t>
+      </w:r>
+      <w:r>
         <w:t xml:space="preserve"> </w:t>
       </w:r>
       <w:r>
         <w:rPr>
-          <w:lang w:val="en-US"/>
-        </w:rPr>
-        <w:t>7</w:t>
+          <w:b/>
+          <w:bCs/>
+        </w:rPr>
+        <w:t>les 13</w:t>
       </w:r>
     </w:p>
     <w:p>
       <w:pPr>
         <w:pStyle w:val="ListParagraph"/>
-        <w:rPr>
-          <w:lang w:val="en-US"/>
-        </w:rPr>
-      </w:pPr>
-      <w:r>
-        <w:rPr>
-          <w:lang w:val="en-US"/>
-        </w:rPr>
-        <w:t>Stack &amp; Heap , garbage collection</w:t>
-      </w:r>
-      <w:r>
-        <w:rPr>
-          <w:lang w:val="en-US"/>
-        </w:rPr>
-        <w:t xml:space="preserve"> (op 16)</w:t>
+      </w:pPr>
+      <w:r>
+        <w:t>Singleton Pattern</w:t>
+      </w:r>
+      <w:r>
+        <w:t xml:space="preserve"> (makkelijker)</w:t>
       </w:r>
     </w:p>
     <w:p>
       <w:pPr>
         <w:pStyle w:val="ListParagraph"/>
-        <w:rPr>
-          <w:lang w:val="en-US"/>
-        </w:rPr>
-      </w:pPr>
+      </w:pPr>
+      <w:r>
+        <w:t>Object pooling</w:t>
+      </w:r>
+      <w:r>
+        <w:t xml:space="preserve"> (moeilijk)</w:t>
+      </w:r>
     </w:p>
     <w:p>
       <w:pPr>
         <w:pStyle w:val="ListParagraph"/>
       </w:pPr>
-      <w:proofErr w:type="spellStart"/>
-      <w:r>
-        <w:t>Wk</w:t>
-      </w:r>
-      <w:proofErr w:type="spellEnd"/>
-      <w:r>
-        <w:t xml:space="preserve"> </w:t>
-      </w:r>
-      <w:r>
-        <w:t>8</w:t>
-      </w:r>
-    </w:p>
-    <w:p>
-      <w:pPr>
-        <w:pStyle w:val="ListParagraph"/>
-      </w:pPr>
-      <w:bookmarkStart w:id="0" w:name="_Hlk181103266"/>
-      <w:r>
-        <w:t>Keuz</w:t>
-      </w:r>
-      <w:r>
-        <w:t>e:</w:t>
-      </w:r>
-      <w:r>
-        <w:t xml:space="preserve"> (op 17)</w:t>
-      </w:r>
-    </w:p>
-    <w:p>
-      <w:pPr>
-        <w:pStyle w:val="ListParagraph"/>
-      </w:pPr>
-      <w:r>
-        <w:t xml:space="preserve">Singleton </w:t>
-      </w:r>
-      <w:proofErr w:type="spellStart"/>
-      <w:r>
-        <w:t>Pattern</w:t>
-      </w:r>
-      <w:proofErr w:type="spellEnd"/>
-      <w:r>
-        <w:t xml:space="preserve"> (makkelijker)</w:t>
-      </w:r>
-    </w:p>
-    <w:p>
-      <w:pPr>
-        <w:pStyle w:val="ListParagraph"/>
-      </w:pPr>
-      <w:r>
-        <w:t>Object pooling</w:t>
-      </w:r>
-      <w:r>
-        <w:t xml:space="preserve"> (moeilijk)</w:t>
+      <w:r>
+        <w:t>Factory?</w:t>
       </w:r>
     </w:p>
     <w:bookmarkEnd w:id="0"/>
@@ -737,19 +810,11 @@
           <w:lang w:val="en-US"/>
         </w:rPr>
       </w:pPr>
-      <w:proofErr w:type="spellStart"/>
-      <w:r>
-        <w:rPr>
-          <w:lang w:val="en-US"/>
-        </w:rPr>
-        <w:t>Profiling?GPU</w:t>
-      </w:r>
-      <w:proofErr w:type="spellEnd"/>
-      <w:r>
-        <w:rPr>
-          <w:lang w:val="en-US"/>
-        </w:rPr>
-        <w:t xml:space="preserve"> instancing?</w:t>
+      <w:r>
+        <w:rPr>
+          <w:lang w:val="en-US"/>
+        </w:rPr>
+        <w:t>Profiling?GPU instancing?</w:t>
       </w:r>
     </w:p>
     <w:p>
@@ -801,13 +866,8 @@
           <w:numId w:val="13"/>
         </w:numPr>
       </w:pPr>
-      <w:proofErr w:type="spellStart"/>
-      <w:r>
-        <w:t>evt</w:t>
-      </w:r>
-      <w:proofErr w:type="spellEnd"/>
-      <w:r>
-        <w:t xml:space="preserve"> studenten te laat door trein</w:t>
+      <w:r>
+        <w:t>evt studenten te laat door trein</w:t>
       </w:r>
     </w:p>
     <w:p>
@@ -902,13 +962,8 @@
           <w:numId w:val="13"/>
         </w:numPr>
       </w:pPr>
-      <w:proofErr w:type="spellStart"/>
-      <w:r>
-        <w:t>evt</w:t>
-      </w:r>
-      <w:proofErr w:type="spellEnd"/>
-      <w:r>
-        <w:t xml:space="preserve"> studenten te laat door trein</w:t>
+      <w:r>
+        <w:t>evt studenten te laat door trein</w:t>
       </w:r>
     </w:p>
     <w:p>
@@ -995,34 +1050,12 @@
           <w:lang w:val="en-US"/>
         </w:rPr>
       </w:pPr>
-      <w:proofErr w:type="spellStart"/>
       <w:r>
         <w:rPr>
           <w:lang w:val="en-US"/>
         </w:rPr>
         <w:lastRenderedPageBreak/>
-        <w:t>Lesplan</w:t>
-      </w:r>
-      <w:proofErr w:type="spellEnd"/>
-      <w:r>
-        <w:rPr>
-          <w:lang w:val="en-US"/>
-        </w:rPr>
-        <w:t xml:space="preserve"> les 1 : </w:t>
-      </w:r>
-      <w:proofErr w:type="spellStart"/>
-      <w:r>
-        <w:rPr>
-          <w:lang w:val="en-US"/>
-        </w:rPr>
-        <w:t>Herhaling</w:t>
-      </w:r>
-      <w:proofErr w:type="spellEnd"/>
-      <w:r>
-        <w:rPr>
-          <w:lang w:val="en-US"/>
-        </w:rPr>
-        <w:t xml:space="preserve"> : Functions, Classes en Arrays</w:t>
+        <w:t>Lesplan les 1 : Herhaling : Functions, Classes en Arrays</w:t>
       </w:r>
     </w:p>
     <w:p>
@@ -1154,7 +1187,6 @@
       <w:r>
         <w:t xml:space="preserve"> een </w:t>
       </w:r>
-      <w:proofErr w:type="spellStart"/>
       <w:r>
         <w:rPr>
           <w:b/>
@@ -1162,7 +1194,6 @@
         </w:rPr>
         <w:t>constructor</w:t>
       </w:r>
-      <w:proofErr w:type="spellEnd"/>
       <w:r>
         <w:t>.</w:t>
       </w:r>
@@ -1171,7 +1202,6 @@
       <w:r>
         <w:t xml:space="preserve">De studenten kunnen werken met de </w:t>
       </w:r>
-      <w:proofErr w:type="spellStart"/>
       <w:r>
         <w:rPr>
           <w:b/>
@@ -1179,33 +1209,8 @@
         </w:rPr>
         <w:t>Instantiate</w:t>
       </w:r>
-      <w:proofErr w:type="spellEnd"/>
-      <w:r>
-        <w:t xml:space="preserve"> functie van </w:t>
-      </w:r>
-      <w:proofErr w:type="spellStart"/>
-      <w:r>
-        <w:t>Unity</w:t>
-      </w:r>
-      <w:proofErr w:type="spellEnd"/>
-      <w:r>
-        <w:t xml:space="preserve"> </w:t>
-      </w:r>
-      <w:proofErr w:type="spellStart"/>
-      <w:r>
-        <w:t>ipv</w:t>
-      </w:r>
-      <w:proofErr w:type="spellEnd"/>
-      <w:r>
-        <w:t xml:space="preserve"> </w:t>
-      </w:r>
-      <w:proofErr w:type="spellStart"/>
-      <w:r>
-        <w:t>constructors</w:t>
-      </w:r>
-      <w:proofErr w:type="spellEnd"/>
-      <w:r>
-        <w:t xml:space="preserve"> aanroepen en begrijpen dat dit hetzelfde doel heeft.</w:t>
+      <w:r>
+        <w:t xml:space="preserve"> functie van Unity ipv constructors aanroepen en begrijpen dat dit hetzelfde doel heeft.</w:t>
       </w:r>
     </w:p>
     <w:p>
@@ -1235,15 +1240,7 @@
     </w:p>
     <w:p>
       <w:r>
-        <w:t xml:space="preserve">De studenten kunnen door lijsten heen </w:t>
-      </w:r>
-      <w:proofErr w:type="spellStart"/>
-      <w:r>
-        <w:t>loopen</w:t>
-      </w:r>
-      <w:proofErr w:type="spellEnd"/>
-      <w:r>
-        <w:t>.</w:t>
+        <w:t>De studenten kunnen door lijsten heen loopen.</w:t>
       </w:r>
     </w:p>
     <w:p>
@@ -1271,13 +1268,8 @@
       </w:r>
     </w:p>
     <w:p>
-      <w:proofErr w:type="spellStart"/>
-      <w:r>
-        <w:t>d.m.v</w:t>
-      </w:r>
-      <w:proofErr w:type="spellEnd"/>
-      <w:r>
-        <w:t xml:space="preserve"> verschillende praktijkopdrachten in de les kunnen de studenten laten zien dat ze de onderdelen nog beheersen.</w:t>
+      <w:r>
+        <w:t>d.m.v verschillende praktijkopdrachten in de les kunnen de studenten laten zien dat ze de onderdelen nog beheersen.</w:t>
       </w:r>
     </w:p>
     <w:p>
@@ -1353,13 +1345,8 @@
         <w:t>Studenten die kennis van onderdelen nog missen in kaart brengen.</w:t>
       </w:r>
       <w:r>
-        <w:t xml:space="preserve"> Studenten leven de opdracht in via </w:t>
-      </w:r>
-      <w:proofErr w:type="spellStart"/>
-      <w:r>
-        <w:t>simulise</w:t>
-      </w:r>
-      <w:proofErr w:type="spellEnd"/>
+        <w:t xml:space="preserve"> Studenten leven de opdracht in via simulise</w:t>
+      </w:r>
     </w:p>
     <w:p>
       <w:r>
@@ -1411,34 +1398,12 @@
           <w:lang w:val="en-US"/>
         </w:rPr>
       </w:pPr>
-      <w:proofErr w:type="spellStart"/>
       <w:r>
         <w:rPr>
           <w:lang w:val="en-US"/>
         </w:rPr>
         <w:lastRenderedPageBreak/>
-        <w:t>Lesplan</w:t>
-      </w:r>
-      <w:proofErr w:type="spellEnd"/>
-      <w:r>
-        <w:rPr>
-          <w:lang w:val="en-US"/>
-        </w:rPr>
-        <w:t xml:space="preserve"> les 1 : </w:t>
-      </w:r>
-      <w:proofErr w:type="spellStart"/>
-      <w:r>
-        <w:rPr>
-          <w:lang w:val="en-US"/>
-        </w:rPr>
-        <w:t>Herhaling</w:t>
-      </w:r>
-      <w:proofErr w:type="spellEnd"/>
-      <w:r>
-        <w:rPr>
-          <w:lang w:val="en-US"/>
-        </w:rPr>
-        <w:t xml:space="preserve"> : Functions, Classes en Arrays</w:t>
+        <w:t>Lesplan les 1 : Herhaling : Functions, Classes en Arrays</w:t>
       </w:r>
     </w:p>
     <w:tbl>
@@ -1584,61 +1549,11 @@
                 <w:lang w:val="en-US"/>
               </w:rPr>
             </w:pPr>
-            <w:proofErr w:type="spellStart"/>
-            <w:r>
-              <w:rPr>
-                <w:lang w:val="en-US"/>
-              </w:rPr>
-              <w:t>Orientatie</w:t>
-            </w:r>
-            <w:proofErr w:type="spellEnd"/>
-            <w:r>
-              <w:rPr>
-                <w:lang w:val="en-US"/>
-              </w:rPr>
-              <w:t xml:space="preserve"> </w:t>
-            </w:r>
-            <w:proofErr w:type="spellStart"/>
-            <w:r>
-              <w:rPr>
-                <w:lang w:val="en-US"/>
-              </w:rPr>
-              <w:t>vragen</w:t>
-            </w:r>
-            <w:proofErr w:type="spellEnd"/>
-            <w:r>
-              <w:rPr>
-                <w:lang w:val="en-US"/>
-              </w:rPr>
-              <w:t xml:space="preserve"> </w:t>
-            </w:r>
-            <w:proofErr w:type="spellStart"/>
-            <w:r>
-              <w:rPr>
-                <w:lang w:val="en-US"/>
-              </w:rPr>
-              <w:t>stellen</w:t>
-            </w:r>
-            <w:proofErr w:type="spellEnd"/>
-            <w:r>
-              <w:rPr>
-                <w:lang w:val="en-US"/>
-              </w:rPr>
-              <w:t xml:space="preserve">: </w:t>
-            </w:r>
-            <w:proofErr w:type="spellStart"/>
-            <w:r>
-              <w:rPr>
-                <w:lang w:val="en-US"/>
-              </w:rPr>
-              <w:t>functies</w:t>
-            </w:r>
-            <w:proofErr w:type="spellEnd"/>
-            <w:r>
-              <w:rPr>
-                <w:lang w:val="en-US"/>
-              </w:rPr>
-              <w:t>, classes, arrays</w:t>
+            <w:r>
+              <w:rPr>
+                <w:lang w:val="en-US"/>
+              </w:rPr>
+              <w:t>Orientatie vragen stellen: functies, classes, arrays</w:t>
             </w:r>
           </w:p>
         </w:tc>
@@ -1648,23 +1563,7 @@
           </w:tcPr>
           <w:p>
             <w:r>
-              <w:t xml:space="preserve">Vragen om uitleg van willekeurige student over een functie. Wat is een functie? Waarom gebruik je ze? Wat is het verschil tussen een </w:t>
-            </w:r>
-            <w:proofErr w:type="spellStart"/>
-            <w:r>
-              <w:t>function</w:t>
-            </w:r>
-            <w:proofErr w:type="spellEnd"/>
-            <w:r>
-              <w:t xml:space="preserve"> en een Method? Wat is een argument? Wat is een return </w:t>
-            </w:r>
-            <w:proofErr w:type="spellStart"/>
-            <w:r>
-              <w:t>value</w:t>
-            </w:r>
-            <w:proofErr w:type="spellEnd"/>
-            <w:r>
-              <w:t>?</w:t>
+              <w:t>Vragen om uitleg van willekeurige student over een functie. Wat is een functie? Waarom gebruik je ze? Wat is het verschil tussen een function en een Method? Wat is een argument? Wat is een return value?</w:t>
             </w:r>
           </w:p>
           <w:p>
@@ -1716,7 +1615,6 @@
             <w:r>
               <w:t xml:space="preserve">Studenten maken zelf een </w:t>
             </w:r>
-            <w:proofErr w:type="spellStart"/>
             <w:r>
               <w:rPr>
                 <w:b/>
@@ -1724,11 +1622,9 @@
               </w:rPr>
               <w:t>method</w:t>
             </w:r>
-            <w:proofErr w:type="spellEnd"/>
             <w:r>
               <w:t xml:space="preserve"> met </w:t>
             </w:r>
-            <w:proofErr w:type="spellStart"/>
             <w:r>
               <w:rPr>
                 <w:b/>
@@ -1736,7 +1632,6 @@
               </w:rPr>
               <w:t>arguments</w:t>
             </w:r>
-            <w:proofErr w:type="spellEnd"/>
             <w:r>
               <w:t xml:space="preserve"> en </w:t>
             </w:r>
@@ -1745,24 +1640,15 @@
                 <w:b/>
                 <w:bCs/>
               </w:rPr>
-              <w:t xml:space="preserve">return </w:t>
-            </w:r>
-            <w:proofErr w:type="spellStart"/>
+              <w:t>return value</w:t>
+            </w:r>
             <w:r>
               <w:rPr>
                 <w:b/>
                 <w:bCs/>
               </w:rPr>
-              <w:t>value</w:t>
-            </w:r>
-            <w:r>
-              <w:rPr>
-                <w:b/>
-                <w:bCs/>
-              </w:rPr>
               <w:t>s</w:t>
             </w:r>
-            <w:proofErr w:type="spellEnd"/>
           </w:p>
           <w:p/>
         </w:tc>
@@ -1779,24 +1665,14 @@
             <w:r>
               <w:t xml:space="preserve">Opdracht 1 </w:t>
             </w:r>
-            <w:proofErr w:type="spellStart"/>
             <w:r>
               <w:t>F</w:t>
             </w:r>
             <w:r>
               <w:t>unctions</w:t>
             </w:r>
-            <w:proofErr w:type="spellEnd"/>
-            <w:r>
-              <w:t xml:space="preserve">, </w:t>
-            </w:r>
-            <w:proofErr w:type="spellStart"/>
-            <w:r>
-              <w:t>Methods</w:t>
-            </w:r>
-            <w:proofErr w:type="spellEnd"/>
-            <w:r>
-              <w:t>, Parameters en return</w:t>
+            <w:r>
+              <w:t>, Methods, Parameters en return</w:t>
             </w:r>
           </w:p>
         </w:tc>
@@ -1871,44 +1747,15 @@
             <w:tcW w:w="2617" w:type="dxa"/>
           </w:tcPr>
           <w:p>
-            <w:proofErr w:type="spellStart"/>
-            <w:r>
-              <w:t>Orienterende</w:t>
-            </w:r>
-            <w:proofErr w:type="spellEnd"/>
-            <w:r>
-              <w:t xml:space="preserve"> vragen over classes:</w:t>
+            <w:r>
+              <w:t>Orienterende vragen over classes:</w:t>
             </w:r>
             <w:r>
               <w:br/>
             </w:r>
             <w:r>
               <w:br/>
-              <w:t xml:space="preserve">Wat is een class? Waarom gebruik je deze? Wat is een </w:t>
-            </w:r>
-            <w:proofErr w:type="spellStart"/>
-            <w:r>
-              <w:t>constructor</w:t>
-            </w:r>
-            <w:proofErr w:type="spellEnd"/>
-            <w:r>
-              <w:t xml:space="preserve">? Gebruik je een </w:t>
-            </w:r>
-            <w:proofErr w:type="spellStart"/>
-            <w:r>
-              <w:t>constructor</w:t>
-            </w:r>
-            <w:proofErr w:type="spellEnd"/>
-            <w:r>
-              <w:t xml:space="preserve"> in </w:t>
-            </w:r>
-            <w:proofErr w:type="spellStart"/>
-            <w:r>
-              <w:t>Unity</w:t>
-            </w:r>
-            <w:proofErr w:type="spellEnd"/>
-            <w:r>
-              <w:t>?</w:t>
+              <w:t>Wat is een class? Waarom gebruik je deze? Wat is een constructor? Gebruik je een constructor in Unity?</w:t>
             </w:r>
           </w:p>
           <w:p/>
@@ -1961,29 +1808,8 @@
           </w:tcPr>
           <w:p>
             <w:r>
-              <w:t xml:space="preserve">Studenten maken Opdracht 2 over classes en gebruiken van </w:t>
-            </w:r>
-            <w:proofErr w:type="spellStart"/>
-            <w:r>
-              <w:t>instantiate</w:t>
-            </w:r>
-            <w:proofErr w:type="spellEnd"/>
-            <w:r>
-              <w:t xml:space="preserve"> </w:t>
-            </w:r>
-            <w:proofErr w:type="spellStart"/>
-            <w:r>
-              <w:t>ipv</w:t>
-            </w:r>
-            <w:proofErr w:type="spellEnd"/>
-            <w:r>
-              <w:t xml:space="preserve"> de </w:t>
-            </w:r>
-            <w:proofErr w:type="spellStart"/>
-            <w:r>
-              <w:t>constructor</w:t>
-            </w:r>
-            <w:proofErr w:type="spellEnd"/>
+              <w:t>Studenten maken Opdracht 2 over classes en gebruiken van instantiate ipv de constructor</w:t>
+            </w:r>
           </w:p>
         </w:tc>
         <w:tc>
@@ -2001,21 +1827,8 @@
               <w:t>lasses</w:t>
             </w:r>
             <w:r>
-              <w:t xml:space="preserve">, </w:t>
-            </w:r>
-            <w:proofErr w:type="spellStart"/>
-            <w:r>
-              <w:t>Constructors</w:t>
-            </w:r>
-            <w:proofErr w:type="spellEnd"/>
-            <w:r>
-              <w:t xml:space="preserve"> en </w:t>
-            </w:r>
-            <w:proofErr w:type="spellStart"/>
-            <w:r>
-              <w:t>Instantiate</w:t>
-            </w:r>
-            <w:proofErr w:type="spellEnd"/>
+              <w:t>, Constructors en Instantiate</w:t>
+            </w:r>
           </w:p>
         </w:tc>
       </w:tr>
@@ -2066,21 +1879,8 @@
             <w:tcW w:w="2617" w:type="dxa"/>
           </w:tcPr>
           <w:p>
-            <w:proofErr w:type="spellStart"/>
-            <w:r>
-              <w:t>Orienterende</w:t>
-            </w:r>
-            <w:proofErr w:type="spellEnd"/>
-            <w:r>
-              <w:t xml:space="preserve"> vragen over Arrays en </w:t>
-            </w:r>
-            <w:proofErr w:type="spellStart"/>
-            <w:r>
-              <w:t>Lists</w:t>
-            </w:r>
-            <w:proofErr w:type="spellEnd"/>
-            <w:r>
-              <w:t>:</w:t>
+            <w:r>
+              <w:t>Orienterende vragen over Arrays en Lists:</w:t>
             </w:r>
             <w:r>
               <w:t xml:space="preserve"> Wat is een Array</w:t>
@@ -2220,7 +2020,6 @@
       <w:r>
         <w:t xml:space="preserve">Verifiëren of iedereen </w:t>
       </w:r>
-      <w:proofErr w:type="spellStart"/>
       <w:r>
         <w:rPr>
           <w:b/>
@@ -2228,7 +2027,6 @@
         </w:rPr>
         <w:t>functions</w:t>
       </w:r>
-      <w:proofErr w:type="spellEnd"/>
       <w:r>
         <w:t xml:space="preserve">, </w:t>
       </w:r>
@@ -2268,15 +2066,7 @@
         <w:t xml:space="preserve"> gebruiken om</w:t>
       </w:r>
       <w:r>
-        <w:t xml:space="preserve"> functies tussen verschillende scripts te “</w:t>
-      </w:r>
-      <w:proofErr w:type="spellStart"/>
-      <w:r>
-        <w:t>triggeren</w:t>
-      </w:r>
-      <w:proofErr w:type="spellEnd"/>
-      <w:r>
-        <w:t>” en daarbij eventueel data mee te geven</w:t>
+        <w:t xml:space="preserve"> functies tussen verschillende scripts te “triggeren” en daarbij eventueel data mee te geven</w:t>
       </w:r>
       <w:r>
         <w:t>.</w:t>
@@ -2326,7 +2116,6 @@
       <w:r>
         <w:t xml:space="preserve"> hebben we aandacht besteed aan het herhalen van </w:t>
       </w:r>
-      <w:proofErr w:type="spellStart"/>
       <w:r>
         <w:rPr>
           <w:b/>
@@ -2334,7 +2123,6 @@
         </w:rPr>
         <w:t>functions</w:t>
       </w:r>
-      <w:proofErr w:type="spellEnd"/>
       <w:r>
         <w:t xml:space="preserve">, </w:t>
       </w:r>
@@ -2368,13 +2156,8 @@
       </w:r>
     </w:p>
     <w:p>
-      <w:proofErr w:type="spellStart"/>
-      <w:r>
-        <w:t>d.m.v</w:t>
-      </w:r>
-      <w:proofErr w:type="spellEnd"/>
-      <w:r>
-        <w:t xml:space="preserve"> verschillende praktijkopdrachten in de les kunnen de studenten laten zien dat ze de onderdelen nog beheersen.</w:t>
+      <w:r>
+        <w:t>d.m.v verschillende praktijkopdrachten in de les kunnen de studenten laten zien dat ze de onderdelen nog beheersen.</w:t>
       </w:r>
     </w:p>
     <w:p>
@@ -2432,20 +2215,12 @@
           <w:lang w:val="en-US"/>
         </w:rPr>
       </w:pPr>
-      <w:proofErr w:type="spellStart"/>
       <w:r>
         <w:rPr>
           <w:lang w:val="en-US"/>
         </w:rPr>
         <w:lastRenderedPageBreak/>
-        <w:t>Lesplan</w:t>
-      </w:r>
-      <w:proofErr w:type="spellEnd"/>
-      <w:r>
-        <w:rPr>
-          <w:lang w:val="en-US"/>
-        </w:rPr>
-        <w:t xml:space="preserve"> les 2:</w:t>
+        <w:t>Lesplan les 2:</w:t>
       </w:r>
       <w:r>
         <w:rPr>
@@ -2572,13 +2347,8 @@
             <w:tcW w:w="2349" w:type="dxa"/>
           </w:tcPr>
           <w:p>
-            <w:proofErr w:type="spellStart"/>
-            <w:r>
-              <w:t>Orientatie</w:t>
-            </w:r>
-            <w:proofErr w:type="spellEnd"/>
-            <w:r>
-              <w:t xml:space="preserve"> vragen stellen</w:t>
+            <w:r>
+              <w:t>Orientatie vragen stellen</w:t>
             </w:r>
             <w:r>
               <w:t xml:space="preserve"> over</w:t>
@@ -2631,15 +2401,7 @@
               <w:t xml:space="preserve">Keuze maken: </w:t>
             </w:r>
             <w:r>
-              <w:t xml:space="preserve">les doorlezen op </w:t>
-            </w:r>
-            <w:proofErr w:type="spellStart"/>
-            <w:r>
-              <w:t>readme</w:t>
-            </w:r>
-            <w:proofErr w:type="spellEnd"/>
-            <w:r>
-              <w:t xml:space="preserve">, </w:t>
+              <w:t xml:space="preserve">les doorlezen op readme, </w:t>
             </w:r>
             <w:r>
               <w:t>Video kijken</w:t>
@@ -2667,19 +2429,9 @@
             <w:r>
               <w:t xml:space="preserve">Digitaal materiaal via </w:t>
             </w:r>
-            <w:proofErr w:type="spellStart"/>
-            <w:r>
-              <w:t>Simulise</w:t>
-            </w:r>
-            <w:proofErr w:type="spellEnd"/>
-            <w:r>
-              <w:t>&gt;</w:t>
-            </w:r>
-            <w:proofErr w:type="spellStart"/>
-            <w:r>
-              <w:t>readme</w:t>
-            </w:r>
-            <w:proofErr w:type="spellEnd"/>
+            <w:r>
+              <w:t>Simulise&gt;readme</w:t>
+            </w:r>
             <w:r>
               <w:t xml:space="preserve"> delen</w:t>
             </w:r>
@@ -2767,35 +2519,7 @@
               <w:rPr>
                 <w:highlight w:val="yellow"/>
               </w:rPr>
-              <w:t xml:space="preserve">Opdracht via </w:t>
-            </w:r>
-            <w:proofErr w:type="spellStart"/>
-            <w:r>
-              <w:rPr>
-                <w:highlight w:val="yellow"/>
-              </w:rPr>
-              <w:t>simulise</w:t>
-            </w:r>
-            <w:proofErr w:type="spellEnd"/>
-            <w:r>
-              <w:rPr>
-                <w:highlight w:val="yellow"/>
-              </w:rPr>
-              <w:t>(&gt;</w:t>
-            </w:r>
-            <w:proofErr w:type="spellStart"/>
-            <w:r>
-              <w:rPr>
-                <w:highlight w:val="yellow"/>
-              </w:rPr>
-              <w:t>github</w:t>
-            </w:r>
-            <w:proofErr w:type="spellEnd"/>
-            <w:r>
-              <w:rPr>
-                <w:highlight w:val="yellow"/>
-              </w:rPr>
-              <w:t>) delen</w:t>
+              <w:t>Opdracht via simulise(&gt;github) delen</w:t>
             </w:r>
           </w:p>
         </w:tc>
@@ -2900,7 +2624,6 @@
             <w:r>
               <w:t xml:space="preserve">Terugkijken op </w:t>
             </w:r>
-            <w:proofErr w:type="spellStart"/>
             <w:r>
               <w:rPr>
                 <w:b/>
@@ -2908,19 +2631,9 @@
               </w:rPr>
               <w:t>functions</w:t>
             </w:r>
-            <w:proofErr w:type="spellEnd"/>
-            <w:r>
-              <w:t xml:space="preserve"> door willekeurige student een </w:t>
-            </w:r>
-            <w:proofErr w:type="spellStart"/>
-            <w:r>
-              <w:t>recap</w:t>
-            </w:r>
-            <w:proofErr w:type="spellEnd"/>
-            <w:r>
-              <w:t xml:space="preserve"> te laten geven op </w:t>
-            </w:r>
-            <w:proofErr w:type="spellStart"/>
+            <w:r>
+              <w:t xml:space="preserve"> door willekeurige student een recap te laten geven op </w:t>
+            </w:r>
             <w:r>
               <w:rPr>
                 <w:b/>
@@ -2928,7 +2641,6 @@
               </w:rPr>
               <w:t>functions</w:t>
             </w:r>
-            <w:proofErr w:type="spellEnd"/>
           </w:p>
         </w:tc>
         <w:tc>
@@ -2983,15 +2695,7 @@
               <w:t>classes</w:t>
             </w:r>
             <w:r>
-              <w:t xml:space="preserve"> door willekeurige student een </w:t>
-            </w:r>
-            <w:proofErr w:type="spellStart"/>
-            <w:r>
-              <w:t>recap</w:t>
-            </w:r>
-            <w:proofErr w:type="spellEnd"/>
-            <w:r>
-              <w:t xml:space="preserve"> te laten geven op </w:t>
+              <w:t xml:space="preserve"> door willekeurige student een recap te laten geven op </w:t>
             </w:r>
             <w:r>
               <w:rPr>
@@ -3036,15 +2740,7 @@
               <w:t>Arrays</w:t>
             </w:r>
             <w:r>
-              <w:t xml:space="preserve"> door willekeurige student een </w:t>
-            </w:r>
-            <w:proofErr w:type="spellStart"/>
-            <w:r>
-              <w:t>recap</w:t>
-            </w:r>
-            <w:proofErr w:type="spellEnd"/>
-            <w:r>
-              <w:t xml:space="preserve"> te laten geven op </w:t>
+              <w:t xml:space="preserve"> door willekeurige student een recap te laten geven op </w:t>
             </w:r>
             <w:r>
               <w:rPr>
@@ -3089,11 +2785,9 @@
             <w:tcW w:w="5282" w:type="dxa"/>
           </w:tcPr>
           <w:p>
-            <w:proofErr w:type="spellStart"/>
             <w:r>
               <w:t>simulize</w:t>
             </w:r>
-            <w:proofErr w:type="spellEnd"/>
           </w:p>
         </w:tc>
       </w:tr>
@@ -3174,23 +2868,7 @@
     </w:p>
     <w:p>
       <w:r>
-        <w:t xml:space="preserve">De studenten begrijpen waarom breakpoints gebruiken in veel gevallen veel sneller kan zijn dan </w:t>
-      </w:r>
-      <w:proofErr w:type="spellStart"/>
-      <w:r>
-        <w:t>Debug.Log</w:t>
-      </w:r>
-      <w:proofErr w:type="spellEnd"/>
-      <w:r>
-        <w:t xml:space="preserve"> </w:t>
-      </w:r>
-      <w:proofErr w:type="spellStart"/>
-      <w:r>
-        <w:t>commands</w:t>
-      </w:r>
-      <w:proofErr w:type="spellEnd"/>
-      <w:r>
-        <w:t xml:space="preserve"> invoeren</w:t>
+        <w:t>De studenten begrijpen waarom breakpoints gebruiken in veel gevallen veel sneller kan zijn dan Debug.Log commands invoeren</w:t>
       </w:r>
     </w:p>
     <w:p>
@@ -3218,15 +2896,7 @@
     </w:p>
     <w:p>
       <w:r>
-        <w:t xml:space="preserve">De studenten zijn bekend met het </w:t>
-      </w:r>
-      <w:proofErr w:type="spellStart"/>
-      <w:r>
-        <w:t>Debug.Log</w:t>
-      </w:r>
-      <w:proofErr w:type="spellEnd"/>
-      <w:r>
-        <w:t xml:space="preserve"> commando en hebben dat in het Mythe project vaak moeten gebruiken om te debuggen..</w:t>
+        <w:t>De studenten zijn bekend met het Debug.Log commando en hebben dat in het Mythe project vaak moeten gebruiken om te debuggen..</w:t>
       </w:r>
     </w:p>
     <w:p>
@@ -3238,13 +2908,8 @@
       </w:r>
     </w:p>
     <w:p>
-      <w:proofErr w:type="spellStart"/>
-      <w:r>
-        <w:t>d.m.v</w:t>
-      </w:r>
-      <w:proofErr w:type="spellEnd"/>
-      <w:r>
-        <w:t xml:space="preserve"> verschillende praktijkopdrachten in de les kunnen de studenten laten zien dat ze de onderdelen nog beheersen.</w:t>
+      <w:r>
+        <w:t>d.m.v verschillende praktijkopdrachten in de les kunnen de studenten laten zien dat ze de onderdelen nog beheersen.</w:t>
       </w:r>
     </w:p>
     <w:p>
@@ -3376,21 +3041,7 @@
               <w:rPr>
                 <w:highlight w:val="yellow"/>
               </w:rPr>
-              <w:t>Papieren Bugs verstoppen, elke bug heeft een prijs (</w:t>
-            </w:r>
-            <w:proofErr w:type="spellStart"/>
-            <w:r>
-              <w:rPr>
-                <w:highlight w:val="yellow"/>
-              </w:rPr>
-              <w:t>kitkat</w:t>
-            </w:r>
-            <w:proofErr w:type="spellEnd"/>
-            <w:r>
-              <w:rPr>
-                <w:highlight w:val="yellow"/>
-              </w:rPr>
-              <w:t>)</w:t>
+              <w:t>Papieren Bugs verstoppen, elke bug heeft een prijs (kitkat)</w:t>
             </w:r>
           </w:p>
           <w:p/>
@@ -3561,30 +3212,8 @@
               <w:rPr>
                 <w:lang w:val="en-US"/>
               </w:rPr>
-              <w:t xml:space="preserve">Debug </w:t>
-            </w:r>
-            <w:proofErr w:type="spellStart"/>
-            <w:r>
-              <w:rPr>
-                <w:lang w:val="en-US"/>
-              </w:rPr>
-              <w:t>opdracht</w:t>
-            </w:r>
-            <w:proofErr w:type="spellEnd"/>
-            <w:r>
-              <w:rPr>
-                <w:lang w:val="en-US"/>
-              </w:rPr>
-              <w:t xml:space="preserve"> </w:t>
-            </w:r>
-            <w:proofErr w:type="spellStart"/>
-            <w:r>
-              <w:rPr>
-                <w:lang w:val="en-US"/>
-              </w:rPr>
-              <w:t>uitvoeren</w:t>
-            </w:r>
-            <w:proofErr w:type="spellEnd"/>
+              <w:t>Debug opdracht uitvoeren</w:t>
+            </w:r>
           </w:p>
         </w:tc>
         <w:tc>
@@ -3605,13 +3234,8 @@
               <w:t>bereikbaa</w:t>
             </w:r>
             <w:r>
-              <w:t xml:space="preserve">r en in te leveren via </w:t>
-            </w:r>
-            <w:proofErr w:type="spellStart"/>
-            <w:r>
-              <w:t>simulize</w:t>
-            </w:r>
-            <w:proofErr w:type="spellEnd"/>
+              <w:t>r en in te leveren via simulize</w:t>
+            </w:r>
           </w:p>
         </w:tc>
       </w:tr>
@@ -3632,23 +3256,7 @@
           </w:tcPr>
           <w:p>
             <w:r>
-              <w:t xml:space="preserve">Terugkijken: wie heeft de bug gevonden? Wie heeft de bug opgelost? </w:t>
-            </w:r>
-            <w:proofErr w:type="spellStart"/>
-            <w:r>
-              <w:t>evt</w:t>
-            </w:r>
-            <w:proofErr w:type="spellEnd"/>
-            <w:r>
-              <w:t xml:space="preserve"> laten zien op de beamer. </w:t>
-            </w:r>
-            <w:proofErr w:type="spellStart"/>
-            <w:r>
-              <w:t>Evt</w:t>
-            </w:r>
-            <w:proofErr w:type="spellEnd"/>
-            <w:r>
-              <w:t xml:space="preserve"> zelf oplossing tonen</w:t>
+              <w:t>Terugkijken: wie heeft de bug gevonden? Wie heeft de bug opgelost? evt laten zien op de beamer. Evt zelf oplossing tonen</w:t>
             </w:r>
           </w:p>
         </w:tc>
@@ -3706,11 +3314,9 @@
             <w:tcW w:w="5282" w:type="dxa"/>
           </w:tcPr>
           <w:p>
-            <w:proofErr w:type="spellStart"/>
             <w:r>
               <w:t>simulize</w:t>
             </w:r>
-            <w:proofErr w:type="spellEnd"/>
           </w:p>
         </w:tc>
       </w:tr>
@@ -3901,13 +3507,8 @@
       </w:r>
     </w:p>
     <w:p>
-      <w:proofErr w:type="spellStart"/>
-      <w:r>
-        <w:t>d.m.v</w:t>
-      </w:r>
-      <w:proofErr w:type="spellEnd"/>
-      <w:r>
-        <w:t xml:space="preserve"> verschillende praktijkopdrachten in de les kunnen de studenten laten zien dat ze de onderdelen nog beheersen.</w:t>
+      <w:r>
+        <w:t>d.m.v verschillende praktijkopdrachten in de les kunnen de studenten laten zien dat ze de onderdelen nog beheersen.</w:t>
       </w:r>
     </w:p>
     <w:p>
@@ -4146,31 +3747,7 @@
           <w:p/>
           <w:p>
             <w:r>
-              <w:t xml:space="preserve">Waar staat DRY/SRP voor? Waar zou WET voor staan (Write </w:t>
-            </w:r>
-            <w:proofErr w:type="spellStart"/>
-            <w:r>
-              <w:t>Everything</w:t>
-            </w:r>
-            <w:proofErr w:type="spellEnd"/>
-            <w:r>
-              <w:t xml:space="preserve"> </w:t>
-            </w:r>
-            <w:proofErr w:type="spellStart"/>
-            <w:r>
-              <w:t>Twice</w:t>
-            </w:r>
-            <w:proofErr w:type="spellEnd"/>
-            <w:r>
-              <w:t xml:space="preserve"> / Waste </w:t>
-            </w:r>
-            <w:proofErr w:type="spellStart"/>
-            <w:r>
-              <w:t>Everyones</w:t>
-            </w:r>
-            <w:proofErr w:type="spellEnd"/>
-            <w:r>
-              <w:t xml:space="preserve"> Time) </w:t>
+              <w:t xml:space="preserve">Waar staat DRY/SRP voor? Waar zou WET voor staan (Write Everything Twice / Waste Everyones Time) </w:t>
             </w:r>
           </w:p>
           <w:p/>
@@ -4298,18 +3875,10 @@
               <w:t>opdracht uitvoeren</w:t>
             </w:r>
             <w:r>
-              <w:t xml:space="preserve"> </w:t>
-            </w:r>
-            <w:proofErr w:type="spellStart"/>
-            <w:r>
-              <w:t>r</w:t>
-            </w:r>
-            <w:r>
-              <w:t>efactoren</w:t>
-            </w:r>
-            <w:proofErr w:type="spellEnd"/>
-            <w:r>
-              <w:t xml:space="preserve"> code naar SRP &amp; DRY</w:t>
+              <w:t xml:space="preserve"> r</w:t>
+            </w:r>
+            <w:r>
+              <w:t>efactoren code naar SRP &amp; DRY</w:t>
             </w:r>
           </w:p>
           <w:p/>
@@ -4350,13 +3919,8 @@
               <w:t>bereikbaa</w:t>
             </w:r>
             <w:r>
-              <w:t xml:space="preserve">r en in te leveren via </w:t>
-            </w:r>
-            <w:proofErr w:type="spellStart"/>
-            <w:r>
-              <w:t>simulize</w:t>
-            </w:r>
-            <w:proofErr w:type="spellEnd"/>
+              <w:t>r en in te leveren via simulize</w:t>
+            </w:r>
           </w:p>
         </w:tc>
       </w:tr>
@@ -4409,19 +3973,11 @@
                 <w:highlight w:val="yellow"/>
               </w:rPr>
             </w:pPr>
-            <w:proofErr w:type="spellStart"/>
             <w:r>
               <w:rPr>
                 <w:highlight w:val="yellow"/>
               </w:rPr>
-              <w:t>Gerefactorde</w:t>
-            </w:r>
-            <w:proofErr w:type="spellEnd"/>
-            <w:r>
-              <w:rPr>
-                <w:highlight w:val="yellow"/>
-              </w:rPr>
-              <w:t xml:space="preserve"> versie van de code</w:t>
+              <w:t>Gerefactorde versie van de code</w:t>
             </w:r>
           </w:p>
         </w:tc>
@@ -4453,11 +4009,9 @@
             <w:tcW w:w="5282" w:type="dxa"/>
           </w:tcPr>
           <w:p>
-            <w:proofErr w:type="spellStart"/>
             <w:r>
               <w:t>simulize</w:t>
             </w:r>
-            <w:proofErr w:type="spellEnd"/>
           </w:p>
         </w:tc>
       </w:tr>
@@ -4567,13 +4121,8 @@
         <w:t xml:space="preserve">Lesplan les </w:t>
       </w:r>
       <w:r>
-        <w:t xml:space="preserve">5: OOP </w:t>
-      </w:r>
-      <w:proofErr w:type="spellStart"/>
-      <w:r>
-        <w:t>Inheritance</w:t>
-      </w:r>
-      <w:proofErr w:type="spellEnd"/>
+        <w:t>5: OOP Inheritance</w:t>
+      </w:r>
     </w:p>
     <w:p>
       <w:pPr>
@@ -4598,49 +4147,14 @@
       <w:r>
         <w:t xml:space="preserve">De studenten weten dat OOP bestaat uit 4 basis principes: </w:t>
       </w:r>
-      <w:proofErr w:type="spellStart"/>
-      <w:r>
-        <w:t>Inheritance</w:t>
-      </w:r>
-      <w:proofErr w:type="spellEnd"/>
-      <w:r>
-        <w:t xml:space="preserve">, </w:t>
-      </w:r>
-      <w:proofErr w:type="spellStart"/>
-      <w:r>
-        <w:t>Abstraction</w:t>
-      </w:r>
-      <w:proofErr w:type="spellEnd"/>
-      <w:r>
-        <w:t xml:space="preserve">, </w:t>
-      </w:r>
-      <w:proofErr w:type="spellStart"/>
-      <w:r>
-        <w:t>Encapsulation</w:t>
-      </w:r>
-      <w:proofErr w:type="spellEnd"/>
-      <w:r>
-        <w:t xml:space="preserve"> en </w:t>
-      </w:r>
-      <w:proofErr w:type="spellStart"/>
-      <w:r>
-        <w:t>Polymorphism</w:t>
-      </w:r>
-      <w:proofErr w:type="spellEnd"/>
-    </w:p>
-    <w:p>
-      <w:r>
-        <w:t xml:space="preserve">De student is zich bewust dat hij in </w:t>
-      </w:r>
-      <w:proofErr w:type="spellStart"/>
-      <w:r>
-        <w:t>Unity</w:t>
-      </w:r>
-      <w:proofErr w:type="spellEnd"/>
-      <w:r>
-        <w:t xml:space="preserve"> al vaak overerving heeft gebruikt op de </w:t>
-      </w:r>
-      <w:proofErr w:type="spellStart"/>
+      <w:r>
+        <w:t>Inheritance, Abstraction, Encapsulation en Polymorphism</w:t>
+      </w:r>
+    </w:p>
+    <w:p>
+      <w:r>
+        <w:t xml:space="preserve">De student is zich bewust dat hij in Unity al vaak overerving heeft gebruikt op de </w:t>
+      </w:r>
       <w:r>
         <w:rPr>
           <w:b/>
@@ -4648,7 +4162,6 @@
         </w:rPr>
         <w:t>Monobehaviour</w:t>
       </w:r>
-      <w:proofErr w:type="spellEnd"/>
       <w:r>
         <w:t xml:space="preserve"> class.</w:t>
       </w:r>
@@ -4657,7 +4170,6 @@
       <w:r>
         <w:t xml:space="preserve">De student weet wat </w:t>
       </w:r>
-      <w:proofErr w:type="spellStart"/>
       <w:r>
         <w:rPr>
           <w:b/>
@@ -4665,7 +4177,6 @@
         </w:rPr>
         <w:t>Inheritance</w:t>
       </w:r>
-      <w:proofErr w:type="spellEnd"/>
       <w:r>
         <w:t xml:space="preserve"> inhoud en kan zelf een eigen class overerven.</w:t>
       </w:r>
@@ -4685,23 +4196,7 @@
     </w:p>
     <w:p>
       <w:r>
-        <w:t xml:space="preserve">De studenten zijn onbewust bezig geweest met </w:t>
-      </w:r>
-      <w:proofErr w:type="spellStart"/>
-      <w:r>
-        <w:t>inheritance</w:t>
-      </w:r>
-      <w:proofErr w:type="spellEnd"/>
-      <w:r>
-        <w:t xml:space="preserve"> namelijk op de </w:t>
-      </w:r>
-      <w:proofErr w:type="spellStart"/>
-      <w:r>
-        <w:t>monobehaviour</w:t>
-      </w:r>
-      <w:proofErr w:type="spellEnd"/>
-      <w:r>
-        <w:t xml:space="preserve"> class. Een mooie kans om ze hier dus bewust van te maken.</w:t>
+        <w:t>De studenten zijn onbewust bezig geweest met inheritance namelijk op de monobehaviour class. Een mooie kans om ze hier dus bewust van te maken.</w:t>
       </w:r>
     </w:p>
     <w:p>
@@ -4718,13 +4213,8 @@
       </w:r>
     </w:p>
     <w:p>
-      <w:proofErr w:type="spellStart"/>
-      <w:r>
-        <w:t>d.m.v</w:t>
-      </w:r>
-      <w:proofErr w:type="spellEnd"/>
-      <w:r>
-        <w:t xml:space="preserve"> verschillende praktijkopdrachten in de les kunnen de studenten laten zien dat ze de onderdelen nog beheersen.</w:t>
+      <w:r>
+        <w:t>d.m.v verschillende praktijkopdrachten in de les kunnen de studenten laten zien dat ze de onderdelen nog beheersen.</w:t>
       </w:r>
     </w:p>
     <w:p>
@@ -4791,13 +4281,8 @@
         <w:t xml:space="preserve">: </w:t>
       </w:r>
       <w:r>
-        <w:t xml:space="preserve">OOP </w:t>
-      </w:r>
-      <w:proofErr w:type="spellStart"/>
-      <w:r>
-        <w:t>Inheritance</w:t>
-      </w:r>
-      <w:proofErr w:type="spellEnd"/>
+        <w:t>OOP Inheritance</w:t>
+      </w:r>
     </w:p>
     <w:tbl>
       <w:tblPr>
@@ -5039,39 +4524,50 @@
           </w:p>
           <w:p>
             <w:r>
-              <w:t xml:space="preserve">Wat is </w:t>
-            </w:r>
-            <w:proofErr w:type="spellStart"/>
-            <w:r>
-              <w:t>inheritance</w:t>
-            </w:r>
-            <w:proofErr w:type="spellEnd"/>
-            <w:r>
-              <w:t>?</w:t>
-            </w:r>
-          </w:p>
-          <w:p>
-            <w:r>
-              <w:t xml:space="preserve">Hebben jullie al eens </w:t>
-            </w:r>
-            <w:proofErr w:type="spellStart"/>
-            <w:r>
-              <w:t>inheritance</w:t>
-            </w:r>
-            <w:proofErr w:type="spellEnd"/>
-            <w:r>
-              <w:t xml:space="preserve"> gebruikt?</w:t>
-            </w:r>
-          </w:p>
-          <w:p>
-            <w:r>
-              <w:t xml:space="preserve">Geef een code voorbeeld van </w:t>
-            </w:r>
-            <w:proofErr w:type="spellStart"/>
-            <w:r>
-              <w:t>inheritance</w:t>
-            </w:r>
-            <w:proofErr w:type="spellEnd"/>
+              <w:t>Wat is inheritance?</w:t>
+            </w:r>
+          </w:p>
+          <w:p>
+            <w:r>
+              <w:t>Hebben jullie al eens inheritance gebruikt?</w:t>
+            </w:r>
+          </w:p>
+          <w:p>
+            <w:r>
+              <w:t>Geef een code voorbeeld van inheritance.</w:t>
+            </w:r>
+          </w:p>
+          <w:p/>
+          <w:p>
+            <w:r>
+              <w:t>Werken waar je wil</w:t>
+            </w:r>
+            <w:r>
+              <w:t>t</w:t>
+            </w:r>
+          </w:p>
+        </w:tc>
+        <w:tc>
+          <w:tcPr>
+            <w:tcW w:w="5282" w:type="dxa"/>
+          </w:tcPr>
+          <w:p/>
+          <w:p>
+            <w:r>
+              <w:t>Tafels in groepsopstelling, studenten met laptops en internet. Powerpoint.</w:t>
+            </w:r>
+            <w:r>
+              <w:t>(inleveren op simulise)</w:t>
+            </w:r>
+          </w:p>
+          <w:p/>
+          <w:p>
+            <w:r>
+              <w:rPr>
+                <w:highlight w:val="yellow"/>
+              </w:rPr>
+              <w:t>Groepsopdracht bereikbaar via simulise</w:t>
+            </w:r>
             <w:r>
               <w:t>.</w:t>
             </w:r>
@@ -5079,82 +4575,7 @@
           <w:p/>
           <w:p>
             <w:r>
-              <w:t>Werken waar je wil</w:t>
-            </w:r>
-            <w:r>
-              <w:t>t</w:t>
-            </w:r>
-          </w:p>
-        </w:tc>
-        <w:tc>
-          <w:tcPr>
-            <w:tcW w:w="5282" w:type="dxa"/>
-          </w:tcPr>
-          <w:p/>
-          <w:p>
-            <w:r>
-              <w:t xml:space="preserve">Tafels in groepsopstelling, studenten met laptops en internet. </w:t>
-            </w:r>
-            <w:proofErr w:type="spellStart"/>
-            <w:r>
-              <w:t>Powerpoint</w:t>
-            </w:r>
-            <w:proofErr w:type="spellEnd"/>
-            <w:r>
-              <w:t>.</w:t>
-            </w:r>
-            <w:r>
-              <w:t xml:space="preserve">(inleveren op </w:t>
-            </w:r>
-            <w:proofErr w:type="spellStart"/>
-            <w:r>
-              <w:t>simulise</w:t>
-            </w:r>
-            <w:proofErr w:type="spellEnd"/>
-            <w:r>
-              <w:t>)</w:t>
-            </w:r>
-          </w:p>
-          <w:p/>
-          <w:p>
-            <w:r>
-              <w:rPr>
-                <w:highlight w:val="yellow"/>
-              </w:rPr>
-              <w:t xml:space="preserve">Groepsopdracht bereikbaar via </w:t>
-            </w:r>
-            <w:proofErr w:type="spellStart"/>
-            <w:r>
-              <w:rPr>
-                <w:highlight w:val="yellow"/>
-              </w:rPr>
-              <w:t>simulise</w:t>
-            </w:r>
-            <w:proofErr w:type="spellEnd"/>
-            <w:r>
-              <w:t>.</w:t>
-            </w:r>
-          </w:p>
-          <w:p/>
-          <w:p>
-            <w:r>
-              <w:t xml:space="preserve">Google, chat </w:t>
-            </w:r>
-            <w:proofErr w:type="spellStart"/>
-            <w:r>
-              <w:t>gpt</w:t>
-            </w:r>
-            <w:proofErr w:type="spellEnd"/>
-            <w:r>
-              <w:t xml:space="preserve">, </w:t>
-            </w:r>
-            <w:proofErr w:type="spellStart"/>
-            <w:r>
-              <w:t>youtube</w:t>
-            </w:r>
-            <w:proofErr w:type="spellEnd"/>
-            <w:r>
-              <w:t>, vragen stel</w:t>
+              <w:t>Google, chat gpt, youtube, vragen stel</w:t>
             </w:r>
             <w:r>
               <w:t>len aan docenten.</w:t>
@@ -5276,15 +4697,7 @@
           </w:tcPr>
           <w:p>
             <w:r>
-              <w:t xml:space="preserve">Inpakken + alles ingeleverd op </w:t>
-            </w:r>
-            <w:proofErr w:type="spellStart"/>
-            <w:r>
-              <w:t>simulize</w:t>
-            </w:r>
-            <w:proofErr w:type="spellEnd"/>
-            <w:r>
-              <w:t>?</w:t>
+              <w:t>Inpakken + alles ingeleverd op simulize?</w:t>
             </w:r>
           </w:p>
         </w:tc>
@@ -5335,36 +4748,12 @@
     </w:p>
     <w:p>
       <w:r>
-        <w:t xml:space="preserve">De studenten weten wat </w:t>
-      </w:r>
-      <w:proofErr w:type="spellStart"/>
-      <w:r>
-        <w:t>abstraction</w:t>
-      </w:r>
-      <w:proofErr w:type="spellEnd"/>
-      <w:r>
-        <w:t xml:space="preserve"> is.</w:t>
-      </w:r>
-    </w:p>
-    <w:p>
-      <w:r>
-        <w:t xml:space="preserve">De studenten begrijpen dat </w:t>
-      </w:r>
-      <w:proofErr w:type="spellStart"/>
-      <w:r>
-        <w:t>abstraction</w:t>
-      </w:r>
-      <w:proofErr w:type="spellEnd"/>
-      <w:r>
-        <w:t xml:space="preserve"> zorgt voor </w:t>
-      </w:r>
-      <w:proofErr w:type="spellStart"/>
-      <w:r>
-        <w:t>bekopte</w:t>
-      </w:r>
-      <w:proofErr w:type="spellEnd"/>
-      <w:r>
-        <w:t xml:space="preserve"> onderhoudbare en uitbreidbare code.</w:t>
+        <w:t>De studenten weten wat abstraction is.</w:t>
+      </w:r>
+    </w:p>
+    <w:p>
+      <w:r>
+        <w:t>De studenten begrijpen dat abstraction zorgt voor bekopte onderhoudbare en uitbreidbare code.</w:t>
       </w:r>
     </w:p>
     <w:p>
@@ -5398,15 +4787,7 @@
     </w:p>
     <w:p>
       <w:r>
-        <w:t xml:space="preserve">Over het algemeen hebben studenten tijdens het </w:t>
-      </w:r>
-      <w:proofErr w:type="spellStart"/>
-      <w:r>
-        <w:t>designen</w:t>
-      </w:r>
-      <w:proofErr w:type="spellEnd"/>
-      <w:r>
-        <w:t xml:space="preserve"> van hun eigen games de n</w:t>
+        <w:t>Over het algemeen hebben studenten tijdens het designen van hun eigen games de n</w:t>
       </w:r>
       <w:r>
         <w:t>e</w:t>
@@ -5435,13 +4816,8 @@
       </w:r>
     </w:p>
     <w:p>
-      <w:proofErr w:type="spellStart"/>
-      <w:r>
-        <w:t>d.m.v</w:t>
-      </w:r>
-      <w:proofErr w:type="spellEnd"/>
-      <w:r>
-        <w:t xml:space="preserve"> verschillende praktijkopdrachten in de les kunnen de studenten laten zien dat ze de onderdelen nog beheersen.</w:t>
+      <w:r>
+        <w:t>d.m.v verschillende praktijkopdrachten in de les kunnen de studenten laten zien dat ze de onderdelen nog beheersen.</w:t>
       </w:r>
     </w:p>
     <w:p>
@@ -5577,15 +4953,7 @@
               <w:t xml:space="preserve">Energizer: </w:t>
             </w:r>
             <w:r>
-              <w:t xml:space="preserve">studenten maken een tekening </w:t>
-            </w:r>
-            <w:proofErr w:type="spellStart"/>
-            <w:r>
-              <w:t>nav</w:t>
-            </w:r>
-            <w:proofErr w:type="spellEnd"/>
-            <w:r>
-              <w:t xml:space="preserve"> een abstracte instructie </w:t>
+              <w:t xml:space="preserve">studenten maken een tekening nav een abstracte instructie </w:t>
             </w:r>
             <w:r>
               <w:rPr>
@@ -5601,11 +4969,9 @@
               </w:rPr>
               <w:t xml:space="preserve"> </w:t>
             </w:r>
-            <w:proofErr w:type="spellStart"/>
             <w:r>
               <w:t>vs</w:t>
             </w:r>
-            <w:proofErr w:type="spellEnd"/>
             <w:r>
               <w:t xml:space="preserve"> </w:t>
             </w:r>
@@ -5614,39 +4980,7 @@
                 <w:b/>
                 <w:bCs/>
               </w:rPr>
-              <w:t xml:space="preserve">“teken een reisachtige cycloop met 1 oog die door een </w:t>
-            </w:r>
-            <w:proofErr w:type="spellStart"/>
-            <w:r>
-              <w:rPr>
-                <w:b/>
-                <w:bCs/>
-              </w:rPr>
-              <w:t>halfling</w:t>
-            </w:r>
-            <w:proofErr w:type="spellEnd"/>
-            <w:r>
-              <w:rPr>
-                <w:b/>
-                <w:bCs/>
-              </w:rPr>
-              <w:t xml:space="preserve"> met een </w:t>
-            </w:r>
-            <w:proofErr w:type="spellStart"/>
-            <w:r>
-              <w:rPr>
-                <w:b/>
-                <w:bCs/>
-              </w:rPr>
-              <w:t>sling</w:t>
-            </w:r>
-            <w:proofErr w:type="spellEnd"/>
-            <w:r>
-              <w:rPr>
-                <w:b/>
-                <w:bCs/>
-              </w:rPr>
-              <w:t xml:space="preserve"> in zijn oog wordt geraakt en daardoor wordt uitgeschakeld”</w:t>
+              <w:t>“teken een reisachtige cycloop met 1 oog die door een halfling met een sling in zijn oog wordt geraakt en daardoor wordt uitgeschakeld”</w:t>
             </w:r>
             <w:r>
               <w:t>.</w:t>
@@ -5790,19 +5124,11 @@
             <w:tcW w:w="5282" w:type="dxa"/>
           </w:tcPr>
           <w:p>
-            <w:proofErr w:type="spellStart"/>
             <w:r>
               <w:rPr>
                 <w:highlight w:val="yellow"/>
               </w:rPr>
-              <w:t>Miro</w:t>
-            </w:r>
-            <w:proofErr w:type="spellEnd"/>
-            <w:r>
-              <w:rPr>
-                <w:highlight w:val="yellow"/>
-              </w:rPr>
-              <w:t xml:space="preserve"> bord</w:t>
+              <w:t>Miro bord</w:t>
             </w:r>
           </w:p>
         </w:tc>
@@ -5898,21 +5224,7 @@
               <w:rPr>
                 <w:highlight w:val="yellow"/>
               </w:rPr>
-              <w:t xml:space="preserve">Opdracht bereikbaar via </w:t>
-            </w:r>
-            <w:proofErr w:type="spellStart"/>
-            <w:r>
-              <w:rPr>
-                <w:highlight w:val="yellow"/>
-              </w:rPr>
-              <w:t>simulize</w:t>
-            </w:r>
-            <w:proofErr w:type="spellEnd"/>
-            <w:r>
-              <w:rPr>
-                <w:highlight w:val="yellow"/>
-              </w:rPr>
-              <w:t xml:space="preserve"> en ook daar weer inleveren</w:t>
+              <w:t>Opdracht bereikbaar via simulize en ook daar weer inleveren</w:t>
             </w:r>
           </w:p>
         </w:tc>
@@ -5983,15 +5295,7 @@
           </w:tcPr>
           <w:p>
             <w:r>
-              <w:t xml:space="preserve">Inpakken + alles ingeleverd op </w:t>
-            </w:r>
-            <w:proofErr w:type="spellStart"/>
-            <w:r>
-              <w:t>simulize</w:t>
-            </w:r>
-            <w:proofErr w:type="spellEnd"/>
-            <w:r>
-              <w:t>?</w:t>
+              <w:t>Inpakken + alles ingeleverd op simulize?</w:t>
             </w:r>
           </w:p>
         </w:tc>
@@ -6022,13 +5326,8 @@
         <w:t xml:space="preserve">Lesplan les </w:t>
       </w:r>
       <w:r>
-        <w:t xml:space="preserve">7: OOP </w:t>
-      </w:r>
-      <w:proofErr w:type="spellStart"/>
-      <w:r>
-        <w:t>Encapsulation</w:t>
-      </w:r>
-      <w:proofErr w:type="spellEnd"/>
+        <w:t>7: OOP Encapsulation</w:t>
+      </w:r>
     </w:p>
     <w:p>
       <w:pPr>
@@ -6046,123 +5345,38 @@
     </w:p>
     <w:p>
       <w:r>
-        <w:t xml:space="preserve">De studenten weten wat </w:t>
-      </w:r>
-      <w:proofErr w:type="spellStart"/>
-      <w:r>
-        <w:t>Encapsulation</w:t>
-      </w:r>
-      <w:proofErr w:type="spellEnd"/>
-      <w:r>
-        <w:t xml:space="preserve"> is.</w:t>
-      </w:r>
-    </w:p>
-    <w:p>
-      <w:r>
-        <w:t xml:space="preserve">De studenten begrijpen dat </w:t>
-      </w:r>
-      <w:proofErr w:type="spellStart"/>
-      <w:r>
-        <w:t>encapsulation</w:t>
-      </w:r>
-      <w:proofErr w:type="spellEnd"/>
-      <w:r>
-        <w:t xml:space="preserve"> zorgt voor het beschermen van code </w:t>
-      </w:r>
-    </w:p>
-    <w:p>
-      <w:r>
-        <w:t xml:space="preserve">De studenten kennen de verschillende scope </w:t>
-      </w:r>
-      <w:proofErr w:type="spellStart"/>
-      <w:r>
-        <w:t>modifiers</w:t>
-      </w:r>
-      <w:proofErr w:type="spellEnd"/>
-      <w:r>
-        <w:t xml:space="preserve"> (private , public, </w:t>
-      </w:r>
-      <w:proofErr w:type="spellStart"/>
-      <w:r>
-        <w:t>protected</w:t>
-      </w:r>
-      <w:proofErr w:type="spellEnd"/>
-      <w:r>
-        <w:t xml:space="preserve"> en </w:t>
-      </w:r>
-      <w:proofErr w:type="spellStart"/>
-      <w:r>
-        <w:t>internal</w:t>
-      </w:r>
-      <w:proofErr w:type="spellEnd"/>
-      <w:r>
-        <w:t>)</w:t>
-      </w:r>
-    </w:p>
-    <w:p>
-      <w:r>
-        <w:t xml:space="preserve">De studenten begrijpen dat een </w:t>
-      </w:r>
-      <w:proofErr w:type="spellStart"/>
-      <w:r>
-        <w:t>getter</w:t>
-      </w:r>
-      <w:proofErr w:type="spellEnd"/>
-      <w:r>
-        <w:t xml:space="preserve"> en een setter extra controle geeft op data die de class inkomt en uitgaat</w:t>
-      </w:r>
-    </w:p>
-    <w:p>
-      <w:r>
-        <w:t xml:space="preserve">De studenten kunnen </w:t>
-      </w:r>
-      <w:proofErr w:type="spellStart"/>
-      <w:r>
-        <w:t>getters</w:t>
-      </w:r>
-      <w:proofErr w:type="spellEnd"/>
-      <w:r>
-        <w:t xml:space="preserve"> en setters maken.</w:t>
-      </w:r>
-    </w:p>
-    <w:p>
-      <w:r>
-        <w:t xml:space="preserve">De studenten weten wat een </w:t>
-      </w:r>
-      <w:proofErr w:type="spellStart"/>
-      <w:r>
-        <w:t>assembly</w:t>
-      </w:r>
-      <w:proofErr w:type="spellEnd"/>
-      <w:r>
-        <w:t xml:space="preserve"> is. (DLL)</w:t>
-      </w:r>
-    </w:p>
-    <w:p>
-      <w:r>
-        <w:t xml:space="preserve">De studenten kunnen in </w:t>
-      </w:r>
-      <w:proofErr w:type="spellStart"/>
-      <w:r>
-        <w:t>unity</w:t>
-      </w:r>
-      <w:proofErr w:type="spellEnd"/>
-      <w:r>
-        <w:t xml:space="preserve"> een </w:t>
-      </w:r>
-      <w:proofErr w:type="spellStart"/>
-      <w:r>
-        <w:t>assembly</w:t>
-      </w:r>
-      <w:proofErr w:type="spellEnd"/>
-      <w:r>
-        <w:t xml:space="preserve"> </w:t>
-      </w:r>
-      <w:proofErr w:type="spellStart"/>
-      <w:r>
-        <w:t>definieren</w:t>
-      </w:r>
-      <w:proofErr w:type="spellEnd"/>
+        <w:t>De studenten weten wat Encapsulation is.</w:t>
+      </w:r>
+    </w:p>
+    <w:p>
+      <w:r>
+        <w:t xml:space="preserve">De studenten begrijpen dat encapsulation zorgt voor het beschermen van code </w:t>
+      </w:r>
+    </w:p>
+    <w:p>
+      <w:r>
+        <w:t>De studenten kennen de verschillende scope modifiers (private , public, protected en internal)</w:t>
+      </w:r>
+    </w:p>
+    <w:p>
+      <w:r>
+        <w:t>De studenten begrijpen dat een getter en een setter extra controle geeft op data die de class inkomt en uitgaat</w:t>
+      </w:r>
+    </w:p>
+    <w:p>
+      <w:r>
+        <w:t>De studenten kunnen getters en setters maken.</w:t>
+      </w:r>
+    </w:p>
+    <w:p>
+      <w:r>
+        <w:t>De studenten weten wat een assembly is. (DLL)</w:t>
+      </w:r>
+    </w:p>
+    <w:p>
+      <w:r>
+        <w:t>De studenten kunnen in unity een assembly definieren</w:t>
+      </w:r>
     </w:p>
     <w:p>
       <w:pPr>
@@ -6174,23 +5388,7 @@
     </w:p>
     <w:p>
       <w:r>
-        <w:t xml:space="preserve">De studenten hebben tot nog toe gebruik gemaakt van public en private en dan met name met het doel om variabelen wel of niet zichtbaar te maken in de </w:t>
-      </w:r>
-      <w:proofErr w:type="spellStart"/>
-      <w:r>
-        <w:t>inspector</w:t>
-      </w:r>
-      <w:proofErr w:type="spellEnd"/>
-      <w:r>
-        <w:t xml:space="preserve"> van </w:t>
-      </w:r>
-      <w:proofErr w:type="spellStart"/>
-      <w:r>
-        <w:t>Unity</w:t>
-      </w:r>
-      <w:proofErr w:type="spellEnd"/>
-      <w:r>
-        <w:t>.</w:t>
+        <w:t>De studenten hebben tot nog toe gebruik gemaakt van public en private en dan met name met het doel om variabelen wel of niet zichtbaar te maken in de inspector van Unity.</w:t>
       </w:r>
     </w:p>
     <w:p>
@@ -6207,13 +5405,8 @@
       </w:r>
     </w:p>
     <w:p>
-      <w:proofErr w:type="spellStart"/>
-      <w:r>
-        <w:t>d.m.v</w:t>
-      </w:r>
-      <w:proofErr w:type="spellEnd"/>
-      <w:r>
-        <w:t xml:space="preserve"> verschillende praktijkopdrachten in de les kunnen de studenten laten zien dat ze de onderdelen nog beheersen.</w:t>
+      <w:r>
+        <w:t>d.m.v verschillende praktijkopdrachten in de les kunnen de studenten laten zien dat ze de onderdelen nog beheersen.</w:t>
       </w:r>
     </w:p>
     <w:p>
@@ -6280,13 +5473,8 @@
         <w:t xml:space="preserve">: </w:t>
       </w:r>
       <w:r>
-        <w:t xml:space="preserve">OOP </w:t>
-      </w:r>
-      <w:proofErr w:type="spellStart"/>
-      <w:r>
-        <w:t>Encapsulation</w:t>
-      </w:r>
-      <w:proofErr w:type="spellEnd"/>
+        <w:t>OOP Encapsulation</w:t>
+      </w:r>
     </w:p>
     <w:tbl>
       <w:tblPr>
@@ -6390,24 +5578,14 @@
             <w:r>
               <w:t xml:space="preserve">Oriëntatie vragen stellen over: </w:t>
             </w:r>
-            <w:proofErr w:type="spellStart"/>
             <w:r>
               <w:t>Encapsulation</w:t>
             </w:r>
-            <w:proofErr w:type="spellEnd"/>
           </w:p>
           <w:p/>
           <w:p>
             <w:r>
-              <w:t xml:space="preserve">Wie weet wat </w:t>
-            </w:r>
-            <w:proofErr w:type="spellStart"/>
-            <w:r>
-              <w:t>encapsulation</w:t>
-            </w:r>
-            <w:proofErr w:type="spellEnd"/>
-            <w:r>
-              <w:t xml:space="preserve"> inhoud?</w:t>
+              <w:t>Wie weet wat encapsulation inhoud?</w:t>
             </w:r>
           </w:p>
           <w:p/>
@@ -6446,11 +5624,9 @@
             <w:r>
               <w:t xml:space="preserve">Uitleg over </w:t>
             </w:r>
-            <w:proofErr w:type="spellStart"/>
             <w:r>
               <w:t>encapsulation</w:t>
             </w:r>
-            <w:proofErr w:type="spellEnd"/>
           </w:p>
         </w:tc>
         <w:tc>
@@ -6458,19 +5634,11 @@
             <w:tcW w:w="5282" w:type="dxa"/>
           </w:tcPr>
           <w:p>
-            <w:proofErr w:type="spellStart"/>
             <w:r>
               <w:rPr>
                 <w:highlight w:val="yellow"/>
               </w:rPr>
-              <w:t>Miro</w:t>
-            </w:r>
-            <w:proofErr w:type="spellEnd"/>
-            <w:r>
-              <w:rPr>
-                <w:highlight w:val="yellow"/>
-              </w:rPr>
-              <w:t xml:space="preserve"> bord</w:t>
+              <w:t>Miro bord</w:t>
             </w:r>
           </w:p>
         </w:tc>
@@ -6502,21 +5670,8 @@
             <w:r>
               <w:t xml:space="preserve">Uitvoeren opdracht </w:t>
             </w:r>
-            <w:proofErr w:type="spellStart"/>
-            <w:r>
-              <w:t>getters</w:t>
-            </w:r>
-            <w:proofErr w:type="spellEnd"/>
-            <w:r>
-              <w:t xml:space="preserve"> en setters maken en </w:t>
-            </w:r>
-            <w:proofErr w:type="spellStart"/>
-            <w:r>
-              <w:t>protected</w:t>
-            </w:r>
-            <w:proofErr w:type="spellEnd"/>
-            <w:r>
-              <w:t xml:space="preserve"> variabelen en functies gebruiken</w:t>
+            <w:r>
+              <w:t>getters en setters maken en protected variabelen en functies gebruiken</w:t>
             </w:r>
             <w:r>
               <w:t xml:space="preserve"> </w:t>
@@ -6537,21 +5692,7 @@
               <w:rPr>
                 <w:highlight w:val="yellow"/>
               </w:rPr>
-              <w:t xml:space="preserve">Opdracht bereikbaar via </w:t>
-            </w:r>
-            <w:proofErr w:type="spellStart"/>
-            <w:r>
-              <w:rPr>
-                <w:highlight w:val="yellow"/>
-              </w:rPr>
-              <w:t>simulize</w:t>
-            </w:r>
-            <w:proofErr w:type="spellEnd"/>
-            <w:r>
-              <w:rPr>
-                <w:highlight w:val="yellow"/>
-              </w:rPr>
-              <w:t xml:space="preserve"> en ook daar weer inleveren</w:t>
+              <w:t>Opdracht bereikbaar via simulize en ook daar weer inleveren</w:t>
             </w:r>
           </w:p>
         </w:tc>
@@ -6613,15 +5754,7 @@
           </w:tcPr>
           <w:p>
             <w:r>
-              <w:t xml:space="preserve">Inpakken + alles ingeleverd op </w:t>
-            </w:r>
-            <w:proofErr w:type="spellStart"/>
-            <w:r>
-              <w:t>simulize</w:t>
-            </w:r>
-            <w:proofErr w:type="spellEnd"/>
-            <w:r>
-              <w:t>?</w:t>
+              <w:t>Inpakken + alles ingeleverd op simulize?</w:t>
             </w:r>
           </w:p>
         </w:tc>
@@ -6702,7 +5835,6 @@
       <w:r>
         <w:t xml:space="preserve">De studenten weten hoe je </w:t>
       </w:r>
-      <w:proofErr w:type="spellStart"/>
       <w:r>
         <w:rPr>
           <w:b/>
@@ -6710,7 +5842,6 @@
         </w:rPr>
         <w:t>attribute</w:t>
       </w:r>
-      <w:proofErr w:type="spellEnd"/>
       <w:r>
         <w:t xml:space="preserve"> weergeeft</w:t>
       </w:r>
@@ -6719,7 +5850,6 @@
       <w:r>
         <w:t xml:space="preserve">De studenten weten hoe je </w:t>
       </w:r>
-      <w:proofErr w:type="spellStart"/>
       <w:r>
         <w:rPr>
           <w:b/>
@@ -6727,7 +5857,6 @@
         </w:rPr>
         <w:t>operation</w:t>
       </w:r>
-      <w:proofErr w:type="spellEnd"/>
       <w:r>
         <w:t xml:space="preserve"> weergeeft</w:t>
       </w:r>
@@ -6765,15 +5894,7 @@
     </w:p>
     <w:p>
       <w:r>
-        <w:t xml:space="preserve">Belangrijk is ook dat ze nog nooit met een </w:t>
-      </w:r>
-      <w:proofErr w:type="spellStart"/>
-      <w:r>
-        <w:t>modelling</w:t>
-      </w:r>
-      <w:proofErr w:type="spellEnd"/>
-      <w:r>
-        <w:t xml:space="preserve"> tool hebben gewerkt en dat deze ook niet altijd heel fijn werken. De studenten hebben hier dus extra hulp bij nodig.</w:t>
+        <w:t>Belangrijk is ook dat ze nog nooit met een modelling tool hebben gewerkt en dat deze ook niet altijd heel fijn werken. De studenten hebben hier dus extra hulp bij nodig.</w:t>
       </w:r>
     </w:p>
     <w:p/>
@@ -6786,13 +5907,8 @@
       </w:r>
     </w:p>
     <w:p>
-      <w:proofErr w:type="spellStart"/>
-      <w:r>
-        <w:t>d.m.v</w:t>
-      </w:r>
-      <w:proofErr w:type="spellEnd"/>
-      <w:r>
-        <w:t xml:space="preserve"> verschillende praktijkopdrachten in de les kunnen de studenten laten zien dat ze de onderdelen nog beheersen.</w:t>
+      <w:r>
+        <w:t>d.m.v verschillende praktijkopdrachten in de les kunnen de studenten laten zien dat ze de onderdelen nog beheersen.</w:t>
       </w:r>
     </w:p>
     <w:p>
@@ -7020,13 +6136,8 @@
               <w:t xml:space="preserve">Uitleg over </w:t>
             </w:r>
             <w:r>
-              <w:t xml:space="preserve">class </w:t>
-            </w:r>
-            <w:proofErr w:type="spellStart"/>
-            <w:r>
-              <w:t>diagrams</w:t>
-            </w:r>
-            <w:proofErr w:type="spellEnd"/>
+              <w:t>class diagrams</w:t>
+            </w:r>
           </w:p>
         </w:tc>
         <w:tc>
@@ -7106,21 +6217,7 @@
               <w:rPr>
                 <w:highlight w:val="yellow"/>
               </w:rPr>
-              <w:t xml:space="preserve">Opdracht bereikbaar via </w:t>
-            </w:r>
-            <w:proofErr w:type="spellStart"/>
-            <w:r>
-              <w:rPr>
-                <w:highlight w:val="yellow"/>
-              </w:rPr>
-              <w:t>simulize</w:t>
-            </w:r>
-            <w:proofErr w:type="spellEnd"/>
-            <w:r>
-              <w:rPr>
-                <w:highlight w:val="yellow"/>
-              </w:rPr>
-              <w:t xml:space="preserve"> en ook daar weer inleveren</w:t>
+              <w:t>Opdracht bereikbaar via simulize en ook daar weer inleveren</w:t>
             </w:r>
           </w:p>
         </w:tc>
@@ -7182,15 +6279,7 @@
           </w:tcPr>
           <w:p>
             <w:r>
-              <w:t xml:space="preserve">Inpakken + alles ingeleverd op </w:t>
-            </w:r>
-            <w:proofErr w:type="spellStart"/>
-            <w:r>
-              <w:t>simulize</w:t>
-            </w:r>
-            <w:proofErr w:type="spellEnd"/>
-            <w:r>
-              <w:t>?</w:t>
+              <w:t>Inpakken + alles ingeleverd op simulize?</w:t>
             </w:r>
           </w:p>
         </w:tc>
@@ -7233,13 +6322,8 @@
         <w:t>9</w:t>
       </w:r>
       <w:r>
-        <w:t xml:space="preserve">: OOP </w:t>
-      </w:r>
-      <w:proofErr w:type="spellStart"/>
-      <w:r>
-        <w:t>Polymorphism</w:t>
-      </w:r>
-      <w:proofErr w:type="spellEnd"/>
+        <w:t>: OOP Polymorphism</w:t>
+      </w:r>
     </w:p>
     <w:p>
       <w:pPr>
@@ -7262,15 +6346,7 @@
     </w:p>
     <w:p>
       <w:r>
-        <w:t xml:space="preserve">De studenten begrijpen dat polymorfisme zorgt dat code </w:t>
-      </w:r>
-      <w:proofErr w:type="spellStart"/>
-      <w:r>
-        <w:t>uitbreidbaar</w:t>
-      </w:r>
-      <w:proofErr w:type="spellEnd"/>
-      <w:r>
-        <w:t xml:space="preserve"> maar niet aanpasbaar is</w:t>
+        <w:t>De studenten begrijpen dat polymorfisme zorgt dat code uitbreidbaar maar niet aanpasbaar is</w:t>
       </w:r>
     </w:p>
     <w:p>
@@ -7280,11 +6356,7 @@
     </w:p>
     <w:p>
       <w:r>
-        <w:t xml:space="preserve">De studenten weten wat </w:t>
-      </w:r>
-      <w:proofErr w:type="spellStart"/>
-      <w:r>
-        <w:t>over</w:t>
+        <w:t>De studenten weten wat over</w:t>
       </w:r>
       <w:r>
         <w:t>r</w:t>
@@ -7295,7 +6367,6 @@
       <w:r>
         <w:t>n</w:t>
       </w:r>
-      <w:proofErr w:type="spellEnd"/>
       <w:r>
         <w:t xml:space="preserve"> is</w:t>
       </w:r>
@@ -7320,15 +6391,7 @@
     </w:p>
     <w:p>
       <w:r>
-        <w:t xml:space="preserve">De studenten hebben nog helemaal geen kennis van interfaces en </w:t>
-      </w:r>
-      <w:proofErr w:type="spellStart"/>
-      <w:r>
-        <w:t>polimorfisme</w:t>
-      </w:r>
-      <w:proofErr w:type="spellEnd"/>
-      <w:r>
-        <w:t>.</w:t>
+        <w:t>De studenten hebben nog helemaal geen kennis van interfaces en polimorfisme.</w:t>
       </w:r>
     </w:p>
     <w:p>
@@ -7340,13 +6403,8 @@
       </w:r>
     </w:p>
     <w:p>
-      <w:proofErr w:type="spellStart"/>
-      <w:r>
-        <w:t>d.m.v</w:t>
-      </w:r>
-      <w:proofErr w:type="spellEnd"/>
-      <w:r>
-        <w:t xml:space="preserve"> verschillende praktijkopdrachten in de les kunnen de studenten laten zien dat ze de onderdelen nog beheersen.</w:t>
+      <w:r>
+        <w:t>d.m.v verschillende praktijkopdrachten in de les kunnen de studenten laten zien dat ze de onderdelen nog beheersen.</w:t>
       </w:r>
     </w:p>
     <w:p>
@@ -7415,11 +6473,9 @@
       <w:r>
         <w:t xml:space="preserve">OOP </w:t>
       </w:r>
-      <w:proofErr w:type="spellStart"/>
       <w:r>
         <w:t>Polymorphism</w:t>
       </w:r>
-      <w:proofErr w:type="spellEnd"/>
     </w:p>
     <w:tbl>
       <w:tblPr>
@@ -7520,22 +6576,18 @@
             <w:r>
               <w:t xml:space="preserve">Oriëntatie vragen stellen over: </w:t>
             </w:r>
-            <w:proofErr w:type="spellStart"/>
             <w:r>
               <w:t>Polymorphism</w:t>
             </w:r>
-            <w:proofErr w:type="spellEnd"/>
           </w:p>
           <w:p/>
           <w:p>
             <w:r>
               <w:t xml:space="preserve">Wie weet wat </w:t>
             </w:r>
-            <w:proofErr w:type="spellStart"/>
             <w:r>
               <w:t>polymorphism</w:t>
             </w:r>
-            <w:proofErr w:type="spellEnd"/>
             <w:r>
               <w:t xml:space="preserve"> inhoud?</w:t>
             </w:r>
@@ -7576,11 +6628,9 @@
             <w:r>
               <w:t xml:space="preserve">Uitleg over </w:t>
             </w:r>
-            <w:proofErr w:type="spellStart"/>
             <w:r>
               <w:t>Polymorphism</w:t>
             </w:r>
-            <w:proofErr w:type="spellEnd"/>
           </w:p>
         </w:tc>
         <w:tc>
@@ -7588,19 +6638,11 @@
             <w:tcW w:w="5282" w:type="dxa"/>
           </w:tcPr>
           <w:p>
-            <w:proofErr w:type="spellStart"/>
             <w:r>
               <w:rPr>
                 <w:highlight w:val="yellow"/>
               </w:rPr>
-              <w:t>Miro</w:t>
-            </w:r>
-            <w:proofErr w:type="spellEnd"/>
-            <w:r>
-              <w:rPr>
-                <w:highlight w:val="yellow"/>
-              </w:rPr>
-              <w:t xml:space="preserve"> bord</w:t>
+              <w:t>Miro bord</w:t>
             </w:r>
           </w:p>
         </w:tc>
@@ -7654,21 +6696,7 @@
               <w:rPr>
                 <w:highlight w:val="yellow"/>
               </w:rPr>
-              <w:t xml:space="preserve">Opdracht bereikbaar via </w:t>
-            </w:r>
-            <w:proofErr w:type="spellStart"/>
-            <w:r>
-              <w:rPr>
-                <w:highlight w:val="yellow"/>
-              </w:rPr>
-              <w:t>simulize</w:t>
-            </w:r>
-            <w:proofErr w:type="spellEnd"/>
-            <w:r>
-              <w:rPr>
-                <w:highlight w:val="yellow"/>
-              </w:rPr>
-              <w:t xml:space="preserve"> en ook daar weer inleveren</w:t>
+              <w:t>Opdracht bereikbaar via simulize en ook daar weer inleveren</w:t>
             </w:r>
           </w:p>
         </w:tc>
@@ -7730,15 +6758,7 @@
           </w:tcPr>
           <w:p>
             <w:r>
-              <w:t xml:space="preserve">Inpakken + alles ingeleverd op </w:t>
-            </w:r>
-            <w:proofErr w:type="spellStart"/>
-            <w:r>
-              <w:t>simulize</w:t>
-            </w:r>
-            <w:proofErr w:type="spellEnd"/>
-            <w:r>
-              <w:t>?</w:t>
+              <w:t>Inpakken + alles ingeleverd op simulize?</w:t>
             </w:r>
           </w:p>
         </w:tc>
@@ -7765,20 +6785,12 @@
           <w:lang w:val="en-US"/>
         </w:rPr>
       </w:pPr>
-      <w:proofErr w:type="spellStart"/>
       <w:r>
         <w:rPr>
           <w:lang w:val="en-US"/>
         </w:rPr>
         <w:lastRenderedPageBreak/>
-        <w:t>Lesplan</w:t>
-      </w:r>
-      <w:proofErr w:type="spellEnd"/>
-      <w:r>
-        <w:rPr>
-          <w:lang w:val="en-US"/>
-        </w:rPr>
-        <w:t xml:space="preserve"> les 10: Design Patterns</w:t>
+        <w:t>Lesplan les 10: Design Patterns</w:t>
       </w:r>
       <w:r>
         <w:rPr>
@@ -7803,126 +6815,22 @@
     </w:p>
     <w:p>
       <w:r>
-        <w:t xml:space="preserve">De studenten weten wat Design </w:t>
-      </w:r>
-      <w:proofErr w:type="spellStart"/>
-      <w:r>
-        <w:t>patterns</w:t>
-      </w:r>
-      <w:proofErr w:type="spellEnd"/>
-      <w:r>
-        <w:t xml:space="preserve"> zijn.</w:t>
-      </w:r>
-    </w:p>
-    <w:p>
-      <w:r>
-        <w:t xml:space="preserve">De studenten weten dat er heel veel design </w:t>
-      </w:r>
-      <w:proofErr w:type="spellStart"/>
-      <w:r>
-        <w:t>patterns</w:t>
-      </w:r>
-      <w:proofErr w:type="spellEnd"/>
-      <w:r>
-        <w:t xml:space="preserve"> zijn die allemaal specifieke </w:t>
-      </w:r>
-      <w:proofErr w:type="spellStart"/>
-      <w:r>
-        <w:t>struktuur</w:t>
-      </w:r>
-      <w:proofErr w:type="spellEnd"/>
-      <w:r>
-        <w:t xml:space="preserve"> problemen op kunnen lossen.</w:t>
-      </w:r>
-    </w:p>
-    <w:p>
-      <w:r>
-        <w:t xml:space="preserve">De studenten weten dat er meerdere design </w:t>
-      </w:r>
-      <w:proofErr w:type="spellStart"/>
-      <w:r>
-        <w:t>patterns</w:t>
-      </w:r>
-      <w:proofErr w:type="spellEnd"/>
-      <w:r>
-        <w:t xml:space="preserve"> geschikt zijn om toe te passen in een </w:t>
-      </w:r>
-      <w:proofErr w:type="spellStart"/>
-      <w:r>
-        <w:t>tower</w:t>
-      </w:r>
-      <w:proofErr w:type="spellEnd"/>
-      <w:r>
-        <w:t xml:space="preserve"> </w:t>
-      </w:r>
-      <w:proofErr w:type="spellStart"/>
-      <w:r>
-        <w:t>defense</w:t>
-      </w:r>
-      <w:proofErr w:type="spellEnd"/>
-      <w:r>
-        <w:t xml:space="preserve"> game en dat deze gecombineerd kunnen worden.</w:t>
-      </w:r>
-    </w:p>
-    <w:p>
-      <w:r>
-        <w:t xml:space="preserve">De studenten weten dat de </w:t>
-      </w:r>
-      <w:proofErr w:type="spellStart"/>
-      <w:r>
-        <w:t>factory</w:t>
-      </w:r>
-      <w:proofErr w:type="spellEnd"/>
-      <w:r>
-        <w:t xml:space="preserve"> </w:t>
-      </w:r>
-      <w:proofErr w:type="spellStart"/>
-      <w:r>
-        <w:t>method</w:t>
-      </w:r>
-      <w:proofErr w:type="spellEnd"/>
-      <w:r>
-        <w:t xml:space="preserve"> </w:t>
-      </w:r>
-      <w:proofErr w:type="spellStart"/>
-      <w:r>
-        <w:t>pattern</w:t>
-      </w:r>
-      <w:proofErr w:type="spellEnd"/>
-      <w:r>
-        <w:t xml:space="preserve"> ervoor zorgt dat je op een goede manier objecten in je game kan </w:t>
-      </w:r>
-      <w:proofErr w:type="spellStart"/>
-      <w:r>
-        <w:t>creeren</w:t>
-      </w:r>
-      <w:proofErr w:type="spellEnd"/>
-      <w:r>
-        <w:t xml:space="preserve"> zoals </w:t>
-      </w:r>
-      <w:proofErr w:type="spellStart"/>
-      <w:r>
-        <w:t>towers</w:t>
-      </w:r>
-      <w:proofErr w:type="spellEnd"/>
-      <w:r>
-        <w:t xml:space="preserve"> , </w:t>
-      </w:r>
-      <w:proofErr w:type="spellStart"/>
-      <w:r>
-        <w:t>bullets</w:t>
-      </w:r>
-      <w:proofErr w:type="spellEnd"/>
-      <w:r>
-        <w:t xml:space="preserve"> en </w:t>
-      </w:r>
-      <w:proofErr w:type="spellStart"/>
-      <w:r>
-        <w:t>enemies</w:t>
-      </w:r>
-      <w:proofErr w:type="spellEnd"/>
-      <w:r>
-        <w:t>.</w:t>
+        <w:t>De studenten weten wat Design patterns zijn.</w:t>
+      </w:r>
+    </w:p>
+    <w:p>
+      <w:r>
+        <w:t>De studenten weten dat er heel veel design patterns zijn die allemaal specifieke struktuur problemen op kunnen lossen.</w:t>
+      </w:r>
+    </w:p>
+    <w:p>
+      <w:r>
+        <w:t>De studenten weten dat er meerdere design patterns geschikt zijn om toe te passen in een tower defense game en dat deze gecombineerd kunnen worden.</w:t>
+      </w:r>
+    </w:p>
+    <w:p>
+      <w:r>
+        <w:t>De studenten weten dat de factory method pattern ervoor zorgt dat je op een goede manier objecten in je game kan creeren zoals towers , bullets en enemies.</w:t>
       </w:r>
     </w:p>
     <w:p>
@@ -7935,28 +6843,12 @@
     </w:p>
     <w:p>
       <w:r>
-        <w:t xml:space="preserve">De studenten zijn allemaal erg druk met hun eigen </w:t>
-      </w:r>
-      <w:proofErr w:type="spellStart"/>
-      <w:r>
-        <w:t>towerdefense</w:t>
-      </w:r>
-      <w:proofErr w:type="spellEnd"/>
-      <w:r>
-        <w:t xml:space="preserve"> games en lopen ook vast tegen problemen aan met het op meerdere manieren creëren van verschillende gameobjecten.</w:t>
-      </w:r>
-    </w:p>
-    <w:p>
-      <w:r>
-        <w:t xml:space="preserve">Het design </w:t>
-      </w:r>
-      <w:proofErr w:type="spellStart"/>
-      <w:r>
-        <w:t>pattern</w:t>
-      </w:r>
-      <w:proofErr w:type="spellEnd"/>
-      <w:r>
-        <w:t xml:space="preserve"> zou dus goed toepasbaar moeten zijn op hun eigen project.</w:t>
+        <w:t>De studenten zijn allemaal erg druk met hun eigen towerdefense games en lopen ook vast tegen problemen aan met het op meerdere manieren creëren van verschillende gameobjecten.</w:t>
+      </w:r>
+    </w:p>
+    <w:p>
+      <w:r>
+        <w:t>Het design pattern zou dus goed toepasbaar moeten zijn op hun eigen project.</w:t>
       </w:r>
     </w:p>
     <w:p>
@@ -7968,13 +6860,8 @@
       </w:r>
     </w:p>
     <w:p>
-      <w:proofErr w:type="spellStart"/>
-      <w:r>
-        <w:t>d.m.v</w:t>
-      </w:r>
-      <w:proofErr w:type="spellEnd"/>
-      <w:r>
-        <w:t xml:space="preserve"> verschillende praktijkopdrachten in de les kunnen de studenten laten zien dat ze de onderdelen nog beheersen.</w:t>
+      <w:r>
+        <w:t>d.m.v verschillende praktijkopdrachten in de les kunnen de studenten laten zien dat ze de onderdelen nog beheersen.</w:t>
       </w:r>
     </w:p>
     <w:p>
@@ -8032,20 +6919,12 @@
           <w:lang w:val="en-US"/>
         </w:rPr>
       </w:pPr>
-      <w:proofErr w:type="spellStart"/>
       <w:r>
         <w:rPr>
           <w:lang w:val="en-US"/>
         </w:rPr>
         <w:lastRenderedPageBreak/>
-        <w:t>Lesplan</w:t>
-      </w:r>
-      <w:proofErr w:type="spellEnd"/>
-      <w:r>
-        <w:rPr>
-          <w:lang w:val="en-US"/>
-        </w:rPr>
-        <w:t xml:space="preserve"> les 10: Design Patterns</w:t>
+        <w:t>Lesplan les 10: Design Patterns</w:t>
       </w:r>
       <w:r>
         <w:rPr>
@@ -8159,24 +7038,14 @@
             <w:r>
               <w:t xml:space="preserve">Oriëntatie vragen stellen over: </w:t>
             </w:r>
-            <w:proofErr w:type="spellStart"/>
             <w:r>
               <w:t>Polymorphism</w:t>
             </w:r>
-            <w:proofErr w:type="spellEnd"/>
           </w:p>
           <w:p/>
           <w:p>
             <w:r>
-              <w:t xml:space="preserve">Wie weet wat </w:t>
-            </w:r>
-            <w:proofErr w:type="spellStart"/>
-            <w:r>
-              <w:t>polymorphism</w:t>
-            </w:r>
-            <w:proofErr w:type="spellEnd"/>
-            <w:r>
-              <w:t xml:space="preserve"> inhoud?</w:t>
+              <w:t>Wie weet wat polymorphism inhoud?</w:t>
             </w:r>
           </w:p>
           <w:p/>
@@ -8213,13 +7082,8 @@
           </w:tcPr>
           <w:p>
             <w:r>
-              <w:t xml:space="preserve">Uitleg over </w:t>
-            </w:r>
-            <w:proofErr w:type="spellStart"/>
-            <w:r>
-              <w:t>Polymorphism</w:t>
-            </w:r>
-            <w:proofErr w:type="spellEnd"/>
+              <w:t>Uitleg over Polymorphism</w:t>
+            </w:r>
           </w:p>
         </w:tc>
         <w:tc>
@@ -8228,25 +7092,15 @@
           </w:tcPr>
           <w:p>
             <w:r>
-              <w:t xml:space="preserve">Tutorial en opdracht op </w:t>
-            </w:r>
-            <w:proofErr w:type="spellStart"/>
-            <w:r>
-              <w:t>simulize</w:t>
-            </w:r>
-            <w:proofErr w:type="spellEnd"/>
-            <w:r>
-              <w:t xml:space="preserve"> &gt; </w:t>
+              <w:t xml:space="preserve">Tutorial en opdracht op simulize &gt; </w:t>
             </w:r>
             <w:hyperlink r:id="rId13" w:history="1">
-              <w:proofErr w:type="spellStart"/>
               <w:r>
                 <w:rPr>
                   <w:rStyle w:val="Hyperlink"/>
                 </w:rPr>
                 <w:t>github</w:t>
               </w:r>
-              <w:proofErr w:type="spellEnd"/>
             </w:hyperlink>
             <w:r>
               <w:t xml:space="preserve"> </w:t>
@@ -8297,21 +7151,7 @@
               <w:rPr>
                 <w:highlight w:val="yellow"/>
               </w:rPr>
-              <w:t xml:space="preserve">Opdracht bereikbaar via </w:t>
-            </w:r>
-            <w:proofErr w:type="spellStart"/>
-            <w:r>
-              <w:rPr>
-                <w:highlight w:val="yellow"/>
-              </w:rPr>
-              <w:t>simulize</w:t>
-            </w:r>
-            <w:proofErr w:type="spellEnd"/>
-            <w:r>
-              <w:rPr>
-                <w:highlight w:val="yellow"/>
-              </w:rPr>
-              <w:t xml:space="preserve"> en ook daar weer inleveren</w:t>
+              <w:t>Opdracht bereikbaar via simulize en ook daar weer inleveren</w:t>
             </w:r>
           </w:p>
         </w:tc>
@@ -8373,15 +7213,7 @@
           </w:tcPr>
           <w:p>
             <w:r>
-              <w:t xml:space="preserve">Inpakken + alles ingeleverd op </w:t>
-            </w:r>
-            <w:proofErr w:type="spellStart"/>
-            <w:r>
-              <w:t>simulize</w:t>
-            </w:r>
-            <w:proofErr w:type="spellEnd"/>
-            <w:r>
-              <w:t>?</w:t>
+              <w:t>Inpakken + alles ingeleverd op simulize?</w:t>
             </w:r>
           </w:p>
         </w:tc>

</xml_diff>

<commit_message>
lesplan doc niet weg
</commit_message>
<xml_diff>
--- a/M5/Prog/lesplannen/lesplannen_PROG.docx
+++ b/M5/Prog/lesplannen/lesplannen_PROG.docx
@@ -639,27 +639,38 @@
     <w:p>
       <w:pPr>
         <w:pStyle w:val="ListParagraph"/>
-        <w:rPr>
-          <w:lang w:val="en-US"/>
-        </w:rPr>
-      </w:pPr>
-      <w:r>
-        <w:rPr>
-          <w:lang w:val="en-US"/>
-        </w:rPr>
-        <w:t>Stack &amp; Heap , garbage collection</w:t>
-      </w:r>
-      <w:r>
-        <w:rPr>
-          <w:lang w:val="en-US"/>
-        </w:rPr>
+      </w:pPr>
+      <w:r>
+        <w:t xml:space="preserve">Stack &amp; </w:t>
+      </w:r>
+      <w:proofErr w:type="spellStart"/>
+      <w:r>
+        <w:t>Heap</w:t>
+      </w:r>
+      <w:proofErr w:type="spellEnd"/>
+      <w:r>
+        <w:t xml:space="preserve"> , </w:t>
+      </w:r>
+      <w:proofErr w:type="spellStart"/>
+      <w:r>
+        <w:t>garbage</w:t>
+      </w:r>
+      <w:proofErr w:type="spellEnd"/>
+      <w:r>
+        <w:t xml:space="preserve"> </w:t>
+      </w:r>
+      <w:proofErr w:type="spellStart"/>
+      <w:r>
+        <w:t>collection</w:t>
+      </w:r>
+      <w:proofErr w:type="spellEnd"/>
+      <w:r>
         <w:t xml:space="preserve"> (op 16) </w:t>
       </w:r>
       <w:r>
         <w:rPr>
           <w:b/>
           <w:bCs/>
-          <w:lang w:val="en-US"/>
         </w:rPr>
         <w:t>les 12</w:t>
       </w:r>
@@ -667,30 +678,18 @@
     <w:p>
       <w:pPr>
         <w:pStyle w:val="ListParagraph"/>
-        <w:rPr>
-          <w:lang w:val="en-US"/>
-        </w:rPr>
       </w:pPr>
     </w:p>
     <w:p>
       <w:pPr>
         <w:pStyle w:val="ListParagraph"/>
-        <w:rPr>
-          <w:lang w:val="en-US"/>
-        </w:rPr>
       </w:pPr>
       <w:proofErr w:type="spellStart"/>
       <w:r>
-        <w:rPr>
-          <w:lang w:val="en-US"/>
-        </w:rPr>
         <w:t>Wk</w:t>
       </w:r>
       <w:proofErr w:type="spellEnd"/>
       <w:r>
-        <w:rPr>
-          <w:lang w:val="en-US"/>
-        </w:rPr>
         <w:t xml:space="preserve"> 9</w:t>
       </w:r>
     </w:p>
@@ -739,6 +738,17 @@
     <w:p>
       <w:pPr>
         <w:pStyle w:val="ListParagraph"/>
+      </w:pPr>
+      <w:r>
+        <w:t>Object pooling</w:t>
+      </w:r>
+      <w:r>
+        <w:t xml:space="preserve"> (moeilijk)</w:t>
+      </w:r>
+    </w:p>
+    <w:p>
+      <w:pPr>
+        <w:pStyle w:val="ListParagraph"/>
         <w:rPr>
           <w:lang w:val="en-US"/>
         </w:rPr>
@@ -747,28 +757,37 @@
         <w:rPr>
           <w:lang w:val="en-US"/>
         </w:rPr>
-        <w:t>Object pooling</w:t>
-      </w:r>
-      <w:r>
+        <w:t>Factory?</w:t>
+      </w:r>
+    </w:p>
+    <w:bookmarkEnd w:id="0"/>
+    <w:p>
+      <w:pPr>
+        <w:pStyle w:val="ListParagraph"/>
         <w:rPr>
           <w:lang w:val="en-US"/>
         </w:rPr>
-        <w:t xml:space="preserve"> (</w:t>
-      </w:r>
-      <w:proofErr w:type="spellStart"/>
+      </w:pPr>
       <w:r>
         <w:rPr>
           <w:lang w:val="en-US"/>
         </w:rPr>
-        <w:t>moeilijk</w:t>
-      </w:r>
-      <w:proofErr w:type="spellEnd"/>
-      <w:r>
+        <w:t>..</w:t>
+      </w:r>
+    </w:p>
+    <w:p>
+      <w:pPr>
         <w:rPr>
           <w:lang w:val="en-US"/>
         </w:rPr>
-        <w:t>)</w:t>
-      </w:r>
+      </w:pPr>
+    </w:p>
+    <w:p>
+      <w:pPr>
+        <w:rPr>
+          <w:lang w:val="en-US"/>
+        </w:rPr>
+      </w:pPr>
     </w:p>
     <w:p>
       <w:pPr>
@@ -781,10 +800,9 @@
         <w:rPr>
           <w:lang w:val="en-US"/>
         </w:rPr>
-        <w:t>Factory?</w:t>
-      </w:r>
-    </w:p>
-    <w:bookmarkEnd w:id="0"/>
+        <w:t>Design patterns – Factory Method</w:t>
+      </w:r>
+    </w:p>
     <w:p>
       <w:pPr>
         <w:pStyle w:val="ListParagraph"/>
@@ -792,44 +810,12 @@
           <w:lang w:val="en-US"/>
         </w:rPr>
       </w:pPr>
-    </w:p>
-    <w:p>
-      <w:pPr>
+      <w:r>
         <w:rPr>
           <w:lang w:val="en-US"/>
         </w:rPr>
-      </w:pPr>
-    </w:p>
-    <w:p>
-      <w:pPr>
-        <w:rPr>
-          <w:lang w:val="en-US"/>
-        </w:rPr>
-      </w:pPr>
-    </w:p>
-    <w:p>
-      <w:pPr>
-        <w:pStyle w:val="ListParagraph"/>
-        <w:rPr>
-          <w:lang w:val="en-US"/>
-        </w:rPr>
-      </w:pPr>
-      <w:r>
-        <w:rPr>
-          <w:lang w:val="en-US"/>
-        </w:rPr>
-        <w:t>Design patterns – Factory Method</w:t>
-      </w:r>
-    </w:p>
-    <w:p>
-      <w:pPr>
-        <w:pStyle w:val="ListParagraph"/>
-      </w:pPr>
-      <w:proofErr w:type="spellStart"/>
-      <w:r>
         <w:t>Delegates</w:t>
       </w:r>
-      <w:proofErr w:type="spellEnd"/>
     </w:p>
     <w:p>
       <w:pPr>
@@ -4326,15 +4312,32 @@
               </w:rPr>
               <w:t xml:space="preserve">Miro les </w:t>
             </w:r>
-            <w:hyperlink r:id="rId11" w:history="1">
-              <w:r>
-                <w:rPr>
-                  <w:rStyle w:val="Hyperlink"/>
-                  <w:lang w:val="en-US"/>
-                </w:rPr>
-                <w:t>https://miro.com/app/board/uXjVMpW9alY=/</w:t>
-              </w:r>
-            </w:hyperlink>
+            <w:r>
+              <w:fldChar w:fldCharType="begin"/>
+            </w:r>
+            <w:r>
+              <w:rPr>
+                <w:lang w:val="en-US"/>
+              </w:rPr>
+              <w:instrText xml:space="preserve"> HYPERLINK "https://miro.com/app/board/uXjVMpW9alY=/" </w:instrText>
+            </w:r>
+            <w:r>
+              <w:fldChar w:fldCharType="separate"/>
+            </w:r>
+            <w:r>
+              <w:rPr>
+                <w:rStyle w:val="Hyperlink"/>
+                <w:lang w:val="en-US"/>
+              </w:rPr>
+              <w:t>https://miro.com/app/board/uXjVMpW9alY=/</w:t>
+            </w:r>
+            <w:r>
+              <w:rPr>
+                <w:rStyle w:val="Hyperlink"/>
+                <w:lang w:val="en-US"/>
+              </w:rPr>
+              <w:fldChar w:fldCharType="end"/>
+            </w:r>
           </w:p>
           <w:p>
             <w:pPr>
@@ -7130,7 +7133,7 @@
             <w:tcW w:w="5282" w:type="dxa"/>
           </w:tcPr>
           <w:p>
-            <w:hyperlink r:id="rId12" w:history="1">
+            <w:hyperlink r:id="rId11" w:history="1">
               <w:r>
                 <w:rPr>
                   <w:rStyle w:val="Hyperlink"/>
@@ -8334,7 +8337,7 @@
             <w:r>
               <w:t xml:space="preserve"> &gt; </w:t>
             </w:r>
-            <w:hyperlink r:id="rId13" w:history="1">
+            <w:hyperlink r:id="rId12" w:history="1">
               <w:proofErr w:type="spellStart"/>
               <w:r>
                 <w:rPr>

</xml_diff>